<commit_message>
docs: Update Ingredient price and Meal Plan.
</commit_message>
<xml_diff>
--- a/300 Hong Kong Dollar Ingredients.docx
+++ b/300 Hong Kong Dollar Ingredients.docx
@@ -37,7 +37,21 @@
           <w:sz w:val="24"/>
           <w:szCs w:val="24"/>
         </w:rPr>
-        <w:t>Chicken Chops (Large) 8 Pieces</w:t>
+        <w:t xml:space="preserve">Chicken Chops (Large) </w:t>
+      </w:r>
+      <w:r>
+        <w:rPr>
+          <w:sz w:val="24"/>
+          <w:szCs w:val="24"/>
+        </w:rPr>
+        <w:t>6</w:t>
+      </w:r>
+      <w:r>
+        <w:rPr>
+          <w:sz w:val="24"/>
+          <w:szCs w:val="24"/>
+        </w:rPr>
+        <w:t xml:space="preserve"> Pieces</w:t>
       </w:r>
     </w:p>
     <w:p>
@@ -77,7 +91,21 @@
           <w:sz w:val="24"/>
           <w:szCs w:val="24"/>
         </w:rPr>
-        <w:t>One Large piece can be cut into 4 quarters. (That means a total of 32 small pieces)</w:t>
+        <w:t xml:space="preserve">One Large piece can be cut into 4 quarters. (That means a total of </w:t>
+      </w:r>
+      <w:r>
+        <w:rPr>
+          <w:sz w:val="24"/>
+          <w:szCs w:val="24"/>
+        </w:rPr>
+        <w:t>24</w:t>
+      </w:r>
+      <w:r>
+        <w:rPr>
+          <w:sz w:val="24"/>
+          <w:szCs w:val="24"/>
+        </w:rPr>
+        <w:t xml:space="preserve"> small pieces)</w:t>
       </w:r>
     </w:p>
     <w:p>
@@ -97,7 +125,14 @@
           <w:sz w:val="24"/>
           <w:szCs w:val="24"/>
         </w:rPr>
-        <w:t>Price: $90</w:t>
+        <w:t>Price: $</w:t>
+      </w:r>
+      <w:r>
+        <w:rPr>
+          <w:sz w:val="24"/>
+          <w:szCs w:val="24"/>
+        </w:rPr>
+        <w:t>66</w:t>
       </w:r>
     </w:p>
     <w:p>
@@ -157,7 +192,21 @@
           <w:sz w:val="24"/>
           <w:szCs w:val="24"/>
         </w:rPr>
-        <w:t>One packet of eggs (15 eggs) , that means a total of 30 eggs.</w:t>
+        <w:t>One packet of eggs (15 eggs</w:t>
+      </w:r>
+      <w:r>
+        <w:rPr>
+          <w:sz w:val="24"/>
+          <w:szCs w:val="24"/>
+        </w:rPr>
+        <w:t>),</w:t>
+      </w:r>
+      <w:r>
+        <w:rPr>
+          <w:sz w:val="24"/>
+          <w:szCs w:val="24"/>
+        </w:rPr>
+        <w:t xml:space="preserve"> that means a total of 30 eggs.</w:t>
       </w:r>
     </w:p>
     <w:p>
@@ -177,7 +226,35 @@
           <w:sz w:val="24"/>
           <w:szCs w:val="24"/>
         </w:rPr>
-        <w:t>Price: $44 ($22 per packet)</w:t>
+        <w:t>Price: $4</w:t>
+      </w:r>
+      <w:r>
+        <w:rPr>
+          <w:sz w:val="24"/>
+          <w:szCs w:val="24"/>
+        </w:rPr>
+        <w:t>3</w:t>
+      </w:r>
+      <w:r>
+        <w:rPr>
+          <w:sz w:val="24"/>
+          <w:szCs w:val="24"/>
+        </w:rPr>
+        <w:t xml:space="preserve"> ($22 per packet</w:t>
+      </w:r>
+      <w:r>
+        <w:rPr>
+          <w:sz w:val="24"/>
+          <w:szCs w:val="24"/>
+        </w:rPr>
+        <w:t xml:space="preserve"> minus $1 for returning the box</w:t>
+      </w:r>
+      <w:r>
+        <w:rPr>
+          <w:sz w:val="24"/>
+          <w:szCs w:val="24"/>
+        </w:rPr>
+        <w:t>)</w:t>
       </w:r>
     </w:p>
     <w:p>
@@ -197,7 +274,28 @@
           <w:sz w:val="24"/>
           <w:szCs w:val="24"/>
         </w:rPr>
-        <w:t>Rice (Australia Kangaroo Brand) 5kg</w:t>
+        <w:t>Rice (</w:t>
+      </w:r>
+      <w:r>
+        <w:rPr>
+          <w:sz w:val="24"/>
+          <w:szCs w:val="24"/>
+        </w:rPr>
+        <w:t>禾味珍珠米</w:t>
+      </w:r>
+      <w:r>
+        <w:rPr>
+          <w:sz w:val="24"/>
+          <w:szCs w:val="24"/>
+        </w:rPr>
+        <w:t xml:space="preserve"> 5KG</w:t>
+      </w:r>
+      <w:r>
+        <w:rPr>
+          <w:sz w:val="24"/>
+          <w:szCs w:val="24"/>
+        </w:rPr>
+        <w:t>) 5kg</w:t>
       </w:r>
     </w:p>
     <w:p>
@@ -237,7 +335,14 @@
           <w:sz w:val="24"/>
           <w:szCs w:val="24"/>
         </w:rPr>
-        <w:t>Price $54.9</w:t>
+        <w:t>Price $5</w:t>
+      </w:r>
+      <w:r>
+        <w:rPr>
+          <w:sz w:val="24"/>
+          <w:szCs w:val="24"/>
+        </w:rPr>
+        <w:t>8</w:t>
       </w:r>
     </w:p>
     <w:p>
@@ -257,7 +362,130 @@
           <w:sz w:val="24"/>
           <w:szCs w:val="24"/>
         </w:rPr>
-        <w:t>Noodle (</w:t>
+        <w:t xml:space="preserve">Noodle </w:t>
+      </w:r>
+      <w:r>
+        <w:rPr>
+          <w:sz w:val="24"/>
+          <w:szCs w:val="24"/>
+        </w:rPr>
+        <w:t xml:space="preserve">(Any brand </w:t>
+      </w:r>
+      <w:r>
+        <w:rPr>
+          <w:sz w:val="24"/>
+          <w:szCs w:val="24"/>
+        </w:rPr>
+        <w:t>or</w:t>
+      </w:r>
+      <w:r>
+        <w:rPr>
+          <w:sz w:val="24"/>
+          <w:szCs w:val="24"/>
+        </w:rPr>
+        <w:t xml:space="preserve"> </w:t>
+      </w:r>
+      <w:r>
+        <w:rPr>
+          <w:sz w:val="24"/>
+          <w:szCs w:val="24"/>
+        </w:rPr>
+        <w:t>T</w:t>
+      </w:r>
+      <w:r>
+        <w:rPr>
+          <w:sz w:val="24"/>
+          <w:szCs w:val="24"/>
+        </w:rPr>
+        <w:t>ype</w:t>
+      </w:r>
+      <w:r>
+        <w:rPr>
+          <w:sz w:val="24"/>
+          <w:szCs w:val="24"/>
+        </w:rPr>
+        <w:t>)</w:t>
+      </w:r>
+      <w:r>
+        <w:rPr>
+          <w:sz w:val="24"/>
+          <w:szCs w:val="24"/>
+        </w:rPr>
+        <w:t xml:space="preserve"> enough for 20 days</w:t>
+      </w:r>
+    </w:p>
+    <w:p>
+      <w:pPr>
+        <w:pStyle w:val="ListParagraph"/>
+        <w:numPr>
+          <w:ilvl w:val="1"/>
+          <w:numId w:val="2"/>
+        </w:numPr>
+        <w:rPr>
+          <w:sz w:val="24"/>
+          <w:szCs w:val="24"/>
+        </w:rPr>
+      </w:pPr>
+      <w:r>
+        <w:rPr>
+          <w:sz w:val="24"/>
+          <w:szCs w:val="24"/>
+        </w:rPr>
+        <w:t xml:space="preserve">Brought from supermarket </w:t>
+      </w:r>
+    </w:p>
+    <w:p>
+      <w:pPr>
+        <w:pStyle w:val="ListParagraph"/>
+        <w:numPr>
+          <w:ilvl w:val="1"/>
+          <w:numId w:val="2"/>
+        </w:numPr>
+        <w:rPr>
+          <w:sz w:val="24"/>
+          <w:szCs w:val="24"/>
+        </w:rPr>
+      </w:pPr>
+      <w:r>
+        <w:rPr>
+          <w:sz w:val="24"/>
+          <w:szCs w:val="24"/>
+        </w:rPr>
+        <w:t>Price $</w:t>
+      </w:r>
+      <w:r>
+        <w:rPr>
+          <w:sz w:val="24"/>
+          <w:szCs w:val="24"/>
+        </w:rPr>
+        <w:t>50</w:t>
+      </w:r>
+    </w:p>
+    <w:p>
+      <w:pPr>
+        <w:pStyle w:val="ListParagraph"/>
+        <w:numPr>
+          <w:ilvl w:val="0"/>
+          <w:numId w:val="2"/>
+        </w:numPr>
+        <w:rPr>
+          <w:sz w:val="24"/>
+          <w:szCs w:val="24"/>
+        </w:rPr>
+      </w:pPr>
+      <w:r>
+        <w:rPr>
+          <w:sz w:val="24"/>
+          <w:szCs w:val="24"/>
+        </w:rPr>
+        <w:t>Two</w:t>
+      </w:r>
+      <w:r>
+        <w:rPr>
+          <w:sz w:val="24"/>
+          <w:szCs w:val="24"/>
+        </w:rPr>
+        <w:t xml:space="preserve"> Loaf of Bread - Garden</w:t>
       </w:r>
       <w:r>
         <w:rPr>
@@ -265,21 +493,28 @@
           <w:sz w:val="24"/>
           <w:szCs w:val="24"/>
         </w:rPr>
-        <w:t>福字麵</w:t>
-      </w:r>
-      <w:r>
-        <w:rPr>
-          <w:sz w:val="24"/>
-          <w:szCs w:val="24"/>
-        </w:rPr>
-        <w:t>) 4 packets</w:t>
-      </w:r>
-      <w:r>
-        <w:rPr>
-          <w:sz w:val="24"/>
-          <w:szCs w:val="24"/>
-        </w:rPr>
-        <w:t>, a total of 20 units of noodles</w:t>
+        <w:t>生命麵包</w:t>
+      </w:r>
+      <w:r>
+        <w:rPr>
+          <w:sz w:val="24"/>
+          <w:szCs w:val="24"/>
+        </w:rPr>
+        <w:t xml:space="preserve"> Brand (14 Slice</w:t>
+      </w:r>
+      <w:r>
+        <w:rPr>
+          <w:sz w:val="24"/>
+          <w:szCs w:val="24"/>
+        </w:rPr>
+        <w:t xml:space="preserve"> for each, a total of 28 Slice</w:t>
+      </w:r>
+      <w:r>
+        <w:rPr>
+          <w:sz w:val="24"/>
+          <w:szCs w:val="24"/>
+        </w:rPr>
+        <w:t>)</w:t>
       </w:r>
     </w:p>
     <w:p>
@@ -299,7 +534,7 @@
           <w:sz w:val="24"/>
           <w:szCs w:val="24"/>
         </w:rPr>
-        <w:t xml:space="preserve">Brought from supermarket </w:t>
+        <w:t>Brought from Supermarket</w:t>
       </w:r>
     </w:p>
     <w:p>
@@ -319,7 +554,69 @@
           <w:sz w:val="24"/>
           <w:szCs w:val="24"/>
         </w:rPr>
-        <w:t>One packet consists of 5 units of Noodles</w:t>
+        <w:t>Price $</w:t>
+      </w:r>
+      <w:r>
+        <w:rPr>
+          <w:sz w:val="24"/>
+          <w:szCs w:val="24"/>
+        </w:rPr>
+        <w:t>27</w:t>
+      </w:r>
+      <w:r>
+        <w:rPr>
+          <w:sz w:val="24"/>
+          <w:szCs w:val="24"/>
+        </w:rPr>
+        <w:t>.</w:t>
+      </w:r>
+      <w:r>
+        <w:rPr>
+          <w:sz w:val="24"/>
+          <w:szCs w:val="24"/>
+        </w:rPr>
+        <w:t>8</w:t>
+      </w:r>
+    </w:p>
+    <w:p>
+      <w:pPr>
+        <w:pStyle w:val="ListParagraph"/>
+        <w:numPr>
+          <w:ilvl w:val="0"/>
+          <w:numId w:val="2"/>
+        </w:numPr>
+        <w:rPr>
+          <w:sz w:val="24"/>
+          <w:szCs w:val="24"/>
+        </w:rPr>
+      </w:pPr>
+      <w:r>
+        <w:rPr>
+          <w:sz w:val="24"/>
+          <w:szCs w:val="24"/>
+        </w:rPr>
+        <w:t>Potato (</w:t>
+      </w:r>
+      <w:r>
+        <w:rPr>
+          <w:sz w:val="24"/>
+          <w:szCs w:val="24"/>
+        </w:rPr>
+        <w:t>1</w:t>
+      </w:r>
+      <w:r>
+        <w:rPr>
+          <w:sz w:val="24"/>
+          <w:szCs w:val="24"/>
+        </w:rPr>
+        <w:t>5</w:t>
+      </w:r>
+      <w:r>
+        <w:rPr>
+          <w:sz w:val="24"/>
+          <w:szCs w:val="24"/>
+        </w:rPr>
+        <w:t xml:space="preserve"> potato)</w:t>
       </w:r>
     </w:p>
     <w:p>
@@ -339,7 +636,75 @@
           <w:sz w:val="24"/>
           <w:szCs w:val="24"/>
         </w:rPr>
-        <w:t>Price one packet is $16, that means 4 packets is $64</w:t>
+        <w:t>Brought from Market</w:t>
+      </w:r>
+    </w:p>
+    <w:p>
+      <w:pPr>
+        <w:pStyle w:val="ListParagraph"/>
+        <w:numPr>
+          <w:ilvl w:val="1"/>
+          <w:numId w:val="2"/>
+        </w:numPr>
+        <w:rPr>
+          <w:sz w:val="24"/>
+          <w:szCs w:val="24"/>
+        </w:rPr>
+      </w:pPr>
+      <w:r>
+        <w:rPr>
+          <w:sz w:val="24"/>
+          <w:szCs w:val="24"/>
+        </w:rPr>
+        <w:t xml:space="preserve">Mostly you will not consume a whole, cut into half, you will get a total of </w:t>
+      </w:r>
+      <w:r>
+        <w:rPr>
+          <w:sz w:val="24"/>
+          <w:szCs w:val="24"/>
+        </w:rPr>
+        <w:t>30</w:t>
+      </w:r>
+    </w:p>
+    <w:p>
+      <w:pPr>
+        <w:pStyle w:val="ListParagraph"/>
+        <w:numPr>
+          <w:ilvl w:val="1"/>
+          <w:numId w:val="2"/>
+        </w:numPr>
+        <w:rPr>
+          <w:sz w:val="24"/>
+          <w:szCs w:val="24"/>
+        </w:rPr>
+      </w:pPr>
+      <w:r>
+        <w:rPr>
+          <w:sz w:val="24"/>
+          <w:szCs w:val="24"/>
+        </w:rPr>
+        <w:t>1</w:t>
+      </w:r>
+      <w:r>
+        <w:rPr>
+          <w:sz w:val="24"/>
+          <w:szCs w:val="24"/>
+        </w:rPr>
+        <w:t>5</w:t>
+      </w:r>
+      <w:r>
+        <w:rPr>
+          <w:sz w:val="24"/>
+          <w:szCs w:val="24"/>
+        </w:rPr>
+        <w:t xml:space="preserve"> potato costs $</w:t>
+      </w:r>
+      <w:r>
+        <w:rPr>
+          <w:sz w:val="24"/>
+          <w:szCs w:val="24"/>
+        </w:rPr>
+        <w:t>30</w:t>
       </w:r>
     </w:p>
     <w:p>
@@ -359,7 +724,21 @@
           <w:sz w:val="24"/>
           <w:szCs w:val="24"/>
         </w:rPr>
-        <w:t>One Loaf of Bread - Garden</w:t>
+        <w:t>F</w:t>
+      </w:r>
+      <w:r>
+        <w:rPr>
+          <w:sz w:val="24"/>
+          <w:szCs w:val="24"/>
+        </w:rPr>
+        <w:t>ermented bean curd</w:t>
+      </w:r>
+      <w:r>
+        <w:rPr>
+          <w:sz w:val="24"/>
+          <w:szCs w:val="24"/>
+        </w:rPr>
+        <w:t xml:space="preserve"> (</w:t>
       </w:r>
       <w:r>
         <w:rPr>
@@ -367,14 +746,15 @@
           <w:sz w:val="24"/>
           <w:szCs w:val="24"/>
         </w:rPr>
-        <w:t>生命麵包</w:t>
-      </w:r>
-      <w:r>
-        <w:rPr>
-          <w:sz w:val="24"/>
-          <w:szCs w:val="24"/>
-        </w:rPr>
-        <w:t xml:space="preserve"> Brand (14 Slice)</w:t>
+        <w:t>腐乳</w:t>
+      </w:r>
+      <w:r>
+        <w:rPr>
+          <w:sz w:val="24"/>
+          <w:szCs w:val="24"/>
+          <w:lang w:val="en-US"/>
+        </w:rPr>
+        <w:t>)</w:t>
       </w:r>
     </w:p>
     <w:p>
@@ -394,7 +774,7 @@
           <w:sz w:val="24"/>
           <w:szCs w:val="24"/>
         </w:rPr>
-        <w:t>Brought from Supermarket</w:t>
+        <w:t>Brought from Market</w:t>
       </w:r>
     </w:p>
     <w:p>
@@ -414,167 +794,7 @@
           <w:sz w:val="24"/>
           <w:szCs w:val="24"/>
         </w:rPr>
-        <w:t>Price $11.9</w:t>
-      </w:r>
-    </w:p>
-    <w:p>
-      <w:pPr>
-        <w:pStyle w:val="ListParagraph"/>
-        <w:numPr>
-          <w:ilvl w:val="0"/>
-          <w:numId w:val="2"/>
-        </w:numPr>
-        <w:rPr>
-          <w:sz w:val="24"/>
-          <w:szCs w:val="24"/>
-        </w:rPr>
-      </w:pPr>
-      <w:r>
-        <w:rPr>
-          <w:sz w:val="24"/>
-          <w:szCs w:val="24"/>
-        </w:rPr>
-        <w:t>Potato (8 potato)</w:t>
-      </w:r>
-    </w:p>
-    <w:p>
-      <w:pPr>
-        <w:pStyle w:val="ListParagraph"/>
-        <w:numPr>
-          <w:ilvl w:val="1"/>
-          <w:numId w:val="2"/>
-        </w:numPr>
-        <w:rPr>
-          <w:sz w:val="24"/>
-          <w:szCs w:val="24"/>
-        </w:rPr>
-      </w:pPr>
-      <w:r>
-        <w:rPr>
-          <w:sz w:val="24"/>
-          <w:szCs w:val="24"/>
-        </w:rPr>
-        <w:t>Brought from Market</w:t>
-      </w:r>
-    </w:p>
-    <w:p>
-      <w:pPr>
-        <w:pStyle w:val="ListParagraph"/>
-        <w:numPr>
-          <w:ilvl w:val="1"/>
-          <w:numId w:val="2"/>
-        </w:numPr>
-        <w:rPr>
-          <w:sz w:val="24"/>
-          <w:szCs w:val="24"/>
-        </w:rPr>
-      </w:pPr>
-      <w:r>
-        <w:rPr>
-          <w:sz w:val="24"/>
-          <w:szCs w:val="24"/>
-        </w:rPr>
-        <w:t>Mostly you will not consume a whole, cut into half, you will get a total of 16</w:t>
-      </w:r>
-    </w:p>
-    <w:p>
-      <w:pPr>
-        <w:pStyle w:val="ListParagraph"/>
-        <w:numPr>
-          <w:ilvl w:val="1"/>
-          <w:numId w:val="2"/>
-        </w:numPr>
-        <w:rPr>
-          <w:sz w:val="24"/>
-          <w:szCs w:val="24"/>
-        </w:rPr>
-      </w:pPr>
-      <w:r>
-        <w:rPr>
-          <w:sz w:val="24"/>
-          <w:szCs w:val="24"/>
-        </w:rPr>
-        <w:t>4 potato costs $8, that is $16</w:t>
-      </w:r>
-    </w:p>
-    <w:p>
-      <w:pPr>
-        <w:pStyle w:val="ListParagraph"/>
-        <w:numPr>
-          <w:ilvl w:val="0"/>
-          <w:numId w:val="2"/>
-        </w:numPr>
-        <w:rPr>
-          <w:sz w:val="24"/>
-          <w:szCs w:val="24"/>
-        </w:rPr>
-      </w:pPr>
-      <w:r>
-        <w:rPr>
-          <w:sz w:val="24"/>
-          <w:szCs w:val="24"/>
-        </w:rPr>
-        <w:t>Tomato (8 Tomato)</w:t>
-      </w:r>
-    </w:p>
-    <w:p>
-      <w:pPr>
-        <w:pStyle w:val="ListParagraph"/>
-        <w:numPr>
-          <w:ilvl w:val="1"/>
-          <w:numId w:val="2"/>
-        </w:numPr>
-        <w:rPr>
-          <w:sz w:val="24"/>
-          <w:szCs w:val="24"/>
-        </w:rPr>
-      </w:pPr>
-      <w:r>
-        <w:rPr>
-          <w:sz w:val="24"/>
-          <w:szCs w:val="24"/>
-        </w:rPr>
-        <w:t>Brought from Market</w:t>
-      </w:r>
-    </w:p>
-    <w:p>
-      <w:pPr>
-        <w:pStyle w:val="ListParagraph"/>
-        <w:numPr>
-          <w:ilvl w:val="1"/>
-          <w:numId w:val="2"/>
-        </w:numPr>
-        <w:rPr>
-          <w:sz w:val="24"/>
-          <w:szCs w:val="24"/>
-        </w:rPr>
-      </w:pPr>
-      <w:r>
-        <w:rPr>
-          <w:sz w:val="24"/>
-          <w:szCs w:val="24"/>
-        </w:rPr>
-        <w:t>Mostly you will not consume a whole, cut into half, you will get a total of 16</w:t>
-      </w:r>
-    </w:p>
-    <w:p>
-      <w:pPr>
-        <w:pStyle w:val="ListParagraph"/>
-        <w:numPr>
-          <w:ilvl w:val="1"/>
-          <w:numId w:val="2"/>
-        </w:numPr>
-        <w:rPr>
-          <w:sz w:val="24"/>
-          <w:szCs w:val="24"/>
-        </w:rPr>
-      </w:pPr>
-      <w:r>
-        <w:rPr>
-          <w:sz w:val="24"/>
-          <w:szCs w:val="24"/>
-        </w:rPr>
-        <w:t>4 tomato costs $12, that is $24</w:t>
+        <w:t>$25 for a bottle</w:t>
       </w:r>
     </w:p>
     <w:p>
@@ -587,7 +807,9 @@
           <w:szCs w:val="24"/>
         </w:rPr>
       </w:pPr>
-      <w:r>
+    </w:p>
+    <w:p>
+      <w:pPr>
         <w:rPr>
           <w:b/>
           <w:bCs/>
@@ -595,8 +817,90 @@
           <w:sz w:val="24"/>
           <w:szCs w:val="24"/>
         </w:rPr>
-        <w:t>Total Price: $304.8</w:t>
-      </w:r>
+      </w:pPr>
+      <w:r>
+        <w:rPr>
+          <w:b/>
+          <w:bCs/>
+          <w:color w:val="4472C4" w:themeColor="accent1"/>
+          <w:sz w:val="24"/>
+          <w:szCs w:val="24"/>
+        </w:rPr>
+        <w:t>Total Price: $</w:t>
+      </w:r>
+      <w:r>
+        <w:rPr>
+          <w:b/>
+          <w:bCs/>
+          <w:color w:val="4472C4" w:themeColor="accent1"/>
+          <w:sz w:val="24"/>
+          <w:szCs w:val="24"/>
+        </w:rPr>
+        <w:t>299</w:t>
+      </w:r>
+      <w:r>
+        <w:rPr>
+          <w:b/>
+          <w:bCs/>
+          <w:color w:val="4472C4" w:themeColor="accent1"/>
+          <w:sz w:val="24"/>
+          <w:szCs w:val="24"/>
+        </w:rPr>
+        <w:t>.9</w:t>
+      </w:r>
+    </w:p>
+    <w:p>
+      <w:pPr>
+        <w:rPr>
+          <w:b/>
+          <w:bCs/>
+          <w:color w:val="4472C4" w:themeColor="accent1"/>
+          <w:sz w:val="24"/>
+          <w:szCs w:val="24"/>
+        </w:rPr>
+      </w:pPr>
+    </w:p>
+    <w:p>
+      <w:pPr>
+        <w:jc w:val="right"/>
+        <w:rPr>
+          <w:i/>
+          <w:iCs/>
+        </w:rPr>
+      </w:pPr>
+      <w:r>
+        <w:rPr>
+          <w:i/>
+          <w:iCs/>
+        </w:rPr>
+        <w:t>Updated: 18</w:t>
+      </w:r>
+      <w:r>
+        <w:rPr>
+          <w:i/>
+          <w:iCs/>
+          <w:vertAlign w:val="superscript"/>
+        </w:rPr>
+        <w:t>th</w:t>
+      </w:r>
+      <w:r>
+        <w:rPr>
+          <w:i/>
+          <w:iCs/>
+        </w:rPr>
+        <w:t xml:space="preserve"> June 2024 price subject to change</w:t>
+      </w:r>
+    </w:p>
+    <w:p>
+      <w:pPr>
+        <w:rPr>
+          <w:b/>
+          <w:bCs/>
+          <w:color w:val="4472C4" w:themeColor="accent1"/>
+          <w:sz w:val="24"/>
+          <w:szCs w:val="24"/>
+        </w:rPr>
+      </w:pPr>
     </w:p>
     <w:p/>
     <w:sectPr>
@@ -727,7 +1031,7 @@
   <w:abstractNum w:abstractNumId="1" w15:restartNumberingAfterBreak="0">
     <w:nsid w:val="728B0EF2"/>
     <w:multiLevelType w:val="hybridMultilevel"/>
-    <w:tmpl w:val="65F4B310"/>
+    <w:tmpl w:val="F1561A4E"/>
     <w:lvl w:ilvl="0" w:tplc="3C090001">
       <w:start w:val="1"/>
       <w:numFmt w:val="bullet"/>

</xml_diff>

<commit_message>
docs: Update consuming days.
</commit_message>
<xml_diff>
--- a/300 Hong Kong Dollar Ingredients.docx
+++ b/300 Hong Kong Dollar Ingredients.docx
@@ -53,6 +53,13 @@
         </w:rPr>
         <w:t xml:space="preserve"> Pieces</w:t>
       </w:r>
+      <w:r>
+        <w:rPr>
+          <w:sz w:val="24"/>
+          <w:szCs w:val="24"/>
+        </w:rPr>
+        <w:t xml:space="preserve"> – Enough for 24 days</w:t>
+      </w:r>
     </w:p>
     <w:p>
       <w:pPr>
@@ -107,6 +114,13 @@
         </w:rPr>
         <w:t xml:space="preserve"> small pieces)</w:t>
       </w:r>
+      <w:r>
+        <w:rPr>
+          <w:sz w:val="24"/>
+          <w:szCs w:val="24"/>
+        </w:rPr>
+        <w:t>.</w:t>
+      </w:r>
     </w:p>
     <w:p>
       <w:pPr>
@@ -154,6 +168,13 @@
         </w:rPr>
         <w:t>Eggs 2 Packets</w:t>
       </w:r>
+      <w:r>
+        <w:rPr>
+          <w:sz w:val="24"/>
+          <w:szCs w:val="24"/>
+        </w:rPr>
+        <w:t xml:space="preserve"> – Enough for 30 days</w:t>
+      </w:r>
     </w:p>
     <w:p>
       <w:pPr>
@@ -208,6 +229,13 @@
         </w:rPr>
         <w:t xml:space="preserve"> that means a total of 30 eggs.</w:t>
       </w:r>
+      <w:r>
+        <w:rPr>
+          <w:sz w:val="24"/>
+          <w:szCs w:val="24"/>
+        </w:rPr>
+        <w:t xml:space="preserve"> </w:t>
+      </w:r>
     </w:p>
     <w:p>
       <w:pPr>
@@ -297,6 +325,13 @@
         </w:rPr>
         <w:t>) 5kg</w:t>
       </w:r>
+      <w:r>
+        <w:rPr>
+          <w:sz w:val="24"/>
+          <w:szCs w:val="24"/>
+        </w:rPr>
+        <w:t xml:space="preserve"> – Can last for 30 days</w:t>
+      </w:r>
     </w:p>
     <w:p>
       <w:pPr>
@@ -411,7 +446,14 @@
           <w:sz w:val="24"/>
           <w:szCs w:val="24"/>
         </w:rPr>
-        <w:t xml:space="preserve"> enough for 20 days</w:t>
+        <w:t xml:space="preserve"> - E</w:t>
+      </w:r>
+      <w:r>
+        <w:rPr>
+          <w:sz w:val="24"/>
+          <w:szCs w:val="24"/>
+        </w:rPr>
+        <w:t>nough for 20 days</w:t>
       </w:r>
     </w:p>
     <w:p>
@@ -516,6 +558,13 @@
         </w:rPr>
         <w:t>)</w:t>
       </w:r>
+      <w:r>
+        <w:rPr>
+          <w:sz w:val="24"/>
+          <w:szCs w:val="24"/>
+        </w:rPr>
+        <w:t xml:space="preserve"> – Enough for 14 days.</w:t>
+      </w:r>
     </w:p>
     <w:p>
       <w:pPr>
@@ -618,6 +667,13 @@
         </w:rPr>
         <w:t xml:space="preserve"> potato)</w:t>
       </w:r>
+      <w:r>
+        <w:rPr>
+          <w:sz w:val="24"/>
+          <w:szCs w:val="24"/>
+        </w:rPr>
+        <w:t xml:space="preserve"> – Enough for 30 days</w:t>
+      </w:r>
     </w:p>
     <w:p>
       <w:pPr>
@@ -756,6 +812,38 @@
         </w:rPr>
         <w:t>)</w:t>
       </w:r>
+      <w:r>
+        <w:rPr>
+          <w:sz w:val="24"/>
+          <w:szCs w:val="24"/>
+          <w:lang w:val="en-US"/>
+        </w:rPr>
+        <w:t xml:space="preserve"> or </w:t>
+      </w:r>
+      <w:r>
+        <w:rPr>
+          <w:sz w:val="24"/>
+          <w:szCs w:val="24"/>
+          <w:lang w:val="en-US"/>
+        </w:rPr>
+        <w:t>mix</w:t>
+      </w:r>
+      <w:r>
+        <w:rPr>
+          <w:sz w:val="24"/>
+          <w:szCs w:val="24"/>
+          <w:lang w:val="en-US"/>
+        </w:rPr>
+        <w:t xml:space="preserve"> with soya source</w:t>
+      </w:r>
+      <w:r>
+        <w:rPr>
+          <w:sz w:val="24"/>
+          <w:szCs w:val="24"/>
+          <w:lang w:val="en-US"/>
+        </w:rPr>
+        <w:t xml:space="preserve"> – Last for 26 days (if not enough, use salt instead)</w:t>
+      </w:r>
     </w:p>
     <w:p>
       <w:pPr>
@@ -794,11 +882,88 @@
           <w:sz w:val="24"/>
           <w:szCs w:val="24"/>
         </w:rPr>
-        <w:t>$25 for a bottle</w:t>
-      </w:r>
-    </w:p>
-    <w:p>
-      <w:pPr>
+        <w:t>$</w:t>
+      </w:r>
+      <w:r>
+        <w:rPr>
+          <w:sz w:val="24"/>
+          <w:szCs w:val="24"/>
+        </w:rPr>
+        <w:t>1</w:t>
+      </w:r>
+      <w:r>
+        <w:rPr>
+          <w:sz w:val="24"/>
+          <w:szCs w:val="24"/>
+        </w:rPr>
+        <w:t xml:space="preserve">5 for a </w:t>
+      </w:r>
+      <w:r>
+        <w:rPr>
+          <w:sz w:val="24"/>
+          <w:szCs w:val="24"/>
+        </w:rPr>
+        <w:t xml:space="preserve">small </w:t>
+      </w:r>
+      <w:r>
+        <w:rPr>
+          <w:sz w:val="24"/>
+          <w:szCs w:val="24"/>
+        </w:rPr>
+        <w:t>bottle</w:t>
+      </w:r>
+      <w:r>
+        <w:rPr>
+          <w:sz w:val="24"/>
+          <w:szCs w:val="24"/>
+        </w:rPr>
+        <w:t xml:space="preserve"> bean curd</w:t>
+      </w:r>
+    </w:p>
+    <w:p>
+      <w:pPr>
+        <w:pStyle w:val="ListParagraph"/>
+        <w:numPr>
+          <w:ilvl w:val="1"/>
+          <w:numId w:val="2"/>
+        </w:numPr>
+        <w:rPr>
+          <w:sz w:val="24"/>
+          <w:szCs w:val="24"/>
+        </w:rPr>
+      </w:pPr>
+      <w:r>
+        <w:rPr>
+          <w:sz w:val="24"/>
+          <w:szCs w:val="24"/>
+        </w:rPr>
+        <w:t>$10 for a bottle soya source.</w:t>
+      </w:r>
+    </w:p>
+    <w:p>
+      <w:pPr>
+        <w:pStyle w:val="ListParagraph"/>
+        <w:numPr>
+          <w:ilvl w:val="1"/>
+          <w:numId w:val="2"/>
+        </w:numPr>
+        <w:rPr>
+          <w:sz w:val="24"/>
+          <w:szCs w:val="24"/>
+        </w:rPr>
+      </w:pPr>
+      <w:r>
+        <w:rPr>
+          <w:sz w:val="24"/>
+          <w:szCs w:val="24"/>
+        </w:rPr>
+        <w:t>Or just a large bottle of bean curd $25.</w:t>
+      </w:r>
+    </w:p>
+    <w:p>
+      <w:pPr>
+        <w:pStyle w:val="ListParagraph"/>
+        <w:ind w:left="1440"/>
         <w:rPr>
           <w:b/>
           <w:bCs/>
@@ -810,6 +975,8 @@
     </w:p>
     <w:p>
       <w:pPr>
+        <w:pStyle w:val="ListParagraph"/>
+        <w:ind w:left="1440"/>
         <w:rPr>
           <w:b/>
           <w:bCs/>
@@ -818,7 +985,9 @@
           <w:szCs w:val="24"/>
         </w:rPr>
       </w:pPr>
-      <w:r>
+    </w:p>
+    <w:p>
+      <w:pPr>
         <w:rPr>
           <w:b/>
           <w:bCs/>
@@ -826,8 +995,7 @@
           <w:sz w:val="24"/>
           <w:szCs w:val="24"/>
         </w:rPr>
-        <w:t>Total Price: $</w:t>
-      </w:r>
+      </w:pPr>
       <w:r>
         <w:rPr>
           <w:b/>
@@ -836,7 +1004,7 @@
           <w:sz w:val="24"/>
           <w:szCs w:val="24"/>
         </w:rPr>
-        <w:t>299</w:t>
+        <w:t>Total Price: $</w:t>
       </w:r>
       <w:r>
         <w:rPr>
@@ -846,11 +1014,9 @@
           <w:sz w:val="24"/>
           <w:szCs w:val="24"/>
         </w:rPr>
-        <w:t>.9</w:t>
-      </w:r>
-    </w:p>
-    <w:p>
-      <w:pPr>
+        <w:t>299</w:t>
+      </w:r>
+      <w:r>
         <w:rPr>
           <w:b/>
           <w:bCs/>
@@ -858,6 +1024,18 @@
           <w:sz w:val="24"/>
           <w:szCs w:val="24"/>
         </w:rPr>
+        <w:t>.9</w:t>
+      </w:r>
+    </w:p>
+    <w:p>
+      <w:pPr>
+        <w:rPr>
+          <w:b/>
+          <w:bCs/>
+          <w:color w:val="4472C4" w:themeColor="accent1"/>
+          <w:sz w:val="24"/>
+          <w:szCs w:val="24"/>
+        </w:rPr>
       </w:pPr>
     </w:p>
     <w:p>
@@ -867,6 +1045,29 @@
           <w:i/>
           <w:iCs/>
         </w:rPr>
+      </w:pPr>
+    </w:p>
+    <w:p>
+      <w:pPr>
+        <w:jc w:val="right"/>
+        <w:rPr>
+          <w:i/>
+          <w:iCs/>
+        </w:rPr>
+      </w:pPr>
+    </w:p>
+    <w:p>
+      <w:pPr>
+        <w:jc w:val="right"/>
+        <w:rPr>
+          <w:i/>
+          <w:iCs/>
+        </w:rPr>
+      </w:pPr>
+    </w:p>
+    <w:p>
+      <w:pPr>
+        <w:jc w:val="right"/>
       </w:pPr>
       <w:r>
         <w:rPr>
@@ -891,18 +1092,6 @@
         <w:t xml:space="preserve"> June 2024 price subject to change</w:t>
       </w:r>
     </w:p>
-    <w:p>
-      <w:pPr>
-        <w:rPr>
-          <w:b/>
-          <w:bCs/>
-          <w:color w:val="4472C4" w:themeColor="accent1"/>
-          <w:sz w:val="24"/>
-          <w:szCs w:val="24"/>
-        </w:rPr>
-      </w:pPr>
-    </w:p>
-    <w:p/>
     <w:sectPr>
       <w:pgSz w:w="11906" w:h="16838"/>
       <w:pgMar w:top="1440" w:right="1440" w:bottom="1440" w:left="1440" w:header="708" w:footer="708" w:gutter="0"/>
@@ -1031,7 +1220,7 @@
   <w:abstractNum w:abstractNumId="1" w15:restartNumberingAfterBreak="0">
     <w:nsid w:val="728B0EF2"/>
     <w:multiLevelType w:val="hybridMultilevel"/>
-    <w:tmpl w:val="F1561A4E"/>
+    <w:tmpl w:val="740E99A0"/>
     <w:lvl w:ilvl="0" w:tplc="3C090001">
       <w:start w:val="1"/>
       <w:numFmt w:val="bullet"/>

</xml_diff>

<commit_message>
docs: Added a statement about how to divide Ingredients into portions.
</commit_message>
<xml_diff>
--- a/300 Hong Kong Dollar Ingredients.docx
+++ b/300 Hong Kong Dollar Ingredients.docx
@@ -16,21 +16,7 @@
           <w:b/>
           <w:bCs/>
         </w:rPr>
-        <w:t>$</w:t>
-      </w:r>
-      <w:r>
-        <w:rPr>
-          <w:b/>
-          <w:bCs/>
-        </w:rPr>
-        <w:t>3</w:t>
-      </w:r>
-      <w:r>
-        <w:rPr>
-          <w:b/>
-          <w:bCs/>
-        </w:rPr>
-        <w:t>00 Hong Kong Dollar Ingredients</w:t>
+        <w:t>$300 Hong Kong Dollar Ingredients</w:t>
       </w:r>
     </w:p>
     <w:p>
@@ -47,21 +33,7 @@
           <w:sz w:val="28"/>
           <w:szCs w:val="28"/>
         </w:rPr>
-        <w:t xml:space="preserve">(Including Breakfast, Lunch </w:t>
-      </w:r>
-      <w:r>
-        <w:rPr>
-          <w:sz w:val="28"/>
-          <w:szCs w:val="28"/>
-        </w:rPr>
-        <w:t>and</w:t>
-      </w:r>
-      <w:r>
-        <w:rPr>
-          <w:sz w:val="28"/>
-          <w:szCs w:val="28"/>
-        </w:rPr>
-        <w:t xml:space="preserve"> Dinner)</w:t>
+        <w:t>(Including Breakfast, Lunch and Dinner)</w:t>
       </w:r>
     </w:p>
     <w:p>
@@ -96,35 +68,7 @@
           <w:sz w:val="24"/>
           <w:szCs w:val="24"/>
         </w:rPr>
-        <w:t>Instant Noodle 3</w:t>
-      </w:r>
-      <w:r>
-        <w:rPr>
-          <w:sz w:val="24"/>
-          <w:szCs w:val="24"/>
-        </w:rPr>
-        <w:t>6</w:t>
-      </w:r>
-      <w:r>
-        <w:rPr>
-          <w:sz w:val="24"/>
-          <w:szCs w:val="24"/>
-        </w:rPr>
-        <w:t xml:space="preserve"> packets - Enough for 3</w:t>
-      </w:r>
-      <w:r>
-        <w:rPr>
-          <w:sz w:val="24"/>
-          <w:szCs w:val="24"/>
-        </w:rPr>
-        <w:t>6</w:t>
-      </w:r>
-      <w:r>
-        <w:rPr>
-          <w:sz w:val="24"/>
-          <w:szCs w:val="24"/>
-        </w:rPr>
-        <w:t xml:space="preserve"> meals</w:t>
+        <w:t>Instant Noodle 36 packets - Enough for 36 meals</w:t>
       </w:r>
     </w:p>
     <w:p>
@@ -184,28 +128,7 @@
           <w:sz w:val="24"/>
           <w:szCs w:val="24"/>
         </w:rPr>
-        <w:t>Price: $11</w:t>
-      </w:r>
-      <w:r>
-        <w:rPr>
-          <w:sz w:val="24"/>
-          <w:szCs w:val="24"/>
-        </w:rPr>
-        <w:t>8</w:t>
-      </w:r>
-      <w:r>
-        <w:rPr>
-          <w:sz w:val="24"/>
-          <w:szCs w:val="24"/>
-        </w:rPr>
-        <w:t>.</w:t>
-      </w:r>
-      <w:r>
-        <w:rPr>
-          <w:sz w:val="24"/>
-          <w:szCs w:val="24"/>
-        </w:rPr>
-        <w:t>8</w:t>
+        <w:t>Price: $118.8</w:t>
       </w:r>
     </w:p>
     <w:p>
@@ -259,28 +182,7 @@
           <w:sz w:val="24"/>
           <w:szCs w:val="24"/>
         </w:rPr>
-        <w:t xml:space="preserve"> </w:t>
-      </w:r>
-      <w:r>
-        <w:rPr>
-          <w:sz w:val="24"/>
-          <w:szCs w:val="24"/>
-        </w:rPr>
-        <w:t>(</w:t>
-      </w:r>
-      <w:r>
-        <w:rPr>
-          <w:sz w:val="24"/>
-          <w:szCs w:val="24"/>
-        </w:rPr>
-        <w:t>Canned</w:t>
-      </w:r>
-      <w:r>
-        <w:rPr>
-          <w:sz w:val="24"/>
-          <w:szCs w:val="24"/>
-        </w:rPr>
-        <w:t xml:space="preserve">)  </w:t>
+        <w:t xml:space="preserve"> (Canned)  </w:t>
       </w:r>
     </w:p>
     <w:p>
@@ -300,21 +202,7 @@
           <w:sz w:val="24"/>
           <w:szCs w:val="24"/>
         </w:rPr>
-        <w:t xml:space="preserve">Brought from </w:t>
-      </w:r>
-      <w:r>
-        <w:rPr>
-          <w:sz w:val="24"/>
-          <w:szCs w:val="24"/>
-        </w:rPr>
-        <w:t>Super</w:t>
-      </w:r>
-      <w:r>
-        <w:rPr>
-          <w:sz w:val="24"/>
-          <w:szCs w:val="24"/>
-        </w:rPr>
-        <w:t>market</w:t>
+        <w:t>Brought from Supermarket</w:t>
       </w:r>
     </w:p>
     <w:p>
@@ -334,28 +222,7 @@
           <w:sz w:val="24"/>
           <w:szCs w:val="24"/>
         </w:rPr>
-        <w:t>Approximately $1</w:t>
-      </w:r>
-      <w:r>
-        <w:rPr>
-          <w:sz w:val="24"/>
-          <w:szCs w:val="24"/>
-        </w:rPr>
-        <w:t>5</w:t>
-      </w:r>
-      <w:r>
-        <w:rPr>
-          <w:sz w:val="24"/>
-          <w:szCs w:val="24"/>
-        </w:rPr>
-        <w:t xml:space="preserve"> per </w:t>
-      </w:r>
-      <w:r>
-        <w:rPr>
-          <w:sz w:val="24"/>
-          <w:szCs w:val="24"/>
-        </w:rPr>
-        <w:t>Canned</w:t>
+        <w:t>Approximately $15 per Canned</w:t>
       </w:r>
     </w:p>
     <w:p>
@@ -375,14 +242,7 @@
           <w:sz w:val="24"/>
           <w:szCs w:val="24"/>
         </w:rPr>
-        <w:t>Price: $</w:t>
-      </w:r>
-      <w:r>
-        <w:rPr>
-          <w:sz w:val="24"/>
-          <w:szCs w:val="24"/>
-        </w:rPr>
-        <w:t>15</w:t>
+        <w:t>Price: $15</w:t>
       </w:r>
     </w:p>
     <w:p>
@@ -417,49 +277,7 @@
           <w:sz w:val="24"/>
           <w:szCs w:val="24"/>
         </w:rPr>
-        <w:t>Potato (</w:t>
-      </w:r>
-      <w:r>
-        <w:rPr>
-          <w:sz w:val="24"/>
-          <w:szCs w:val="24"/>
-        </w:rPr>
-        <w:t>6</w:t>
-      </w:r>
-      <w:r>
-        <w:rPr>
-          <w:sz w:val="24"/>
-          <w:szCs w:val="24"/>
-        </w:rPr>
-        <w:t xml:space="preserve"> packets – about </w:t>
-      </w:r>
-      <w:r>
-        <w:rPr>
-          <w:sz w:val="24"/>
-          <w:szCs w:val="24"/>
-        </w:rPr>
-        <w:t>30</w:t>
-      </w:r>
-      <w:r>
-        <w:rPr>
-          <w:sz w:val="24"/>
-          <w:szCs w:val="24"/>
-        </w:rPr>
-        <w:t xml:space="preserve"> small potatos) - Enough for </w:t>
-      </w:r>
-      <w:r>
-        <w:rPr>
-          <w:sz w:val="24"/>
-          <w:szCs w:val="24"/>
-        </w:rPr>
-        <w:t>30</w:t>
-      </w:r>
-      <w:r>
-        <w:rPr>
-          <w:sz w:val="24"/>
-          <w:szCs w:val="24"/>
-        </w:rPr>
-        <w:t xml:space="preserve"> meals</w:t>
+        <w:t>Potato (6 packets – about 30 small potatos) - Enough for 30 meals</w:t>
       </w:r>
     </w:p>
     <w:p>
@@ -499,35 +317,7 @@
           <w:sz w:val="24"/>
           <w:szCs w:val="24"/>
         </w:rPr>
-        <w:t xml:space="preserve">Approximately </w:t>
-      </w:r>
-      <w:r>
-        <w:rPr>
-          <w:sz w:val="24"/>
-          <w:szCs w:val="24"/>
-        </w:rPr>
-        <w:t xml:space="preserve">~ </w:t>
-      </w:r>
-      <w:r>
-        <w:rPr>
-          <w:sz w:val="24"/>
-          <w:szCs w:val="24"/>
-        </w:rPr>
-        <w:t>$1</w:t>
-      </w:r>
-      <w:r>
-        <w:rPr>
-          <w:sz w:val="24"/>
-          <w:szCs w:val="24"/>
-        </w:rPr>
-        <w:t>3</w:t>
-      </w:r>
-      <w:r>
-        <w:rPr>
-          <w:sz w:val="24"/>
-          <w:szCs w:val="24"/>
-        </w:rPr>
-        <w:t xml:space="preserve"> per packet</w:t>
+        <w:t>Approximately ~ $13 per packet</w:t>
       </w:r>
     </w:p>
     <w:p>
@@ -547,26 +337,22 @@
           <w:sz w:val="24"/>
           <w:szCs w:val="24"/>
         </w:rPr>
-        <w:t>Price: $</w:t>
-      </w:r>
-      <w:r>
-        <w:rPr>
-          <w:sz w:val="24"/>
-          <w:szCs w:val="24"/>
-        </w:rPr>
-        <w:t>77</w:t>
-      </w:r>
-    </w:p>
-    <w:p>
-      <w:pPr>
-        <w:pStyle w:val="ListParagraph"/>
-        <w:rPr>
-          <w:sz w:val="24"/>
-          <w:szCs w:val="24"/>
-        </w:rPr>
-      </w:pPr>
-      <w:r>
-        <w:rPr/>
+        <w:t>Price: $77</w:t>
+      </w:r>
+    </w:p>
+    <w:p>
+      <w:pPr>
+        <w:pStyle w:val="ListParagraph"/>
+        <w:rPr>
+          <w:sz w:val="24"/>
+          <w:szCs w:val="24"/>
+        </w:rPr>
+      </w:pPr>
+      <w:r>
+        <w:rPr>
+          <w:sz w:val="24"/>
+          <w:szCs w:val="24"/>
+        </w:rPr>
       </w:r>
     </w:p>
     <w:p>
@@ -586,35 +372,7 @@
           <w:sz w:val="24"/>
           <w:szCs w:val="24"/>
         </w:rPr>
-        <w:t xml:space="preserve">Chicken Chops (Large) </w:t>
-      </w:r>
-      <w:r>
-        <w:rPr>
-          <w:sz w:val="24"/>
-          <w:szCs w:val="24"/>
-        </w:rPr>
-        <w:t>5</w:t>
-      </w:r>
-      <w:r>
-        <w:rPr>
-          <w:sz w:val="24"/>
-          <w:szCs w:val="24"/>
-        </w:rPr>
-        <w:t xml:space="preserve"> Pieces – </w:t>
-      </w:r>
-      <w:r>
-        <w:rPr>
-          <w:sz w:val="24"/>
-          <w:szCs w:val="24"/>
-        </w:rPr>
-        <w:t>Enough for 24 meals</w:t>
-      </w:r>
-      <w:r>
-        <w:rPr>
-          <w:sz w:val="24"/>
-          <w:szCs w:val="24"/>
-        </w:rPr>
-        <w:t xml:space="preserve"> </w:t>
+        <w:t xml:space="preserve">Chicken Chops (Large) 5 Pieces – Enough for 24 meals </w:t>
       </w:r>
     </w:p>
     <w:p>
@@ -654,21 +412,7 @@
           <w:sz w:val="24"/>
           <w:szCs w:val="24"/>
         </w:rPr>
-        <w:t>Approximately $1</w:t>
-      </w:r>
-      <w:r>
-        <w:rPr>
-          <w:sz w:val="24"/>
-          <w:szCs w:val="24"/>
-        </w:rPr>
-        <w:t>1</w:t>
-      </w:r>
-      <w:r>
-        <w:rPr>
-          <w:sz w:val="24"/>
-          <w:szCs w:val="24"/>
-        </w:rPr>
-        <w:t xml:space="preserve"> per Piece</w:t>
+        <w:t>Approximately $11 per Piece</w:t>
       </w:r>
     </w:p>
     <w:p>
@@ -700,7 +444,10 @@
         </w:rPr>
       </w:pPr>
       <w:r>
-        <w:rPr/>
+        <w:rPr>
+          <w:sz w:val="24"/>
+          <w:szCs w:val="24"/>
+        </w:rPr>
       </w:r>
     </w:p>
     <w:p>
@@ -720,28 +467,7 @@
           <w:sz w:val="24"/>
           <w:szCs w:val="24"/>
         </w:rPr>
-        <w:t>Portuguese Curry / Curry 2 Bottle</w:t>
-      </w:r>
-      <w:r>
-        <w:rPr>
-          <w:sz w:val="24"/>
-          <w:szCs w:val="24"/>
-        </w:rPr>
-        <w:t xml:space="preserve"> – </w:t>
-      </w:r>
-      <w:r>
-        <w:rPr>
-          <w:sz w:val="24"/>
-          <w:szCs w:val="24"/>
-        </w:rPr>
-        <w:t>Enough for 24 meals</w:t>
-      </w:r>
-      <w:r>
-        <w:rPr>
-          <w:sz w:val="24"/>
-          <w:szCs w:val="24"/>
-        </w:rPr>
-        <w:t xml:space="preserve"> </w:t>
+        <w:t xml:space="preserve">Portuguese Curry / Curry 2 Bottle – Enough for 24 meals </w:t>
       </w:r>
     </w:p>
     <w:p>
@@ -761,14 +487,7 @@
           <w:sz w:val="24"/>
           <w:szCs w:val="24"/>
         </w:rPr>
-        <w:t xml:space="preserve">Brought from </w:t>
-      </w:r>
-      <w:r>
-        <w:rPr>
-          <w:sz w:val="24"/>
-          <w:szCs w:val="24"/>
-        </w:rPr>
-        <w:t>Supermarket or Store</w:t>
+        <w:t>Brought from Supermarket or Store</w:t>
       </w:r>
     </w:p>
     <w:p>
@@ -788,28 +507,7 @@
           <w:sz w:val="24"/>
           <w:szCs w:val="24"/>
         </w:rPr>
-        <w:t>Approximately $</w:t>
-      </w:r>
-      <w:r>
-        <w:rPr>
-          <w:sz w:val="24"/>
-          <w:szCs w:val="24"/>
-        </w:rPr>
-        <w:t>17</w:t>
-      </w:r>
-      <w:r>
-        <w:rPr>
-          <w:sz w:val="24"/>
-          <w:szCs w:val="24"/>
-        </w:rPr>
-        <w:t xml:space="preserve"> per </w:t>
-      </w:r>
-      <w:r>
-        <w:rPr>
-          <w:sz w:val="24"/>
-          <w:szCs w:val="24"/>
-        </w:rPr>
-        <w:t>Bottle</w:t>
+        <w:t>Approximately $17 per Bottle</w:t>
       </w:r>
     </w:p>
     <w:p>
@@ -841,7 +539,10 @@
         </w:rPr>
       </w:pPr>
       <w:r>
-        <w:rPr/>
+        <w:rPr>
+          <w:sz w:val="24"/>
+          <w:szCs w:val="24"/>
+        </w:rPr>
       </w:r>
     </w:p>
     <w:p>
@@ -885,47 +586,7 @@
           <w:sz w:val="24"/>
           <w:szCs w:val="24"/>
         </w:rPr>
-        <w:t>Total Price: $</w:t>
-      </w:r>
-      <w:r>
-        <w:rPr>
-          <w:b/>
-          <w:bCs/>
-          <w:color w:themeColor="accent1" w:val="4472C4"/>
-          <w:sz w:val="24"/>
-          <w:szCs w:val="24"/>
-        </w:rPr>
-        <w:t>2</w:t>
-      </w:r>
-      <w:r>
-        <w:rPr>
-          <w:b/>
-          <w:bCs/>
-          <w:color w:themeColor="accent1" w:val="4472C4"/>
-          <w:sz w:val="24"/>
-          <w:szCs w:val="24"/>
-        </w:rPr>
-        <w:t>99.</w:t>
-      </w:r>
-      <w:r>
-        <w:rPr>
-          <w:b/>
-          <w:bCs/>
-          <w:color w:themeColor="accent1" w:val="4472C4"/>
-          <w:sz w:val="24"/>
-          <w:szCs w:val="24"/>
-        </w:rPr>
-        <w:t>8</w:t>
-      </w:r>
-      <w:r>
-        <w:rPr>
-          <w:b/>
-          <w:bCs/>
-          <w:color w:themeColor="accent1" w:val="4472C4"/>
-          <w:sz w:val="24"/>
-          <w:szCs w:val="24"/>
-        </w:rPr>
-        <w:t xml:space="preserve"> (All in terms of Hong Kong Dollars)</w:t>
+        <w:t>Total Price: $299.8 (All in terms of Hong Kong Dollars)</w:t>
       </w:r>
     </w:p>
     <w:p>
@@ -1037,73 +698,64 @@
           <w:b/>
           <w:bCs/>
         </w:rPr>
-        <w:t xml:space="preserve">Meals And Menus (Total </w:t>
-      </w:r>
+        <w:t>Meals And Menus (Total 90 Meals)</w:t>
+      </w:r>
+    </w:p>
+    <w:p>
+      <w:pPr>
+        <w:pStyle w:val="Normal"/>
+        <w:jc w:val="center"/>
+        <w:rPr>
+          <w:sz w:val="28"/>
+          <w:szCs w:val="28"/>
+        </w:rPr>
+      </w:pPr>
+      <w:r>
+        <w:rPr>
+          <w:sz w:val="28"/>
+          <w:szCs w:val="28"/>
+        </w:rPr>
+        <w:t>3 Meals Per Day (Breakfast, Luch and Dinner) for 90 days</w:t>
+      </w:r>
+    </w:p>
+    <w:p>
+      <w:pPr>
+        <w:pStyle w:val="Normal"/>
+        <w:jc w:val="center"/>
+        <w:rPr>
+          <w:sz w:val="28"/>
+          <w:szCs w:val="28"/>
+        </w:rPr>
+      </w:pPr>
+      <w:r>
+        <w:rPr/>
+      </w:r>
+    </w:p>
+    <w:p>
+      <w:pPr>
+        <w:pStyle w:val="Normal"/>
+        <w:jc w:val="left"/>
+        <w:rPr>
+          <w:sz w:val="28"/>
+          <w:szCs w:val="28"/>
+        </w:rPr>
+      </w:pPr>
       <w:r>
         <w:rPr>
           <w:b/>
           <w:bCs/>
-        </w:rPr>
-        <w:t>9</w:t>
-      </w:r>
-      <w:r>
-        <w:rPr>
-          <w:b/>
-          <w:bCs/>
-        </w:rPr>
-        <w:t>0 Meals)</w:t>
-      </w:r>
-    </w:p>
-    <w:p>
-      <w:pPr>
-        <w:pStyle w:val="Normal"/>
-        <w:jc w:val="center"/>
-        <w:rPr>
-          <w:sz w:val="28"/>
-          <w:szCs w:val="28"/>
-        </w:rPr>
-      </w:pPr>
-      <w:r>
-        <w:rPr>
-          <w:sz w:val="28"/>
-          <w:szCs w:val="28"/>
-        </w:rPr>
-        <w:t>3</w:t>
-      </w:r>
-      <w:r>
-        <w:rPr>
-          <w:sz w:val="28"/>
-          <w:szCs w:val="28"/>
-        </w:rPr>
-        <w:t xml:space="preserve"> Meals Per Day (Breakfast, Luch </w:t>
-      </w:r>
-      <w:r>
-        <w:rPr>
-          <w:sz w:val="28"/>
-          <w:szCs w:val="28"/>
-        </w:rPr>
-        <w:t>and</w:t>
-      </w:r>
-      <w:r>
-        <w:rPr>
-          <w:sz w:val="28"/>
-          <w:szCs w:val="28"/>
-        </w:rPr>
-        <w:t xml:space="preserve"> Dinner) for </w:t>
-      </w:r>
-      <w:r>
-        <w:rPr>
-          <w:sz w:val="28"/>
-          <w:szCs w:val="28"/>
-        </w:rPr>
-        <w:t>9</w:t>
-      </w:r>
-      <w:r>
-        <w:rPr>
-          <w:sz w:val="28"/>
-          <w:szCs w:val="28"/>
-        </w:rPr>
-        <w:t>0 days</w:t>
+          <w:color w:val="FF0000"/>
+          <w:sz w:val="28"/>
+          <w:szCs w:val="28"/>
+        </w:rPr>
+        <w:t>This ingredinets are base on portions. In case you don’t how to accurately divide it into portion. You can use a balance to weight the net weight of the ingredients and then divide it into portions base on the net weight.</w:t>
+      </w:r>
+      <w:r>
+        <w:rPr>
+          <w:sz w:val="28"/>
+          <w:szCs w:val="28"/>
+        </w:rPr>
+        <w:t xml:space="preserve">  </w:t>
       </w:r>
     </w:p>
     <w:p>
@@ -1153,35 +805,7 @@
           <w:sz w:val="28"/>
           <w:szCs w:val="28"/>
         </w:rPr>
-        <w:t>Marsh potato (</w:t>
-      </w:r>
-      <w:r>
-        <w:rPr>
-          <w:sz w:val="28"/>
-          <w:szCs w:val="28"/>
-        </w:rPr>
-        <w:t>Portion for 6 meals</w:t>
-      </w:r>
-      <w:r>
-        <w:rPr>
-          <w:sz w:val="28"/>
-          <w:szCs w:val="28"/>
-        </w:rPr>
-        <w:t xml:space="preserve">) with </w:t>
-      </w:r>
-      <w:r>
-        <w:rPr>
-          <w:sz w:val="28"/>
-          <w:szCs w:val="28"/>
-        </w:rPr>
-        <w:t>Ham</w:t>
-      </w:r>
-      <w:r>
-        <w:rPr>
-          <w:sz w:val="28"/>
-          <w:szCs w:val="28"/>
-        </w:rPr>
-        <w:t xml:space="preserve"> (</w:t>
+        <w:t>Marsh potato (Portion for 6 meals) with Ham (</w:t>
       </w:r>
       <w:r>
         <w:rPr>
@@ -1198,14 +822,7 @@
           <w:sz w:val="28"/>
           <w:szCs w:val="28"/>
         </w:rPr>
-        <w:t xml:space="preserve"> for 30</w:t>
-      </w:r>
-      <w:r>
-        <w:rPr>
-          <w:sz w:val="28"/>
-          <w:szCs w:val="28"/>
-        </w:rPr>
-        <w:t xml:space="preserve"> meals)</w:t>
+        <w:t xml:space="preserve"> for 30 meals)</w:t>
       </w:r>
     </w:p>
     <w:p>
@@ -1241,7 +858,12 @@
         </w:rPr>
       </w:pPr>
       <w:r>
-        <w:rPr/>
+        <w:rPr>
+          <w:i/>
+          <w:iCs/>
+          <w:sz w:val="28"/>
+          <w:szCs w:val="28"/>
+        </w:rPr>
       </w:r>
     </w:p>
     <w:p>
@@ -1434,42 +1056,7 @@
           <w:sz w:val="28"/>
           <w:szCs w:val="28"/>
         </w:rPr>
-        <w:t xml:space="preserve">Instant Noodle –  </w:t>
-      </w:r>
-      <w:r>
-        <w:rPr>
-          <w:sz w:val="28"/>
-          <w:szCs w:val="28"/>
-        </w:rPr>
-        <w:t>(</w:t>
-      </w:r>
-      <w:r>
-        <w:rPr>
-          <w:sz w:val="28"/>
-          <w:szCs w:val="28"/>
-        </w:rPr>
-        <w:t>3</w:t>
-      </w:r>
-      <w:r>
-        <w:rPr>
-          <w:sz w:val="28"/>
-          <w:szCs w:val="28"/>
-        </w:rPr>
-        <w:t>6</w:t>
-      </w:r>
-      <w:r>
-        <w:rPr>
-          <w:sz w:val="28"/>
-          <w:szCs w:val="28"/>
-        </w:rPr>
-        <w:t xml:space="preserve"> meals</w:t>
-      </w:r>
-      <w:r>
-        <w:rPr>
-          <w:sz w:val="28"/>
-          <w:szCs w:val="28"/>
-        </w:rPr>
-        <w:t>)</w:t>
+        <w:t>Instant Noodle –  (36 meals)</w:t>
       </w:r>
     </w:p>
     <w:p>
@@ -1499,7 +1086,10 @@
         </w:rPr>
       </w:pPr>
       <w:r>
-        <w:rPr/>
+        <w:rPr>
+          <w:sz w:val="28"/>
+          <w:szCs w:val="28"/>
+        </w:rPr>
       </w:r>
     </w:p>
     <w:p>
@@ -1524,7 +1114,14 @@
           <w:lang w:val="en-HK" w:eastAsia="zh-CN" w:bidi="ar-SA"/>
           <w14:ligatures w14:val="standardContextual"/>
         </w:rPr>
-        <w:t xml:space="preserve">Portuguese Cury </w:t>
+        <w:t>Portuguese Cury Chicken</w:t>
+      </w:r>
+      <w:r>
+        <w:rPr>
+          <w:sz w:val="28"/>
+          <w:szCs w:val="28"/>
+        </w:rPr>
+        <w:t xml:space="preserve"> </w:t>
       </w:r>
       <w:r>
         <w:rPr>
@@ -1536,38 +1133,7 @@
           <w:lang w:val="en-HK" w:eastAsia="zh-CN" w:bidi="ar-SA"/>
           <w14:ligatures w14:val="standardContextual"/>
         </w:rPr>
-        <w:t>Chicken</w:t>
-      </w:r>
-      <w:r>
-        <w:rPr>
-          <w:sz w:val="28"/>
-          <w:szCs w:val="28"/>
-        </w:rPr>
-        <w:t xml:space="preserve"> </w:t>
-      </w:r>
-      <w:r>
-        <w:rPr>
-          <w:rFonts w:eastAsia="" w:cs="" w:cstheme="minorBidi" w:eastAsiaTheme="minorEastAsia"/>
-          <w:color w:val="auto"/>
-          <w:kern w:val="2"/>
-          <w:sz w:val="28"/>
-          <w:szCs w:val="28"/>
-          <w:lang w:val="en-HK" w:eastAsia="zh-CN" w:bidi="ar-SA"/>
-          <w14:ligatures w14:val="standardContextual"/>
-        </w:rPr>
-        <w:t xml:space="preserve">with Potato served with Rice </w:t>
-      </w:r>
-      <w:r>
-        <w:rPr>
-          <w:rFonts w:eastAsia="" w:cs="" w:cstheme="minorBidi" w:eastAsiaTheme="minorEastAsia"/>
-          <w:color w:val="auto"/>
-          <w:kern w:val="2"/>
-          <w:sz w:val="28"/>
-          <w:szCs w:val="28"/>
-          <w:lang w:val="en-HK" w:eastAsia="zh-CN" w:bidi="ar-SA"/>
-          <w14:ligatures w14:val="standardContextual"/>
-        </w:rPr>
-        <w:t>(</w:t>
+        <w:t>with Potato served with Rice (</w:t>
       </w:r>
       <w:r>
         <w:rPr>
@@ -1600,14 +1166,7 @@
           <w:sz w:val="28"/>
           <w:szCs w:val="28"/>
         </w:rPr>
-        <w:t xml:space="preserve"> meal</w:t>
-      </w:r>
-      <w:r>
-        <w:rPr>
-          <w:sz w:val="28"/>
-          <w:szCs w:val="28"/>
-        </w:rPr>
-        <w:t>s)</w:t>
+        <w:t xml:space="preserve"> meals)</w:t>
       </w:r>
     </w:p>
     <w:p>
@@ -1625,25 +1184,7 @@
           <w:sz w:val="28"/>
           <w:szCs w:val="28"/>
         </w:rPr>
-        <w:t xml:space="preserve">(Served for </w:t>
-      </w:r>
-      <w:r>
-        <w:rPr>
-          <w:i/>
-          <w:iCs/>
-          <w:sz w:val="28"/>
-          <w:szCs w:val="28"/>
-        </w:rPr>
-        <w:t>Dinner</w:t>
-      </w:r>
-      <w:r>
-        <w:rPr>
-          <w:i/>
-          <w:iCs/>
-          <w:sz w:val="28"/>
-          <w:szCs w:val="28"/>
-        </w:rPr>
-        <w:t>)</w:t>
+        <w:t>(Served for Dinner)</w:t>
       </w:r>
     </w:p>
     <w:p>
@@ -2125,31 +1666,7 @@
           <w:sz w:val="28"/>
           <w:szCs w:val="28"/>
         </w:rPr>
-        <w:t xml:space="preserve">Total </w:t>
-      </w:r>
-      <w:r>
-        <w:rPr>
-          <w:b/>
-          <w:bCs/>
-          <w:i/>
-          <w:iCs/>
-          <w:color w:themeColor="accent1" w:val="4472C4"/>
-          <w:sz w:val="28"/>
-          <w:szCs w:val="28"/>
-        </w:rPr>
-        <w:t>9</w:t>
-      </w:r>
-      <w:r>
-        <w:rPr>
-          <w:b/>
-          <w:bCs/>
-          <w:i/>
-          <w:iCs/>
-          <w:color w:themeColor="accent1" w:val="4472C4"/>
-          <w:sz w:val="28"/>
-          <w:szCs w:val="28"/>
-        </w:rPr>
-        <w:t>0 meals</w:t>
+        <w:t>Total 90 meals</w:t>
       </w:r>
     </w:p>
     <w:p>

</xml_diff>

<commit_message>
docs: Updated Ingredients and Menus.
</commit_message>
<xml_diff>
--- a/300 Hong Kong Dollar Ingredients.docx
+++ b/300 Hong Kong Dollar Ingredients.docx
@@ -68,7 +68,35 @@
           <w:sz w:val="24"/>
           <w:szCs w:val="24"/>
         </w:rPr>
-        <w:t>Instant Noodle 36 packets - Enough for 36 meals</w:t>
+        <w:t xml:space="preserve">Instant Noodle </w:t>
+      </w:r>
+      <w:r>
+        <w:rPr>
+          <w:sz w:val="24"/>
+          <w:szCs w:val="24"/>
+        </w:rPr>
+        <w:t>30</w:t>
+      </w:r>
+      <w:r>
+        <w:rPr>
+          <w:sz w:val="24"/>
+          <w:szCs w:val="24"/>
+        </w:rPr>
+        <w:t xml:space="preserve"> packets - Enough for </w:t>
+      </w:r>
+      <w:r>
+        <w:rPr>
+          <w:sz w:val="24"/>
+          <w:szCs w:val="24"/>
+        </w:rPr>
+        <w:t>30</w:t>
+      </w:r>
+      <w:r>
+        <w:rPr>
+          <w:sz w:val="24"/>
+          <w:szCs w:val="24"/>
+        </w:rPr>
+        <w:t xml:space="preserve"> meals</w:t>
       </w:r>
     </w:p>
     <w:p>
@@ -128,7 +156,14 @@
           <w:sz w:val="24"/>
           <w:szCs w:val="24"/>
         </w:rPr>
-        <w:t>Price: $118.8</w:t>
+        <w:t>Price: $</w:t>
+      </w:r>
+      <w:r>
+        <w:rPr>
+          <w:sz w:val="24"/>
+          <w:szCs w:val="24"/>
+        </w:rPr>
+        <w:t>99</w:t>
       </w:r>
     </w:p>
     <w:p>
@@ -163,26 +198,49 @@
           <w:sz w:val="24"/>
           <w:szCs w:val="24"/>
         </w:rPr>
-        <w:t xml:space="preserve">Ham </w:t>
-      </w:r>
-      <w:r>
-        <w:rPr>
-          <w:rFonts w:eastAsia="" w:cs="" w:cstheme="minorBidi" w:eastAsiaTheme="minorEastAsia"/>
-          <w:color w:val="auto"/>
-          <w:kern w:val="2"/>
-          <w:sz w:val="24"/>
-          <w:szCs w:val="24"/>
-          <w:lang w:val="en-HK" w:eastAsia="zh-CN" w:bidi="ar-SA"/>
-          <w14:ligatures w14:val="standardContextual"/>
-        </w:rPr>
-        <w:t xml:space="preserve">Yu Pin King Pork Luncheon Meat 397GM  </w:t>
-      </w:r>
-      <w:r>
-        <w:rPr>
-          <w:sz w:val="24"/>
-          <w:szCs w:val="24"/>
-        </w:rPr>
-        <w:t xml:space="preserve"> (Canned)  </w:t>
+        <w:t>Potato (</w:t>
+      </w:r>
+      <w:r>
+        <w:rPr>
+          <w:sz w:val="24"/>
+          <w:szCs w:val="24"/>
+        </w:rPr>
+        <w:t>12</w:t>
+      </w:r>
+      <w:r>
+        <w:rPr>
+          <w:sz w:val="24"/>
+          <w:szCs w:val="24"/>
+        </w:rPr>
+        <w:t xml:space="preserve"> packets – about </w:t>
+      </w:r>
+      <w:r>
+        <w:rPr>
+          <w:sz w:val="24"/>
+          <w:szCs w:val="24"/>
+        </w:rPr>
+        <w:t>60</w:t>
+      </w:r>
+      <w:r>
+        <w:rPr>
+          <w:sz w:val="24"/>
+          <w:szCs w:val="24"/>
+        </w:rPr>
+        <w:t xml:space="preserve"> small potatos) - Enough for </w:t>
+      </w:r>
+      <w:r>
+        <w:rPr>
+          <w:sz w:val="24"/>
+          <w:szCs w:val="24"/>
+        </w:rPr>
+        <w:t>60</w:t>
+      </w:r>
+      <w:r>
+        <w:rPr>
+          <w:sz w:val="24"/>
+          <w:szCs w:val="24"/>
+        </w:rPr>
+        <w:t xml:space="preserve"> meals</w:t>
       </w:r>
     </w:p>
     <w:p>
@@ -202,7 +260,7 @@
           <w:sz w:val="24"/>
           <w:szCs w:val="24"/>
         </w:rPr>
-        <w:t>Brought from Supermarket</w:t>
+        <w:t>Brought from supermarket (Wellcome Supermarket) or market</w:t>
       </w:r>
     </w:p>
     <w:p>
@@ -222,7 +280,28 @@
           <w:sz w:val="24"/>
           <w:szCs w:val="24"/>
         </w:rPr>
-        <w:t>Approximately $15 per Canned</w:t>
+        <w:t xml:space="preserve">Approximately ~ </w:t>
+      </w:r>
+      <w:r>
+        <w:rPr>
+          <w:sz w:val="24"/>
+          <w:szCs w:val="24"/>
+        </w:rPr>
+        <w:t xml:space="preserve">$12 - </w:t>
+      </w:r>
+      <w:r>
+        <w:rPr>
+          <w:sz w:val="24"/>
+          <w:szCs w:val="24"/>
+        </w:rPr>
+        <w:t xml:space="preserve">$13 per packet </w:t>
+      </w:r>
+      <w:r>
+        <w:rPr>
+          <w:sz w:val="24"/>
+          <w:szCs w:val="24"/>
+        </w:rPr>
+        <w:t>(5 potatos)</w:t>
       </w:r>
     </w:p>
     <w:p>
@@ -242,22 +321,26 @@
           <w:sz w:val="24"/>
           <w:szCs w:val="24"/>
         </w:rPr>
-        <w:t>Price: $15</w:t>
-      </w:r>
-    </w:p>
-    <w:p>
-      <w:pPr>
-        <w:pStyle w:val="ListParagraph"/>
-        <w:rPr>
-          <w:sz w:val="24"/>
-          <w:szCs w:val="24"/>
-        </w:rPr>
-      </w:pPr>
-      <w:r>
-        <w:rPr>
-          <w:sz w:val="24"/>
-          <w:szCs w:val="24"/>
-        </w:rPr>
+        <w:t>Price: $</w:t>
+      </w:r>
+      <w:r>
+        <w:rPr>
+          <w:sz w:val="24"/>
+          <w:szCs w:val="24"/>
+        </w:rPr>
+        <w:t>156</w:t>
+      </w:r>
+    </w:p>
+    <w:p>
+      <w:pPr>
+        <w:pStyle w:val="ListParagraph"/>
+        <w:rPr>
+          <w:sz w:val="24"/>
+          <w:szCs w:val="24"/>
+        </w:rPr>
+      </w:pPr>
+      <w:r>
+        <w:rPr/>
       </w:r>
     </w:p>
     <w:p>
@@ -277,7 +360,14 @@
           <w:sz w:val="24"/>
           <w:szCs w:val="24"/>
         </w:rPr>
-        <w:t>Potato (6 packets – about 30 small potatos) - Enough for 30 meals</w:t>
+        <w:t xml:space="preserve">Onion Large </w:t>
+      </w:r>
+      <w:r>
+        <w:rPr>
+          <w:sz w:val="24"/>
+          <w:szCs w:val="24"/>
+        </w:rPr>
+        <w:t>1</w:t>
       </w:r>
     </w:p>
     <w:p>
@@ -297,7 +387,7 @@
           <w:sz w:val="24"/>
           <w:szCs w:val="24"/>
         </w:rPr>
-        <w:t>Brought from supermarket (Wellcome Supermarket) or market</w:t>
+        <w:t>Brought from market</w:t>
       </w:r>
     </w:p>
     <w:p>
@@ -317,7 +407,21 @@
           <w:sz w:val="24"/>
           <w:szCs w:val="24"/>
         </w:rPr>
-        <w:t>Approximately ~ $13 per packet</w:t>
+        <w:t>Approximately $</w:t>
+      </w:r>
+      <w:r>
+        <w:rPr>
+          <w:sz w:val="24"/>
+          <w:szCs w:val="24"/>
+        </w:rPr>
+        <w:t>4</w:t>
+      </w:r>
+      <w:r>
+        <w:rPr>
+          <w:sz w:val="24"/>
+          <w:szCs w:val="24"/>
+        </w:rPr>
+        <w:t xml:space="preserve"> per One</w:t>
       </w:r>
     </w:p>
     <w:p>
@@ -337,7 +441,7 @@
           <w:sz w:val="24"/>
           <w:szCs w:val="24"/>
         </w:rPr>
-        <w:t>Price: $77</w:t>
+        <w:t>Price: $4</w:t>
       </w:r>
     </w:p>
     <w:p>
@@ -372,7 +476,35 @@
           <w:sz w:val="24"/>
           <w:szCs w:val="24"/>
         </w:rPr>
-        <w:t xml:space="preserve">Chicken Chops (Large) 5 Pieces – Enough for 24 meals </w:t>
+        <w:t xml:space="preserve">Chicken Chops (Large) </w:t>
+      </w:r>
+      <w:r>
+        <w:rPr>
+          <w:sz w:val="24"/>
+          <w:szCs w:val="24"/>
+        </w:rPr>
+        <w:t>2</w:t>
+      </w:r>
+      <w:r>
+        <w:rPr>
+          <w:sz w:val="24"/>
+          <w:szCs w:val="24"/>
+        </w:rPr>
+        <w:t xml:space="preserve"> Pieces – Enough for </w:t>
+      </w:r>
+      <w:r>
+        <w:rPr>
+          <w:sz w:val="24"/>
+          <w:szCs w:val="24"/>
+        </w:rPr>
+        <w:t>30</w:t>
+      </w:r>
+      <w:r>
+        <w:rPr>
+          <w:sz w:val="24"/>
+          <w:szCs w:val="24"/>
+        </w:rPr>
+        <w:t xml:space="preserve"> meals </w:t>
       </w:r>
     </w:p>
     <w:p>
@@ -412,7 +544,21 @@
           <w:sz w:val="24"/>
           <w:szCs w:val="24"/>
         </w:rPr>
-        <w:t>Approximately $11 per Piece</w:t>
+        <w:t>Approximately $1</w:t>
+      </w:r>
+      <w:r>
+        <w:rPr>
+          <w:sz w:val="24"/>
+          <w:szCs w:val="24"/>
+        </w:rPr>
+        <w:t>2</w:t>
+      </w:r>
+      <w:r>
+        <w:rPr>
+          <w:sz w:val="24"/>
+          <w:szCs w:val="24"/>
+        </w:rPr>
+        <w:t xml:space="preserve"> per Piece</w:t>
       </w:r>
     </w:p>
     <w:p>
@@ -432,7 +578,14 @@
           <w:sz w:val="24"/>
           <w:szCs w:val="24"/>
         </w:rPr>
-        <w:t>Price: $55</w:t>
+        <w:t>Price: $</w:t>
+      </w:r>
+      <w:r>
+        <w:rPr>
+          <w:sz w:val="24"/>
+          <w:szCs w:val="24"/>
+        </w:rPr>
+        <w:t>24</w:t>
       </w:r>
     </w:p>
     <w:p>
@@ -467,7 +620,35 @@
           <w:sz w:val="24"/>
           <w:szCs w:val="24"/>
         </w:rPr>
-        <w:t xml:space="preserve">Portuguese Curry / Curry 2 Bottle – Enough for 24 meals </w:t>
+        <w:t xml:space="preserve">Portuguese Curry / Curry </w:t>
+      </w:r>
+      <w:r>
+        <w:rPr>
+          <w:sz w:val="24"/>
+          <w:szCs w:val="24"/>
+        </w:rPr>
+        <w:t>1</w:t>
+      </w:r>
+      <w:r>
+        <w:rPr>
+          <w:sz w:val="24"/>
+          <w:szCs w:val="24"/>
+        </w:rPr>
+        <w:t xml:space="preserve"> Bottle – Enough for </w:t>
+      </w:r>
+      <w:r>
+        <w:rPr>
+          <w:sz w:val="24"/>
+          <w:szCs w:val="24"/>
+        </w:rPr>
+        <w:t>30</w:t>
+      </w:r>
+      <w:r>
+        <w:rPr>
+          <w:sz w:val="24"/>
+          <w:szCs w:val="24"/>
+        </w:rPr>
+        <w:t xml:space="preserve"> meals </w:t>
       </w:r>
     </w:p>
     <w:p>
@@ -527,7 +708,14 @@
           <w:sz w:val="24"/>
           <w:szCs w:val="24"/>
         </w:rPr>
-        <w:t>Price: $34</w:t>
+        <w:t>Price: $</w:t>
+      </w:r>
+      <w:r>
+        <w:rPr>
+          <w:sz w:val="24"/>
+          <w:szCs w:val="24"/>
+        </w:rPr>
+        <w:t>17</w:t>
       </w:r>
     </w:p>
     <w:p>
@@ -586,12 +774,9 @@
           <w:sz w:val="24"/>
           <w:szCs w:val="24"/>
         </w:rPr>
-        <w:t>Total Price: $299.8 (All in terms of Hong Kong Dollars)</w:t>
-      </w:r>
-    </w:p>
-    <w:p>
-      <w:pPr>
-        <w:pStyle w:val="Normal"/>
+        <w:t>Total Price: $</w:t>
+      </w:r>
+      <w:r>
         <w:rPr>
           <w:b/>
           <w:bCs/>
@@ -599,7 +784,8 @@
           <w:sz w:val="24"/>
           <w:szCs w:val="24"/>
         </w:rPr>
-      </w:pPr>
+        <w:t>300</w:t>
+      </w:r>
       <w:r>
         <w:rPr>
           <w:b/>
@@ -608,6 +794,28 @@
           <w:sz w:val="24"/>
           <w:szCs w:val="24"/>
         </w:rPr>
+        <w:t xml:space="preserve"> (All in terms of Hong Kong Dollars)</w:t>
+      </w:r>
+    </w:p>
+    <w:p>
+      <w:pPr>
+        <w:pStyle w:val="Normal"/>
+        <w:rPr>
+          <w:b/>
+          <w:bCs/>
+          <w:color w:themeColor="accent1" w:val="4472C4"/>
+          <w:sz w:val="24"/>
+          <w:szCs w:val="24"/>
+        </w:rPr>
+      </w:pPr>
+      <w:r>
+        <w:rPr>
+          <w:b/>
+          <w:bCs/>
+          <w:color w:themeColor="accent1" w:val="4472C4"/>
+          <w:sz w:val="24"/>
+          <w:szCs w:val="24"/>
+        </w:rPr>
       </w:r>
     </w:p>
     <w:p>
@@ -625,7 +833,14 @@
           <w:i/>
           <w:iCs/>
         </w:rPr>
-        <w:t>Updated: 8</w:t>
+        <w:t xml:space="preserve">Updated: </w:t>
+      </w:r>
+      <w:r>
+        <w:rPr>
+          <w:i/>
+          <w:iCs/>
+        </w:rPr>
+        <w:t>9</w:t>
       </w:r>
       <w:r>
         <w:rPr>
@@ -805,24 +1020,112 @@
           <w:sz w:val="28"/>
           <w:szCs w:val="28"/>
         </w:rPr>
-        <w:t>Marsh potato (Portion for 6 meals) with Ham (</w:t>
-      </w:r>
-      <w:r>
-        <w:rPr>
-          <w:b/>
-          <w:bCs/>
-          <w:color w:val="FF0000"/>
-          <w:sz w:val="28"/>
-          <w:szCs w:val="28"/>
-        </w:rPr>
-        <w:t>25 potatos</w:t>
-      </w:r>
-      <w:r>
-        <w:rPr>
-          <w:sz w:val="28"/>
-          <w:szCs w:val="28"/>
-        </w:rPr>
-        <w:t xml:space="preserve"> for 30 meals)</w:t>
+        <w:t xml:space="preserve">Marsh potato </w:t>
+      </w:r>
+      <w:r>
+        <w:rPr>
+          <w:rFonts w:eastAsia="" w:cs="" w:cstheme="minorBidi" w:eastAsiaTheme="minorEastAsia"/>
+          <w:i/>
+          <w:iCs/>
+          <w:color w:val="auto"/>
+          <w:kern w:val="2"/>
+          <w:sz w:val="28"/>
+          <w:szCs w:val="28"/>
+          <w:lang w:val="en-HK" w:eastAsia="zh-CN" w:bidi="ar-SA"/>
+          <w14:ligatures w14:val="standardContextual"/>
+        </w:rPr>
+        <w:t>(</w:t>
+      </w:r>
+      <w:r>
+        <w:rPr>
+          <w:rFonts w:eastAsia="" w:cs="" w:cstheme="minorBidi" w:eastAsiaTheme="minorEastAsia"/>
+          <w:i/>
+          <w:iCs/>
+          <w:color w:val="auto"/>
+          <w:kern w:val="2"/>
+          <w:sz w:val="28"/>
+          <w:szCs w:val="28"/>
+          <w:lang w:val="en-HK" w:eastAsia="zh-CN" w:bidi="ar-SA"/>
+          <w14:ligatures w14:val="standardContextual"/>
+        </w:rPr>
+        <w:t>60</w:t>
+      </w:r>
+      <w:r>
+        <w:rPr>
+          <w:rFonts w:eastAsia="" w:cs="" w:cstheme="minorBidi" w:eastAsiaTheme="minorEastAsia"/>
+          <w:i/>
+          <w:iCs/>
+          <w:color w:val="auto"/>
+          <w:kern w:val="2"/>
+          <w:sz w:val="28"/>
+          <w:szCs w:val="28"/>
+          <w:lang w:val="en-HK" w:eastAsia="zh-CN" w:bidi="ar-SA"/>
+          <w14:ligatures w14:val="standardContextual"/>
+        </w:rPr>
+        <w:t xml:space="preserve"> meals) </w:t>
+      </w:r>
+      <w:r>
+        <w:rPr>
+          <w:i/>
+          <w:iCs/>
+          <w:sz w:val="28"/>
+          <w:szCs w:val="28"/>
+        </w:rPr>
+        <w:t>(</w:t>
+      </w:r>
+      <w:r>
+        <w:rPr>
+          <w:i/>
+          <w:iCs/>
+          <w:sz w:val="28"/>
+          <w:szCs w:val="28"/>
+        </w:rPr>
+        <w:t xml:space="preserve">Can be </w:t>
+      </w:r>
+      <w:r>
+        <w:rPr>
+          <w:i/>
+          <w:iCs/>
+          <w:sz w:val="28"/>
+          <w:szCs w:val="28"/>
+        </w:rPr>
+        <w:t xml:space="preserve">Served for  </w:t>
+      </w:r>
+      <w:r>
+        <w:rPr>
+          <w:i/>
+          <w:iCs/>
+          <w:sz w:val="28"/>
+          <w:szCs w:val="28"/>
+        </w:rPr>
+        <w:t xml:space="preserve">Breakfast , </w:t>
+      </w:r>
+      <w:r>
+        <w:rPr>
+          <w:i/>
+          <w:iCs/>
+          <w:sz w:val="28"/>
+          <w:szCs w:val="28"/>
+        </w:rPr>
+        <w:t xml:space="preserve">Lunch </w:t>
+      </w:r>
+      <w:r>
+        <w:rPr>
+          <w:i/>
+          <w:iCs/>
+          <w:sz w:val="28"/>
+          <w:szCs w:val="28"/>
+        </w:rPr>
+        <w:t>or Dinner</w:t>
+      </w:r>
+      <w:r>
+        <w:rPr>
+          <w:i/>
+          <w:iCs/>
+          <w:sz w:val="28"/>
+          <w:szCs w:val="28"/>
+        </w:rPr>
+        <w:t>)</w:t>
       </w:r>
     </w:p>
     <w:p>
@@ -843,27 +1146,6 @@
           <w:sz w:val="28"/>
           <w:szCs w:val="28"/>
         </w:rPr>
-        <w:t>(Served for Breakfast or Lunch)</w:t>
-      </w:r>
-    </w:p>
-    <w:p>
-      <w:pPr>
-        <w:pStyle w:val="ListParagraph"/>
-        <w:rPr>
-          <w:i/>
-          <w:i/>
-          <w:iCs/>
-          <w:sz w:val="28"/>
-          <w:szCs w:val="28"/>
-        </w:rPr>
-      </w:pPr>
-      <w:r>
-        <w:rPr>
-          <w:i/>
-          <w:iCs/>
-          <w:sz w:val="28"/>
-          <w:szCs w:val="28"/>
-        </w:rPr>
       </w:r>
     </w:p>
     <w:p>
@@ -883,7 +1165,21 @@
           <w:sz w:val="28"/>
           <w:szCs w:val="28"/>
         </w:rPr>
-        <w:t xml:space="preserve">Boiled 5 small Potatos </w:t>
+        <w:t xml:space="preserve">Boiled </w:t>
+      </w:r>
+      <w:r>
+        <w:rPr>
+          <w:sz w:val="28"/>
+          <w:szCs w:val="28"/>
+        </w:rPr>
+        <w:t>the</w:t>
+      </w:r>
+      <w:r>
+        <w:rPr>
+          <w:sz w:val="28"/>
+          <w:szCs w:val="28"/>
+        </w:rPr>
+        <w:t xml:space="preserve"> Potatos </w:t>
       </w:r>
       <w:r>
         <w:rPr>
@@ -899,7 +1195,7 @@
           <w:sz w:val="28"/>
           <w:szCs w:val="28"/>
         </w:rPr>
-        <w:t xml:space="preserve"> at one time (around 35 mins).</w:t>
+        <w:t xml:space="preserve"> (around 35 mins).</w:t>
       </w:r>
     </w:p>
     <w:p>
@@ -919,24 +1215,7 @@
           <w:sz w:val="28"/>
           <w:szCs w:val="28"/>
         </w:rPr>
-        <w:t>Prepare the Ham. Slice it into 6 portion for 6 meals.</w:t>
-      </w:r>
-    </w:p>
-    <w:p>
-      <w:pPr>
-        <w:pStyle w:val="ListParagraph"/>
-        <w:rPr>
-          <w:sz w:val="28"/>
-          <w:szCs w:val="28"/>
-        </w:rPr>
-      </w:pPr>
-      <w:r>
-        <w:rPr>
-          <w:sz w:val="28"/>
-          <w:szCs w:val="28"/>
-        </w:rPr>
-        <w:tab/>
-        <w:t>Each portion cut it into very small tiny dice.</w:t>
+        <w:t>Peel the skin.</w:t>
       </w:r>
     </w:p>
     <w:p>
@@ -976,7 +1255,7 @@
           <w:sz w:val="28"/>
           <w:szCs w:val="28"/>
         </w:rPr>
-        <w:t>Mixed it with the tiny dice ham througly.</w:t>
+        <w:t xml:space="preserve">Fill it on a large container and keep it inside the fridge (the place where you kept the meat). </w:t>
       </w:r>
     </w:p>
     <w:p>
@@ -996,85 +1275,7 @@
           <w:sz w:val="28"/>
           <w:szCs w:val="28"/>
         </w:rPr>
-        <w:t xml:space="preserve">Fill it on a large container and keep it inside the fridge (the place where you kept the meat). </w:t>
-      </w:r>
-    </w:p>
-    <w:p>
-      <w:pPr>
-        <w:pStyle w:val="ListParagraph"/>
-        <w:numPr>
-          <w:ilvl w:val="0"/>
-          <w:numId w:val="3"/>
-        </w:numPr>
-        <w:rPr>
-          <w:sz w:val="28"/>
-          <w:szCs w:val="28"/>
-        </w:rPr>
-      </w:pPr>
-      <w:r>
-        <w:rPr>
-          <w:sz w:val="28"/>
-          <w:szCs w:val="28"/>
-        </w:rPr>
         <w:t xml:space="preserve">When serve, cut it base on your portion, put it on an air fryer for 8 mins at 200 degrees. (Option - Add cheeze on top).  </w:t>
-      </w:r>
-    </w:p>
-    <w:p>
-      <w:pPr>
-        <w:pStyle w:val="ListParagraph"/>
-        <w:rPr>
-          <w:i/>
-          <w:i/>
-          <w:iCs/>
-          <w:sz w:val="28"/>
-          <w:szCs w:val="28"/>
-        </w:rPr>
-      </w:pPr>
-      <w:r>
-        <w:rPr>
-          <w:i/>
-          <w:iCs/>
-          <w:sz w:val="28"/>
-          <w:szCs w:val="28"/>
-        </w:rPr>
-      </w:r>
-    </w:p>
-    <w:p>
-      <w:pPr>
-        <w:pStyle w:val="ListParagraph"/>
-        <w:numPr>
-          <w:ilvl w:val="0"/>
-          <w:numId w:val="2"/>
-        </w:numPr>
-        <w:rPr>
-          <w:sz w:val="28"/>
-          <w:szCs w:val="28"/>
-        </w:rPr>
-      </w:pPr>
-      <w:r>
-        <w:rPr>
-          <w:sz w:val="28"/>
-          <w:szCs w:val="28"/>
-        </w:rPr>
-        <w:t>Instant Noodle –  (36 meals)</w:t>
-      </w:r>
-    </w:p>
-    <w:p>
-      <w:pPr>
-        <w:pStyle w:val="ListParagraph"/>
-        <w:rPr>
-          <w:sz w:val="28"/>
-          <w:szCs w:val="28"/>
-        </w:rPr>
-      </w:pPr>
-      <w:r>
-        <w:rPr>
-          <w:i/>
-          <w:iCs/>
-          <w:sz w:val="28"/>
-          <w:szCs w:val="28"/>
-        </w:rPr>
-        <w:t>(Served for Breakfast or Lunch)</w:t>
       </w:r>
     </w:p>
     <w:p>
@@ -1114,14 +1315,7 @@
           <w:lang w:val="en-HK" w:eastAsia="zh-CN" w:bidi="ar-SA"/>
           <w14:ligatures w14:val="standardContextual"/>
         </w:rPr>
-        <w:t>Portuguese Cury Chicken</w:t>
-      </w:r>
-      <w:r>
-        <w:rPr>
-          <w:sz w:val="28"/>
-          <w:szCs w:val="28"/>
-        </w:rPr>
-        <w:t xml:space="preserve"> </w:t>
+        <w:t xml:space="preserve">Portuguese Cury / </w:t>
       </w:r>
       <w:r>
         <w:rPr>
@@ -1133,21 +1327,467 @@
           <w:lang w:val="en-HK" w:eastAsia="zh-CN" w:bidi="ar-SA"/>
           <w14:ligatures w14:val="standardContextual"/>
         </w:rPr>
-        <w:t>with Potato served with Rice (</w:t>
+        <w:t>Curry</w:t>
+      </w:r>
+      <w:r>
+        <w:rPr>
+          <w:rFonts w:eastAsia="" w:cs="" w:cstheme="minorBidi" w:eastAsiaTheme="minorEastAsia"/>
+          <w:color w:val="auto"/>
+          <w:kern w:val="2"/>
+          <w:sz w:val="28"/>
+          <w:szCs w:val="28"/>
+          <w:lang w:val="en-HK" w:eastAsia="zh-CN" w:bidi="ar-SA"/>
+          <w14:ligatures w14:val="standardContextual"/>
+        </w:rPr>
+        <w:t xml:space="preserve"> Chicken</w:t>
+      </w:r>
+      <w:r>
+        <w:rPr>
+          <w:sz w:val="28"/>
+          <w:szCs w:val="28"/>
+        </w:rPr>
+        <w:t xml:space="preserve">  </w:t>
+      </w:r>
+      <w:r>
+        <w:rPr>
+          <w:i/>
+          <w:iCs/>
+          <w:sz w:val="28"/>
+          <w:szCs w:val="28"/>
+        </w:rPr>
+        <w:t xml:space="preserve">(Served </w:t>
+      </w:r>
+      <w:r>
+        <w:rPr>
+          <w:i/>
+          <w:iCs/>
+          <w:sz w:val="28"/>
+          <w:szCs w:val="28"/>
+        </w:rPr>
+        <w:t>with</w:t>
+      </w:r>
+      <w:r>
+        <w:rPr>
+          <w:i/>
+          <w:iCs/>
+          <w:sz w:val="28"/>
+          <w:szCs w:val="28"/>
+        </w:rPr>
+        <w:t xml:space="preserve"> </w:t>
+      </w:r>
+      <w:r>
+        <w:rPr>
+          <w:i/>
+          <w:iCs/>
+          <w:sz w:val="28"/>
+          <w:szCs w:val="28"/>
+        </w:rPr>
+        <w:t>Marsh Potato</w:t>
+      </w:r>
+      <w:r>
+        <w:rPr>
+          <w:i/>
+          <w:iCs/>
+          <w:sz w:val="28"/>
+          <w:szCs w:val="28"/>
+        </w:rPr>
+        <w:t>)</w:t>
+      </w:r>
+    </w:p>
+    <w:p>
+      <w:pPr>
+        <w:pStyle w:val="ListParagraph"/>
+        <w:rPr>
+          <w:sz w:val="28"/>
+          <w:szCs w:val="28"/>
+        </w:rPr>
+      </w:pPr>
+      <w:r>
+        <w:rPr>
+          <w:sz w:val="28"/>
+          <w:szCs w:val="28"/>
+        </w:rPr>
+      </w:r>
+    </w:p>
+    <w:p>
+      <w:pPr>
+        <w:pStyle w:val="ListParagraph"/>
+        <w:numPr>
+          <w:ilvl w:val="0"/>
+          <w:numId w:val="4"/>
+        </w:numPr>
+        <w:rPr>
+          <w:sz w:val="28"/>
+          <w:szCs w:val="28"/>
+        </w:rPr>
+      </w:pPr>
+      <w:r>
+        <w:rPr>
+          <w:sz w:val="28"/>
+          <w:szCs w:val="28"/>
+        </w:rPr>
+        <w:t xml:space="preserve">Unfrozen the chicken. </w:t>
+      </w:r>
+    </w:p>
+    <w:p>
+      <w:pPr>
+        <w:pStyle w:val="ListParagraph"/>
+        <w:numPr>
+          <w:ilvl w:val="0"/>
+          <w:numId w:val="4"/>
+        </w:numPr>
+        <w:rPr>
+          <w:sz w:val="28"/>
+          <w:szCs w:val="28"/>
+        </w:rPr>
+      </w:pPr>
+      <w:r>
+        <w:rPr>
+          <w:sz w:val="28"/>
+          <w:szCs w:val="28"/>
+        </w:rPr>
+        <w:t>Cut the chicken into small bite sizes.</w:t>
+      </w:r>
+    </w:p>
+    <w:p>
+      <w:pPr>
+        <w:pStyle w:val="ListParagraph"/>
+        <w:numPr>
+          <w:ilvl w:val="0"/>
+          <w:numId w:val="4"/>
+        </w:numPr>
+        <w:rPr>
+          <w:sz w:val="28"/>
+          <w:szCs w:val="28"/>
+        </w:rPr>
+      </w:pPr>
+      <w:r>
+        <w:rPr>
+          <w:sz w:val="28"/>
+          <w:szCs w:val="28"/>
+        </w:rPr>
+        <w:t>Mixed the chicken with flavour: salt, sugar, pepper and leave it for half an hour.</w:t>
+      </w:r>
+    </w:p>
+    <w:p>
+      <w:pPr>
+        <w:pStyle w:val="ListParagraph"/>
+        <w:numPr>
+          <w:ilvl w:val="0"/>
+          <w:numId w:val="4"/>
+        </w:numPr>
+        <w:rPr>
+          <w:sz w:val="28"/>
+          <w:szCs w:val="28"/>
+        </w:rPr>
+      </w:pPr>
+      <w:r>
+        <w:rPr>
+          <w:sz w:val="28"/>
+          <w:szCs w:val="28"/>
+        </w:rPr>
+        <w:t>Keep the chicken inside the fridge (the place when you kept the meat).</w:t>
+      </w:r>
+    </w:p>
+    <w:p>
+      <w:pPr>
+        <w:pStyle w:val="ListParagraph"/>
+        <w:numPr>
+          <w:ilvl w:val="0"/>
+          <w:numId w:val="4"/>
+        </w:numPr>
+        <w:rPr>
+          <w:sz w:val="28"/>
+          <w:szCs w:val="28"/>
+        </w:rPr>
+      </w:pPr>
+      <w:r>
+        <w:rPr>
+          <w:sz w:val="28"/>
+          <w:szCs w:val="28"/>
+        </w:rPr>
+        <w:t>When need for cook. Defrost the chicken.</w:t>
+      </w:r>
+    </w:p>
+    <w:p>
+      <w:pPr>
+        <w:pStyle w:val="ListParagraph"/>
+        <w:numPr>
+          <w:ilvl w:val="0"/>
+          <w:numId w:val="4"/>
+        </w:numPr>
+        <w:rPr>
+          <w:sz w:val="28"/>
+          <w:szCs w:val="28"/>
+        </w:rPr>
+      </w:pPr>
+      <w:r>
+        <w:rPr>
+          <w:sz w:val="28"/>
+          <w:szCs w:val="28"/>
+        </w:rPr>
+        <w:t>Peel and Cut the Onion into Slices.</w:t>
+      </w:r>
+      <w:r>
+        <w:rPr>
+          <w:sz w:val="28"/>
+          <w:szCs w:val="28"/>
+        </w:rPr>
+        <w:t xml:space="preserve"> </w:t>
+      </w:r>
+    </w:p>
+    <w:p>
+      <w:pPr>
+        <w:pStyle w:val="ListParagraph"/>
+        <w:numPr>
+          <w:ilvl w:val="0"/>
+          <w:numId w:val="4"/>
+        </w:numPr>
+        <w:rPr>
+          <w:sz w:val="28"/>
+          <w:szCs w:val="28"/>
+        </w:rPr>
+      </w:pPr>
+      <w:r>
+        <w:rPr>
+          <w:sz w:val="28"/>
+          <w:szCs w:val="28"/>
+        </w:rPr>
+        <w:t>Fill the pot with water (</w:t>
+      </w:r>
+      <w:r>
+        <w:rPr>
+          <w:sz w:val="28"/>
+          <w:szCs w:val="28"/>
+        </w:rPr>
+        <w:t>base on your curry</w:t>
+      </w:r>
+      <w:r>
+        <w:rPr>
+          <w:sz w:val="28"/>
+          <w:szCs w:val="28"/>
+        </w:rPr>
+        <w:t xml:space="preserve"> portion).</w:t>
+      </w:r>
+    </w:p>
+    <w:p>
+      <w:pPr>
+        <w:pStyle w:val="ListParagraph"/>
+        <w:numPr>
+          <w:ilvl w:val="0"/>
+          <w:numId w:val="4"/>
+        </w:numPr>
+        <w:rPr>
+          <w:sz w:val="28"/>
+          <w:szCs w:val="28"/>
+        </w:rPr>
+      </w:pPr>
+      <w:r>
+        <w:rPr>
+          <w:sz w:val="28"/>
+          <w:szCs w:val="28"/>
+        </w:rPr>
+        <w:t xml:space="preserve">When water starts to boil, </w:t>
+      </w:r>
+      <w:r>
+        <w:rPr>
+          <w:sz w:val="28"/>
+          <w:szCs w:val="28"/>
+        </w:rPr>
+        <w:t xml:space="preserve">base on your portion </w:t>
+      </w:r>
+      <w:r>
+        <w:rPr>
+          <w:sz w:val="28"/>
+          <w:szCs w:val="28"/>
+        </w:rPr>
+        <w:t xml:space="preserve">add </w:t>
+      </w:r>
+      <w:r>
+        <w:rPr>
+          <w:sz w:val="28"/>
+          <w:szCs w:val="28"/>
+        </w:rPr>
+        <w:t>the</w:t>
+      </w:r>
+      <w:r>
+        <w:rPr>
+          <w:sz w:val="28"/>
+          <w:szCs w:val="28"/>
+        </w:rPr>
+        <w:t xml:space="preserve"> </w:t>
+      </w:r>
+      <w:r>
+        <w:rPr>
+          <w:rFonts w:eastAsia="" w:cs="" w:cstheme="minorBidi" w:eastAsiaTheme="minorEastAsia"/>
+          <w:color w:val="auto"/>
+          <w:kern w:val="2"/>
+          <w:sz w:val="28"/>
+          <w:szCs w:val="28"/>
+          <w:lang w:val="en-HK" w:eastAsia="zh-CN" w:bidi="ar-SA"/>
+          <w14:ligatures w14:val="standardContextual"/>
+        </w:rPr>
+        <w:t xml:space="preserve">Portuguese Curry inside the pot. </w:t>
+      </w:r>
+    </w:p>
+    <w:p>
+      <w:pPr>
+        <w:pStyle w:val="ListParagraph"/>
+        <w:numPr>
+          <w:ilvl w:val="0"/>
+          <w:numId w:val="4"/>
+        </w:numPr>
+        <w:rPr>
+          <w:sz w:val="28"/>
+          <w:szCs w:val="28"/>
+        </w:rPr>
+      </w:pPr>
+      <w:r>
+        <w:rPr>
+          <w:rFonts w:eastAsia="" w:cs="" w:cstheme="minorBidi" w:eastAsiaTheme="minorEastAsia"/>
+          <w:color w:val="auto"/>
+          <w:kern w:val="2"/>
+          <w:sz w:val="28"/>
+          <w:szCs w:val="28"/>
+          <w:lang w:val="en-HK" w:eastAsia="zh-CN" w:bidi="ar-SA"/>
+          <w14:ligatures w14:val="standardContextual"/>
+        </w:rPr>
+        <w:t>Base on your portion , a</w:t>
+      </w:r>
+      <w:r>
+        <w:rPr>
+          <w:rFonts w:eastAsia="" w:cs="" w:cstheme="minorBidi" w:eastAsiaTheme="minorEastAsia"/>
+          <w:color w:val="auto"/>
+          <w:kern w:val="2"/>
+          <w:sz w:val="28"/>
+          <w:szCs w:val="28"/>
+          <w:lang w:val="en-HK" w:eastAsia="zh-CN" w:bidi="ar-SA"/>
+          <w14:ligatures w14:val="standardContextual"/>
+        </w:rPr>
+        <w:t xml:space="preserve">dd </w:t>
+      </w:r>
+      <w:r>
+        <w:rPr>
+          <w:rFonts w:eastAsia="" w:cs="" w:cstheme="minorBidi" w:eastAsiaTheme="minorEastAsia"/>
+          <w:color w:val="auto"/>
+          <w:kern w:val="2"/>
+          <w:sz w:val="28"/>
+          <w:szCs w:val="28"/>
+          <w:lang w:val="en-HK" w:eastAsia="zh-CN" w:bidi="ar-SA"/>
+          <w14:ligatures w14:val="standardContextual"/>
+        </w:rPr>
+        <w:t>Onion and</w:t>
+      </w:r>
+      <w:r>
+        <w:rPr>
+          <w:rFonts w:eastAsia="" w:cs="" w:cstheme="minorBidi" w:eastAsiaTheme="minorEastAsia"/>
+          <w:color w:val="auto"/>
+          <w:kern w:val="2"/>
+          <w:sz w:val="28"/>
+          <w:szCs w:val="28"/>
+          <w:lang w:val="en-HK" w:eastAsia="zh-CN" w:bidi="ar-SA"/>
+          <w14:ligatures w14:val="standardContextual"/>
+        </w:rPr>
+        <w:t xml:space="preserve"> the </w:t>
+      </w:r>
+      <w:r>
+        <w:rPr>
+          <w:rFonts w:eastAsia="" w:cs="" w:cstheme="minorBidi" w:eastAsiaTheme="minorEastAsia"/>
+          <w:color w:val="auto"/>
+          <w:kern w:val="2"/>
+          <w:sz w:val="28"/>
+          <w:szCs w:val="28"/>
+          <w:lang w:val="en-HK" w:eastAsia="zh-CN" w:bidi="ar-SA"/>
+          <w14:ligatures w14:val="standardContextual"/>
+        </w:rPr>
+        <w:t xml:space="preserve">cutted </w:t>
+      </w:r>
+      <w:r>
+        <w:rPr>
+          <w:rFonts w:eastAsia="" w:cs="" w:cstheme="minorBidi" w:eastAsiaTheme="minorEastAsia"/>
+          <w:color w:val="auto"/>
+          <w:kern w:val="2"/>
+          <w:sz w:val="28"/>
+          <w:szCs w:val="28"/>
+          <w:lang w:val="en-HK" w:eastAsia="zh-CN" w:bidi="ar-SA"/>
+          <w14:ligatures w14:val="standardContextual"/>
+        </w:rPr>
+        <w:t xml:space="preserve">bite size chicken </w:t>
+      </w:r>
+      <w:r>
+        <w:rPr>
+          <w:rFonts w:eastAsia="" w:cs="" w:cstheme="minorBidi" w:eastAsiaTheme="minorEastAsia"/>
+          <w:color w:val="auto"/>
+          <w:kern w:val="2"/>
+          <w:sz w:val="28"/>
+          <w:szCs w:val="28"/>
+          <w:lang w:val="en-HK" w:eastAsia="zh-CN" w:bidi="ar-SA"/>
+          <w14:ligatures w14:val="standardContextual"/>
+        </w:rPr>
+        <w:t>into the pot</w:t>
+      </w:r>
+      <w:r>
+        <w:rPr>
+          <w:rFonts w:eastAsia="" w:cs="" w:cstheme="minorBidi" w:eastAsiaTheme="minorEastAsia"/>
+          <w:color w:val="auto"/>
+          <w:kern w:val="2"/>
+          <w:sz w:val="28"/>
+          <w:szCs w:val="28"/>
+          <w:lang w:val="en-HK" w:eastAsia="zh-CN" w:bidi="ar-SA"/>
+          <w14:ligatures w14:val="standardContextual"/>
+        </w:rPr>
+        <w:t>.</w:t>
+      </w:r>
+    </w:p>
+    <w:p>
+      <w:pPr>
+        <w:pStyle w:val="ListParagraph"/>
+        <w:numPr>
+          <w:ilvl w:val="0"/>
+          <w:numId w:val="4"/>
+        </w:numPr>
+        <w:rPr>
+          <w:sz w:val="28"/>
+          <w:szCs w:val="28"/>
+        </w:rPr>
+      </w:pPr>
+      <w:r>
+        <w:rPr>
+          <w:rFonts w:eastAsia="" w:cs="" w:cstheme="minorBidi" w:eastAsiaTheme="minorEastAsia"/>
+          <w:color w:val="auto"/>
+          <w:kern w:val="2"/>
+          <w:sz w:val="28"/>
+          <w:szCs w:val="28"/>
+          <w:lang w:val="en-HK" w:eastAsia="zh-CN" w:bidi="ar-SA"/>
+          <w14:ligatures w14:val="standardContextual"/>
+        </w:rPr>
+        <w:t xml:space="preserve"> </w:t>
+      </w:r>
+      <w:r>
+        <w:rPr>
+          <w:rFonts w:eastAsia="" w:cs="" w:cstheme="minorBidi" w:eastAsiaTheme="minorEastAsia"/>
+          <w:color w:val="auto"/>
+          <w:kern w:val="2"/>
+          <w:sz w:val="28"/>
+          <w:szCs w:val="28"/>
+          <w:lang w:val="en-HK" w:eastAsia="zh-CN" w:bidi="ar-SA"/>
+          <w14:ligatures w14:val="standardContextual"/>
+        </w:rPr>
+        <w:t xml:space="preserve">Serve it with </w:t>
       </w:r>
       <w:r>
         <w:rPr>
           <w:rFonts w:eastAsia="" w:cs="" w:cstheme="minorBidi" w:eastAsiaTheme="minorEastAsia"/>
           <w:b/>
           <w:bCs/>
-          <w:color w:val="FF0000"/>
+          <w:color w:val="auto"/>
           <w:kern w:val="2"/>
           <w:sz w:val="28"/>
           <w:szCs w:val="28"/>
           <w:lang w:val="en-HK" w:eastAsia="zh-CN" w:bidi="ar-SA"/>
           <w14:ligatures w14:val="standardContextual"/>
         </w:rPr>
-        <w:t>5 potatos</w:t>
+        <w:t>marsh potato</w:t>
       </w:r>
       <w:r>
         <w:rPr>
@@ -1159,248 +1799,50 @@
           <w:lang w:val="en-HK" w:eastAsia="zh-CN" w:bidi="ar-SA"/>
           <w14:ligatures w14:val="standardContextual"/>
         </w:rPr>
-        <w:t xml:space="preserve"> for 24</w:t>
-      </w:r>
-      <w:r>
-        <w:rPr>
-          <w:sz w:val="28"/>
-          <w:szCs w:val="28"/>
-        </w:rPr>
-        <w:t xml:space="preserve"> meals)</w:t>
-      </w:r>
-    </w:p>
-    <w:p>
-      <w:pPr>
-        <w:pStyle w:val="ListParagraph"/>
-        <w:rPr>
-          <w:sz w:val="28"/>
-          <w:szCs w:val="28"/>
-        </w:rPr>
-      </w:pPr>
-      <w:r>
-        <w:rPr>
+        <w:t>.</w:t>
+      </w:r>
+    </w:p>
+    <w:p>
+      <w:pPr>
+        <w:pStyle w:val="ListParagraph"/>
+        <w:rPr>
+          <w:sz w:val="28"/>
+          <w:szCs w:val="28"/>
+        </w:rPr>
+      </w:pPr>
+      <w:r>
+        <w:rPr/>
+      </w:r>
+      <w:r>
+        <w:br w:type="page"/>
+      </w:r>
+    </w:p>
+    <w:p>
+      <w:pPr>
+        <w:pStyle w:val="ListParagraph"/>
+        <w:rPr/>
+      </w:pPr>
+      <w:r>
+        <w:rPr/>
+      </w:r>
+    </w:p>
+    <w:p>
+      <w:pPr>
+        <w:pStyle w:val="ListParagraph"/>
+        <w:numPr>
+          <w:ilvl w:val="0"/>
+          <w:numId w:val="2"/>
+        </w:numPr>
+        <w:rPr>
+          <w:sz w:val="28"/>
+          <w:szCs w:val="28"/>
+        </w:rPr>
+      </w:pPr>
+      <w:r>
+        <w:rPr>
+          <w:rFonts w:eastAsia="" w:cs="" w:cstheme="minorBidi" w:eastAsiaTheme="minorEastAsia"/>
           <w:i/>
           <w:iCs/>
-          <w:sz w:val="28"/>
-          <w:szCs w:val="28"/>
-        </w:rPr>
-        <w:t>(Served for Dinner)</w:t>
-      </w:r>
-    </w:p>
-    <w:p>
-      <w:pPr>
-        <w:pStyle w:val="ListParagraph"/>
-        <w:rPr>
-          <w:sz w:val="28"/>
-          <w:szCs w:val="28"/>
-        </w:rPr>
-      </w:pPr>
-      <w:r>
-        <w:rPr>
-          <w:sz w:val="28"/>
-          <w:szCs w:val="28"/>
-        </w:rPr>
-      </w:r>
-    </w:p>
-    <w:p>
-      <w:pPr>
-        <w:pStyle w:val="ListParagraph"/>
-        <w:numPr>
-          <w:ilvl w:val="0"/>
-          <w:numId w:val="4"/>
-        </w:numPr>
-        <w:rPr>
-          <w:sz w:val="28"/>
-          <w:szCs w:val="28"/>
-        </w:rPr>
-      </w:pPr>
-      <w:r>
-        <w:rPr>
-          <w:sz w:val="28"/>
-          <w:szCs w:val="28"/>
-        </w:rPr>
-        <w:t>Unfrozen the chicken. (Totally you have 5 large pieces)</w:t>
-      </w:r>
-    </w:p>
-    <w:p>
-      <w:pPr>
-        <w:pStyle w:val="ListParagraph"/>
-        <w:numPr>
-          <w:ilvl w:val="0"/>
-          <w:numId w:val="4"/>
-        </w:numPr>
-        <w:rPr>
-          <w:sz w:val="28"/>
-          <w:szCs w:val="28"/>
-        </w:rPr>
-      </w:pPr>
-      <w:r>
-        <w:rPr>
-          <w:sz w:val="28"/>
-          <w:szCs w:val="28"/>
-        </w:rPr>
-        <w:t>Cut the chicken into small bite sizes that is enough for 24 meals.</w:t>
-      </w:r>
-    </w:p>
-    <w:p>
-      <w:pPr>
-        <w:pStyle w:val="ListParagraph"/>
-        <w:numPr>
-          <w:ilvl w:val="0"/>
-          <w:numId w:val="4"/>
-        </w:numPr>
-        <w:rPr>
-          <w:sz w:val="28"/>
-          <w:szCs w:val="28"/>
-        </w:rPr>
-      </w:pPr>
-      <w:r>
-        <w:rPr>
-          <w:sz w:val="28"/>
-          <w:szCs w:val="28"/>
-        </w:rPr>
-        <w:t>Mixed the chicken with flavour: salt, sugar, pepper and leave it for half an hour.</w:t>
-      </w:r>
-    </w:p>
-    <w:p>
-      <w:pPr>
-        <w:pStyle w:val="ListParagraph"/>
-        <w:numPr>
-          <w:ilvl w:val="0"/>
-          <w:numId w:val="4"/>
-        </w:numPr>
-        <w:rPr>
-          <w:sz w:val="28"/>
-          <w:szCs w:val="28"/>
-        </w:rPr>
-      </w:pPr>
-      <w:r>
-        <w:rPr>
-          <w:sz w:val="28"/>
-          <w:szCs w:val="28"/>
-        </w:rPr>
-        <w:t>Prepare the potato (</w:t>
-      </w:r>
-      <w:r>
-        <w:rPr>
-          <w:b/>
-          <w:bCs/>
-          <w:color w:val="FF0000"/>
-          <w:sz w:val="28"/>
-          <w:szCs w:val="28"/>
-        </w:rPr>
-        <w:t>5 potatos</w:t>
-      </w:r>
-      <w:r>
-        <w:rPr>
-          <w:sz w:val="28"/>
-          <w:szCs w:val="28"/>
-        </w:rPr>
-        <w:t>). Peel the potato and cut into small bite sizes (dices), which is enough for 24 meals. (Don’t cook it)</w:t>
-      </w:r>
-    </w:p>
-    <w:p>
-      <w:pPr>
-        <w:pStyle w:val="ListParagraph"/>
-        <w:numPr>
-          <w:ilvl w:val="0"/>
-          <w:numId w:val="4"/>
-        </w:numPr>
-        <w:rPr>
-          <w:sz w:val="28"/>
-          <w:szCs w:val="28"/>
-        </w:rPr>
-      </w:pPr>
-      <w:r>
-        <w:rPr>
-          <w:sz w:val="28"/>
-          <w:szCs w:val="28"/>
-        </w:rPr>
-        <w:t>Keep the chicken inside the fridge (the place when you kept the meat).</w:t>
-      </w:r>
-    </w:p>
-    <w:p>
-      <w:pPr>
-        <w:pStyle w:val="ListParagraph"/>
-        <w:numPr>
-          <w:ilvl w:val="0"/>
-          <w:numId w:val="4"/>
-        </w:numPr>
-        <w:rPr>
-          <w:sz w:val="28"/>
-          <w:szCs w:val="28"/>
-        </w:rPr>
-      </w:pPr>
-      <w:r>
-        <w:rPr>
-          <w:sz w:val="28"/>
-          <w:szCs w:val="28"/>
-        </w:rPr>
-        <w:t xml:space="preserve">Keep the potato inside the fridge, the place where you keep the vegetables. </w:t>
-      </w:r>
-    </w:p>
-    <w:p>
-      <w:pPr>
-        <w:pStyle w:val="ListParagraph"/>
-        <w:numPr>
-          <w:ilvl w:val="0"/>
-          <w:numId w:val="4"/>
-        </w:numPr>
-        <w:rPr>
-          <w:sz w:val="28"/>
-          <w:szCs w:val="28"/>
-        </w:rPr>
-      </w:pPr>
-      <w:r>
-        <w:rPr>
-          <w:sz w:val="28"/>
-          <w:szCs w:val="28"/>
-        </w:rPr>
-        <w:t xml:space="preserve">When need for cook. Defrost the chicken. </w:t>
-      </w:r>
-    </w:p>
-    <w:p>
-      <w:pPr>
-        <w:pStyle w:val="ListParagraph"/>
-        <w:numPr>
-          <w:ilvl w:val="0"/>
-          <w:numId w:val="4"/>
-        </w:numPr>
-        <w:rPr>
-          <w:sz w:val="28"/>
-          <w:szCs w:val="28"/>
-        </w:rPr>
-      </w:pPr>
-      <w:r>
-        <w:rPr>
-          <w:sz w:val="28"/>
-          <w:szCs w:val="28"/>
-        </w:rPr>
-        <w:t>Fill in the pot with water (base on your portion).</w:t>
-      </w:r>
-    </w:p>
-    <w:p>
-      <w:pPr>
-        <w:pStyle w:val="ListParagraph"/>
-        <w:numPr>
-          <w:ilvl w:val="0"/>
-          <w:numId w:val="4"/>
-        </w:numPr>
-        <w:rPr>
-          <w:sz w:val="28"/>
-          <w:szCs w:val="28"/>
-        </w:rPr>
-      </w:pPr>
-      <w:r>
-        <w:rPr>
-          <w:sz w:val="28"/>
-          <w:szCs w:val="28"/>
-        </w:rPr>
-        <w:t xml:space="preserve">When water starts to boil, add a reason amount (base on your portion) of </w:t>
-      </w:r>
-      <w:r>
-        <w:rPr>
-          <w:rFonts w:eastAsia="" w:cs="" w:cstheme="minorBidi" w:eastAsiaTheme="minorEastAsia"/>
           <w:color w:val="auto"/>
           <w:kern w:val="2"/>
           <w:sz w:val="28"/>
@@ -1408,24 +1850,13 @@
           <w:lang w:val="en-HK" w:eastAsia="zh-CN" w:bidi="ar-SA"/>
           <w14:ligatures w14:val="standardContextual"/>
         </w:rPr>
-        <w:t xml:space="preserve">Portuguese Curry inside the pot. </w:t>
-      </w:r>
-    </w:p>
-    <w:p>
-      <w:pPr>
-        <w:pStyle w:val="ListParagraph"/>
-        <w:numPr>
-          <w:ilvl w:val="0"/>
-          <w:numId w:val="4"/>
-        </w:numPr>
-        <w:rPr>
-          <w:sz w:val="28"/>
-          <w:szCs w:val="28"/>
-        </w:rPr>
-      </w:pPr>
+        <w:t>Instant Noodle –  (3</w:t>
+      </w:r>
       <w:r>
         <w:rPr>
           <w:rFonts w:eastAsia="" w:cs="" w:cstheme="minorBidi" w:eastAsiaTheme="minorEastAsia"/>
+          <w:i/>
+          <w:iCs/>
           <w:color w:val="auto"/>
           <w:kern w:val="2"/>
           <w:sz w:val="28"/>
@@ -1433,11 +1864,13 @@
           <w:lang w:val="en-HK" w:eastAsia="zh-CN" w:bidi="ar-SA"/>
           <w14:ligatures w14:val="standardContextual"/>
         </w:rPr>
-        <w:t xml:space="preserve"> </w:t>
+        <w:t>0</w:t>
       </w:r>
       <w:r>
         <w:rPr>
           <w:rFonts w:eastAsia="" w:cs="" w:cstheme="minorBidi" w:eastAsiaTheme="minorEastAsia"/>
+          <w:i/>
+          <w:iCs/>
           <w:color w:val="auto"/>
           <w:kern w:val="2"/>
           <w:sz w:val="28"/>
@@ -1445,185 +1878,7 @@
           <w:lang w:val="en-HK" w:eastAsia="zh-CN" w:bidi="ar-SA"/>
           <w14:ligatures w14:val="standardContextual"/>
         </w:rPr>
-        <w:t>Add the bite size potato (base on your portion) inside the pot.</w:t>
-      </w:r>
-    </w:p>
-    <w:p>
-      <w:pPr>
-        <w:pStyle w:val="ListParagraph"/>
-        <w:numPr>
-          <w:ilvl w:val="0"/>
-          <w:numId w:val="4"/>
-        </w:numPr>
-        <w:rPr>
-          <w:sz w:val="28"/>
-          <w:szCs w:val="28"/>
-        </w:rPr>
-      </w:pPr>
-      <w:r>
-        <w:rPr>
-          <w:rFonts w:eastAsia="" w:cs="" w:cstheme="minorBidi" w:eastAsiaTheme="minorEastAsia"/>
-          <w:color w:val="auto"/>
-          <w:kern w:val="2"/>
-          <w:sz w:val="28"/>
-          <w:szCs w:val="28"/>
-          <w:lang w:val="en-HK" w:eastAsia="zh-CN" w:bidi="ar-SA"/>
-          <w14:ligatures w14:val="standardContextual"/>
-        </w:rPr>
-        <w:t xml:space="preserve"> </w:t>
-      </w:r>
-      <w:r>
-        <w:rPr>
-          <w:rFonts w:eastAsia="" w:cs="" w:cstheme="minorBidi" w:eastAsiaTheme="minorEastAsia"/>
-          <w:color w:val="auto"/>
-          <w:kern w:val="2"/>
-          <w:sz w:val="28"/>
-          <w:szCs w:val="28"/>
-          <w:lang w:val="en-HK" w:eastAsia="zh-CN" w:bidi="ar-SA"/>
-          <w14:ligatures w14:val="standardContextual"/>
-        </w:rPr>
-        <w:t>Wait till the potato is fully cooked or soft.</w:t>
-      </w:r>
-    </w:p>
-    <w:p>
-      <w:pPr>
-        <w:pStyle w:val="ListParagraph"/>
-        <w:numPr>
-          <w:ilvl w:val="0"/>
-          <w:numId w:val="4"/>
-        </w:numPr>
-        <w:rPr>
-          <w:sz w:val="28"/>
-          <w:szCs w:val="28"/>
-        </w:rPr>
-      </w:pPr>
-      <w:r>
-        <w:rPr>
-          <w:rFonts w:eastAsia="" w:cs="" w:cstheme="minorBidi" w:eastAsiaTheme="minorEastAsia"/>
-          <w:color w:val="auto"/>
-          <w:kern w:val="2"/>
-          <w:sz w:val="28"/>
-          <w:szCs w:val="28"/>
-          <w:lang w:val="en-HK" w:eastAsia="zh-CN" w:bidi="ar-SA"/>
-          <w14:ligatures w14:val="standardContextual"/>
-        </w:rPr>
-        <w:t xml:space="preserve"> </w:t>
-      </w:r>
-      <w:r>
-        <w:rPr>
-          <w:rFonts w:eastAsia="" w:cs="" w:cstheme="minorBidi" w:eastAsiaTheme="minorEastAsia"/>
-          <w:color w:val="auto"/>
-          <w:kern w:val="2"/>
-          <w:sz w:val="28"/>
-          <w:szCs w:val="28"/>
-          <w:lang w:val="en-HK" w:eastAsia="zh-CN" w:bidi="ar-SA"/>
-          <w14:ligatures w14:val="standardContextual"/>
-        </w:rPr>
-        <w:t xml:space="preserve">If you want to facilitate the cooking process. You can first fried the potato in a pan first.  </w:t>
-      </w:r>
-    </w:p>
-    <w:p>
-      <w:pPr>
-        <w:pStyle w:val="ListParagraph"/>
-        <w:numPr>
-          <w:ilvl w:val="0"/>
-          <w:numId w:val="4"/>
-        </w:numPr>
-        <w:rPr>
-          <w:sz w:val="28"/>
-          <w:szCs w:val="28"/>
-        </w:rPr>
-      </w:pPr>
-      <w:r>
-        <w:rPr>
-          <w:rFonts w:eastAsia="" w:cs="" w:cstheme="minorBidi" w:eastAsiaTheme="minorEastAsia"/>
-          <w:color w:val="auto"/>
-          <w:kern w:val="2"/>
-          <w:sz w:val="28"/>
-          <w:szCs w:val="28"/>
-          <w:lang w:val="en-HK" w:eastAsia="zh-CN" w:bidi="ar-SA"/>
-          <w14:ligatures w14:val="standardContextual"/>
-        </w:rPr>
-        <w:t xml:space="preserve"> </w:t>
-      </w:r>
-      <w:r>
-        <w:rPr>
-          <w:rFonts w:eastAsia="" w:cs="" w:cstheme="minorBidi" w:eastAsiaTheme="minorEastAsia"/>
-          <w:color w:val="auto"/>
-          <w:kern w:val="2"/>
-          <w:sz w:val="28"/>
-          <w:szCs w:val="28"/>
-          <w:lang w:val="en-HK" w:eastAsia="zh-CN" w:bidi="ar-SA"/>
-          <w14:ligatures w14:val="standardContextual"/>
-        </w:rPr>
-        <w:t>Add the bite size chicken (base on your portion).</w:t>
-      </w:r>
-    </w:p>
-    <w:p>
-      <w:pPr>
-        <w:pStyle w:val="ListParagraph"/>
-        <w:numPr>
-          <w:ilvl w:val="0"/>
-          <w:numId w:val="4"/>
-        </w:numPr>
-        <w:rPr>
-          <w:sz w:val="28"/>
-          <w:szCs w:val="28"/>
-        </w:rPr>
-      </w:pPr>
-      <w:r>
-        <w:rPr>
-          <w:rFonts w:eastAsia="" w:cs="" w:cstheme="minorBidi" w:eastAsiaTheme="minorEastAsia"/>
-          <w:color w:val="auto"/>
-          <w:kern w:val="2"/>
-          <w:sz w:val="28"/>
-          <w:szCs w:val="28"/>
-          <w:lang w:val="en-HK" w:eastAsia="zh-CN" w:bidi="ar-SA"/>
-          <w14:ligatures w14:val="standardContextual"/>
-        </w:rPr>
-        <w:t xml:space="preserve"> </w:t>
-      </w:r>
-      <w:r>
-        <w:rPr>
-          <w:rFonts w:eastAsia="" w:cs="" w:cstheme="minorBidi" w:eastAsiaTheme="minorEastAsia"/>
-          <w:color w:val="auto"/>
-          <w:kern w:val="2"/>
-          <w:sz w:val="28"/>
-          <w:szCs w:val="28"/>
-          <w:lang w:val="en-HK" w:eastAsia="zh-CN" w:bidi="ar-SA"/>
-          <w14:ligatures w14:val="standardContextual"/>
-        </w:rPr>
-        <w:t>Serve it with rice.</w:t>
-      </w:r>
-    </w:p>
-    <w:p>
-      <w:pPr>
-        <w:pStyle w:val="ListParagraph"/>
-        <w:rPr>
-          <w:sz w:val="28"/>
-          <w:szCs w:val="28"/>
-        </w:rPr>
-      </w:pPr>
-      <w:r>
-        <w:rPr>
-          <w:sz w:val="28"/>
-          <w:szCs w:val="28"/>
-        </w:rPr>
-      </w:r>
-    </w:p>
-    <w:p>
-      <w:pPr>
-        <w:pStyle w:val="ListParagraph"/>
-        <w:rPr>
-          <w:sz w:val="28"/>
-          <w:szCs w:val="28"/>
-        </w:rPr>
-      </w:pPr>
-      <w:r>
-        <w:rPr>
-          <w:sz w:val="28"/>
-          <w:szCs w:val="28"/>
-        </w:rPr>
+        <w:t xml:space="preserve"> meals) (Served for Breakfast or Lunch)</w:t>
       </w:r>
     </w:p>
     <w:p>
@@ -1644,6 +1899,7 @@
     <w:p>
       <w:pPr>
         <w:pStyle w:val="Normal"/>
+        <w:spacing w:before="0" w:after="160"/>
         <w:jc w:val="right"/>
         <w:rPr>
           <w:b/>
@@ -1668,32 +1924,12 @@
         </w:rPr>
         <w:t>Total 90 meals</w:t>
       </w:r>
-    </w:p>
-    <w:p>
-      <w:pPr>
-        <w:pStyle w:val="Normal"/>
-        <w:rPr>
-          <w:sz w:val="28"/>
-          <w:szCs w:val="28"/>
-        </w:rPr>
-      </w:pPr>
       <w:r>
         <w:rPr>
           <w:sz w:val="28"/>
           <w:szCs w:val="28"/>
         </w:rPr>
         <w:tab/>
-      </w:r>
-    </w:p>
-    <w:p>
-      <w:pPr>
-        <w:pStyle w:val="Normal"/>
-        <w:spacing w:before="0" w:after="160"/>
-        <w:jc w:val="center"/>
-        <w:rPr/>
-      </w:pPr>
-      <w:r>
-        <w:rPr/>
       </w:r>
     </w:p>
     <w:sectPr>

</xml_diff>

<commit_message>
docs: Update Ingredient and Menu.
</commit_message>
<xml_diff>
--- a/300 Hong Kong Dollar Ingredients.docx
+++ b/300 Hong Kong Dollar Ingredients.docx
@@ -54,35 +54,62 @@
     <w:p>
       <w:pPr>
         <w:pStyle w:val="ListParagraph"/>
+        <w:widowControl/>
         <w:numPr>
           <w:ilvl w:val="0"/>
           <w:numId w:val="1"/>
         </w:numPr>
-        <w:rPr>
-          <w:sz w:val="24"/>
-          <w:szCs w:val="24"/>
-        </w:rPr>
-      </w:pPr>
-      <w:r>
-        <w:rPr>
-          <w:sz w:val="24"/>
-          <w:szCs w:val="24"/>
-        </w:rPr>
-        <w:t xml:space="preserve">Instant Noodle </w:t>
-      </w:r>
-      <w:r>
-        <w:rPr>
-          <w:sz w:val="24"/>
-          <w:szCs w:val="24"/>
-        </w:rPr>
-        <w:t>30</w:t>
-      </w:r>
-      <w:r>
-        <w:rPr>
-          <w:sz w:val="24"/>
-          <w:szCs w:val="24"/>
-        </w:rPr>
-        <w:t xml:space="preserve"> packets - Enough for </w:t>
+        <w:suppressAutoHyphens w:val="true"/>
+        <w:bidi w:val="0"/>
+        <w:spacing w:lineRule="auto" w:line="259"/>
+        <w:jc w:val="left"/>
+        <w:rPr>
+          <w:sz w:val="24"/>
+          <w:szCs w:val="24"/>
+        </w:rPr>
+      </w:pPr>
+      <w:r>
+        <w:rPr>
+          <w:rFonts w:eastAsia="" w:cs="" w:cstheme="minorBidi" w:eastAsiaTheme="minorEastAsia"/>
+          <w:color w:val="auto"/>
+          <w:kern w:val="2"/>
+          <w:sz w:val="24"/>
+          <w:szCs w:val="24"/>
+          <w:lang w:val="en-HK" w:eastAsia="zh-CN" w:bidi="ar-SA"/>
+          <w14:ligatures w14:val="standardContextual"/>
+        </w:rPr>
+        <w:t xml:space="preserve">Sau Tao Beijing Noodle 375GM </w:t>
+      </w:r>
+      <w:r>
+        <w:rPr>
+          <w:rFonts w:eastAsia="" w:cs="" w:cstheme="minorBidi" w:eastAsiaTheme="minorEastAsia"/>
+          <w:color w:val="auto"/>
+          <w:kern w:val="2"/>
+          <w:sz w:val="24"/>
+          <w:szCs w:val="24"/>
+          <w:lang w:val="en-HK" w:eastAsia="zh-CN" w:bidi="ar-SA"/>
+          <w14:ligatures w14:val="standardContextual"/>
+        </w:rPr>
+        <w:t>(6 packets)</w:t>
+      </w:r>
+      <w:r>
+        <w:rPr>
+          <w:rFonts w:eastAsia="" w:cs="" w:cstheme="minorBidi" w:eastAsiaTheme="minorEastAsia"/>
+          <w:color w:val="auto"/>
+          <w:kern w:val="2"/>
+          <w:sz w:val="24"/>
+          <w:szCs w:val="24"/>
+          <w:lang w:val="en-HK" w:eastAsia="zh-CN" w:bidi="ar-SA"/>
+          <w14:ligatures w14:val="standardContextual"/>
+        </w:rPr>
+        <w:t xml:space="preserve">  </w:t>
+      </w:r>
+      <w:r>
+        <w:rPr>
+          <w:sz w:val="24"/>
+          <w:szCs w:val="24"/>
+        </w:rPr>
+        <w:t xml:space="preserve">- Enough for </w:t>
       </w:r>
       <w:r>
         <w:rPr>
@@ -136,7 +163,21 @@
           <w:sz w:val="24"/>
           <w:szCs w:val="24"/>
         </w:rPr>
-        <w:t>Approximately $3.3 per packet</w:t>
+        <w:t>Approximately $</w:t>
+      </w:r>
+      <w:r>
+        <w:rPr>
+          <w:sz w:val="24"/>
+          <w:szCs w:val="24"/>
+        </w:rPr>
+        <w:t>7.5</w:t>
+      </w:r>
+      <w:r>
+        <w:rPr>
+          <w:sz w:val="24"/>
+          <w:szCs w:val="24"/>
+        </w:rPr>
+        <w:t xml:space="preserve"> per packet</w:t>
       </w:r>
     </w:p>
     <w:p>
@@ -163,7 +204,7 @@
           <w:sz w:val="24"/>
           <w:szCs w:val="24"/>
         </w:rPr>
-        <w:t>99</w:t>
+        <w:t>45</w:t>
       </w:r>
     </w:p>
     <w:p>
@@ -198,49 +239,7 @@
           <w:sz w:val="24"/>
           <w:szCs w:val="24"/>
         </w:rPr>
-        <w:t>Potato (</w:t>
-      </w:r>
-      <w:r>
-        <w:rPr>
-          <w:sz w:val="24"/>
-          <w:szCs w:val="24"/>
-        </w:rPr>
-        <w:t>12</w:t>
-      </w:r>
-      <w:r>
-        <w:rPr>
-          <w:sz w:val="24"/>
-          <w:szCs w:val="24"/>
-        </w:rPr>
-        <w:t xml:space="preserve"> packets – about </w:t>
-      </w:r>
-      <w:r>
-        <w:rPr>
-          <w:sz w:val="24"/>
-          <w:szCs w:val="24"/>
-        </w:rPr>
-        <w:t>60</w:t>
-      </w:r>
-      <w:r>
-        <w:rPr>
-          <w:sz w:val="24"/>
-          <w:szCs w:val="24"/>
-        </w:rPr>
-        <w:t xml:space="preserve"> small potatos) - Enough for </w:t>
-      </w:r>
-      <w:r>
-        <w:rPr>
-          <w:sz w:val="24"/>
-          <w:szCs w:val="24"/>
-        </w:rPr>
-        <w:t>60</w:t>
-      </w:r>
-      <w:r>
-        <w:rPr>
-          <w:sz w:val="24"/>
-          <w:szCs w:val="24"/>
-        </w:rPr>
-        <w:t xml:space="preserve"> meals</w:t>
+        <w:t xml:space="preserve">Vegetables 1 Kg </w:t>
       </w:r>
     </w:p>
     <w:p>
@@ -260,7 +259,7 @@
           <w:sz w:val="24"/>
           <w:szCs w:val="24"/>
         </w:rPr>
-        <w:t>Brought from supermarket (Wellcome Supermarket) or market</w:t>
+        <w:t>Brought from Market</w:t>
       </w:r>
     </w:p>
     <w:p>
@@ -280,28 +279,7 @@
           <w:sz w:val="24"/>
           <w:szCs w:val="24"/>
         </w:rPr>
-        <w:t xml:space="preserve">Approximately ~ </w:t>
-      </w:r>
-      <w:r>
-        <w:rPr>
-          <w:sz w:val="24"/>
-          <w:szCs w:val="24"/>
-        </w:rPr>
-        <w:t xml:space="preserve">$12 - </w:t>
-      </w:r>
-      <w:r>
-        <w:rPr>
-          <w:sz w:val="24"/>
-          <w:szCs w:val="24"/>
-        </w:rPr>
-        <w:t xml:space="preserve">$13 per packet </w:t>
-      </w:r>
-      <w:r>
-        <w:rPr>
-          <w:sz w:val="24"/>
-          <w:szCs w:val="24"/>
-        </w:rPr>
-        <w:t>(5 potatos)</w:t>
+        <w:t>Approximately $13 per Kg</w:t>
       </w:r>
     </w:p>
     <w:p>
@@ -321,26 +299,22 @@
           <w:sz w:val="24"/>
           <w:szCs w:val="24"/>
         </w:rPr>
-        <w:t>Price: $</w:t>
-      </w:r>
-      <w:r>
-        <w:rPr>
-          <w:sz w:val="24"/>
-          <w:szCs w:val="24"/>
-        </w:rPr>
-        <w:t>156</w:t>
-      </w:r>
-    </w:p>
-    <w:p>
-      <w:pPr>
-        <w:pStyle w:val="ListParagraph"/>
-        <w:rPr>
-          <w:sz w:val="24"/>
-          <w:szCs w:val="24"/>
-        </w:rPr>
-      </w:pPr>
-      <w:r>
-        <w:rPr/>
+        <w:t>Price: $13</w:t>
+      </w:r>
+    </w:p>
+    <w:p>
+      <w:pPr>
+        <w:pStyle w:val="ListParagraph"/>
+        <w:rPr>
+          <w:sz w:val="24"/>
+          <w:szCs w:val="24"/>
+        </w:rPr>
+      </w:pPr>
+      <w:r>
+        <w:rPr>
+          <w:sz w:val="24"/>
+          <w:szCs w:val="24"/>
+        </w:rPr>
       </w:r>
     </w:p>
     <w:p>
@@ -360,14 +334,7 @@
           <w:sz w:val="24"/>
           <w:szCs w:val="24"/>
         </w:rPr>
-        <w:t xml:space="preserve">Onion Large </w:t>
-      </w:r>
-      <w:r>
-        <w:rPr>
-          <w:sz w:val="24"/>
-          <w:szCs w:val="24"/>
-        </w:rPr>
-        <w:t>1</w:t>
+        <w:t>Onion For Curry Chicken 2 small or 1 Large</w:t>
       </w:r>
     </w:p>
     <w:p>
@@ -387,7 +354,7 @@
           <w:sz w:val="24"/>
           <w:szCs w:val="24"/>
         </w:rPr>
-        <w:t>Brought from market</w:t>
+        <w:t>Brought from Market</w:t>
       </w:r>
     </w:p>
     <w:p>
@@ -407,21 +374,7 @@
           <w:sz w:val="24"/>
           <w:szCs w:val="24"/>
         </w:rPr>
-        <w:t>Approximately $</w:t>
-      </w:r>
-      <w:r>
-        <w:rPr>
-          <w:sz w:val="24"/>
-          <w:szCs w:val="24"/>
-        </w:rPr>
-        <w:t>4</w:t>
-      </w:r>
-      <w:r>
-        <w:rPr>
-          <w:sz w:val="24"/>
-          <w:szCs w:val="24"/>
-        </w:rPr>
-        <w:t xml:space="preserve"> per One</w:t>
+        <w:t>Approximately $6</w:t>
       </w:r>
     </w:p>
     <w:p>
@@ -441,7 +394,7 @@
           <w:sz w:val="24"/>
           <w:szCs w:val="24"/>
         </w:rPr>
-        <w:t>Price: $4</w:t>
+        <w:t>Price: $6</w:t>
       </w:r>
     </w:p>
     <w:p>
@@ -476,21 +429,35 @@
           <w:sz w:val="24"/>
           <w:szCs w:val="24"/>
         </w:rPr>
-        <w:t xml:space="preserve">Chicken Chops (Large) </w:t>
-      </w:r>
-      <w:r>
-        <w:rPr>
-          <w:sz w:val="24"/>
-          <w:szCs w:val="24"/>
-        </w:rPr>
-        <w:t>2</w:t>
-      </w:r>
-      <w:r>
-        <w:rPr>
-          <w:sz w:val="24"/>
-          <w:szCs w:val="24"/>
-        </w:rPr>
-        <w:t xml:space="preserve"> Pieces – Enough for </w:t>
+        <w:t xml:space="preserve">Potato </w:t>
+      </w:r>
+      <w:r>
+        <w:rPr>
+          <w:sz w:val="24"/>
+          <w:szCs w:val="24"/>
+        </w:rPr>
+        <w:t xml:space="preserve">For Marsh Potato </w:t>
+      </w:r>
+      <w:r>
+        <w:rPr>
+          <w:sz w:val="24"/>
+          <w:szCs w:val="24"/>
+        </w:rPr>
+        <w:t>(</w:t>
+      </w:r>
+      <w:r>
+        <w:rPr>
+          <w:sz w:val="24"/>
+          <w:szCs w:val="24"/>
+        </w:rPr>
+        <w:t>6</w:t>
+      </w:r>
+      <w:r>
+        <w:rPr>
+          <w:sz w:val="24"/>
+          <w:szCs w:val="24"/>
+        </w:rPr>
+        <w:t xml:space="preserve"> packets – about </w:t>
       </w:r>
       <w:r>
         <w:rPr>
@@ -504,7 +471,21 @@
           <w:sz w:val="24"/>
           <w:szCs w:val="24"/>
         </w:rPr>
-        <w:t xml:space="preserve"> meals </w:t>
+        <w:t xml:space="preserve"> small potatos) - Enough for </w:t>
+      </w:r>
+      <w:r>
+        <w:rPr>
+          <w:sz w:val="24"/>
+          <w:szCs w:val="24"/>
+        </w:rPr>
+        <w:t>30</w:t>
+      </w:r>
+      <w:r>
+        <w:rPr>
+          <w:sz w:val="24"/>
+          <w:szCs w:val="24"/>
+        </w:rPr>
+        <w:t xml:space="preserve"> meals</w:t>
       </w:r>
     </w:p>
     <w:p>
@@ -524,7 +505,7 @@
           <w:sz w:val="24"/>
           <w:szCs w:val="24"/>
         </w:rPr>
-        <w:t>Brought from market</w:t>
+        <w:t>Brought from supermarket (Wellcome Supermarket) or market</w:t>
       </w:r>
     </w:p>
     <w:p>
@@ -544,21 +525,7 @@
           <w:sz w:val="24"/>
           <w:szCs w:val="24"/>
         </w:rPr>
-        <w:t>Approximately $1</w:t>
-      </w:r>
-      <w:r>
-        <w:rPr>
-          <w:sz w:val="24"/>
-          <w:szCs w:val="24"/>
-        </w:rPr>
-        <w:t>2</w:t>
-      </w:r>
-      <w:r>
-        <w:rPr>
-          <w:sz w:val="24"/>
-          <w:szCs w:val="24"/>
-        </w:rPr>
-        <w:t xml:space="preserve"> per Piece</w:t>
+        <w:t>Approximately ~ $12 per packet (5 potatos)</w:t>
       </w:r>
     </w:p>
     <w:p>
@@ -585,7 +552,7 @@
           <w:sz w:val="24"/>
           <w:szCs w:val="24"/>
         </w:rPr>
-        <w:t>24</w:t>
+        <w:t>72</w:t>
       </w:r>
     </w:p>
     <w:p>
@@ -620,35 +587,49 @@
           <w:sz w:val="24"/>
           <w:szCs w:val="24"/>
         </w:rPr>
-        <w:t xml:space="preserve">Portuguese Curry / Curry </w:t>
-      </w:r>
-      <w:r>
-        <w:rPr>
-          <w:sz w:val="24"/>
-          <w:szCs w:val="24"/>
-        </w:rPr>
-        <w:t>1</w:t>
-      </w:r>
-      <w:r>
-        <w:rPr>
-          <w:sz w:val="24"/>
-          <w:szCs w:val="24"/>
-        </w:rPr>
-        <w:t xml:space="preserve"> Bottle – Enough for </w:t>
-      </w:r>
-      <w:r>
-        <w:rPr>
-          <w:sz w:val="24"/>
-          <w:szCs w:val="24"/>
-        </w:rPr>
-        <w:t>30</w:t>
-      </w:r>
-      <w:r>
-        <w:rPr>
-          <w:sz w:val="24"/>
-          <w:szCs w:val="24"/>
-        </w:rPr>
-        <w:t xml:space="preserve"> meals </w:t>
+        <w:t xml:space="preserve">Potato </w:t>
+      </w:r>
+      <w:r>
+        <w:rPr>
+          <w:sz w:val="24"/>
+          <w:szCs w:val="24"/>
+        </w:rPr>
+        <w:t>For Curry Chicken</w:t>
+      </w:r>
+      <w:r>
+        <w:rPr>
+          <w:sz w:val="24"/>
+          <w:szCs w:val="24"/>
+        </w:rPr>
+        <w:t xml:space="preserve"> (</w:t>
+      </w:r>
+      <w:r>
+        <w:rPr>
+          <w:sz w:val="24"/>
+          <w:szCs w:val="24"/>
+        </w:rPr>
+        <w:t>2</w:t>
+      </w:r>
+      <w:r>
+        <w:rPr>
+          <w:sz w:val="24"/>
+          <w:szCs w:val="24"/>
+        </w:rPr>
+        <w:t xml:space="preserve"> packets – about </w:t>
+      </w:r>
+      <w:r>
+        <w:rPr>
+          <w:sz w:val="24"/>
+          <w:szCs w:val="24"/>
+        </w:rPr>
+        <w:t>10</w:t>
+      </w:r>
+      <w:r>
+        <w:rPr>
+          <w:sz w:val="24"/>
+          <w:szCs w:val="24"/>
+        </w:rPr>
+        <w:t xml:space="preserve"> small potatos)</w:t>
       </w:r>
     </w:p>
     <w:p>
@@ -668,7 +649,7 @@
           <w:sz w:val="24"/>
           <w:szCs w:val="24"/>
         </w:rPr>
-        <w:t>Brought from Supermarket or Store</w:t>
+        <w:t>Brought from supermarket (Wellcome Supermarket) or market</w:t>
       </w:r>
     </w:p>
     <w:p>
@@ -688,7 +669,7 @@
           <w:sz w:val="24"/>
           <w:szCs w:val="24"/>
         </w:rPr>
-        <w:t>Approximately $17 per Bottle</w:t>
+        <w:t>Approximately ~ $12 per packet (5 potatos)</w:t>
       </w:r>
     </w:p>
     <w:p>
@@ -708,6 +689,166 @@
           <w:sz w:val="24"/>
           <w:szCs w:val="24"/>
         </w:rPr>
+        <w:t>Price: $24</w:t>
+      </w:r>
+    </w:p>
+    <w:p>
+      <w:pPr>
+        <w:pStyle w:val="ListParagraph"/>
+        <w:rPr>
+          <w:sz w:val="24"/>
+          <w:szCs w:val="24"/>
+        </w:rPr>
+      </w:pPr>
+      <w:r>
+        <w:rPr>
+          <w:sz w:val="24"/>
+          <w:szCs w:val="24"/>
+        </w:rPr>
+        <w:t xml:space="preserve"> </w:t>
+      </w:r>
+    </w:p>
+    <w:p>
+      <w:pPr>
+        <w:pStyle w:val="ListParagraph"/>
+        <w:numPr>
+          <w:ilvl w:val="0"/>
+          <w:numId w:val="1"/>
+        </w:numPr>
+        <w:rPr>
+          <w:sz w:val="24"/>
+          <w:szCs w:val="24"/>
+        </w:rPr>
+      </w:pPr>
+      <w:r>
+        <w:rPr>
+          <w:rFonts w:eastAsia="" w:cs="" w:cstheme="minorBidi" w:eastAsiaTheme="minorEastAsia"/>
+          <w:color w:val="auto"/>
+          <w:kern w:val="2"/>
+          <w:sz w:val="24"/>
+          <w:szCs w:val="24"/>
+          <w:lang w:val="en-HK" w:eastAsia="zh-CN" w:bidi="ar-SA"/>
+          <w14:ligatures w14:val="standardContextual"/>
+        </w:rPr>
+        <w:t xml:space="preserve"> </w:t>
+      </w:r>
+      <w:r>
+        <w:rPr>
+          <w:rFonts w:eastAsia="" w:cs="" w:cstheme="minorBidi" w:eastAsiaTheme="minorEastAsia"/>
+          <w:b w:val="false"/>
+          <w:i w:val="false"/>
+          <w:caps w:val="false"/>
+          <w:smallCaps w:val="false"/>
+          <w:color w:val="auto"/>
+          <w:spacing w:val="0"/>
+          <w:kern w:val="2"/>
+          <w:sz w:val="24"/>
+          <w:szCs w:val="24"/>
+          <w:lang w:val="en-HK" w:eastAsia="zh-CN" w:bidi="ar-SA"/>
+          <w14:ligatures w14:val="standardContextual"/>
+        </w:rPr>
+        <w:t xml:space="preserve">Best Mart 360 Premium Thai Hom Mali Rice </w:t>
+      </w:r>
+      <w:r>
+        <w:rPr>
+          <w:sz w:val="24"/>
+          <w:szCs w:val="24"/>
+        </w:rPr>
+        <w:t xml:space="preserve">– </w:t>
+      </w:r>
+      <w:r>
+        <w:rPr>
+          <w:sz w:val="24"/>
+          <w:szCs w:val="24"/>
+        </w:rPr>
+        <w:t>Enough for 30 meals</w:t>
+      </w:r>
+    </w:p>
+    <w:p>
+      <w:pPr>
+        <w:pStyle w:val="ListParagraph"/>
+        <w:numPr>
+          <w:ilvl w:val="1"/>
+          <w:numId w:val="1"/>
+        </w:numPr>
+        <w:rPr>
+          <w:sz w:val="24"/>
+          <w:szCs w:val="24"/>
+        </w:rPr>
+      </w:pPr>
+      <w:r>
+        <w:rPr>
+          <w:sz w:val="24"/>
+          <w:szCs w:val="24"/>
+        </w:rPr>
+        <w:t>Brought from supermarket (</w:t>
+      </w:r>
+      <w:r>
+        <w:rPr>
+          <w:sz w:val="24"/>
+          <w:szCs w:val="24"/>
+        </w:rPr>
+        <w:t>ParkNshop</w:t>
+      </w:r>
+      <w:r>
+        <w:rPr>
+          <w:sz w:val="24"/>
+          <w:szCs w:val="24"/>
+        </w:rPr>
+        <w:t xml:space="preserve"> Supermarket) or market</w:t>
+      </w:r>
+    </w:p>
+    <w:p>
+      <w:pPr>
+        <w:pStyle w:val="ListParagraph"/>
+        <w:numPr>
+          <w:ilvl w:val="1"/>
+          <w:numId w:val="1"/>
+        </w:numPr>
+        <w:rPr>
+          <w:sz w:val="24"/>
+          <w:szCs w:val="24"/>
+        </w:rPr>
+      </w:pPr>
+      <w:r>
+        <w:rPr>
+          <w:sz w:val="24"/>
+          <w:szCs w:val="24"/>
+        </w:rPr>
+        <w:t xml:space="preserve">Approximately ~ </w:t>
+      </w:r>
+      <w:r>
+        <w:rPr>
+          <w:sz w:val="24"/>
+          <w:szCs w:val="24"/>
+        </w:rPr>
+        <w:t>$46</w:t>
+      </w:r>
+      <w:r>
+        <w:rPr>
+          <w:sz w:val="24"/>
+          <w:szCs w:val="24"/>
+        </w:rPr>
+        <w:t xml:space="preserve"> per packet </w:t>
+      </w:r>
+    </w:p>
+    <w:p>
+      <w:pPr>
+        <w:pStyle w:val="ListParagraph"/>
+        <w:numPr>
+          <w:ilvl w:val="1"/>
+          <w:numId w:val="1"/>
+        </w:numPr>
+        <w:rPr>
+          <w:sz w:val="24"/>
+          <w:szCs w:val="24"/>
+        </w:rPr>
+      </w:pPr>
+      <w:r>
+        <w:rPr>
+          <w:sz w:val="24"/>
+          <w:szCs w:val="24"/>
+        </w:rPr>
         <w:t>Price: $</w:t>
       </w:r>
       <w:r>
@@ -715,7 +856,299 @@
           <w:sz w:val="24"/>
           <w:szCs w:val="24"/>
         </w:rPr>
-        <w:t>17</w:t>
+        <w:t>46</w:t>
+      </w:r>
+    </w:p>
+    <w:p>
+      <w:pPr>
+        <w:pStyle w:val="ListParagraph"/>
+        <w:rPr>
+          <w:sz w:val="24"/>
+          <w:szCs w:val="24"/>
+        </w:rPr>
+      </w:pPr>
+      <w:r>
+        <w:rPr>
+          <w:sz w:val="24"/>
+          <w:szCs w:val="24"/>
+        </w:rPr>
+      </w:r>
+    </w:p>
+    <w:p>
+      <w:pPr>
+        <w:pStyle w:val="ListParagraph"/>
+        <w:numPr>
+          <w:ilvl w:val="0"/>
+          <w:numId w:val="1"/>
+        </w:numPr>
+        <w:rPr>
+          <w:sz w:val="24"/>
+          <w:szCs w:val="24"/>
+        </w:rPr>
+      </w:pPr>
+      <w:r>
+        <w:rPr>
+          <w:sz w:val="24"/>
+          <w:szCs w:val="24"/>
+        </w:rPr>
+        <w:t xml:space="preserve">Chicken Chops (Large) </w:t>
+      </w:r>
+      <w:r>
+        <w:rPr>
+          <w:sz w:val="24"/>
+          <w:szCs w:val="24"/>
+        </w:rPr>
+        <w:t>4</w:t>
+      </w:r>
+      <w:r>
+        <w:rPr>
+          <w:sz w:val="24"/>
+          <w:szCs w:val="24"/>
+        </w:rPr>
+        <w:t xml:space="preserve"> Pieces – Enough for </w:t>
+      </w:r>
+      <w:r>
+        <w:rPr>
+          <w:sz w:val="24"/>
+          <w:szCs w:val="24"/>
+        </w:rPr>
+        <w:t>20</w:t>
+      </w:r>
+      <w:r>
+        <w:rPr>
+          <w:sz w:val="24"/>
+          <w:szCs w:val="24"/>
+        </w:rPr>
+        <w:t xml:space="preserve"> meals </w:t>
+      </w:r>
+    </w:p>
+    <w:p>
+      <w:pPr>
+        <w:pStyle w:val="ListParagraph"/>
+        <w:numPr>
+          <w:ilvl w:val="1"/>
+          <w:numId w:val="1"/>
+        </w:numPr>
+        <w:rPr>
+          <w:sz w:val="24"/>
+          <w:szCs w:val="24"/>
+        </w:rPr>
+      </w:pPr>
+      <w:r>
+        <w:rPr>
+          <w:sz w:val="24"/>
+          <w:szCs w:val="24"/>
+        </w:rPr>
+        <w:t>Brought from market</w:t>
+      </w:r>
+    </w:p>
+    <w:p>
+      <w:pPr>
+        <w:pStyle w:val="ListParagraph"/>
+        <w:numPr>
+          <w:ilvl w:val="1"/>
+          <w:numId w:val="1"/>
+        </w:numPr>
+        <w:rPr>
+          <w:sz w:val="24"/>
+          <w:szCs w:val="24"/>
+        </w:rPr>
+      </w:pPr>
+      <w:r>
+        <w:rPr>
+          <w:sz w:val="24"/>
+          <w:szCs w:val="24"/>
+        </w:rPr>
+        <w:t>Approximately $1</w:t>
+      </w:r>
+      <w:r>
+        <w:rPr>
+          <w:sz w:val="24"/>
+          <w:szCs w:val="24"/>
+        </w:rPr>
+        <w:t>1</w:t>
+      </w:r>
+      <w:r>
+        <w:rPr>
+          <w:sz w:val="24"/>
+          <w:szCs w:val="24"/>
+        </w:rPr>
+        <w:t xml:space="preserve"> per Piece</w:t>
+      </w:r>
+    </w:p>
+    <w:p>
+      <w:pPr>
+        <w:pStyle w:val="ListParagraph"/>
+        <w:numPr>
+          <w:ilvl w:val="1"/>
+          <w:numId w:val="1"/>
+        </w:numPr>
+        <w:rPr>
+          <w:sz w:val="24"/>
+          <w:szCs w:val="24"/>
+        </w:rPr>
+      </w:pPr>
+      <w:r>
+        <w:rPr>
+          <w:sz w:val="24"/>
+          <w:szCs w:val="24"/>
+        </w:rPr>
+        <w:t>Price: $</w:t>
+      </w:r>
+      <w:r>
+        <w:rPr>
+          <w:sz w:val="24"/>
+          <w:szCs w:val="24"/>
+        </w:rPr>
+        <w:t>43</w:t>
+      </w:r>
+    </w:p>
+    <w:p>
+      <w:pPr>
+        <w:pStyle w:val="ListParagraph"/>
+        <w:rPr>
+          <w:sz w:val="24"/>
+          <w:szCs w:val="24"/>
+        </w:rPr>
+      </w:pPr>
+      <w:r>
+        <w:rPr>
+          <w:sz w:val="24"/>
+          <w:szCs w:val="24"/>
+        </w:rPr>
+      </w:r>
+      <w:r>
+        <w:br w:type="page"/>
+      </w:r>
+    </w:p>
+    <w:p>
+      <w:pPr>
+        <w:pStyle w:val="ListParagraph"/>
+        <w:rPr>
+          <w:sz w:val="24"/>
+          <w:szCs w:val="24"/>
+        </w:rPr>
+      </w:pPr>
+      <w:r>
+        <w:rPr>
+          <w:sz w:val="24"/>
+          <w:szCs w:val="24"/>
+        </w:rPr>
+      </w:r>
+    </w:p>
+    <w:p>
+      <w:pPr>
+        <w:pStyle w:val="ListParagraph"/>
+        <w:numPr>
+          <w:ilvl w:val="0"/>
+          <w:numId w:val="1"/>
+        </w:numPr>
+        <w:rPr>
+          <w:sz w:val="24"/>
+          <w:szCs w:val="24"/>
+        </w:rPr>
+      </w:pPr>
+      <w:r>
+        <w:rPr>
+          <w:sz w:val="24"/>
+          <w:szCs w:val="24"/>
+        </w:rPr>
+        <w:t xml:space="preserve">Portuguese Curry / Curry </w:t>
+      </w:r>
+      <w:r>
+        <w:rPr>
+          <w:sz w:val="24"/>
+          <w:szCs w:val="24"/>
+        </w:rPr>
+        <w:t>3</w:t>
+      </w:r>
+      <w:r>
+        <w:rPr>
+          <w:sz w:val="24"/>
+          <w:szCs w:val="24"/>
+        </w:rPr>
+        <w:t xml:space="preserve"> Bottle – Enough for </w:t>
+      </w:r>
+      <w:r>
+        <w:rPr>
+          <w:sz w:val="24"/>
+          <w:szCs w:val="24"/>
+        </w:rPr>
+        <w:t>20</w:t>
+      </w:r>
+      <w:r>
+        <w:rPr>
+          <w:sz w:val="24"/>
+          <w:szCs w:val="24"/>
+        </w:rPr>
+        <w:t xml:space="preserve"> meals </w:t>
+      </w:r>
+    </w:p>
+    <w:p>
+      <w:pPr>
+        <w:pStyle w:val="ListParagraph"/>
+        <w:numPr>
+          <w:ilvl w:val="1"/>
+          <w:numId w:val="1"/>
+        </w:numPr>
+        <w:rPr>
+          <w:sz w:val="24"/>
+          <w:szCs w:val="24"/>
+        </w:rPr>
+      </w:pPr>
+      <w:r>
+        <w:rPr>
+          <w:sz w:val="24"/>
+          <w:szCs w:val="24"/>
+        </w:rPr>
+        <w:t>Brought from Supermarket or Store</w:t>
+      </w:r>
+    </w:p>
+    <w:p>
+      <w:pPr>
+        <w:pStyle w:val="ListParagraph"/>
+        <w:numPr>
+          <w:ilvl w:val="1"/>
+          <w:numId w:val="1"/>
+        </w:numPr>
+        <w:rPr>
+          <w:sz w:val="24"/>
+          <w:szCs w:val="24"/>
+        </w:rPr>
+      </w:pPr>
+      <w:r>
+        <w:rPr>
+          <w:sz w:val="24"/>
+          <w:szCs w:val="24"/>
+        </w:rPr>
+        <w:t>Approximately $17 per Bottle</w:t>
+      </w:r>
+    </w:p>
+    <w:p>
+      <w:pPr>
+        <w:pStyle w:val="ListParagraph"/>
+        <w:numPr>
+          <w:ilvl w:val="1"/>
+          <w:numId w:val="1"/>
+        </w:numPr>
+        <w:rPr>
+          <w:sz w:val="24"/>
+          <w:szCs w:val="24"/>
+        </w:rPr>
+      </w:pPr>
+      <w:r>
+        <w:rPr>
+          <w:sz w:val="24"/>
+          <w:szCs w:val="24"/>
+        </w:rPr>
+        <w:t>Price: $</w:t>
+      </w:r>
+      <w:r>
+        <w:rPr>
+          <w:sz w:val="24"/>
+          <w:szCs w:val="24"/>
+        </w:rPr>
+        <w:t>51</w:t>
       </w:r>
     </w:p>
     <w:p>
@@ -840,7 +1273,7 @@
           <w:i/>
           <w:iCs/>
         </w:rPr>
-        <w:t>9</w:t>
+        <w:t>10</w:t>
       </w:r>
       <w:r>
         <w:rPr>
@@ -943,7 +1376,10 @@
         </w:rPr>
       </w:pPr>
       <w:r>
-        <w:rPr/>
+        <w:rPr>
+          <w:sz w:val="28"/>
+          <w:szCs w:val="28"/>
+        </w:rPr>
       </w:r>
     </w:p>
     <w:p>
@@ -971,6 +1407,245 @@
           <w:szCs w:val="28"/>
         </w:rPr>
         <w:t xml:space="preserve">  </w:t>
+      </w:r>
+    </w:p>
+    <w:p>
+      <w:pPr>
+        <w:pStyle w:val="Normal"/>
+        <w:jc w:val="left"/>
+        <w:rPr>
+          <w:sz w:val="28"/>
+          <w:szCs w:val="28"/>
+        </w:rPr>
+      </w:pPr>
+      <w:r>
+        <w:rPr/>
+      </w:r>
+    </w:p>
+    <w:p>
+      <w:pPr>
+        <w:pStyle w:val="ListParagraph"/>
+        <w:numPr>
+          <w:ilvl w:val="0"/>
+          <w:numId w:val="2"/>
+        </w:numPr>
+        <w:rPr>
+          <w:sz w:val="28"/>
+          <w:szCs w:val="28"/>
+        </w:rPr>
+      </w:pPr>
+      <w:r>
+        <w:rPr>
+          <w:rFonts w:eastAsia="" w:cs="" w:cstheme="minorBidi" w:eastAsiaTheme="minorEastAsia"/>
+          <w:i/>
+          <w:iCs/>
+          <w:color w:val="auto"/>
+          <w:kern w:val="2"/>
+          <w:sz w:val="28"/>
+          <w:szCs w:val="28"/>
+          <w:lang w:val="en-HK" w:eastAsia="zh-CN" w:bidi="ar-SA"/>
+          <w14:ligatures w14:val="standardContextual"/>
+        </w:rPr>
+        <w:t xml:space="preserve">Beijing Noodle </w:t>
+      </w:r>
+      <w:r>
+        <w:rPr>
+          <w:rFonts w:eastAsia="" w:cs="" w:cstheme="minorBidi" w:eastAsiaTheme="minorEastAsia"/>
+          <w:i/>
+          <w:iCs/>
+          <w:color w:val="auto"/>
+          <w:kern w:val="2"/>
+          <w:sz w:val="28"/>
+          <w:szCs w:val="28"/>
+          <w:lang w:val="en-HK" w:eastAsia="zh-CN" w:bidi="ar-SA"/>
+          <w14:ligatures w14:val="standardContextual"/>
+        </w:rPr>
+        <w:t>with vegetables</w:t>
+      </w:r>
+      <w:r>
+        <w:rPr>
+          <w:rFonts w:eastAsia="" w:cs="" w:cstheme="minorBidi" w:eastAsiaTheme="minorEastAsia"/>
+          <w:i/>
+          <w:iCs/>
+          <w:color w:val="auto"/>
+          <w:kern w:val="2"/>
+          <w:sz w:val="28"/>
+          <w:szCs w:val="28"/>
+          <w:lang w:val="en-HK" w:eastAsia="zh-CN" w:bidi="ar-SA"/>
+          <w14:ligatures w14:val="standardContextual"/>
+        </w:rPr>
+        <w:t xml:space="preserve"> –  (30 meals) (Served for Breakfast or Lunch)</w:t>
+      </w:r>
+    </w:p>
+    <w:p>
+      <w:pPr>
+        <w:pStyle w:val="ListParagraph"/>
+        <w:rPr>
+          <w:rFonts w:eastAsia="" w:cs="" w:cstheme="minorBidi" w:eastAsiaTheme="minorEastAsia"/>
+          <w:i/>
+          <w:i/>
+          <w:iCs/>
+          <w:color w:val="auto"/>
+          <w:kern w:val="2"/>
+          <w:lang w:val="en-HK" w:eastAsia="zh-CN" w:bidi="ar-SA"/>
+          <w14:ligatures w14:val="standardContextual"/>
+        </w:rPr>
+      </w:pPr>
+      <w:r>
+        <w:rPr>
+          <w:sz w:val="28"/>
+          <w:szCs w:val="28"/>
+        </w:rPr>
+      </w:r>
+    </w:p>
+    <w:p>
+      <w:pPr>
+        <w:pStyle w:val="ListParagraph"/>
+        <w:numPr>
+          <w:ilvl w:val="0"/>
+          <w:numId w:val="5"/>
+        </w:numPr>
+        <w:rPr>
+          <w:i w:val="false"/>
+          <w:i w:val="false"/>
+          <w:iCs w:val="false"/>
+          <w:sz w:val="28"/>
+          <w:szCs w:val="28"/>
+        </w:rPr>
+      </w:pPr>
+      <w:r>
+        <w:rPr>
+          <w:rFonts w:eastAsia="" w:cs="" w:cstheme="minorBidi" w:eastAsiaTheme="minorEastAsia"/>
+          <w:i w:val="false"/>
+          <w:iCs w:val="false"/>
+          <w:color w:val="auto"/>
+          <w:kern w:val="2"/>
+          <w:sz w:val="28"/>
+          <w:szCs w:val="28"/>
+          <w:lang w:val="en-HK" w:eastAsia="zh-CN" w:bidi="ar-SA"/>
+          <w14:ligatures w14:val="standardContextual"/>
+        </w:rPr>
+        <w:t>Fill the pot with water.</w:t>
+      </w:r>
+    </w:p>
+    <w:p>
+      <w:pPr>
+        <w:pStyle w:val="ListParagraph"/>
+        <w:numPr>
+          <w:ilvl w:val="0"/>
+          <w:numId w:val="5"/>
+        </w:numPr>
+        <w:rPr>
+          <w:i w:val="false"/>
+          <w:i w:val="false"/>
+          <w:iCs w:val="false"/>
+          <w:sz w:val="28"/>
+          <w:szCs w:val="28"/>
+        </w:rPr>
+      </w:pPr>
+      <w:r>
+        <w:rPr>
+          <w:rFonts w:eastAsia="" w:cs="" w:cstheme="minorBidi" w:eastAsiaTheme="minorEastAsia"/>
+          <w:i w:val="false"/>
+          <w:iCs w:val="false"/>
+          <w:color w:val="auto"/>
+          <w:kern w:val="2"/>
+          <w:sz w:val="28"/>
+          <w:szCs w:val="28"/>
+          <w:lang w:val="en-HK" w:eastAsia="zh-CN" w:bidi="ar-SA"/>
+          <w14:ligatures w14:val="standardContextual"/>
+        </w:rPr>
+        <w:t>Add salt.</w:t>
+      </w:r>
+    </w:p>
+    <w:p>
+      <w:pPr>
+        <w:pStyle w:val="ListParagraph"/>
+        <w:numPr>
+          <w:ilvl w:val="0"/>
+          <w:numId w:val="5"/>
+        </w:numPr>
+        <w:rPr>
+          <w:i w:val="false"/>
+          <w:i w:val="false"/>
+          <w:iCs w:val="false"/>
+          <w:sz w:val="28"/>
+          <w:szCs w:val="28"/>
+        </w:rPr>
+      </w:pPr>
+      <w:r>
+        <w:rPr>
+          <w:rFonts w:eastAsia="" w:cs="" w:cstheme="minorBidi" w:eastAsiaTheme="minorEastAsia"/>
+          <w:i w:val="false"/>
+          <w:iCs w:val="false"/>
+          <w:color w:val="auto"/>
+          <w:kern w:val="2"/>
+          <w:sz w:val="28"/>
+          <w:szCs w:val="28"/>
+          <w:lang w:val="en-HK" w:eastAsia="zh-CN" w:bidi="ar-SA"/>
+          <w14:ligatures w14:val="standardContextual"/>
+        </w:rPr>
+        <w:t>Add one serving size of noodle into the pot.</w:t>
+      </w:r>
+    </w:p>
+    <w:p>
+      <w:pPr>
+        <w:pStyle w:val="ListParagraph"/>
+        <w:numPr>
+          <w:ilvl w:val="0"/>
+          <w:numId w:val="5"/>
+        </w:numPr>
+        <w:rPr>
+          <w:i w:val="false"/>
+          <w:i w:val="false"/>
+          <w:iCs w:val="false"/>
+          <w:sz w:val="28"/>
+          <w:szCs w:val="28"/>
+        </w:rPr>
+      </w:pPr>
+      <w:r>
+        <w:rPr>
+          <w:rFonts w:eastAsia="" w:cs="" w:cstheme="minorBidi" w:eastAsiaTheme="minorEastAsia"/>
+          <w:i w:val="false"/>
+          <w:iCs w:val="false"/>
+          <w:color w:val="auto"/>
+          <w:kern w:val="2"/>
+          <w:sz w:val="28"/>
+          <w:szCs w:val="28"/>
+          <w:lang w:val="en-HK" w:eastAsia="zh-CN" w:bidi="ar-SA"/>
+          <w14:ligatures w14:val="standardContextual"/>
+        </w:rPr>
+        <w:t xml:space="preserve">Add a portion of Vegetables into the pot. </w:t>
+      </w:r>
+    </w:p>
+    <w:p>
+      <w:pPr>
+        <w:pStyle w:val="ListParagraph"/>
+        <w:numPr>
+          <w:ilvl w:val="0"/>
+          <w:numId w:val="5"/>
+        </w:numPr>
+        <w:rPr>
+          <w:i w:val="false"/>
+          <w:i w:val="false"/>
+          <w:iCs w:val="false"/>
+          <w:sz w:val="28"/>
+          <w:szCs w:val="28"/>
+        </w:rPr>
+      </w:pPr>
+      <w:r>
+        <w:rPr>
+          <w:rFonts w:eastAsia="" w:cs="" w:cstheme="minorBidi" w:eastAsiaTheme="minorEastAsia"/>
+          <w:i w:val="false"/>
+          <w:iCs w:val="false"/>
+          <w:color w:val="auto"/>
+          <w:kern w:val="2"/>
+          <w:sz w:val="28"/>
+          <w:szCs w:val="28"/>
+          <w:lang w:val="en-HK" w:eastAsia="zh-CN" w:bidi="ar-SA"/>
+          <w14:ligatures w14:val="standardContextual"/>
+        </w:rPr>
+        <w:t>Served.</w:t>
       </w:r>
     </w:p>
     <w:p>
@@ -1048,7 +1723,7 @@
           <w:lang w:val="en-HK" w:eastAsia="zh-CN" w:bidi="ar-SA"/>
           <w14:ligatures w14:val="standardContextual"/>
         </w:rPr>
-        <w:t>60</w:t>
+        <w:t>3</w:t>
       </w:r>
       <w:r>
         <w:rPr>
@@ -1062,7 +1737,7 @@
           <w:lang w:val="en-HK" w:eastAsia="zh-CN" w:bidi="ar-SA"/>
           <w14:ligatures w14:val="standardContextual"/>
         </w:rPr>
-        <w:t xml:space="preserve"> meals) </w:t>
+        <w:t xml:space="preserve">0 meals) </w:t>
       </w:r>
       <w:r>
         <w:rPr>
@@ -1071,7 +1746,7 @@
           <w:sz w:val="28"/>
           <w:szCs w:val="28"/>
         </w:rPr>
-        <w:t>(</w:t>
+        <w:t xml:space="preserve">(Can be Served for  Breakfast </w:t>
       </w:r>
       <w:r>
         <w:rPr>
@@ -1080,7 +1755,7 @@
           <w:sz w:val="28"/>
           <w:szCs w:val="28"/>
         </w:rPr>
-        <w:t xml:space="preserve">Can be </w:t>
+        <w:t>or</w:t>
       </w:r>
       <w:r>
         <w:rPr>
@@ -1089,43 +1764,7 @@
           <w:sz w:val="28"/>
           <w:szCs w:val="28"/>
         </w:rPr>
-        <w:t xml:space="preserve">Served for  </w:t>
-      </w:r>
-      <w:r>
-        <w:rPr>
-          <w:i/>
-          <w:iCs/>
-          <w:sz w:val="28"/>
-          <w:szCs w:val="28"/>
-        </w:rPr>
-        <w:t xml:space="preserve">Breakfast , </w:t>
-      </w:r>
-      <w:r>
-        <w:rPr>
-          <w:i/>
-          <w:iCs/>
-          <w:sz w:val="28"/>
-          <w:szCs w:val="28"/>
-        </w:rPr>
-        <w:t xml:space="preserve">Lunch </w:t>
-      </w:r>
-      <w:r>
-        <w:rPr>
-          <w:i/>
-          <w:iCs/>
-          <w:sz w:val="28"/>
-          <w:szCs w:val="28"/>
-        </w:rPr>
-        <w:t>or Dinner</w:t>
-      </w:r>
-      <w:r>
-        <w:rPr>
-          <w:i/>
-          <w:iCs/>
-          <w:sz w:val="28"/>
-          <w:szCs w:val="28"/>
-        </w:rPr>
-        <w:t>)</w:t>
+        <w:t xml:space="preserve"> Lunch)</w:t>
       </w:r>
     </w:p>
     <w:p>
@@ -1165,21 +1804,7 @@
           <w:sz w:val="28"/>
           <w:szCs w:val="28"/>
         </w:rPr>
-        <w:t xml:space="preserve">Boiled </w:t>
-      </w:r>
-      <w:r>
-        <w:rPr>
-          <w:sz w:val="28"/>
-          <w:szCs w:val="28"/>
-        </w:rPr>
-        <w:t>the</w:t>
-      </w:r>
-      <w:r>
-        <w:rPr>
-          <w:sz w:val="28"/>
-          <w:szCs w:val="28"/>
-        </w:rPr>
-        <w:t xml:space="preserve"> Potatos </w:t>
+        <w:t xml:space="preserve">Boiled the Potatos </w:t>
       </w:r>
       <w:r>
         <w:rPr>
@@ -1276,6 +1901,24 @@
           <w:szCs w:val="28"/>
         </w:rPr>
         <w:t xml:space="preserve">When serve, cut it base on your portion, put it on an air fryer for 8 mins at 200 degrees. (Option - Add cheeze on top).  </w:t>
+      </w:r>
+    </w:p>
+    <w:p>
+      <w:pPr>
+        <w:pStyle w:val="ListParagraph"/>
+        <w:rPr>
+          <w:sz w:val="28"/>
+          <w:szCs w:val="28"/>
+        </w:rPr>
+      </w:pPr>
+      <w:r>
+        <w:rPr>
+          <w:sz w:val="28"/>
+          <w:szCs w:val="28"/>
+        </w:rPr>
+      </w:r>
+      <w:r>
+        <w:br w:type="page"/>
       </w:r>
     </w:p>
     <w:p>
@@ -1315,7 +1958,248 @@
           <w:lang w:val="en-HK" w:eastAsia="zh-CN" w:bidi="ar-SA"/>
           <w14:ligatures w14:val="standardContextual"/>
         </w:rPr>
-        <w:t xml:space="preserve">Portuguese Cury / </w:t>
+        <w:t>Portuguese Cury Chicken</w:t>
+      </w:r>
+      <w:r>
+        <w:rPr>
+          <w:sz w:val="28"/>
+          <w:szCs w:val="28"/>
+        </w:rPr>
+        <w:t xml:space="preserve"> </w:t>
+      </w:r>
+      <w:r>
+        <w:rPr>
+          <w:sz w:val="28"/>
+          <w:szCs w:val="28"/>
+        </w:rPr>
+        <w:t>w</w:t>
+      </w:r>
+      <w:r>
+        <w:rPr>
+          <w:i w:val="false"/>
+          <w:iCs w:val="false"/>
+          <w:sz w:val="28"/>
+          <w:szCs w:val="28"/>
+        </w:rPr>
+        <w:t xml:space="preserve">ith Rice </w:t>
+      </w:r>
+      <w:r>
+        <w:rPr>
+          <w:rFonts w:eastAsia="" w:cs="" w:cstheme="minorBidi" w:eastAsiaTheme="minorEastAsia"/>
+          <w:i/>
+          <w:iCs/>
+          <w:color w:val="auto"/>
+          <w:kern w:val="2"/>
+          <w:sz w:val="28"/>
+          <w:szCs w:val="28"/>
+          <w:lang w:val="en-HK" w:eastAsia="zh-CN" w:bidi="ar-SA"/>
+          <w14:ligatures w14:val="standardContextual"/>
+        </w:rPr>
+        <w:t xml:space="preserve">(30 meals) </w:t>
+      </w:r>
+      <w:r>
+        <w:rPr>
+          <w:i/>
+          <w:iCs/>
+          <w:sz w:val="28"/>
+          <w:szCs w:val="28"/>
+        </w:rPr>
+        <w:t>(Served for Dinner)</w:t>
+      </w:r>
+    </w:p>
+    <w:p>
+      <w:pPr>
+        <w:pStyle w:val="ListParagraph"/>
+        <w:rPr>
+          <w:sz w:val="28"/>
+          <w:szCs w:val="28"/>
+        </w:rPr>
+      </w:pPr>
+      <w:r>
+        <w:rPr>
+          <w:sz w:val="28"/>
+          <w:szCs w:val="28"/>
+        </w:rPr>
+      </w:r>
+    </w:p>
+    <w:p>
+      <w:pPr>
+        <w:pStyle w:val="ListParagraph"/>
+        <w:numPr>
+          <w:ilvl w:val="0"/>
+          <w:numId w:val="4"/>
+        </w:numPr>
+        <w:rPr>
+          <w:sz w:val="28"/>
+          <w:szCs w:val="28"/>
+        </w:rPr>
+      </w:pPr>
+      <w:r>
+        <w:rPr>
+          <w:sz w:val="28"/>
+          <w:szCs w:val="28"/>
+        </w:rPr>
+        <w:t xml:space="preserve">Unfrozen the chicken. </w:t>
+      </w:r>
+    </w:p>
+    <w:p>
+      <w:pPr>
+        <w:pStyle w:val="ListParagraph"/>
+        <w:numPr>
+          <w:ilvl w:val="0"/>
+          <w:numId w:val="4"/>
+        </w:numPr>
+        <w:rPr>
+          <w:sz w:val="28"/>
+          <w:szCs w:val="28"/>
+        </w:rPr>
+      </w:pPr>
+      <w:r>
+        <w:rPr>
+          <w:sz w:val="28"/>
+          <w:szCs w:val="28"/>
+        </w:rPr>
+        <w:t>Cut the chicken into small bite sizes.</w:t>
+      </w:r>
+    </w:p>
+    <w:p>
+      <w:pPr>
+        <w:pStyle w:val="ListParagraph"/>
+        <w:numPr>
+          <w:ilvl w:val="0"/>
+          <w:numId w:val="4"/>
+        </w:numPr>
+        <w:rPr>
+          <w:sz w:val="28"/>
+          <w:szCs w:val="28"/>
+        </w:rPr>
+      </w:pPr>
+      <w:r>
+        <w:rPr>
+          <w:sz w:val="28"/>
+          <w:szCs w:val="28"/>
+        </w:rPr>
+        <w:t>Mixed the chicken with flavour: salt, sugar, pepper and leave it for half an hour.</w:t>
+      </w:r>
+    </w:p>
+    <w:p>
+      <w:pPr>
+        <w:pStyle w:val="ListParagraph"/>
+        <w:numPr>
+          <w:ilvl w:val="0"/>
+          <w:numId w:val="4"/>
+        </w:numPr>
+        <w:rPr>
+          <w:sz w:val="28"/>
+          <w:szCs w:val="28"/>
+        </w:rPr>
+      </w:pPr>
+      <w:r>
+        <w:rPr>
+          <w:sz w:val="28"/>
+          <w:szCs w:val="28"/>
+        </w:rPr>
+        <w:t>Keep the chicken inside the fridge (the place when you kept the meat).</w:t>
+      </w:r>
+    </w:p>
+    <w:p>
+      <w:pPr>
+        <w:pStyle w:val="ListParagraph"/>
+        <w:numPr>
+          <w:ilvl w:val="0"/>
+          <w:numId w:val="4"/>
+        </w:numPr>
+        <w:rPr>
+          <w:sz w:val="28"/>
+          <w:szCs w:val="28"/>
+        </w:rPr>
+      </w:pPr>
+      <w:r>
+        <w:rPr>
+          <w:sz w:val="28"/>
+          <w:szCs w:val="28"/>
+        </w:rPr>
+        <w:t>When need for cook. Defrost the chicken.</w:t>
+      </w:r>
+    </w:p>
+    <w:p>
+      <w:pPr>
+        <w:pStyle w:val="ListParagraph"/>
+        <w:numPr>
+          <w:ilvl w:val="0"/>
+          <w:numId w:val="4"/>
+        </w:numPr>
+        <w:rPr>
+          <w:sz w:val="28"/>
+          <w:szCs w:val="28"/>
+        </w:rPr>
+      </w:pPr>
+      <w:r>
+        <w:rPr>
+          <w:sz w:val="28"/>
+          <w:szCs w:val="28"/>
+        </w:rPr>
+        <w:t xml:space="preserve">Peel and Cut the Onion into Slices. </w:t>
+      </w:r>
+    </w:p>
+    <w:p>
+      <w:pPr>
+        <w:pStyle w:val="ListParagraph"/>
+        <w:numPr>
+          <w:ilvl w:val="0"/>
+          <w:numId w:val="4"/>
+        </w:numPr>
+        <w:rPr>
+          <w:sz w:val="28"/>
+          <w:szCs w:val="28"/>
+        </w:rPr>
+      </w:pPr>
+      <w:r>
+        <w:rPr>
+          <w:sz w:val="28"/>
+          <w:szCs w:val="28"/>
+        </w:rPr>
+        <w:t>Peel the potato. Cut into small bite sizes base on your portion.</w:t>
+      </w:r>
+    </w:p>
+    <w:p>
+      <w:pPr>
+        <w:pStyle w:val="ListParagraph"/>
+        <w:numPr>
+          <w:ilvl w:val="0"/>
+          <w:numId w:val="4"/>
+        </w:numPr>
+        <w:rPr>
+          <w:sz w:val="28"/>
+          <w:szCs w:val="28"/>
+        </w:rPr>
+      </w:pPr>
+      <w:r>
+        <w:rPr>
+          <w:sz w:val="28"/>
+          <w:szCs w:val="28"/>
+        </w:rPr>
+        <w:t>Fill the pot with water (base on your curry portion).</w:t>
+      </w:r>
+    </w:p>
+    <w:p>
+      <w:pPr>
+        <w:pStyle w:val="ListParagraph"/>
+        <w:numPr>
+          <w:ilvl w:val="0"/>
+          <w:numId w:val="4"/>
+        </w:numPr>
+        <w:rPr>
+          <w:sz w:val="28"/>
+          <w:szCs w:val="28"/>
+        </w:rPr>
+      </w:pPr>
+      <w:r>
+        <w:rPr>
+          <w:sz w:val="28"/>
+          <w:szCs w:val="28"/>
+        </w:rPr>
+        <w:t xml:space="preserve">When water starts to boil, base on your portion add the </w:t>
       </w:r>
       <w:r>
         <w:rPr>
@@ -1327,8 +2211,21 @@
           <w:lang w:val="en-HK" w:eastAsia="zh-CN" w:bidi="ar-SA"/>
           <w14:ligatures w14:val="standardContextual"/>
         </w:rPr>
-        <w:t>Curry</w:t>
-      </w:r>
+        <w:t xml:space="preserve">Portuguese Curry inside the pot. </w:t>
+      </w:r>
+    </w:p>
+    <w:p>
+      <w:pPr>
+        <w:pStyle w:val="ListParagraph"/>
+        <w:numPr>
+          <w:ilvl w:val="0"/>
+          <w:numId w:val="4"/>
+        </w:numPr>
+        <w:rPr>
+          <w:sz w:val="28"/>
+          <w:szCs w:val="28"/>
+        </w:rPr>
+      </w:pPr>
       <w:r>
         <w:rPr>
           <w:rFonts w:eastAsia="" w:cs="" w:cstheme="minorBidi" w:eastAsiaTheme="minorEastAsia"/>
@@ -1339,282 +2236,6 @@
           <w:lang w:val="en-HK" w:eastAsia="zh-CN" w:bidi="ar-SA"/>
           <w14:ligatures w14:val="standardContextual"/>
         </w:rPr>
-        <w:t xml:space="preserve"> Chicken</w:t>
-      </w:r>
-      <w:r>
-        <w:rPr>
-          <w:sz w:val="28"/>
-          <w:szCs w:val="28"/>
-        </w:rPr>
-        <w:t xml:space="preserve">  </w:t>
-      </w:r>
-      <w:r>
-        <w:rPr>
-          <w:i/>
-          <w:iCs/>
-          <w:sz w:val="28"/>
-          <w:szCs w:val="28"/>
-        </w:rPr>
-        <w:t xml:space="preserve">(Served </w:t>
-      </w:r>
-      <w:r>
-        <w:rPr>
-          <w:i/>
-          <w:iCs/>
-          <w:sz w:val="28"/>
-          <w:szCs w:val="28"/>
-        </w:rPr>
-        <w:t>with</w:t>
-      </w:r>
-      <w:r>
-        <w:rPr>
-          <w:i/>
-          <w:iCs/>
-          <w:sz w:val="28"/>
-          <w:szCs w:val="28"/>
-        </w:rPr>
-        <w:t xml:space="preserve"> </w:t>
-      </w:r>
-      <w:r>
-        <w:rPr>
-          <w:i/>
-          <w:iCs/>
-          <w:sz w:val="28"/>
-          <w:szCs w:val="28"/>
-        </w:rPr>
-        <w:t>Marsh Potato</w:t>
-      </w:r>
-      <w:r>
-        <w:rPr>
-          <w:i/>
-          <w:iCs/>
-          <w:sz w:val="28"/>
-          <w:szCs w:val="28"/>
-        </w:rPr>
-        <w:t>)</w:t>
-      </w:r>
-    </w:p>
-    <w:p>
-      <w:pPr>
-        <w:pStyle w:val="ListParagraph"/>
-        <w:rPr>
-          <w:sz w:val="28"/>
-          <w:szCs w:val="28"/>
-        </w:rPr>
-      </w:pPr>
-      <w:r>
-        <w:rPr>
-          <w:sz w:val="28"/>
-          <w:szCs w:val="28"/>
-        </w:rPr>
-      </w:r>
-    </w:p>
-    <w:p>
-      <w:pPr>
-        <w:pStyle w:val="ListParagraph"/>
-        <w:numPr>
-          <w:ilvl w:val="0"/>
-          <w:numId w:val="4"/>
-        </w:numPr>
-        <w:rPr>
-          <w:sz w:val="28"/>
-          <w:szCs w:val="28"/>
-        </w:rPr>
-      </w:pPr>
-      <w:r>
-        <w:rPr>
-          <w:sz w:val="28"/>
-          <w:szCs w:val="28"/>
-        </w:rPr>
-        <w:t xml:space="preserve">Unfrozen the chicken. </w:t>
-      </w:r>
-    </w:p>
-    <w:p>
-      <w:pPr>
-        <w:pStyle w:val="ListParagraph"/>
-        <w:numPr>
-          <w:ilvl w:val="0"/>
-          <w:numId w:val="4"/>
-        </w:numPr>
-        <w:rPr>
-          <w:sz w:val="28"/>
-          <w:szCs w:val="28"/>
-        </w:rPr>
-      </w:pPr>
-      <w:r>
-        <w:rPr>
-          <w:sz w:val="28"/>
-          <w:szCs w:val="28"/>
-        </w:rPr>
-        <w:t>Cut the chicken into small bite sizes.</w:t>
-      </w:r>
-    </w:p>
-    <w:p>
-      <w:pPr>
-        <w:pStyle w:val="ListParagraph"/>
-        <w:numPr>
-          <w:ilvl w:val="0"/>
-          <w:numId w:val="4"/>
-        </w:numPr>
-        <w:rPr>
-          <w:sz w:val="28"/>
-          <w:szCs w:val="28"/>
-        </w:rPr>
-      </w:pPr>
-      <w:r>
-        <w:rPr>
-          <w:sz w:val="28"/>
-          <w:szCs w:val="28"/>
-        </w:rPr>
-        <w:t>Mixed the chicken with flavour: salt, sugar, pepper and leave it for half an hour.</w:t>
-      </w:r>
-    </w:p>
-    <w:p>
-      <w:pPr>
-        <w:pStyle w:val="ListParagraph"/>
-        <w:numPr>
-          <w:ilvl w:val="0"/>
-          <w:numId w:val="4"/>
-        </w:numPr>
-        <w:rPr>
-          <w:sz w:val="28"/>
-          <w:szCs w:val="28"/>
-        </w:rPr>
-      </w:pPr>
-      <w:r>
-        <w:rPr>
-          <w:sz w:val="28"/>
-          <w:szCs w:val="28"/>
-        </w:rPr>
-        <w:t>Keep the chicken inside the fridge (the place when you kept the meat).</w:t>
-      </w:r>
-    </w:p>
-    <w:p>
-      <w:pPr>
-        <w:pStyle w:val="ListParagraph"/>
-        <w:numPr>
-          <w:ilvl w:val="0"/>
-          <w:numId w:val="4"/>
-        </w:numPr>
-        <w:rPr>
-          <w:sz w:val="28"/>
-          <w:szCs w:val="28"/>
-        </w:rPr>
-      </w:pPr>
-      <w:r>
-        <w:rPr>
-          <w:sz w:val="28"/>
-          <w:szCs w:val="28"/>
-        </w:rPr>
-        <w:t>When need for cook. Defrost the chicken.</w:t>
-      </w:r>
-    </w:p>
-    <w:p>
-      <w:pPr>
-        <w:pStyle w:val="ListParagraph"/>
-        <w:numPr>
-          <w:ilvl w:val="0"/>
-          <w:numId w:val="4"/>
-        </w:numPr>
-        <w:rPr>
-          <w:sz w:val="28"/>
-          <w:szCs w:val="28"/>
-        </w:rPr>
-      </w:pPr>
-      <w:r>
-        <w:rPr>
-          <w:sz w:val="28"/>
-          <w:szCs w:val="28"/>
-        </w:rPr>
-        <w:t>Peel and Cut the Onion into Slices.</w:t>
-      </w:r>
-      <w:r>
-        <w:rPr>
-          <w:sz w:val="28"/>
-          <w:szCs w:val="28"/>
-        </w:rPr>
-        <w:t xml:space="preserve"> </w:t>
-      </w:r>
-    </w:p>
-    <w:p>
-      <w:pPr>
-        <w:pStyle w:val="ListParagraph"/>
-        <w:numPr>
-          <w:ilvl w:val="0"/>
-          <w:numId w:val="4"/>
-        </w:numPr>
-        <w:rPr>
-          <w:sz w:val="28"/>
-          <w:szCs w:val="28"/>
-        </w:rPr>
-      </w:pPr>
-      <w:r>
-        <w:rPr>
-          <w:sz w:val="28"/>
-          <w:szCs w:val="28"/>
-        </w:rPr>
-        <w:t>Fill the pot with water (</w:t>
-      </w:r>
-      <w:r>
-        <w:rPr>
-          <w:sz w:val="28"/>
-          <w:szCs w:val="28"/>
-        </w:rPr>
-        <w:t>base on your curry</w:t>
-      </w:r>
-      <w:r>
-        <w:rPr>
-          <w:sz w:val="28"/>
-          <w:szCs w:val="28"/>
-        </w:rPr>
-        <w:t xml:space="preserve"> portion).</w:t>
-      </w:r>
-    </w:p>
-    <w:p>
-      <w:pPr>
-        <w:pStyle w:val="ListParagraph"/>
-        <w:numPr>
-          <w:ilvl w:val="0"/>
-          <w:numId w:val="4"/>
-        </w:numPr>
-        <w:rPr>
-          <w:sz w:val="28"/>
-          <w:szCs w:val="28"/>
-        </w:rPr>
-      </w:pPr>
-      <w:r>
-        <w:rPr>
-          <w:sz w:val="28"/>
-          <w:szCs w:val="28"/>
-        </w:rPr>
-        <w:t xml:space="preserve">When water starts to boil, </w:t>
-      </w:r>
-      <w:r>
-        <w:rPr>
-          <w:sz w:val="28"/>
-          <w:szCs w:val="28"/>
-        </w:rPr>
-        <w:t xml:space="preserve">base on your portion </w:t>
-      </w:r>
-      <w:r>
-        <w:rPr>
-          <w:sz w:val="28"/>
-          <w:szCs w:val="28"/>
-        </w:rPr>
-        <w:t xml:space="preserve">add </w:t>
-      </w:r>
-      <w:r>
-        <w:rPr>
-          <w:sz w:val="28"/>
-          <w:szCs w:val="28"/>
-        </w:rPr>
-        <w:t>the</w:t>
-      </w:r>
-      <w:r>
-        <w:rPr>
-          <w:sz w:val="28"/>
-          <w:szCs w:val="28"/>
-        </w:rPr>
         <w:t xml:space="preserve"> </w:t>
       </w:r>
       <w:r>
@@ -1627,21 +2248,8 @@
           <w:lang w:val="en-HK" w:eastAsia="zh-CN" w:bidi="ar-SA"/>
           <w14:ligatures w14:val="standardContextual"/>
         </w:rPr>
-        <w:t xml:space="preserve">Portuguese Curry inside the pot. </w:t>
-      </w:r>
-    </w:p>
-    <w:p>
-      <w:pPr>
-        <w:pStyle w:val="ListParagraph"/>
-        <w:numPr>
-          <w:ilvl w:val="0"/>
-          <w:numId w:val="4"/>
-        </w:numPr>
-        <w:rPr>
-          <w:sz w:val="28"/>
-          <w:szCs w:val="28"/>
-        </w:rPr>
-      </w:pPr>
+        <w:t>Base on your portion, add the potato inside the pot.</w:t>
+      </w:r>
       <w:r>
         <w:rPr>
           <w:rFonts w:eastAsia="" w:cs="" w:cstheme="minorBidi" w:eastAsiaTheme="minorEastAsia"/>
@@ -1652,7 +2260,7 @@
           <w:lang w:val="en-HK" w:eastAsia="zh-CN" w:bidi="ar-SA"/>
           <w14:ligatures w14:val="standardContextual"/>
         </w:rPr>
-        <w:t>Base on your portion , a</w:t>
+        <w:t xml:space="preserve"> </w:t>
       </w:r>
       <w:r>
         <w:rPr>
@@ -1664,8 +2272,21 @@
           <w:lang w:val="en-HK" w:eastAsia="zh-CN" w:bidi="ar-SA"/>
           <w14:ligatures w14:val="standardContextual"/>
         </w:rPr>
-        <w:t xml:space="preserve">dd </w:t>
-      </w:r>
+        <w:t>For fast cooking, you can fry the potato in a pan first.</w:t>
+      </w:r>
+    </w:p>
+    <w:p>
+      <w:pPr>
+        <w:pStyle w:val="ListParagraph"/>
+        <w:numPr>
+          <w:ilvl w:val="0"/>
+          <w:numId w:val="4"/>
+        </w:numPr>
+        <w:rPr>
+          <w:sz w:val="28"/>
+          <w:szCs w:val="28"/>
+        </w:rPr>
+      </w:pPr>
       <w:r>
         <w:rPr>
           <w:rFonts w:eastAsia="" w:cs="" w:cstheme="minorBidi" w:eastAsiaTheme="minorEastAsia"/>
@@ -1676,7 +2297,7 @@
           <w:lang w:val="en-HK" w:eastAsia="zh-CN" w:bidi="ar-SA"/>
           <w14:ligatures w14:val="standardContextual"/>
         </w:rPr>
-        <w:t>Onion and</w:t>
+        <w:t xml:space="preserve"> </w:t>
       </w:r>
       <w:r>
         <w:rPr>
@@ -1688,55 +2309,7 @@
           <w:lang w:val="en-HK" w:eastAsia="zh-CN" w:bidi="ar-SA"/>
           <w14:ligatures w14:val="standardContextual"/>
         </w:rPr>
-        <w:t xml:space="preserve"> the </w:t>
-      </w:r>
-      <w:r>
-        <w:rPr>
-          <w:rFonts w:eastAsia="" w:cs="" w:cstheme="minorBidi" w:eastAsiaTheme="minorEastAsia"/>
-          <w:color w:val="auto"/>
-          <w:kern w:val="2"/>
-          <w:sz w:val="28"/>
-          <w:szCs w:val="28"/>
-          <w:lang w:val="en-HK" w:eastAsia="zh-CN" w:bidi="ar-SA"/>
-          <w14:ligatures w14:val="standardContextual"/>
-        </w:rPr>
-        <w:t xml:space="preserve">cutted </w:t>
-      </w:r>
-      <w:r>
-        <w:rPr>
-          <w:rFonts w:eastAsia="" w:cs="" w:cstheme="minorBidi" w:eastAsiaTheme="minorEastAsia"/>
-          <w:color w:val="auto"/>
-          <w:kern w:val="2"/>
-          <w:sz w:val="28"/>
-          <w:szCs w:val="28"/>
-          <w:lang w:val="en-HK" w:eastAsia="zh-CN" w:bidi="ar-SA"/>
-          <w14:ligatures w14:val="standardContextual"/>
-        </w:rPr>
-        <w:t xml:space="preserve">bite size chicken </w:t>
-      </w:r>
-      <w:r>
-        <w:rPr>
-          <w:rFonts w:eastAsia="" w:cs="" w:cstheme="minorBidi" w:eastAsiaTheme="minorEastAsia"/>
-          <w:color w:val="auto"/>
-          <w:kern w:val="2"/>
-          <w:sz w:val="28"/>
-          <w:szCs w:val="28"/>
-          <w:lang w:val="en-HK" w:eastAsia="zh-CN" w:bidi="ar-SA"/>
-          <w14:ligatures w14:val="standardContextual"/>
-        </w:rPr>
-        <w:t>into the pot</w:t>
-      </w:r>
-      <w:r>
-        <w:rPr>
-          <w:rFonts w:eastAsia="" w:cs="" w:cstheme="minorBidi" w:eastAsiaTheme="minorEastAsia"/>
-          <w:color w:val="auto"/>
-          <w:kern w:val="2"/>
-          <w:sz w:val="28"/>
-          <w:szCs w:val="28"/>
-          <w:lang w:val="en-HK" w:eastAsia="zh-CN" w:bidi="ar-SA"/>
-          <w14:ligatures w14:val="standardContextual"/>
-        </w:rPr>
-        <w:t>.</w:t>
+        <w:t>Base on your portion , add Onion and the cutted bite size chicken  into the pot.</w:t>
       </w:r>
     </w:p>
     <w:p>
@@ -1787,7 +2360,7 @@
           <w:lang w:val="en-HK" w:eastAsia="zh-CN" w:bidi="ar-SA"/>
           <w14:ligatures w14:val="standardContextual"/>
         </w:rPr>
-        <w:t>marsh potato</w:t>
+        <w:t>Rice</w:t>
       </w:r>
       <w:r>
         <w:rPr>
@@ -1811,74 +2384,12 @@
         </w:rPr>
       </w:pPr>
       <w:r>
-        <w:rPr/>
-      </w:r>
-      <w:r>
-        <w:br w:type="page"/>
-      </w:r>
-    </w:p>
-    <w:p>
-      <w:pPr>
-        <w:pStyle w:val="ListParagraph"/>
-        <w:rPr/>
-      </w:pPr>
-      <w:r>
-        <w:rPr/>
-      </w:r>
-    </w:p>
-    <w:p>
-      <w:pPr>
-        <w:pStyle w:val="ListParagraph"/>
-        <w:numPr>
-          <w:ilvl w:val="0"/>
-          <w:numId w:val="2"/>
-        </w:numPr>
-        <w:rPr>
-          <w:sz w:val="28"/>
-          <w:szCs w:val="28"/>
-        </w:rPr>
-      </w:pPr>
-      <w:r>
-        <w:rPr>
-          <w:rFonts w:eastAsia="" w:cs="" w:cstheme="minorBidi" w:eastAsiaTheme="minorEastAsia"/>
-          <w:i/>
-          <w:iCs/>
-          <w:color w:val="auto"/>
-          <w:kern w:val="2"/>
-          <w:sz w:val="28"/>
-          <w:szCs w:val="28"/>
-          <w:lang w:val="en-HK" w:eastAsia="zh-CN" w:bidi="ar-SA"/>
-          <w14:ligatures w14:val="standardContextual"/>
-        </w:rPr>
-        <w:t>Instant Noodle –  (3</w:t>
-      </w:r>
-      <w:r>
-        <w:rPr>
-          <w:rFonts w:eastAsia="" w:cs="" w:cstheme="minorBidi" w:eastAsiaTheme="minorEastAsia"/>
-          <w:i/>
-          <w:iCs/>
-          <w:color w:val="auto"/>
-          <w:kern w:val="2"/>
-          <w:sz w:val="28"/>
-          <w:szCs w:val="28"/>
-          <w:lang w:val="en-HK" w:eastAsia="zh-CN" w:bidi="ar-SA"/>
-          <w14:ligatures w14:val="standardContextual"/>
-        </w:rPr>
-        <w:t>0</w:t>
-      </w:r>
-      <w:r>
-        <w:rPr>
-          <w:rFonts w:eastAsia="" w:cs="" w:cstheme="minorBidi" w:eastAsiaTheme="minorEastAsia"/>
-          <w:i/>
-          <w:iCs/>
-          <w:color w:val="auto"/>
-          <w:kern w:val="2"/>
-          <w:sz w:val="28"/>
-          <w:szCs w:val="28"/>
-          <w:lang w:val="en-HK" w:eastAsia="zh-CN" w:bidi="ar-SA"/>
-          <w14:ligatures w14:val="standardContextual"/>
-        </w:rPr>
-        <w:t xml:space="preserve"> meals) (Served for Breakfast or Lunch)</w:t>
+        <w:rPr>
+          <w:i w:val="false"/>
+          <w:iCs w:val="false"/>
+          <w:sz w:val="28"/>
+          <w:szCs w:val="28"/>
+        </w:rPr>
       </w:r>
     </w:p>
     <w:p>
@@ -2462,6 +2973,126 @@
   <w:abstractNum w:abstractNumId="5">
     <w:lvl w:ilvl="0">
       <w:start w:val="1"/>
+      <w:numFmt w:val="decimal"/>
+      <w:lvlText w:val="%1."/>
+      <w:lvlJc w:val="left"/>
+      <w:pPr>
+        <w:tabs>
+          <w:tab w:val="num" w:pos="1440"/>
+        </w:tabs>
+        <w:ind w:left="1440" w:hanging="360"/>
+      </w:pPr>
+      <w:rPr/>
+    </w:lvl>
+    <w:lvl w:ilvl="1">
+      <w:start w:val="1"/>
+      <w:numFmt w:val="decimal"/>
+      <w:lvlText w:val="%2."/>
+      <w:lvlJc w:val="left"/>
+      <w:pPr>
+        <w:tabs>
+          <w:tab w:val="num" w:pos="1800"/>
+        </w:tabs>
+        <w:ind w:left="1800" w:hanging="360"/>
+      </w:pPr>
+      <w:rPr/>
+    </w:lvl>
+    <w:lvl w:ilvl="2">
+      <w:start w:val="1"/>
+      <w:numFmt w:val="decimal"/>
+      <w:lvlText w:val="%3."/>
+      <w:lvlJc w:val="left"/>
+      <w:pPr>
+        <w:tabs>
+          <w:tab w:val="num" w:pos="2160"/>
+        </w:tabs>
+        <w:ind w:left="2160" w:hanging="360"/>
+      </w:pPr>
+      <w:rPr/>
+    </w:lvl>
+    <w:lvl w:ilvl="3">
+      <w:start w:val="1"/>
+      <w:numFmt w:val="decimal"/>
+      <w:lvlText w:val="%4."/>
+      <w:lvlJc w:val="left"/>
+      <w:pPr>
+        <w:tabs>
+          <w:tab w:val="num" w:pos="2520"/>
+        </w:tabs>
+        <w:ind w:left="2520" w:hanging="360"/>
+      </w:pPr>
+      <w:rPr/>
+    </w:lvl>
+    <w:lvl w:ilvl="4">
+      <w:start w:val="1"/>
+      <w:numFmt w:val="decimal"/>
+      <w:lvlText w:val="%5."/>
+      <w:lvlJc w:val="left"/>
+      <w:pPr>
+        <w:tabs>
+          <w:tab w:val="num" w:pos="2880"/>
+        </w:tabs>
+        <w:ind w:left="2880" w:hanging="360"/>
+      </w:pPr>
+      <w:rPr/>
+    </w:lvl>
+    <w:lvl w:ilvl="5">
+      <w:start w:val="1"/>
+      <w:numFmt w:val="decimal"/>
+      <w:lvlText w:val="%6."/>
+      <w:lvlJc w:val="left"/>
+      <w:pPr>
+        <w:tabs>
+          <w:tab w:val="num" w:pos="3240"/>
+        </w:tabs>
+        <w:ind w:left="3240" w:hanging="360"/>
+      </w:pPr>
+      <w:rPr/>
+    </w:lvl>
+    <w:lvl w:ilvl="6">
+      <w:start w:val="1"/>
+      <w:numFmt w:val="decimal"/>
+      <w:lvlText w:val="%7."/>
+      <w:lvlJc w:val="left"/>
+      <w:pPr>
+        <w:tabs>
+          <w:tab w:val="num" w:pos="3600"/>
+        </w:tabs>
+        <w:ind w:left="3600" w:hanging="360"/>
+      </w:pPr>
+      <w:rPr/>
+    </w:lvl>
+    <w:lvl w:ilvl="7">
+      <w:start w:val="1"/>
+      <w:numFmt w:val="decimal"/>
+      <w:lvlText w:val="%8."/>
+      <w:lvlJc w:val="left"/>
+      <w:pPr>
+        <w:tabs>
+          <w:tab w:val="num" w:pos="3960"/>
+        </w:tabs>
+        <w:ind w:left="3960" w:hanging="360"/>
+      </w:pPr>
+      <w:rPr/>
+    </w:lvl>
+    <w:lvl w:ilvl="8">
+      <w:start w:val="1"/>
+      <w:numFmt w:val="decimal"/>
+      <w:lvlText w:val="%9."/>
+      <w:lvlJc w:val="left"/>
+      <w:pPr>
+        <w:tabs>
+          <w:tab w:val="num" w:pos="4320"/>
+        </w:tabs>
+        <w:ind w:left="4320" w:hanging="360"/>
+      </w:pPr>
+      <w:rPr/>
+    </w:lvl>
+  </w:abstractNum>
+  <w:abstractNum w:abstractNumId="6">
+    <w:lvl w:ilvl="0">
+      <w:start w:val="1"/>
+      <w:pStyle w:val="Heading1"/>
       <w:numFmt w:val="none"/>
       <w:suff w:val="nothing"/>
       <w:lvlText w:val=""/>
@@ -2475,6 +3106,7 @@
     </w:lvl>
     <w:lvl w:ilvl="1">
       <w:start w:val="1"/>
+      <w:pStyle w:val="Heading2"/>
       <w:numFmt w:val="none"/>
       <w:suff w:val="nothing"/>
       <w:lvlText w:val=""/>
@@ -2592,6 +3224,9 @@
   </w:num>
   <w:num w:numId="5">
     <w:abstractNumId w:val="5"/>
+  </w:num>
+  <w:num w:numId="6">
+    <w:abstractNumId w:val="6"/>
   </w:num>
 </w:numbering>
 </file>
@@ -3013,6 +3648,40 @@
       <w14:ligatures w14:val="standardContextual"/>
     </w:rPr>
   </w:style>
+  <w:style w:type="paragraph" w:styleId="Heading1">
+    <w:name w:val="heading 1"/>
+    <w:basedOn w:val="Heading"/>
+    <w:next w:val="BodyText"/>
+    <w:qFormat/>
+    <w:pPr>
+      <w:spacing w:before="240" w:after="120"/>
+      <w:outlineLvl w:val="0"/>
+    </w:pPr>
+    <w:rPr>
+      <w:rFonts w:ascii="Liberation Serif" w:hAnsi="Liberation Serif" w:eastAsia="NSimSun" w:cs="Tahoma"/>
+      <w:b/>
+      <w:bCs/>
+      <w:sz w:val="48"/>
+      <w:szCs w:val="48"/>
+    </w:rPr>
+  </w:style>
+  <w:style w:type="paragraph" w:styleId="Heading2">
+    <w:name w:val="heading 2"/>
+    <w:basedOn w:val="Heading"/>
+    <w:next w:val="BodyText"/>
+    <w:qFormat/>
+    <w:pPr>
+      <w:spacing w:before="200" w:after="120"/>
+      <w:outlineLvl w:val="1"/>
+    </w:pPr>
+    <w:rPr>
+      <w:rFonts w:ascii="Liberation Serif" w:hAnsi="Liberation Serif" w:eastAsia="NSimSun" w:cs="Tahoma"/>
+      <w:b/>
+      <w:bCs/>
+      <w:sz w:val="36"/>
+      <w:szCs w:val="36"/>
+    </w:rPr>
+  </w:style>
   <w:style w:type="character" w:styleId="DefaultParagraphFont" w:default="1">
     <w:name w:val="Default Paragraph Font"/>
     <w:uiPriority w:val="1"/>

</xml_diff>

<commit_message>
docs: Update the price for Ingredients.
</commit_message>
<xml_diff>
--- a/300 Hong Kong Dollar Ingredients.docx
+++ b/300 Hong Kong Dollar Ingredients.docx
@@ -275,21 +275,7 @@
           <w:sz w:val="24"/>
           <w:szCs w:val="24"/>
         </w:rPr>
-        <w:t xml:space="preserve">Red </w:t>
-      </w:r>
-      <w:r>
-        <w:rPr>
-          <w:sz w:val="24"/>
-          <w:szCs w:val="24"/>
-        </w:rPr>
-        <w:t xml:space="preserve">Onion  </w:t>
-      </w:r>
-      <w:r>
-        <w:rPr>
-          <w:sz w:val="24"/>
-          <w:szCs w:val="24"/>
-        </w:rPr>
-        <w:t>3 pecies</w:t>
+        <w:t>Red Onion  3 pecies</w:t>
       </w:r>
     </w:p>
     <w:p>
@@ -309,14 +295,7 @@
           <w:sz w:val="24"/>
           <w:szCs w:val="24"/>
         </w:rPr>
-        <w:t xml:space="preserve">Brought from </w:t>
-      </w:r>
-      <w:r>
-        <w:rPr>
-          <w:sz w:val="24"/>
-          <w:szCs w:val="24"/>
-        </w:rPr>
-        <w:t>Wellcome Supermarket</w:t>
+        <w:t>Brought from Wellcome Supermarket</w:t>
       </w:r>
     </w:p>
     <w:p>
@@ -343,7 +322,7 @@
           <w:sz w:val="24"/>
           <w:szCs w:val="24"/>
         </w:rPr>
-        <w:t>10</w:t>
+        <w:t>4 for 1</w:t>
       </w:r>
     </w:p>
     <w:p>
@@ -363,14 +342,14 @@
           <w:sz w:val="24"/>
           <w:szCs w:val="24"/>
         </w:rPr>
-        <w:t>Price: $</w:t>
-      </w:r>
-      <w:r>
-        <w:rPr>
-          <w:sz w:val="24"/>
-          <w:szCs w:val="24"/>
-        </w:rPr>
-        <w:t>10</w:t>
+        <w:t>Price: $1</w:t>
+      </w:r>
+      <w:r>
+        <w:rPr>
+          <w:sz w:val="24"/>
+          <w:szCs w:val="24"/>
+        </w:rPr>
+        <w:t>2</w:t>
       </w:r>
     </w:p>
     <w:p>
@@ -720,35 +699,7 @@
           <w:sz w:val="24"/>
           <w:szCs w:val="24"/>
         </w:rPr>
-        <w:t xml:space="preserve">Chicken Chops (Large) </w:t>
-      </w:r>
-      <w:r>
-        <w:rPr>
-          <w:sz w:val="24"/>
-          <w:szCs w:val="24"/>
-        </w:rPr>
-        <w:t>3</w:t>
-      </w:r>
-      <w:r>
-        <w:rPr>
-          <w:sz w:val="24"/>
-          <w:szCs w:val="24"/>
-        </w:rPr>
-        <w:t xml:space="preserve"> Pieces – Enough for </w:t>
-      </w:r>
-      <w:r>
-        <w:rPr>
-          <w:sz w:val="24"/>
-          <w:szCs w:val="24"/>
-        </w:rPr>
-        <w:t>3</w:t>
-      </w:r>
-      <w:r>
-        <w:rPr>
-          <w:sz w:val="24"/>
-          <w:szCs w:val="24"/>
-        </w:rPr>
-        <w:t xml:space="preserve">0 meals </w:t>
+        <w:t xml:space="preserve">Chicken Chops (Large) 3 Pieces – Enough for 30 meals </w:t>
       </w:r>
     </w:p>
     <w:p>
@@ -788,14 +739,14 @@
           <w:sz w:val="24"/>
           <w:szCs w:val="24"/>
         </w:rPr>
-        <w:t>Approximately $1</w:t>
-      </w:r>
-      <w:r>
-        <w:rPr>
-          <w:sz w:val="24"/>
-          <w:szCs w:val="24"/>
-        </w:rPr>
-        <w:t>2</w:t>
+        <w:t>Approximately $</w:t>
+      </w:r>
+      <w:r>
+        <w:rPr>
+          <w:sz w:val="24"/>
+          <w:szCs w:val="24"/>
+        </w:rPr>
+        <w:t>9</w:t>
       </w:r>
       <w:r>
         <w:rPr>
@@ -829,7 +780,7 @@
           <w:sz w:val="24"/>
           <w:szCs w:val="24"/>
         </w:rPr>
-        <w:t>36</w:t>
+        <w:t>29.5</w:t>
       </w:r>
     </w:p>
     <w:p>
@@ -884,35 +835,7 @@
           <w:sz w:val="24"/>
           <w:szCs w:val="24"/>
         </w:rPr>
-        <w:t>Portuguese Curry / Curry 3 Bottle</w:t>
-      </w:r>
-      <w:r>
-        <w:rPr>
-          <w:sz w:val="24"/>
-          <w:szCs w:val="24"/>
-        </w:rPr>
-        <w:t>s</w:t>
-      </w:r>
-      <w:r>
-        <w:rPr>
-          <w:sz w:val="24"/>
-          <w:szCs w:val="24"/>
-        </w:rPr>
-        <w:t xml:space="preserve"> – Enough for </w:t>
-      </w:r>
-      <w:r>
-        <w:rPr>
-          <w:sz w:val="24"/>
-          <w:szCs w:val="24"/>
-        </w:rPr>
-        <w:t>3</w:t>
-      </w:r>
-      <w:r>
-        <w:rPr>
-          <w:sz w:val="24"/>
-          <w:szCs w:val="24"/>
-        </w:rPr>
-        <w:t xml:space="preserve">0 meals </w:t>
+        <w:t xml:space="preserve">Portuguese Curry / Curry 3 Bottles – Enough for 30 meals </w:t>
       </w:r>
     </w:p>
     <w:p>
@@ -959,7 +882,7 @@
           <w:sz w:val="24"/>
           <w:szCs w:val="24"/>
         </w:rPr>
-        <w:t>8</w:t>
+        <w:t>9.5</w:t>
       </w:r>
       <w:r>
         <w:rPr>
@@ -986,14 +909,14 @@
           <w:sz w:val="24"/>
           <w:szCs w:val="24"/>
         </w:rPr>
-        <w:t>Price: $5</w:t>
-      </w:r>
-      <w:r>
-        <w:rPr>
-          <w:sz w:val="24"/>
-          <w:szCs w:val="24"/>
-        </w:rPr>
-        <w:t>4</w:t>
+        <w:t>Price: $</w:t>
+      </w:r>
+      <w:r>
+        <w:rPr>
+          <w:sz w:val="24"/>
+          <w:szCs w:val="24"/>
+        </w:rPr>
+        <w:t>58.5</w:t>
       </w:r>
     </w:p>
     <w:p>
@@ -2107,7 +2030,10 @@
         </w:rPr>
       </w:pPr>
       <w:r>
-        <w:rPr/>
+        <w:rPr>
+          <w:sz w:val="28"/>
+          <w:szCs w:val="28"/>
+        </w:rPr>
       </w:r>
     </w:p>
     <w:p>
@@ -2299,7 +2225,10 @@
         </w:rPr>
       </w:pPr>
       <w:r>
-        <w:rPr/>
+        <w:rPr>
+          <w:sz w:val="28"/>
+          <w:szCs w:val="28"/>
+        </w:rPr>
       </w:r>
     </w:p>
     <w:p>

</xml_diff>

<commit_message>
docs: Update Ingredients portion
</commit_message>
<xml_diff>
--- a/300 Hong Kong Dollar Ingredients.docx
+++ b/300 Hong Kong Dollar Ingredients.docx
@@ -315,14 +315,7 @@
           <w:sz w:val="24"/>
           <w:szCs w:val="24"/>
         </w:rPr>
-        <w:t>Approximately $</w:t>
-      </w:r>
-      <w:r>
-        <w:rPr>
-          <w:sz w:val="24"/>
-          <w:szCs w:val="24"/>
-        </w:rPr>
-        <w:t>4 for 1</w:t>
+        <w:t>Approximately $4 for 1</w:t>
       </w:r>
     </w:p>
     <w:p>
@@ -342,14 +335,7 @@
           <w:sz w:val="24"/>
           <w:szCs w:val="24"/>
         </w:rPr>
-        <w:t>Price: $1</w:t>
-      </w:r>
-      <w:r>
-        <w:rPr>
-          <w:sz w:val="24"/>
-          <w:szCs w:val="24"/>
-        </w:rPr>
-        <w:t>2</w:t>
+        <w:t>Price: $12</w:t>
       </w:r>
     </w:p>
     <w:p>
@@ -739,21 +725,7 @@
           <w:sz w:val="24"/>
           <w:szCs w:val="24"/>
         </w:rPr>
-        <w:t>Approximately $</w:t>
-      </w:r>
-      <w:r>
-        <w:rPr>
-          <w:sz w:val="24"/>
-          <w:szCs w:val="24"/>
-        </w:rPr>
-        <w:t>9</w:t>
-      </w:r>
-      <w:r>
-        <w:rPr>
-          <w:sz w:val="24"/>
-          <w:szCs w:val="24"/>
-        </w:rPr>
-        <w:t xml:space="preserve"> per Piece</w:t>
+        <w:t>Approximately $9 per Piece</w:t>
       </w:r>
     </w:p>
     <w:p>
@@ -773,14 +745,7 @@
           <w:sz w:val="24"/>
           <w:szCs w:val="24"/>
         </w:rPr>
-        <w:t>Price: $</w:t>
-      </w:r>
-      <w:r>
-        <w:rPr>
-          <w:sz w:val="24"/>
-          <w:szCs w:val="24"/>
-        </w:rPr>
-        <w:t>29.5</w:t>
+        <w:t>Price: $29.5</w:t>
       </w:r>
     </w:p>
     <w:p>
@@ -875,21 +840,7 @@
           <w:sz w:val="24"/>
           <w:szCs w:val="24"/>
         </w:rPr>
-        <w:t>Approximately $1</w:t>
-      </w:r>
-      <w:r>
-        <w:rPr>
-          <w:sz w:val="24"/>
-          <w:szCs w:val="24"/>
-        </w:rPr>
-        <w:t>9.5</w:t>
-      </w:r>
-      <w:r>
-        <w:rPr>
-          <w:sz w:val="24"/>
-          <w:szCs w:val="24"/>
-        </w:rPr>
-        <w:t xml:space="preserve"> per Bottle</w:t>
+        <w:t>Approximately $19.5 per Bottle</w:t>
       </w:r>
     </w:p>
     <w:p>
@@ -909,14 +860,7 @@
           <w:sz w:val="24"/>
           <w:szCs w:val="24"/>
         </w:rPr>
-        <w:t>Price: $</w:t>
-      </w:r>
-      <w:r>
-        <w:rPr>
-          <w:sz w:val="24"/>
-          <w:szCs w:val="24"/>
-        </w:rPr>
-        <w:t>58.5</w:t>
+        <w:t>Price: $58.5</w:t>
       </w:r>
     </w:p>
     <w:p>
@@ -2213,7 +2157,21 @@
           <w:sz w:val="28"/>
           <w:szCs w:val="28"/>
         </w:rPr>
-        <w:t>Rice (not cooked) 160 gram</w:t>
+        <w:t>Rice (not cooked) 1</w:t>
+      </w:r>
+      <w:r>
+        <w:rPr>
+          <w:sz w:val="28"/>
+          <w:szCs w:val="28"/>
+        </w:rPr>
+        <w:t>5</w:t>
+      </w:r>
+      <w:r>
+        <w:rPr>
+          <w:sz w:val="28"/>
+          <w:szCs w:val="28"/>
+        </w:rPr>
+        <w:t>0 gram</w:t>
       </w:r>
     </w:p>
     <w:p>

</xml_diff>

<commit_message>
docs: Update Ingredients And Menu
</commit_message>
<xml_diff>
--- a/300 Hong Kong Dollar Ingredients.docx
+++ b/300 Hong Kong Dollar Ingredients.docx
@@ -125,7 +125,21 @@
           <w:sz w:val="24"/>
           <w:szCs w:val="24"/>
         </w:rPr>
-        <w:t>Approximately $5.06 per packet</w:t>
+        <w:t>Approximately $5.</w:t>
+      </w:r>
+      <w:r>
+        <w:rPr>
+          <w:sz w:val="24"/>
+          <w:szCs w:val="24"/>
+        </w:rPr>
+        <w:t>5</w:t>
+      </w:r>
+      <w:r>
+        <w:rPr>
+          <w:sz w:val="24"/>
+          <w:szCs w:val="24"/>
+        </w:rPr>
+        <w:t xml:space="preserve"> per packet</w:t>
       </w:r>
     </w:p>
     <w:p>
@@ -145,102 +159,14 @@
           <w:sz w:val="24"/>
           <w:szCs w:val="24"/>
         </w:rPr>
-        <w:t>Price: $30.36</w:t>
-      </w:r>
-    </w:p>
-    <w:p>
-      <w:pPr>
-        <w:pStyle w:val="ListParagraph"/>
-        <w:rPr>
-          <w:sz w:val="24"/>
-          <w:szCs w:val="24"/>
-        </w:rPr>
-      </w:pPr>
-      <w:r>
-        <w:rPr>
-          <w:sz w:val="24"/>
-          <w:szCs w:val="24"/>
-        </w:rPr>
-      </w:r>
-    </w:p>
-    <w:p>
-      <w:pPr>
-        <w:pStyle w:val="ListParagraph"/>
-        <w:numPr>
-          <w:ilvl w:val="0"/>
-          <w:numId w:val="1"/>
-        </w:numPr>
-        <w:rPr>
-          <w:sz w:val="24"/>
-          <w:szCs w:val="24"/>
-        </w:rPr>
-      </w:pPr>
-      <w:r>
-        <w:rPr>
-          <w:sz w:val="24"/>
-          <w:szCs w:val="24"/>
-        </w:rPr>
-        <w:t xml:space="preserve">Vegetables 1 Kg </w:t>
-      </w:r>
-    </w:p>
-    <w:p>
-      <w:pPr>
-        <w:pStyle w:val="ListParagraph"/>
-        <w:numPr>
-          <w:ilvl w:val="1"/>
-          <w:numId w:val="1"/>
-        </w:numPr>
-        <w:rPr>
-          <w:sz w:val="24"/>
-          <w:szCs w:val="24"/>
-        </w:rPr>
-      </w:pPr>
-      <w:r>
-        <w:rPr>
-          <w:sz w:val="24"/>
-          <w:szCs w:val="24"/>
-        </w:rPr>
-        <w:t>Brought from Market</w:t>
-      </w:r>
-    </w:p>
-    <w:p>
-      <w:pPr>
-        <w:pStyle w:val="ListParagraph"/>
-        <w:numPr>
-          <w:ilvl w:val="1"/>
-          <w:numId w:val="1"/>
-        </w:numPr>
-        <w:rPr>
-          <w:sz w:val="24"/>
-          <w:szCs w:val="24"/>
-        </w:rPr>
-      </w:pPr>
-      <w:r>
-        <w:rPr>
-          <w:sz w:val="24"/>
-          <w:szCs w:val="24"/>
-        </w:rPr>
-        <w:t>Approximately $12 per Kg</w:t>
-      </w:r>
-    </w:p>
-    <w:p>
-      <w:pPr>
-        <w:pStyle w:val="ListParagraph"/>
-        <w:numPr>
-          <w:ilvl w:val="1"/>
-          <w:numId w:val="1"/>
-        </w:numPr>
-        <w:rPr>
-          <w:sz w:val="24"/>
-          <w:szCs w:val="24"/>
-        </w:rPr>
-      </w:pPr>
-      <w:r>
-        <w:rPr>
-          <w:sz w:val="24"/>
-          <w:szCs w:val="24"/>
-        </w:rPr>
-        <w:t>Price: $12</w:t>
+        <w:t>Price: $</w:t>
+      </w:r>
+      <w:r>
+        <w:rPr>
+          <w:sz w:val="24"/>
+          <w:szCs w:val="24"/>
+        </w:rPr>
+        <w:t>33</w:t>
       </w:r>
     </w:p>
     <w:p>
@@ -745,7 +671,14 @@
           <w:sz w:val="24"/>
           <w:szCs w:val="24"/>
         </w:rPr>
-        <w:t>Price: $27</w:t>
+        <w:t>Price: $2</w:t>
+      </w:r>
+      <w:r>
+        <w:rPr>
+          <w:sz w:val="24"/>
+          <w:szCs w:val="24"/>
+        </w:rPr>
+        <w:t>9</w:t>
       </w:r>
     </w:p>
     <w:p>
@@ -1114,7 +1047,31 @@
           <w:lang w:val="en-HK" w:eastAsia="zh-CN" w:bidi="ar-SA"/>
           <w14:ligatures w14:val="standardContextual"/>
         </w:rPr>
-        <w:t>Pigeon Brand Fermented Vegetable 140g 2 Can</w:t>
+        <w:t xml:space="preserve">Pigeon Brand Fermented Vegetable 140g </w:t>
+      </w:r>
+      <w:r>
+        <w:rPr>
+          <w:rFonts w:eastAsia="" w:cs="" w:cstheme="minorBidi" w:eastAsiaTheme="minorEastAsia"/>
+          <w:color w:val="auto"/>
+          <w:kern w:val="2"/>
+          <w:sz w:val="24"/>
+          <w:szCs w:val="24"/>
+          <w:lang w:val="en-HK" w:eastAsia="zh-CN" w:bidi="ar-SA"/>
+          <w14:ligatures w14:val="standardContextual"/>
+        </w:rPr>
+        <w:t>3</w:t>
+      </w:r>
+      <w:r>
+        <w:rPr>
+          <w:rFonts w:eastAsia="" w:cs="" w:cstheme="minorBidi" w:eastAsiaTheme="minorEastAsia"/>
+          <w:color w:val="auto"/>
+          <w:kern w:val="2"/>
+          <w:sz w:val="24"/>
+          <w:szCs w:val="24"/>
+          <w:lang w:val="en-HK" w:eastAsia="zh-CN" w:bidi="ar-SA"/>
+          <w14:ligatures w14:val="standardContextual"/>
+        </w:rPr>
+        <w:t xml:space="preserve"> Can</w:t>
       </w:r>
       <w:r>
         <w:rPr>
@@ -1178,7 +1135,11 @@
       </w:pPr>
       <w:r>
         <w:rPr/>
-        <w:t>Price: $15.8</w:t>
+        <w:t>Price: $</w:t>
+      </w:r>
+      <w:r>
+        <w:rPr/>
+        <w:t>23.7</w:t>
       </w:r>
     </w:p>
     <w:p>
@@ -1215,7 +1176,27 @@
           <w:sz w:val="24"/>
           <w:szCs w:val="24"/>
         </w:rPr>
-        <w:t>Total Price: Approximate $299.46 (All in terms of Hong Kong Dollars)</w:t>
+        <w:t>Total Price: Approximate $</w:t>
+      </w:r>
+      <w:r>
+        <w:rPr>
+          <w:b/>
+          <w:bCs/>
+          <w:color w:themeColor="accent1" w:val="4472C4"/>
+          <w:sz w:val="24"/>
+          <w:szCs w:val="24"/>
+        </w:rPr>
+        <w:t>300</w:t>
+      </w:r>
+      <w:r>
+        <w:rPr>
+          <w:b/>
+          <w:bCs/>
+          <w:color w:themeColor="accent1" w:val="4472C4"/>
+          <w:sz w:val="24"/>
+          <w:szCs w:val="24"/>
+        </w:rPr>
+        <w:t xml:space="preserve"> (All in terms of Hong Kong Dollars)</w:t>
       </w:r>
     </w:p>
     <w:p>
@@ -1233,7 +1214,14 @@
           <w:i/>
           <w:iCs/>
         </w:rPr>
-        <w:t>Updated: 17</w:t>
+        <w:t>Updated: 1</w:t>
+      </w:r>
+      <w:r>
+        <w:rPr>
+          <w:i/>
+          <w:iCs/>
+        </w:rPr>
+        <w:t>9</w:t>
       </w:r>
       <w:r>
         <w:rPr>
@@ -1388,10 +1376,15 @@
     <w:p>
       <w:pPr>
         <w:pStyle w:val="ListParagraph"/>
+        <w:widowControl/>
         <w:numPr>
           <w:ilvl w:val="0"/>
           <w:numId w:val="2"/>
         </w:numPr>
+        <w:suppressAutoHyphens w:val="true"/>
+        <w:bidi w:val="0"/>
+        <w:spacing w:lineRule="auto" w:line="259"/>
+        <w:jc w:val="left"/>
         <w:rPr>
           <w:sz w:val="28"/>
           <w:szCs w:val="28"/>
@@ -1409,7 +1402,35 @@
           <w:lang w:val="en-HK" w:eastAsia="zh-CN" w:bidi="ar-SA"/>
           <w14:ligatures w14:val="standardContextual"/>
         </w:rPr>
-        <w:t>Beijing Noodle with vegetables –  (30 meals) (Served for Breakfast or Lunch)</w:t>
+        <w:t xml:space="preserve">Beijing Noodle with </w:t>
+      </w:r>
+      <w:r>
+        <w:rPr>
+          <w:rFonts w:eastAsia="" w:cs="" w:cstheme="minorBidi" w:eastAsiaTheme="minorEastAsia"/>
+          <w:i/>
+          <w:iCs/>
+          <w:color w:val="auto"/>
+          <w:kern w:val="2"/>
+          <w:sz w:val="28"/>
+          <w:szCs w:val="28"/>
+          <w:lang w:val="en-HK" w:eastAsia="zh-CN" w:bidi="ar-SA"/>
+          <w14:ligatures w14:val="standardContextual"/>
+        </w:rPr>
+        <w:t>Fermented Vegetable</w:t>
+      </w:r>
+      <w:r>
+        <w:rPr>
+          <w:rFonts w:eastAsia="" w:cs="" w:cstheme="minorBidi" w:eastAsiaTheme="minorEastAsia"/>
+          <w:i/>
+          <w:iCs/>
+          <w:color w:val="auto"/>
+          <w:kern w:val="2"/>
+          <w:sz w:val="28"/>
+          <w:szCs w:val="28"/>
+          <w:lang w:val="en-HK" w:eastAsia="zh-CN" w:bidi="ar-SA"/>
+          <w14:ligatures w14:val="standardContextual"/>
+        </w:rPr>
+        <w:t xml:space="preserve"> –  (30 meals) (Served for Breakfast or Lunch)</w:t>
       </w:r>
     </w:p>
     <w:p>
@@ -1495,24 +1516,8 @@
           <w:lang w:val="en-HK" w:eastAsia="zh-CN" w:bidi="ar-SA"/>
           <w14:ligatures w14:val="standardContextual"/>
         </w:rPr>
-        <w:t>Add salt.</w:t>
-      </w:r>
-    </w:p>
-    <w:p>
-      <w:pPr>
-        <w:pStyle w:val="ListParagraph"/>
-        <w:numPr>
-          <w:ilvl w:val="0"/>
-          <w:numId w:val="5"/>
-        </w:numPr>
-        <w:rPr>
-          <w:i w:val="false"/>
-          <w:i w:val="false"/>
-          <w:iCs w:val="false"/>
-          <w:sz w:val="28"/>
-          <w:szCs w:val="28"/>
-        </w:rPr>
-      </w:pPr>
+        <w:t xml:space="preserve">Add </w:t>
+      </w:r>
       <w:r>
         <w:rPr>
           <w:rFonts w:eastAsia="" w:cs="" w:cstheme="minorBidi" w:eastAsiaTheme="minorEastAsia"/>
@@ -1525,24 +1530,8 @@
           <w:lang w:val="en-HK" w:eastAsia="zh-CN" w:bidi="ar-SA"/>
           <w14:ligatures w14:val="standardContextual"/>
         </w:rPr>
-        <w:t>Add one serving size of noodle into the pot.</w:t>
-      </w:r>
-    </w:p>
-    <w:p>
-      <w:pPr>
-        <w:pStyle w:val="ListParagraph"/>
-        <w:numPr>
-          <w:ilvl w:val="0"/>
-          <w:numId w:val="5"/>
-        </w:numPr>
-        <w:rPr>
-          <w:i w:val="false"/>
-          <w:i w:val="false"/>
-          <w:iCs w:val="false"/>
-          <w:sz w:val="28"/>
-          <w:szCs w:val="28"/>
-        </w:rPr>
-      </w:pPr>
+        <w:t>Chicken Powder</w:t>
+      </w:r>
       <w:r>
         <w:rPr>
           <w:rFonts w:eastAsia="" w:cs="" w:cstheme="minorBidi" w:eastAsiaTheme="minorEastAsia"/>
@@ -1555,7 +1544,7 @@
           <w:lang w:val="en-HK" w:eastAsia="zh-CN" w:bidi="ar-SA"/>
           <w14:ligatures w14:val="standardContextual"/>
         </w:rPr>
-        <w:t xml:space="preserve">Add a portion of Vegetables into the pot. </w:t>
+        <w:t>.</w:t>
       </w:r>
     </w:p>
     <w:p>
@@ -1585,6 +1574,108 @@
           <w:lang w:val="en-HK" w:eastAsia="zh-CN" w:bidi="ar-SA"/>
           <w14:ligatures w14:val="standardContextual"/>
         </w:rPr>
+        <w:t>Add one serving size of noodle into the pot.</w:t>
+      </w:r>
+    </w:p>
+    <w:p>
+      <w:pPr>
+        <w:pStyle w:val="ListParagraph"/>
+        <w:numPr>
+          <w:ilvl w:val="0"/>
+          <w:numId w:val="5"/>
+        </w:numPr>
+        <w:rPr>
+          <w:i w:val="false"/>
+          <w:i w:val="false"/>
+          <w:iCs w:val="false"/>
+          <w:sz w:val="28"/>
+          <w:szCs w:val="28"/>
+        </w:rPr>
+      </w:pPr>
+      <w:r>
+        <w:rPr>
+          <w:rFonts w:eastAsia="" w:cs="" w:cstheme="minorBidi" w:eastAsiaTheme="minorEastAsia"/>
+          <w:i w:val="false"/>
+          <w:iCs w:val="false"/>
+          <w:color w:val="auto"/>
+          <w:kern w:val="2"/>
+          <w:sz w:val="28"/>
+          <w:szCs w:val="28"/>
+          <w:lang w:val="en-HK" w:eastAsia="zh-CN" w:bidi="ar-SA"/>
+          <w14:ligatures w14:val="standardContextual"/>
+        </w:rPr>
+        <w:t xml:space="preserve">Add a portion of </w:t>
+      </w:r>
+      <w:r>
+        <w:rPr>
+          <w:rFonts w:eastAsia="" w:cs="" w:cstheme="minorBidi" w:eastAsiaTheme="minorEastAsia"/>
+          <w:i w:val="false"/>
+          <w:iCs w:val="false"/>
+          <w:color w:val="auto"/>
+          <w:kern w:val="2"/>
+          <w:sz w:val="28"/>
+          <w:szCs w:val="28"/>
+          <w:lang w:val="en-HK" w:eastAsia="zh-CN" w:bidi="ar-SA"/>
+          <w14:ligatures w14:val="standardContextual"/>
+        </w:rPr>
+        <w:t>Fermented</w:t>
+      </w:r>
+      <w:r>
+        <w:rPr>
+          <w:rFonts w:eastAsia="" w:cs="" w:cstheme="minorBidi" w:eastAsiaTheme="minorEastAsia"/>
+          <w:i/>
+          <w:iCs/>
+          <w:color w:val="auto"/>
+          <w:kern w:val="2"/>
+          <w:sz w:val="28"/>
+          <w:szCs w:val="28"/>
+          <w:lang w:val="en-HK" w:eastAsia="zh-CN" w:bidi="ar-SA"/>
+          <w14:ligatures w14:val="standardContextual"/>
+        </w:rPr>
+        <w:t xml:space="preserve">  </w:t>
+      </w:r>
+      <w:r>
+        <w:rPr>
+          <w:rFonts w:eastAsia="" w:cs="" w:cstheme="minorBidi" w:eastAsiaTheme="minorEastAsia"/>
+          <w:i w:val="false"/>
+          <w:iCs w:val="false"/>
+          <w:color w:val="auto"/>
+          <w:kern w:val="2"/>
+          <w:sz w:val="28"/>
+          <w:szCs w:val="28"/>
+          <w:lang w:val="en-HK" w:eastAsia="zh-CN" w:bidi="ar-SA"/>
+          <w14:ligatures w14:val="standardContextual"/>
+        </w:rPr>
+        <w:t xml:space="preserve">Vegetables into the pot. </w:t>
+      </w:r>
+    </w:p>
+    <w:p>
+      <w:pPr>
+        <w:pStyle w:val="ListParagraph"/>
+        <w:numPr>
+          <w:ilvl w:val="0"/>
+          <w:numId w:val="5"/>
+        </w:numPr>
+        <w:rPr>
+          <w:i w:val="false"/>
+          <w:i w:val="false"/>
+          <w:iCs w:val="false"/>
+          <w:sz w:val="28"/>
+          <w:szCs w:val="28"/>
+        </w:rPr>
+      </w:pPr>
+      <w:r>
+        <w:rPr>
+          <w:rFonts w:eastAsia="" w:cs="" w:cstheme="minorBidi" w:eastAsiaTheme="minorEastAsia"/>
+          <w:i w:val="false"/>
+          <w:iCs w:val="false"/>
+          <w:color w:val="auto"/>
+          <w:kern w:val="2"/>
+          <w:sz w:val="28"/>
+          <w:szCs w:val="28"/>
+          <w:lang w:val="en-HK" w:eastAsia="zh-CN" w:bidi="ar-SA"/>
+          <w14:ligatures w14:val="standardContextual"/>
+        </w:rPr>
         <w:t>Served.</w:t>
       </w:r>
     </w:p>
@@ -1754,7 +1845,28 @@
           <w:sz w:val="28"/>
           <w:szCs w:val="28"/>
         </w:rPr>
-        <w:t>Marsh the Boiled Potato and add white pepper and salt.</w:t>
+        <w:t xml:space="preserve">Marsh the Boiled Potato and add </w:t>
+      </w:r>
+      <w:r>
+        <w:rPr>
+          <w:rFonts w:eastAsia="" w:cs="" w:cstheme="minorBidi" w:eastAsiaTheme="minorEastAsia"/>
+          <w:i w:val="false"/>
+          <w:iCs w:val="false"/>
+          <w:color w:val="auto"/>
+          <w:kern w:val="2"/>
+          <w:sz w:val="28"/>
+          <w:szCs w:val="28"/>
+          <w:lang w:val="en-HK" w:eastAsia="zh-CN" w:bidi="ar-SA"/>
+          <w14:ligatures w14:val="standardContextual"/>
+        </w:rPr>
+        <w:t>Chicken Powder</w:t>
+      </w:r>
+      <w:r>
+        <w:rPr>
+          <w:sz w:val="28"/>
+          <w:szCs w:val="28"/>
+        </w:rPr>
+        <w:t>.</w:t>
       </w:r>
     </w:p>
     <w:p>
@@ -1794,7 +1906,7 @@
           <w:sz w:val="28"/>
           <w:szCs w:val="28"/>
         </w:rPr>
-        <w:t xml:space="preserve">When serve, cut it base on your portion, put it on an air fryer for 8 mins at 200 degrees. (Option - Add cheeze on top).  </w:t>
+        <w:t xml:space="preserve">When serve, cut it base on your portion, put it on an air fryer for 8 mins at 200 degrees.  </w:t>
       </w:r>
     </w:p>
     <w:p>
@@ -2431,7 +2543,21 @@
           <w:sz w:val="28"/>
           <w:szCs w:val="28"/>
         </w:rPr>
-        <w:t>1 Onion.</w:t>
+        <w:t>1/</w:t>
+      </w:r>
+      <w:r>
+        <w:rPr>
+          <w:sz w:val="28"/>
+          <w:szCs w:val="28"/>
+        </w:rPr>
+        <w:t>2</w:t>
+      </w:r>
+      <w:r>
+        <w:rPr>
+          <w:sz w:val="28"/>
+          <w:szCs w:val="28"/>
+        </w:rPr>
+        <w:t xml:space="preserve"> Onion.</w:t>
       </w:r>
     </w:p>
     <w:p>

</xml_diff>

<commit_message>
docs: Updated ingredients and menu.
</commit_message>
<xml_diff>
--- a/300 Hong Kong Dollar Ingredients.docx
+++ b/300 Hong Kong Dollar Ingredients.docx
@@ -125,21 +125,7 @@
           <w:sz w:val="24"/>
           <w:szCs w:val="24"/>
         </w:rPr>
-        <w:t>Approximately $5.</w:t>
-      </w:r>
-      <w:r>
-        <w:rPr>
-          <w:sz w:val="24"/>
-          <w:szCs w:val="24"/>
-        </w:rPr>
-        <w:t>5</w:t>
-      </w:r>
-      <w:r>
-        <w:rPr>
-          <w:sz w:val="24"/>
-          <w:szCs w:val="24"/>
-        </w:rPr>
-        <w:t xml:space="preserve"> per packet</w:t>
+        <w:t>Approximately $5.5 per packet</w:t>
       </w:r>
     </w:p>
     <w:p>
@@ -159,14 +145,7 @@
           <w:sz w:val="24"/>
           <w:szCs w:val="24"/>
         </w:rPr>
-        <w:t>Price: $</w:t>
-      </w:r>
-      <w:r>
-        <w:rPr>
-          <w:sz w:val="24"/>
-          <w:szCs w:val="24"/>
-        </w:rPr>
-        <w:t>33</w:t>
+        <w:t>Price: $33</w:t>
       </w:r>
     </w:p>
     <w:p>
@@ -201,7 +180,14 @@
           <w:sz w:val="24"/>
           <w:szCs w:val="24"/>
         </w:rPr>
-        <w:t>Red Onion 2 pecies</w:t>
+        <w:t xml:space="preserve">Red Onion 2 pecies </w:t>
+      </w:r>
+      <w:r>
+        <w:rPr>
+          <w:sz w:val="24"/>
+          <w:szCs w:val="24"/>
+        </w:rPr>
+        <w:t>(one big and one small)</w:t>
       </w:r>
     </w:p>
     <w:p>
@@ -241,7 +227,28 @@
           <w:sz w:val="24"/>
           <w:szCs w:val="24"/>
         </w:rPr>
-        <w:t>Approximately $4 for 1</w:t>
+        <w:t>Approximately $</w:t>
+      </w:r>
+      <w:r>
+        <w:rPr>
+          <w:sz w:val="24"/>
+          <w:szCs w:val="24"/>
+        </w:rPr>
+        <w:t>7</w:t>
+      </w:r>
+      <w:r>
+        <w:rPr>
+          <w:sz w:val="24"/>
+          <w:szCs w:val="24"/>
+        </w:rPr>
+        <w:t xml:space="preserve"> for </w:t>
+      </w:r>
+      <w:r>
+        <w:rPr>
+          <w:sz w:val="24"/>
+          <w:szCs w:val="24"/>
+        </w:rPr>
+        <w:t>2</w:t>
       </w:r>
     </w:p>
     <w:p>
@@ -261,7 +268,14 @@
           <w:sz w:val="24"/>
           <w:szCs w:val="24"/>
         </w:rPr>
-        <w:t>Price: $8</w:t>
+        <w:t>Price: $</w:t>
+      </w:r>
+      <w:r>
+        <w:rPr>
+          <w:sz w:val="24"/>
+          <w:szCs w:val="24"/>
+        </w:rPr>
+        <w:t>7</w:t>
       </w:r>
     </w:p>
     <w:p>
@@ -671,14 +685,7 @@
           <w:sz w:val="24"/>
           <w:szCs w:val="24"/>
         </w:rPr>
-        <w:t>Price: $2</w:t>
-      </w:r>
-      <w:r>
-        <w:rPr>
-          <w:sz w:val="24"/>
-          <w:szCs w:val="24"/>
-        </w:rPr>
-        <w:t>9</w:t>
+        <w:t>Price: $29</w:t>
       </w:r>
     </w:p>
     <w:p>
@@ -1047,7 +1054,7 @@
           <w:lang w:val="en-HK" w:eastAsia="zh-CN" w:bidi="ar-SA"/>
           <w14:ligatures w14:val="standardContextual"/>
         </w:rPr>
-        <w:t xml:space="preserve">Pigeon Brand Fermented Vegetable 140g </w:t>
+        <w:t xml:space="preserve">Vegetable </w:t>
       </w:r>
       <w:r>
         <w:rPr>
@@ -1059,19 +1066,7 @@
           <w:lang w:val="en-HK" w:eastAsia="zh-CN" w:bidi="ar-SA"/>
           <w14:ligatures w14:val="standardContextual"/>
         </w:rPr>
-        <w:t>3</w:t>
-      </w:r>
-      <w:r>
-        <w:rPr>
-          <w:rFonts w:eastAsia="" w:cs="" w:cstheme="minorBidi" w:eastAsiaTheme="minorEastAsia"/>
-          <w:color w:val="auto"/>
-          <w:kern w:val="2"/>
-          <w:sz w:val="24"/>
-          <w:szCs w:val="24"/>
-          <w:lang w:val="en-HK" w:eastAsia="zh-CN" w:bidi="ar-SA"/>
-          <w14:ligatures w14:val="standardContextual"/>
-        </w:rPr>
-        <w:t xml:space="preserve"> Can</w:t>
+        <w:t>2</w:t>
       </w:r>
       <w:r>
         <w:rPr>
@@ -1118,7 +1113,21 @@
           <w:sz w:val="24"/>
           <w:szCs w:val="24"/>
         </w:rPr>
-        <w:t>Approximately $7.9 per Can</w:t>
+        <w:t>Approximately $</w:t>
+      </w:r>
+      <w:r>
+        <w:rPr>
+          <w:sz w:val="24"/>
+          <w:szCs w:val="24"/>
+        </w:rPr>
+        <w:t>11.9</w:t>
+      </w:r>
+      <w:r>
+        <w:rPr>
+          <w:sz w:val="24"/>
+          <w:szCs w:val="24"/>
+        </w:rPr>
+        <w:t xml:space="preserve"> per Can</w:t>
       </w:r>
     </w:p>
     <w:p>
@@ -1135,11 +1144,11 @@
       </w:pPr>
       <w:r>
         <w:rPr/>
-        <w:t>Price: $</w:t>
+        <w:t>Price: $23.</w:t>
       </w:r>
       <w:r>
         <w:rPr/>
-        <w:t>23.7</w:t>
+        <w:t>8</w:t>
       </w:r>
     </w:p>
     <w:p>
@@ -1186,7 +1195,7 @@
           <w:sz w:val="24"/>
           <w:szCs w:val="24"/>
         </w:rPr>
-        <w:t>300</w:t>
+        <w:t>299</w:t>
       </w:r>
       <w:r>
         <w:rPr>
@@ -1196,6 +1205,26 @@
           <w:sz w:val="24"/>
           <w:szCs w:val="24"/>
         </w:rPr>
+        <w:t>.</w:t>
+      </w:r>
+      <w:r>
+        <w:rPr>
+          <w:b/>
+          <w:bCs/>
+          <w:color w:themeColor="accent1" w:val="4472C4"/>
+          <w:sz w:val="24"/>
+          <w:szCs w:val="24"/>
+        </w:rPr>
+        <w:t>1</w:t>
+      </w:r>
+      <w:r>
+        <w:rPr>
+          <w:b/>
+          <w:bCs/>
+          <w:color w:themeColor="accent1" w:val="4472C4"/>
+          <w:sz w:val="24"/>
+          <w:szCs w:val="24"/>
+        </w:rPr>
         <w:t xml:space="preserve"> (All in terms of Hong Kong Dollars)</w:t>
       </w:r>
     </w:p>
@@ -1214,14 +1243,7 @@
           <w:i/>
           <w:iCs/>
         </w:rPr>
-        <w:t>Updated: 1</w:t>
-      </w:r>
-      <w:r>
-        <w:rPr>
-          <w:i/>
-          <w:iCs/>
-        </w:rPr>
-        <w:t>9</w:t>
+        <w:t>Updated: 19</w:t>
       </w:r>
       <w:r>
         <w:rPr>
@@ -1402,35 +1424,7 @@
           <w:lang w:val="en-HK" w:eastAsia="zh-CN" w:bidi="ar-SA"/>
           <w14:ligatures w14:val="standardContextual"/>
         </w:rPr>
-        <w:t xml:space="preserve">Beijing Noodle with </w:t>
-      </w:r>
-      <w:r>
-        <w:rPr>
-          <w:rFonts w:eastAsia="" w:cs="" w:cstheme="minorBidi" w:eastAsiaTheme="minorEastAsia"/>
-          <w:i/>
-          <w:iCs/>
-          <w:color w:val="auto"/>
-          <w:kern w:val="2"/>
-          <w:sz w:val="28"/>
-          <w:szCs w:val="28"/>
-          <w:lang w:val="en-HK" w:eastAsia="zh-CN" w:bidi="ar-SA"/>
-          <w14:ligatures w14:val="standardContextual"/>
-        </w:rPr>
-        <w:t>Fermented Vegetable</w:t>
-      </w:r>
-      <w:r>
-        <w:rPr>
-          <w:rFonts w:eastAsia="" w:cs="" w:cstheme="minorBidi" w:eastAsiaTheme="minorEastAsia"/>
-          <w:i/>
-          <w:iCs/>
-          <w:color w:val="auto"/>
-          <w:kern w:val="2"/>
-          <w:sz w:val="28"/>
-          <w:szCs w:val="28"/>
-          <w:lang w:val="en-HK" w:eastAsia="zh-CN" w:bidi="ar-SA"/>
-          <w14:ligatures w14:val="standardContextual"/>
-        </w:rPr>
-        <w:t xml:space="preserve"> –  (30 meals) (Served for Breakfast or Lunch)</w:t>
+        <w:t>Beijing Noodle with Vegetable –  (30 meals) (Served for Breakfast or Lunch)</w:t>
       </w:r>
     </w:p>
     <w:p>
@@ -1516,8 +1510,24 @@
           <w:lang w:val="en-HK" w:eastAsia="zh-CN" w:bidi="ar-SA"/>
           <w14:ligatures w14:val="standardContextual"/>
         </w:rPr>
-        <w:t xml:space="preserve">Add </w:t>
-      </w:r>
+        <w:t>Add Chicken Powder.</w:t>
+      </w:r>
+    </w:p>
+    <w:p>
+      <w:pPr>
+        <w:pStyle w:val="ListParagraph"/>
+        <w:numPr>
+          <w:ilvl w:val="0"/>
+          <w:numId w:val="5"/>
+        </w:numPr>
+        <w:rPr>
+          <w:i w:val="false"/>
+          <w:i w:val="false"/>
+          <w:iCs w:val="false"/>
+          <w:sz w:val="28"/>
+          <w:szCs w:val="28"/>
+        </w:rPr>
+      </w:pPr>
       <w:r>
         <w:rPr>
           <w:rFonts w:eastAsia="" w:cs="" w:cstheme="minorBidi" w:eastAsiaTheme="minorEastAsia"/>
@@ -1530,8 +1540,24 @@
           <w:lang w:val="en-HK" w:eastAsia="zh-CN" w:bidi="ar-SA"/>
           <w14:ligatures w14:val="standardContextual"/>
         </w:rPr>
-        <w:t>Chicken Powder</w:t>
-      </w:r>
+        <w:t>Add one serving size of noodle into the pot.</w:t>
+      </w:r>
+    </w:p>
+    <w:p>
+      <w:pPr>
+        <w:pStyle w:val="ListParagraph"/>
+        <w:numPr>
+          <w:ilvl w:val="0"/>
+          <w:numId w:val="5"/>
+        </w:numPr>
+        <w:rPr>
+          <w:i w:val="false"/>
+          <w:i w:val="false"/>
+          <w:iCs w:val="false"/>
+          <w:sz w:val="28"/>
+          <w:szCs w:val="28"/>
+        </w:rPr>
+      </w:pPr>
       <w:r>
         <w:rPr>
           <w:rFonts w:eastAsia="" w:cs="" w:cstheme="minorBidi" w:eastAsiaTheme="minorEastAsia"/>
@@ -1544,95 +1570,7 @@
           <w:lang w:val="en-HK" w:eastAsia="zh-CN" w:bidi="ar-SA"/>
           <w14:ligatures w14:val="standardContextual"/>
         </w:rPr>
-        <w:t>.</w:t>
-      </w:r>
-    </w:p>
-    <w:p>
-      <w:pPr>
-        <w:pStyle w:val="ListParagraph"/>
-        <w:numPr>
-          <w:ilvl w:val="0"/>
-          <w:numId w:val="5"/>
-        </w:numPr>
-        <w:rPr>
-          <w:i w:val="false"/>
-          <w:i w:val="false"/>
-          <w:iCs w:val="false"/>
-          <w:sz w:val="28"/>
-          <w:szCs w:val="28"/>
-        </w:rPr>
-      </w:pPr>
-      <w:r>
-        <w:rPr>
-          <w:rFonts w:eastAsia="" w:cs="" w:cstheme="minorBidi" w:eastAsiaTheme="minorEastAsia"/>
-          <w:i w:val="false"/>
-          <w:iCs w:val="false"/>
-          <w:color w:val="auto"/>
-          <w:kern w:val="2"/>
-          <w:sz w:val="28"/>
-          <w:szCs w:val="28"/>
-          <w:lang w:val="en-HK" w:eastAsia="zh-CN" w:bidi="ar-SA"/>
-          <w14:ligatures w14:val="standardContextual"/>
-        </w:rPr>
-        <w:t>Add one serving size of noodle into the pot.</w:t>
-      </w:r>
-    </w:p>
-    <w:p>
-      <w:pPr>
-        <w:pStyle w:val="ListParagraph"/>
-        <w:numPr>
-          <w:ilvl w:val="0"/>
-          <w:numId w:val="5"/>
-        </w:numPr>
-        <w:rPr>
-          <w:i w:val="false"/>
-          <w:i w:val="false"/>
-          <w:iCs w:val="false"/>
-          <w:sz w:val="28"/>
-          <w:szCs w:val="28"/>
-        </w:rPr>
-      </w:pPr>
-      <w:r>
-        <w:rPr>
-          <w:rFonts w:eastAsia="" w:cs="" w:cstheme="minorBidi" w:eastAsiaTheme="minorEastAsia"/>
-          <w:i w:val="false"/>
-          <w:iCs w:val="false"/>
-          <w:color w:val="auto"/>
-          <w:kern w:val="2"/>
-          <w:sz w:val="28"/>
-          <w:szCs w:val="28"/>
-          <w:lang w:val="en-HK" w:eastAsia="zh-CN" w:bidi="ar-SA"/>
-          <w14:ligatures w14:val="standardContextual"/>
-        </w:rPr>
         <w:t xml:space="preserve">Add a portion of </w:t>
-      </w:r>
-      <w:r>
-        <w:rPr>
-          <w:rFonts w:eastAsia="" w:cs="" w:cstheme="minorBidi" w:eastAsiaTheme="minorEastAsia"/>
-          <w:i w:val="false"/>
-          <w:iCs w:val="false"/>
-          <w:color w:val="auto"/>
-          <w:kern w:val="2"/>
-          <w:sz w:val="28"/>
-          <w:szCs w:val="28"/>
-          <w:lang w:val="en-HK" w:eastAsia="zh-CN" w:bidi="ar-SA"/>
-          <w14:ligatures w14:val="standardContextual"/>
-        </w:rPr>
-        <w:t>Fermented</w:t>
-      </w:r>
-      <w:r>
-        <w:rPr>
-          <w:rFonts w:eastAsia="" w:cs="" w:cstheme="minorBidi" w:eastAsiaTheme="minorEastAsia"/>
-          <w:i/>
-          <w:iCs/>
-          <w:color w:val="auto"/>
-          <w:kern w:val="2"/>
-          <w:sz w:val="28"/>
-          <w:szCs w:val="28"/>
-          <w:lang w:val="en-HK" w:eastAsia="zh-CN" w:bidi="ar-SA"/>
-          <w14:ligatures w14:val="standardContextual"/>
-        </w:rPr>
-        <w:t xml:space="preserve">  </w:t>
       </w:r>
       <w:r>
         <w:rPr>
@@ -2543,21 +2481,7 @@
           <w:sz w:val="28"/>
           <w:szCs w:val="28"/>
         </w:rPr>
-        <w:t>1/</w:t>
-      </w:r>
-      <w:r>
-        <w:rPr>
-          <w:sz w:val="28"/>
-          <w:szCs w:val="28"/>
-        </w:rPr>
-        <w:t>2</w:t>
-      </w:r>
-      <w:r>
-        <w:rPr>
-          <w:sz w:val="28"/>
-          <w:szCs w:val="28"/>
-        </w:rPr>
-        <w:t xml:space="preserve"> Onion.</w:t>
+        <w:t>1/2 Onion.</w:t>
       </w:r>
     </w:p>
     <w:p>

</xml_diff>

<commit_message>
docs: updated ingredient and price
</commit_message>
<xml_diff>
--- a/300 Hong Kong Dollar Ingredients.docx
+++ b/300 Hong Kong Dollar Ingredients.docx
@@ -151,43 +151,83 @@
     <w:p>
       <w:pPr>
         <w:pStyle w:val="ListParagraph"/>
-        <w:rPr>
-          <w:sz w:val="24"/>
-          <w:szCs w:val="24"/>
-        </w:rPr>
-      </w:pPr>
-      <w:r>
-        <w:rPr>
-          <w:sz w:val="24"/>
-          <w:szCs w:val="24"/>
-        </w:rPr>
-      </w:r>
-    </w:p>
-    <w:p>
-      <w:pPr>
-        <w:pStyle w:val="ListParagraph"/>
+        <w:numPr>
+          <w:ilvl w:val="1"/>
+          <w:numId w:val="1"/>
+        </w:numPr>
+        <w:rPr>
+          <w:sz w:val="24"/>
+          <w:szCs w:val="24"/>
+        </w:rPr>
+      </w:pPr>
+      <w:r>
+        <w:rPr/>
+      </w:r>
+    </w:p>
+    <w:p>
+      <w:pPr>
+        <w:pStyle w:val="ListParagraph"/>
+        <w:widowControl/>
         <w:numPr>
           <w:ilvl w:val="0"/>
           <w:numId w:val="1"/>
         </w:numPr>
-        <w:rPr>
-          <w:sz w:val="24"/>
-          <w:szCs w:val="24"/>
-        </w:rPr>
-      </w:pPr>
-      <w:r>
-        <w:rPr>
-          <w:sz w:val="24"/>
-          <w:szCs w:val="24"/>
-        </w:rPr>
-        <w:t xml:space="preserve">Red Onion 2 pecies </w:t>
-      </w:r>
-      <w:r>
-        <w:rPr>
-          <w:sz w:val="24"/>
-          <w:szCs w:val="24"/>
-        </w:rPr>
-        <w:t>(one big and one small)</w:t>
+        <w:suppressAutoHyphens w:val="true"/>
+        <w:bidi w:val="0"/>
+        <w:spacing w:lineRule="auto" w:line="259"/>
+        <w:jc w:val="left"/>
+        <w:rPr>
+          <w:sz w:val="24"/>
+          <w:szCs w:val="24"/>
+        </w:rPr>
+      </w:pPr>
+      <w:r>
+        <w:rPr>
+          <w:rFonts w:eastAsia="" w:cs="" w:cstheme="minorBidi" w:eastAsiaTheme="minorEastAsia"/>
+          <w:color w:val="auto"/>
+          <w:kern w:val="2"/>
+          <w:sz w:val="24"/>
+          <w:szCs w:val="24"/>
+          <w:lang w:val="en-HK" w:eastAsia="zh-CN" w:bidi="ar-SA"/>
+          <w14:ligatures w14:val="standardContextual"/>
+        </w:rPr>
+        <w:t xml:space="preserve">Instant </w:t>
+      </w:r>
+      <w:r>
+        <w:rPr>
+          <w:rFonts w:eastAsia="" w:cs="" w:cstheme="minorBidi" w:eastAsiaTheme="minorEastAsia"/>
+          <w:color w:val="auto"/>
+          <w:kern w:val="2"/>
+          <w:sz w:val="24"/>
+          <w:szCs w:val="24"/>
+          <w:lang w:val="en-HK" w:eastAsia="zh-CN" w:bidi="ar-SA"/>
+          <w14:ligatures w14:val="standardContextual"/>
+        </w:rPr>
+        <w:t>Noodle (</w:t>
+      </w:r>
+      <w:r>
+        <w:rPr>
+          <w:rFonts w:eastAsia="" w:cs="" w:cstheme="minorBidi" w:eastAsiaTheme="minorEastAsia"/>
+          <w:color w:val="auto"/>
+          <w:kern w:val="2"/>
+          <w:sz w:val="24"/>
+          <w:szCs w:val="24"/>
+          <w:lang w:val="en-HK" w:eastAsia="zh-CN" w:bidi="ar-SA"/>
+          <w14:ligatures w14:val="standardContextual"/>
+        </w:rPr>
+        <w:t>2</w:t>
+      </w:r>
+      <w:r>
+        <w:rPr>
+          <w:rFonts w:eastAsia="" w:cs="" w:cstheme="minorBidi" w:eastAsiaTheme="minorEastAsia"/>
+          <w:color w:val="auto"/>
+          <w:kern w:val="2"/>
+          <w:sz w:val="24"/>
+          <w:szCs w:val="24"/>
+          <w:lang w:val="en-HK" w:eastAsia="zh-CN" w:bidi="ar-SA"/>
+          <w14:ligatures w14:val="standardContextual"/>
+        </w:rPr>
+        <w:t xml:space="preserve"> packets)  </w:t>
       </w:r>
     </w:p>
     <w:p>
@@ -207,7 +247,21 @@
           <w:sz w:val="24"/>
           <w:szCs w:val="24"/>
         </w:rPr>
-        <w:t>Brought from Wellcome Supermarket</w:t>
+        <w:t xml:space="preserve">Brought from </w:t>
+      </w:r>
+      <w:r>
+        <w:rPr>
+          <w:sz w:val="24"/>
+          <w:szCs w:val="24"/>
+        </w:rPr>
+        <w:t>U -</w:t>
+      </w:r>
+      <w:r>
+        <w:rPr>
+          <w:sz w:val="24"/>
+          <w:szCs w:val="24"/>
+        </w:rPr>
+        <w:t xml:space="preserve"> supermarket</w:t>
       </w:r>
     </w:p>
     <w:p>
@@ -234,21 +288,14 @@
           <w:sz w:val="24"/>
           <w:szCs w:val="24"/>
         </w:rPr>
-        <w:t>7</w:t>
-      </w:r>
-      <w:r>
-        <w:rPr>
-          <w:sz w:val="24"/>
-          <w:szCs w:val="24"/>
-        </w:rPr>
-        <w:t xml:space="preserve"> for </w:t>
-      </w:r>
-      <w:r>
-        <w:rPr>
-          <w:sz w:val="24"/>
-          <w:szCs w:val="24"/>
-        </w:rPr>
-        <w:t>2</w:t>
+        <w:t>3.3</w:t>
+      </w:r>
+      <w:r>
+        <w:rPr>
+          <w:sz w:val="24"/>
+          <w:szCs w:val="24"/>
+        </w:rPr>
+        <w:t xml:space="preserve"> per packet</w:t>
       </w:r>
     </w:p>
     <w:p>
@@ -275,7 +322,165 @@
           <w:sz w:val="24"/>
           <w:szCs w:val="24"/>
         </w:rPr>
-        <w:t>7</w:t>
+        <w:t>6.6</w:t>
+      </w:r>
+    </w:p>
+    <w:p>
+      <w:pPr>
+        <w:pStyle w:val="ListParagraph"/>
+        <w:rPr>
+          <w:sz w:val="24"/>
+          <w:szCs w:val="24"/>
+        </w:rPr>
+      </w:pPr>
+      <w:r>
+        <w:rPr>
+          <w:sz w:val="24"/>
+          <w:szCs w:val="24"/>
+        </w:rPr>
+      </w:r>
+    </w:p>
+    <w:p>
+      <w:pPr>
+        <w:pStyle w:val="ListParagraph"/>
+        <w:numPr>
+          <w:ilvl w:val="0"/>
+          <w:numId w:val="1"/>
+        </w:numPr>
+        <w:rPr>
+          <w:sz w:val="24"/>
+          <w:szCs w:val="24"/>
+        </w:rPr>
+      </w:pPr>
+      <w:r>
+        <w:rPr>
+          <w:sz w:val="24"/>
+          <w:szCs w:val="24"/>
+        </w:rPr>
+        <w:t xml:space="preserve">Red Onion </w:t>
+      </w:r>
+      <w:r>
+        <w:rPr>
+          <w:sz w:val="24"/>
+          <w:szCs w:val="24"/>
+        </w:rPr>
+        <w:t>3</w:t>
+      </w:r>
+      <w:r>
+        <w:rPr>
+          <w:sz w:val="24"/>
+          <w:szCs w:val="24"/>
+        </w:rPr>
+        <w:t xml:space="preserve"> pecies (</w:t>
+      </w:r>
+      <w:r>
+        <w:rPr>
+          <w:sz w:val="24"/>
+          <w:szCs w:val="24"/>
+        </w:rPr>
+        <w:t>large</w:t>
+      </w:r>
+      <w:r>
+        <w:rPr>
+          <w:sz w:val="24"/>
+          <w:szCs w:val="24"/>
+        </w:rPr>
+        <w:t>)</w:t>
+      </w:r>
+    </w:p>
+    <w:p>
+      <w:pPr>
+        <w:pStyle w:val="ListParagraph"/>
+        <w:numPr>
+          <w:ilvl w:val="1"/>
+          <w:numId w:val="1"/>
+        </w:numPr>
+        <w:rPr>
+          <w:sz w:val="24"/>
+          <w:szCs w:val="24"/>
+        </w:rPr>
+      </w:pPr>
+      <w:r>
+        <w:rPr>
+          <w:sz w:val="24"/>
+          <w:szCs w:val="24"/>
+        </w:rPr>
+        <w:t xml:space="preserve">Brought from </w:t>
+      </w:r>
+      <w:r>
+        <w:rPr>
+          <w:sz w:val="24"/>
+          <w:szCs w:val="24"/>
+        </w:rPr>
+        <w:t>market</w:t>
+      </w:r>
+    </w:p>
+    <w:p>
+      <w:pPr>
+        <w:pStyle w:val="ListParagraph"/>
+        <w:numPr>
+          <w:ilvl w:val="1"/>
+          <w:numId w:val="1"/>
+        </w:numPr>
+        <w:rPr>
+          <w:sz w:val="24"/>
+          <w:szCs w:val="24"/>
+        </w:rPr>
+      </w:pPr>
+      <w:r>
+        <w:rPr>
+          <w:sz w:val="24"/>
+          <w:szCs w:val="24"/>
+        </w:rPr>
+        <w:t>Approximately $</w:t>
+      </w:r>
+      <w:r>
+        <w:rPr>
+          <w:sz w:val="24"/>
+          <w:szCs w:val="24"/>
+        </w:rPr>
+        <w:t>4</w:t>
+      </w:r>
+      <w:r>
+        <w:rPr>
+          <w:sz w:val="24"/>
+          <w:szCs w:val="24"/>
+        </w:rPr>
+        <w:t xml:space="preserve"> for </w:t>
+      </w:r>
+      <w:r>
+        <w:rPr>
+          <w:sz w:val="24"/>
+          <w:szCs w:val="24"/>
+        </w:rPr>
+        <w:t>1</w:t>
+      </w:r>
+    </w:p>
+    <w:p>
+      <w:pPr>
+        <w:pStyle w:val="ListParagraph"/>
+        <w:numPr>
+          <w:ilvl w:val="1"/>
+          <w:numId w:val="1"/>
+        </w:numPr>
+        <w:rPr>
+          <w:sz w:val="24"/>
+          <w:szCs w:val="24"/>
+        </w:rPr>
+      </w:pPr>
+      <w:r>
+        <w:rPr>
+          <w:sz w:val="24"/>
+          <w:szCs w:val="24"/>
+        </w:rPr>
+        <w:t>Price: $</w:t>
+      </w:r>
+      <w:r>
+        <w:rPr>
+          <w:sz w:val="24"/>
+          <w:szCs w:val="24"/>
+        </w:rPr>
+        <w:t>12</w:t>
       </w:r>
     </w:p>
     <w:p>
@@ -867,7 +1072,21 @@
           <w:sz w:val="24"/>
           <w:szCs w:val="24"/>
         </w:rPr>
-        <w:t>Brought from Supermarket or Store</w:t>
+        <w:t xml:space="preserve">Brought from </w:t>
+      </w:r>
+      <w:r>
+        <w:rPr>
+          <w:sz w:val="24"/>
+          <w:szCs w:val="24"/>
+        </w:rPr>
+        <w:t xml:space="preserve">Wellcome </w:t>
+      </w:r>
+      <w:r>
+        <w:rPr>
+          <w:sz w:val="24"/>
+          <w:szCs w:val="24"/>
+        </w:rPr>
+        <w:t>Supermarket or Store</w:t>
       </w:r>
     </w:p>
     <w:p>
@@ -1066,7 +1285,7 @@
           <w:lang w:val="en-HK" w:eastAsia="zh-CN" w:bidi="ar-SA"/>
           <w14:ligatures w14:val="standardContextual"/>
         </w:rPr>
-        <w:t>2</w:t>
+        <w:t>1kg</w:t>
       </w:r>
       <w:r>
         <w:rPr>
@@ -1093,7 +1312,14 @@
           <w:sz w:val="24"/>
           <w:szCs w:val="24"/>
         </w:rPr>
-        <w:t>Brought from ParkNShop Supermarket</w:t>
+        <w:t xml:space="preserve">Brought from </w:t>
+      </w:r>
+      <w:r>
+        <w:rPr>
+          <w:sz w:val="24"/>
+          <w:szCs w:val="24"/>
+        </w:rPr>
+        <w:t>market</w:t>
       </w:r>
     </w:p>
     <w:p>
@@ -1113,21 +1339,14 @@
           <w:sz w:val="24"/>
           <w:szCs w:val="24"/>
         </w:rPr>
-        <w:t>Approximately $</w:t>
-      </w:r>
-      <w:r>
-        <w:rPr>
-          <w:sz w:val="24"/>
-          <w:szCs w:val="24"/>
-        </w:rPr>
-        <w:t>11.9</w:t>
-      </w:r>
-      <w:r>
-        <w:rPr>
-          <w:sz w:val="24"/>
-          <w:szCs w:val="24"/>
-        </w:rPr>
-        <w:t xml:space="preserve"> per Can</w:t>
+        <w:t>Approximately $1</w:t>
+      </w:r>
+      <w:r>
+        <w:rPr>
+          <w:sz w:val="24"/>
+          <w:szCs w:val="24"/>
+        </w:rPr>
+        <w:t>3</w:t>
       </w:r>
     </w:p>
     <w:p>
@@ -1144,11 +1363,11 @@
       </w:pPr>
       <w:r>
         <w:rPr/>
-        <w:t>Price: $23.</w:t>
+        <w:t>Price: $</w:t>
       </w:r>
       <w:r>
         <w:rPr/>
-        <w:t>8</w:t>
+        <w:t>13</w:t>
       </w:r>
     </w:p>
     <w:p>
@@ -1185,7 +1404,7 @@
           <w:sz w:val="24"/>
           <w:szCs w:val="24"/>
         </w:rPr>
-        <w:t>Total Price: Approximate $</w:t>
+        <w:t>Total Price: Approximate $299.</w:t>
       </w:r>
       <w:r>
         <w:rPr>
@@ -1195,7 +1414,7 @@
           <w:sz w:val="24"/>
           <w:szCs w:val="24"/>
         </w:rPr>
-        <w:t>299</w:t>
+        <w:t>9</w:t>
       </w:r>
       <w:r>
         <w:rPr>
@@ -1205,26 +1424,6 @@
           <w:sz w:val="24"/>
           <w:szCs w:val="24"/>
         </w:rPr>
-        <w:t>.</w:t>
-      </w:r>
-      <w:r>
-        <w:rPr>
-          <w:b/>
-          <w:bCs/>
-          <w:color w:themeColor="accent1" w:val="4472C4"/>
-          <w:sz w:val="24"/>
-          <w:szCs w:val="24"/>
-        </w:rPr>
-        <w:t>1</w:t>
-      </w:r>
-      <w:r>
-        <w:rPr>
-          <w:b/>
-          <w:bCs/>
-          <w:color w:themeColor="accent1" w:val="4472C4"/>
-          <w:sz w:val="24"/>
-          <w:szCs w:val="24"/>
-        </w:rPr>
         <w:t xml:space="preserve"> (All in terms of Hong Kong Dollars)</w:t>
       </w:r>
     </w:p>
@@ -1243,7 +1442,14 @@
           <w:i/>
           <w:iCs/>
         </w:rPr>
-        <w:t>Updated: 19</w:t>
+        <w:t xml:space="preserve">Updated: </w:t>
+      </w:r>
+      <w:r>
+        <w:rPr>
+          <w:i/>
+          <w:iCs/>
+        </w:rPr>
+        <w:t>20</w:t>
       </w:r>
       <w:r>
         <w:rPr>
@@ -1570,8 +1776,24 @@
           <w:lang w:val="en-HK" w:eastAsia="zh-CN" w:bidi="ar-SA"/>
           <w14:ligatures w14:val="standardContextual"/>
         </w:rPr>
-        <w:t xml:space="preserve">Add a portion of </w:t>
-      </w:r>
+        <w:t xml:space="preserve">Add a portion of Vegetables into the pot. </w:t>
+      </w:r>
+    </w:p>
+    <w:p>
+      <w:pPr>
+        <w:pStyle w:val="ListParagraph"/>
+        <w:numPr>
+          <w:ilvl w:val="0"/>
+          <w:numId w:val="5"/>
+        </w:numPr>
+        <w:rPr>
+          <w:i w:val="false"/>
+          <w:i w:val="false"/>
+          <w:iCs w:val="false"/>
+          <w:sz w:val="28"/>
+          <w:szCs w:val="28"/>
+        </w:rPr>
+      </w:pPr>
       <w:r>
         <w:rPr>
           <w:rFonts w:eastAsia="" w:cs="" w:cstheme="minorBidi" w:eastAsiaTheme="minorEastAsia"/>
@@ -1584,7 +1806,37 @@
           <w:lang w:val="en-HK" w:eastAsia="zh-CN" w:bidi="ar-SA"/>
           <w14:ligatures w14:val="standardContextual"/>
         </w:rPr>
-        <w:t xml:space="preserve">Vegetables into the pot. </w:t>
+        <w:t>Served.</w:t>
+      </w:r>
+    </w:p>
+    <w:p>
+      <w:pPr>
+        <w:pStyle w:val="ListParagraph"/>
+        <w:widowControl/>
+        <w:suppressAutoHyphens w:val="true"/>
+        <w:bidi w:val="0"/>
+        <w:spacing w:lineRule="auto" w:line="259"/>
+        <w:jc w:val="left"/>
+        <w:rPr>
+          <w:rFonts w:ascii="Calibri" w:hAnsi="Calibri" w:eastAsia="" w:cs="" w:asciiTheme="minorHAnsi" w:cstheme="minorBidi" w:eastAsiaTheme="minorEastAsia" w:hAnsiTheme="minorHAnsi"/>
+          <w:color w:val="auto"/>
+          <w:kern w:val="2"/>
+          <w:sz w:val="28"/>
+          <w:szCs w:val="28"/>
+          <w:lang w:val="en-HK" w:eastAsia="zh-CN" w:bidi="ar-SA"/>
+          <w14:ligatures w14:val="standardContextual"/>
+        </w:rPr>
+      </w:pPr>
+      <w:r>
+        <w:rPr>
+          <w:rFonts w:eastAsia="" w:cs="" w:cstheme="minorBidi" w:eastAsiaTheme="minorEastAsia"/>
+          <w:color w:val="auto"/>
+          <w:kern w:val="2"/>
+          <w:sz w:val="28"/>
+          <w:szCs w:val="28"/>
+          <w:lang w:val="en-HK" w:eastAsia="zh-CN" w:bidi="ar-SA"/>
+          <w14:ligatures w14:val="standardContextual"/>
+        </w:rPr>
       </w:r>
     </w:p>
     <w:p>
@@ -1592,16 +1844,139 @@
         <w:pStyle w:val="ListParagraph"/>
         <w:numPr>
           <w:ilvl w:val="0"/>
-          <w:numId w:val="5"/>
-        </w:numPr>
-        <w:rPr>
-          <w:i w:val="false"/>
-          <w:i w:val="false"/>
-          <w:iCs w:val="false"/>
-          <w:sz w:val="28"/>
-          <w:szCs w:val="28"/>
-        </w:rPr>
-      </w:pPr>
+          <w:numId w:val="2"/>
+        </w:numPr>
+        <w:rPr>
+          <w:sz w:val="28"/>
+          <w:szCs w:val="28"/>
+        </w:rPr>
+      </w:pPr>
+      <w:r>
+        <w:rPr>
+          <w:sz w:val="28"/>
+          <w:szCs w:val="28"/>
+        </w:rPr>
+        <w:t xml:space="preserve">Marsh potato </w:t>
+      </w:r>
+      <w:r>
+        <w:rPr>
+          <w:rFonts w:eastAsia="" w:cs="" w:cstheme="minorBidi" w:eastAsiaTheme="minorEastAsia"/>
+          <w:i/>
+          <w:iCs/>
+          <w:color w:val="auto"/>
+          <w:kern w:val="2"/>
+          <w:sz w:val="28"/>
+          <w:szCs w:val="28"/>
+          <w:lang w:val="en-HK" w:eastAsia="zh-CN" w:bidi="ar-SA"/>
+          <w14:ligatures w14:val="standardContextual"/>
+        </w:rPr>
+        <w:t xml:space="preserve">(30 meals) </w:t>
+      </w:r>
+      <w:r>
+        <w:rPr>
+          <w:i/>
+          <w:iCs/>
+          <w:sz w:val="28"/>
+          <w:szCs w:val="28"/>
+        </w:rPr>
+        <w:t>(Can be Served for  Breakfast or Lunch)</w:t>
+      </w:r>
+    </w:p>
+    <w:p>
+      <w:pPr>
+        <w:pStyle w:val="ListParagraph"/>
+        <w:rPr>
+          <w:i/>
+          <w:i/>
+          <w:iCs/>
+          <w:sz w:val="28"/>
+          <w:szCs w:val="28"/>
+        </w:rPr>
+      </w:pPr>
+      <w:r>
+        <w:rPr>
+          <w:i/>
+          <w:iCs/>
+          <w:sz w:val="28"/>
+          <w:szCs w:val="28"/>
+        </w:rPr>
+      </w:r>
+    </w:p>
+    <w:p>
+      <w:pPr>
+        <w:pStyle w:val="ListParagraph"/>
+        <w:numPr>
+          <w:ilvl w:val="0"/>
+          <w:numId w:val="3"/>
+        </w:numPr>
+        <w:rPr>
+          <w:sz w:val="28"/>
+          <w:szCs w:val="28"/>
+        </w:rPr>
+      </w:pPr>
+      <w:r>
+        <w:rPr>
+          <w:sz w:val="28"/>
+          <w:szCs w:val="28"/>
+        </w:rPr>
+        <w:t xml:space="preserve">Boiled the Potatos </w:t>
+      </w:r>
+      <w:r>
+        <w:rPr>
+          <w:b/>
+          <w:bCs/>
+          <w:sz w:val="28"/>
+          <w:szCs w:val="28"/>
+        </w:rPr>
+        <w:t>with skin</w:t>
+      </w:r>
+      <w:r>
+        <w:rPr>
+          <w:sz w:val="28"/>
+          <w:szCs w:val="28"/>
+        </w:rPr>
+        <w:t xml:space="preserve"> (around 35 mins).</w:t>
+      </w:r>
+    </w:p>
+    <w:p>
+      <w:pPr>
+        <w:pStyle w:val="ListParagraph"/>
+        <w:numPr>
+          <w:ilvl w:val="0"/>
+          <w:numId w:val="3"/>
+        </w:numPr>
+        <w:rPr>
+          <w:sz w:val="28"/>
+          <w:szCs w:val="28"/>
+        </w:rPr>
+      </w:pPr>
+      <w:r>
+        <w:rPr>
+          <w:sz w:val="28"/>
+          <w:szCs w:val="28"/>
+        </w:rPr>
+        <w:t>Peel the skin.</w:t>
+      </w:r>
+    </w:p>
+    <w:p>
+      <w:pPr>
+        <w:pStyle w:val="ListParagraph"/>
+        <w:numPr>
+          <w:ilvl w:val="0"/>
+          <w:numId w:val="3"/>
+        </w:numPr>
+        <w:rPr>
+          <w:sz w:val="28"/>
+          <w:szCs w:val="28"/>
+        </w:rPr>
+      </w:pPr>
+      <w:r>
+        <w:rPr>
+          <w:sz w:val="28"/>
+          <w:szCs w:val="28"/>
+        </w:rPr>
+        <w:t xml:space="preserve">Marsh the Boiled Potato and add </w:t>
+      </w:r>
       <w:r>
         <w:rPr>
           <w:rFonts w:eastAsia="" w:cs="" w:cstheme="minorBidi" w:eastAsiaTheme="minorEastAsia"/>
@@ -1614,25 +1989,101 @@
           <w:lang w:val="en-HK" w:eastAsia="zh-CN" w:bidi="ar-SA"/>
           <w14:ligatures w14:val="standardContextual"/>
         </w:rPr>
-        <w:t>Served.</w:t>
-      </w:r>
-    </w:p>
-    <w:p>
-      <w:pPr>
-        <w:pStyle w:val="ListParagraph"/>
-        <w:widowControl/>
-        <w:suppressAutoHyphens w:val="true"/>
-        <w:bidi w:val="0"/>
-        <w:spacing w:lineRule="auto" w:line="259"/>
-        <w:jc w:val="left"/>
-        <w:rPr>
-          <w:rFonts w:ascii="Calibri" w:hAnsi="Calibri" w:eastAsia="" w:cs="" w:asciiTheme="minorHAnsi" w:cstheme="minorBidi" w:eastAsiaTheme="minorEastAsia" w:hAnsiTheme="minorHAnsi"/>
-          <w:color w:val="auto"/>
-          <w:kern w:val="2"/>
-          <w:sz w:val="28"/>
-          <w:szCs w:val="28"/>
-          <w:lang w:val="en-HK" w:eastAsia="zh-CN" w:bidi="ar-SA"/>
-          <w14:ligatures w14:val="standardContextual"/>
+        <w:t>Chicken Powder</w:t>
+      </w:r>
+      <w:r>
+        <w:rPr>
+          <w:sz w:val="28"/>
+          <w:szCs w:val="28"/>
+        </w:rPr>
+        <w:t>.</w:t>
+      </w:r>
+    </w:p>
+    <w:p>
+      <w:pPr>
+        <w:pStyle w:val="ListParagraph"/>
+        <w:numPr>
+          <w:ilvl w:val="0"/>
+          <w:numId w:val="3"/>
+        </w:numPr>
+        <w:rPr>
+          <w:sz w:val="28"/>
+          <w:szCs w:val="28"/>
+        </w:rPr>
+      </w:pPr>
+      <w:r>
+        <w:rPr>
+          <w:sz w:val="28"/>
+          <w:szCs w:val="28"/>
+        </w:rPr>
+        <w:t>Fill it on a large container and keep it inside the fridge.</w:t>
+      </w:r>
+    </w:p>
+    <w:p>
+      <w:pPr>
+        <w:pStyle w:val="ListParagraph"/>
+        <w:numPr>
+          <w:ilvl w:val="0"/>
+          <w:numId w:val="3"/>
+        </w:numPr>
+        <w:rPr>
+          <w:sz w:val="28"/>
+          <w:szCs w:val="28"/>
+        </w:rPr>
+      </w:pPr>
+      <w:r>
+        <w:rPr>
+          <w:sz w:val="28"/>
+          <w:szCs w:val="28"/>
+        </w:rPr>
+        <w:t xml:space="preserve">When serve, cut it base on your portion, put it on an air fryer for 8 mins at 200 degrees.  </w:t>
+      </w:r>
+    </w:p>
+    <w:p>
+      <w:pPr>
+        <w:pStyle w:val="ListParagraph"/>
+        <w:rPr>
+          <w:sz w:val="28"/>
+          <w:szCs w:val="28"/>
+        </w:rPr>
+      </w:pPr>
+      <w:r>
+        <w:rPr>
+          <w:sz w:val="28"/>
+          <w:szCs w:val="28"/>
+        </w:rPr>
+      </w:r>
+      <w:r>
+        <w:br w:type="page"/>
+      </w:r>
+    </w:p>
+    <w:p>
+      <w:pPr>
+        <w:pStyle w:val="ListParagraph"/>
+        <w:spacing w:before="0" w:after="160"/>
+        <w:contextualSpacing/>
+        <w:rPr>
+          <w:sz w:val="28"/>
+          <w:szCs w:val="28"/>
+        </w:rPr>
+      </w:pPr>
+      <w:r>
+        <w:rPr>
+          <w:sz w:val="28"/>
+          <w:szCs w:val="28"/>
+        </w:rPr>
+      </w:r>
+    </w:p>
+    <w:p>
+      <w:pPr>
+        <w:pStyle w:val="ListParagraph"/>
+        <w:numPr>
+          <w:ilvl w:val="0"/>
+          <w:numId w:val="2"/>
+        </w:numPr>
+        <w:rPr>
+          <w:sz w:val="28"/>
+          <w:szCs w:val="28"/>
         </w:rPr>
       </w:pPr>
       <w:r>
@@ -1645,26 +2096,23 @@
           <w:lang w:val="en-HK" w:eastAsia="zh-CN" w:bidi="ar-SA"/>
           <w14:ligatures w14:val="standardContextual"/>
         </w:rPr>
-      </w:r>
-    </w:p>
-    <w:p>
-      <w:pPr>
-        <w:pStyle w:val="ListParagraph"/>
-        <w:numPr>
-          <w:ilvl w:val="0"/>
-          <w:numId w:val="2"/>
-        </w:numPr>
-        <w:rPr>
-          <w:sz w:val="28"/>
-          <w:szCs w:val="28"/>
-        </w:rPr>
-      </w:pPr>
-      <w:r>
-        <w:rPr>
-          <w:sz w:val="28"/>
-          <w:szCs w:val="28"/>
-        </w:rPr>
-        <w:t xml:space="preserve">Marsh potato </w:t>
+        <w:t>Portuguese Cury / Coconut Curry Chicken</w:t>
+      </w:r>
+      <w:r>
+        <w:rPr>
+          <w:sz w:val="28"/>
+          <w:szCs w:val="28"/>
+        </w:rPr>
+        <w:t xml:space="preserve"> w</w:t>
+      </w:r>
+      <w:r>
+        <w:rPr>
+          <w:i w:val="false"/>
+          <w:iCs w:val="false"/>
+          <w:sz w:val="28"/>
+          <w:szCs w:val="28"/>
+        </w:rPr>
+        <w:t xml:space="preserve">ith Rice </w:t>
       </w:r>
       <w:r>
         <w:rPr>
@@ -1687,24 +2135,19 @@
           <w:sz w:val="28"/>
           <w:szCs w:val="28"/>
         </w:rPr>
-        <w:t>(Can be Served for  Breakfast or Lunch)</w:t>
-      </w:r>
-    </w:p>
-    <w:p>
-      <w:pPr>
-        <w:pStyle w:val="ListParagraph"/>
-        <w:rPr>
-          <w:i/>
-          <w:i/>
-          <w:iCs/>
-          <w:sz w:val="28"/>
-          <w:szCs w:val="28"/>
-        </w:rPr>
-      </w:pPr>
-      <w:r>
-        <w:rPr>
-          <w:i/>
-          <w:iCs/>
+        <w:t>(Served for Dinner)</w:t>
+      </w:r>
+    </w:p>
+    <w:p>
+      <w:pPr>
+        <w:pStyle w:val="ListParagraph"/>
+        <w:rPr>
+          <w:sz w:val="28"/>
+          <w:szCs w:val="28"/>
+        </w:rPr>
+      </w:pPr>
+      <w:r>
+        <w:rPr>
           <w:sz w:val="28"/>
           <w:szCs w:val="28"/>
         </w:rPr>
@@ -1715,35 +2158,19 @@
         <w:pStyle w:val="ListParagraph"/>
         <w:numPr>
           <w:ilvl w:val="0"/>
-          <w:numId w:val="3"/>
-        </w:numPr>
-        <w:rPr>
-          <w:sz w:val="28"/>
-          <w:szCs w:val="28"/>
-        </w:rPr>
-      </w:pPr>
-      <w:r>
-        <w:rPr>
-          <w:sz w:val="28"/>
-          <w:szCs w:val="28"/>
-        </w:rPr>
-        <w:t xml:space="preserve">Boiled the Potatos </w:t>
-      </w:r>
-      <w:r>
-        <w:rPr>
-          <w:b/>
-          <w:bCs/>
-          <w:sz w:val="28"/>
-          <w:szCs w:val="28"/>
-        </w:rPr>
-        <w:t>with skin</w:t>
-      </w:r>
-      <w:r>
-        <w:rPr>
-          <w:sz w:val="28"/>
-          <w:szCs w:val="28"/>
-        </w:rPr>
-        <w:t xml:space="preserve"> (around 35 mins).</w:t>
+          <w:numId w:val="4"/>
+        </w:numPr>
+        <w:rPr>
+          <w:sz w:val="28"/>
+          <w:szCs w:val="28"/>
+        </w:rPr>
+      </w:pPr>
+      <w:r>
+        <w:rPr>
+          <w:sz w:val="28"/>
+          <w:szCs w:val="28"/>
+        </w:rPr>
+        <w:t xml:space="preserve">Unfrozen the chicken. </w:t>
       </w:r>
     </w:p>
     <w:p>
@@ -1751,19 +2178,19 @@
         <w:pStyle w:val="ListParagraph"/>
         <w:numPr>
           <w:ilvl w:val="0"/>
-          <w:numId w:val="3"/>
-        </w:numPr>
-        <w:rPr>
-          <w:sz w:val="28"/>
-          <w:szCs w:val="28"/>
-        </w:rPr>
-      </w:pPr>
-      <w:r>
-        <w:rPr>
-          <w:sz w:val="28"/>
-          <w:szCs w:val="28"/>
-        </w:rPr>
-        <w:t>Peel the skin.</w:t>
+          <w:numId w:val="4"/>
+        </w:numPr>
+        <w:rPr>
+          <w:sz w:val="28"/>
+          <w:szCs w:val="28"/>
+        </w:rPr>
+      </w:pPr>
+      <w:r>
+        <w:rPr>
+          <w:sz w:val="28"/>
+          <w:szCs w:val="28"/>
+        </w:rPr>
+        <w:t>Cut the chicken into small bite sizes.</w:t>
       </w:r>
     </w:p>
     <w:p>
@@ -1771,19 +2198,19 @@
         <w:pStyle w:val="ListParagraph"/>
         <w:numPr>
           <w:ilvl w:val="0"/>
-          <w:numId w:val="3"/>
-        </w:numPr>
-        <w:rPr>
-          <w:sz w:val="28"/>
-          <w:szCs w:val="28"/>
-        </w:rPr>
-      </w:pPr>
-      <w:r>
-        <w:rPr>
-          <w:sz w:val="28"/>
-          <w:szCs w:val="28"/>
-        </w:rPr>
-        <w:t xml:space="preserve">Marsh the Boiled Potato and add </w:t>
+          <w:numId w:val="4"/>
+        </w:numPr>
+        <w:rPr>
+          <w:sz w:val="28"/>
+          <w:szCs w:val="28"/>
+        </w:rPr>
+      </w:pPr>
+      <w:r>
+        <w:rPr>
+          <w:sz w:val="28"/>
+          <w:szCs w:val="28"/>
+        </w:rPr>
+        <w:t xml:space="preserve">Mixed the chicken with flavour: </w:t>
       </w:r>
       <w:r>
         <w:rPr>
@@ -1804,221 +2231,7 @@
           <w:sz w:val="28"/>
           <w:szCs w:val="28"/>
         </w:rPr>
-        <w:t>.</w:t>
-      </w:r>
-    </w:p>
-    <w:p>
-      <w:pPr>
-        <w:pStyle w:val="ListParagraph"/>
-        <w:numPr>
-          <w:ilvl w:val="0"/>
-          <w:numId w:val="3"/>
-        </w:numPr>
-        <w:rPr>
-          <w:sz w:val="28"/>
-          <w:szCs w:val="28"/>
-        </w:rPr>
-      </w:pPr>
-      <w:r>
-        <w:rPr>
-          <w:sz w:val="28"/>
-          <w:szCs w:val="28"/>
-        </w:rPr>
-        <w:t>Fill it on a large container and keep it inside the fridge.</w:t>
-      </w:r>
-    </w:p>
-    <w:p>
-      <w:pPr>
-        <w:pStyle w:val="ListParagraph"/>
-        <w:numPr>
-          <w:ilvl w:val="0"/>
-          <w:numId w:val="3"/>
-        </w:numPr>
-        <w:rPr>
-          <w:sz w:val="28"/>
-          <w:szCs w:val="28"/>
-        </w:rPr>
-      </w:pPr>
-      <w:r>
-        <w:rPr>
-          <w:sz w:val="28"/>
-          <w:szCs w:val="28"/>
-        </w:rPr>
-        <w:t xml:space="preserve">When serve, cut it base on your portion, put it on an air fryer for 8 mins at 200 degrees.  </w:t>
-      </w:r>
-    </w:p>
-    <w:p>
-      <w:pPr>
-        <w:pStyle w:val="ListParagraph"/>
-        <w:rPr>
-          <w:sz w:val="28"/>
-          <w:szCs w:val="28"/>
-        </w:rPr>
-      </w:pPr>
-      <w:r>
-        <w:rPr>
-          <w:sz w:val="28"/>
-          <w:szCs w:val="28"/>
-        </w:rPr>
-      </w:r>
-      <w:r>
-        <w:br w:type="page"/>
-      </w:r>
-    </w:p>
-    <w:p>
-      <w:pPr>
-        <w:pStyle w:val="ListParagraph"/>
-        <w:spacing w:before="0" w:after="160"/>
-        <w:contextualSpacing/>
-        <w:rPr>
-          <w:sz w:val="28"/>
-          <w:szCs w:val="28"/>
-        </w:rPr>
-      </w:pPr>
-      <w:r>
-        <w:rPr>
-          <w:sz w:val="28"/>
-          <w:szCs w:val="28"/>
-        </w:rPr>
-      </w:r>
-    </w:p>
-    <w:p>
-      <w:pPr>
-        <w:pStyle w:val="ListParagraph"/>
-        <w:numPr>
-          <w:ilvl w:val="0"/>
-          <w:numId w:val="2"/>
-        </w:numPr>
-        <w:rPr>
-          <w:sz w:val="28"/>
-          <w:szCs w:val="28"/>
-        </w:rPr>
-      </w:pPr>
-      <w:r>
-        <w:rPr>
-          <w:rFonts w:eastAsia="" w:cs="" w:cstheme="minorBidi" w:eastAsiaTheme="minorEastAsia"/>
-          <w:color w:val="auto"/>
-          <w:kern w:val="2"/>
-          <w:sz w:val="28"/>
-          <w:szCs w:val="28"/>
-          <w:lang w:val="en-HK" w:eastAsia="zh-CN" w:bidi="ar-SA"/>
-          <w14:ligatures w14:val="standardContextual"/>
-        </w:rPr>
-        <w:t>Portuguese Cury / Coconut Curry Chicken</w:t>
-      </w:r>
-      <w:r>
-        <w:rPr>
-          <w:sz w:val="28"/>
-          <w:szCs w:val="28"/>
-        </w:rPr>
-        <w:t xml:space="preserve"> w</w:t>
-      </w:r>
-      <w:r>
-        <w:rPr>
-          <w:i w:val="false"/>
-          <w:iCs w:val="false"/>
-          <w:sz w:val="28"/>
-          <w:szCs w:val="28"/>
-        </w:rPr>
-        <w:t xml:space="preserve">ith Rice </w:t>
-      </w:r>
-      <w:r>
-        <w:rPr>
-          <w:rFonts w:eastAsia="" w:cs="" w:cstheme="minorBidi" w:eastAsiaTheme="minorEastAsia"/>
-          <w:i/>
-          <w:iCs/>
-          <w:color w:val="auto"/>
-          <w:kern w:val="2"/>
-          <w:sz w:val="28"/>
-          <w:szCs w:val="28"/>
-          <w:lang w:val="en-HK" w:eastAsia="zh-CN" w:bidi="ar-SA"/>
-          <w14:ligatures w14:val="standardContextual"/>
-        </w:rPr>
-        <w:t xml:space="preserve">(30 meals) </w:t>
-      </w:r>
-      <w:r>
-        <w:rPr>
-          <w:i/>
-          <w:iCs/>
-          <w:sz w:val="28"/>
-          <w:szCs w:val="28"/>
-        </w:rPr>
-        <w:t>(Served for Dinner)</w:t>
-      </w:r>
-    </w:p>
-    <w:p>
-      <w:pPr>
-        <w:pStyle w:val="ListParagraph"/>
-        <w:rPr>
-          <w:sz w:val="28"/>
-          <w:szCs w:val="28"/>
-        </w:rPr>
-      </w:pPr>
-      <w:r>
-        <w:rPr>
-          <w:sz w:val="28"/>
-          <w:szCs w:val="28"/>
-        </w:rPr>
-      </w:r>
-    </w:p>
-    <w:p>
-      <w:pPr>
-        <w:pStyle w:val="ListParagraph"/>
-        <w:numPr>
-          <w:ilvl w:val="0"/>
-          <w:numId w:val="4"/>
-        </w:numPr>
-        <w:rPr>
-          <w:sz w:val="28"/>
-          <w:szCs w:val="28"/>
-        </w:rPr>
-      </w:pPr>
-      <w:r>
-        <w:rPr>
-          <w:sz w:val="28"/>
-          <w:szCs w:val="28"/>
-        </w:rPr>
-        <w:t xml:space="preserve">Unfrozen the chicken. </w:t>
-      </w:r>
-    </w:p>
-    <w:p>
-      <w:pPr>
-        <w:pStyle w:val="ListParagraph"/>
-        <w:numPr>
-          <w:ilvl w:val="0"/>
-          <w:numId w:val="4"/>
-        </w:numPr>
-        <w:rPr>
-          <w:sz w:val="28"/>
-          <w:szCs w:val="28"/>
-        </w:rPr>
-      </w:pPr>
-      <w:r>
-        <w:rPr>
-          <w:sz w:val="28"/>
-          <w:szCs w:val="28"/>
-        </w:rPr>
-        <w:t>Cut the chicken into small bite sizes.</w:t>
-      </w:r>
-    </w:p>
-    <w:p>
-      <w:pPr>
-        <w:pStyle w:val="ListParagraph"/>
-        <w:numPr>
-          <w:ilvl w:val="0"/>
-          <w:numId w:val="4"/>
-        </w:numPr>
-        <w:rPr>
-          <w:sz w:val="28"/>
-          <w:szCs w:val="28"/>
-        </w:rPr>
-      </w:pPr>
-      <w:r>
-        <w:rPr>
-          <w:sz w:val="28"/>
-          <w:szCs w:val="28"/>
-        </w:rPr>
-        <w:t>Mixed the chicken with flavour: salt, sugar, pepper and leave it for half an hour.</w:t>
+        <w:t xml:space="preserve"> and leave it for half an hour.</w:t>
       </w:r>
     </w:p>
     <w:p>
@@ -2481,7 +2694,7 @@
           <w:sz w:val="28"/>
           <w:szCs w:val="28"/>
         </w:rPr>
-        <w:t>1/2 Onion.</w:t>
+        <w:t>1 Onion.</w:t>
       </w:r>
     </w:p>
     <w:p>

</xml_diff>

<commit_message>
docs: Change Ingredients and Menu.
</commit_message>
<xml_diff>
--- a/300 Hong Kong Dollar Ingredients.docx
+++ b/300 Hong Kong Dollar Ingredients.docx
@@ -60,7 +60,21 @@
           <w:sz w:val="24"/>
           <w:szCs w:val="24"/>
         </w:rPr>
-        <w:t xml:space="preserve">Sau Tao Beijing Noodle 375GM (6 </w:t>
+        <w:t>Sau Tao Beijing Noodle 375GM (</w:t>
+      </w:r>
+      <w:r>
+        <w:rPr>
+          <w:sz w:val="24"/>
+          <w:szCs w:val="24"/>
+        </w:rPr>
+        <w:t>12</w:t>
+      </w:r>
+      <w:r>
+        <w:rPr>
+          <w:sz w:val="24"/>
+          <w:szCs w:val="24"/>
+        </w:rPr>
+        <w:t xml:space="preserve"> </w:t>
       </w:r>
       <w:r>
         <w:rPr>
@@ -74,7 +88,21 @@
           <w:sz w:val="24"/>
           <w:szCs w:val="24"/>
         </w:rPr>
-        <w:t xml:space="preserve"> Enough for 30 meals</w:t>
+        <w:t xml:space="preserve"> Enough for </w:t>
+      </w:r>
+      <w:r>
+        <w:rPr>
+          <w:sz w:val="24"/>
+          <w:szCs w:val="24"/>
+        </w:rPr>
+        <w:t>6</w:t>
+      </w:r>
+      <w:r>
+        <w:rPr>
+          <w:sz w:val="24"/>
+          <w:szCs w:val="24"/>
+        </w:rPr>
+        <w:t>0 meals</w:t>
       </w:r>
     </w:p>
     <w:p>
@@ -134,17 +162,15 @@
           <w:sz w:val="24"/>
           <w:szCs w:val="24"/>
         </w:rPr>
-        <w:t>Price: $33</w:t>
-      </w:r>
-    </w:p>
-    <w:p>
-      <w:pPr>
-        <w:pStyle w:val="ListParagraph"/>
-        <w:rPr>
-          <w:sz w:val="24"/>
-          <w:szCs w:val="24"/>
-        </w:rPr>
-      </w:pPr>
+        <w:t>Price: $</w:t>
+      </w:r>
+      <w:r>
+        <w:rPr>
+          <w:sz w:val="24"/>
+          <w:szCs w:val="24"/>
+        </w:rPr>
+        <w:t>66</w:t>
+      </w:r>
     </w:p>
     <w:p>
       <w:pPr>
@@ -252,6 +278,7 @@
     <w:p>
       <w:pPr>
         <w:pStyle w:val="ListParagraph"/>
+        <w:ind w:left="1440"/>
         <w:rPr>
           <w:sz w:val="24"/>
           <w:szCs w:val="24"/>
@@ -275,21 +302,77 @@
           <w:sz w:val="24"/>
           <w:szCs w:val="24"/>
         </w:rPr>
-        <w:t xml:space="preserve">Potato For Marsh Potato and Curry Chicken (10 packets – about 40 small </w:t>
-      </w:r>
-      <w:r>
-        <w:rPr>
-          <w:sz w:val="24"/>
-          <w:szCs w:val="24"/>
-        </w:rPr>
-        <w:t>potatoes</w:t>
-      </w:r>
-      <w:r>
-        <w:rPr>
-          <w:sz w:val="24"/>
-          <w:szCs w:val="24"/>
-        </w:rPr>
-        <w:t xml:space="preserve">) </w:t>
+        <w:t xml:space="preserve">Potatoes For Curry Chicken </w:t>
+      </w:r>
+      <w:r>
+        <w:rPr>
+          <w:sz w:val="24"/>
+          <w:szCs w:val="24"/>
+        </w:rPr>
+        <w:t>1</w:t>
+      </w:r>
+      <w:r>
+        <w:rPr>
+          <w:sz w:val="24"/>
+          <w:szCs w:val="24"/>
+        </w:rPr>
+        <w:t xml:space="preserve"> packet</w:t>
+      </w:r>
+      <w:r>
+        <w:rPr>
+          <w:sz w:val="24"/>
+          <w:szCs w:val="24"/>
+        </w:rPr>
+        <w:t xml:space="preserve"> for 3 potatoes</w:t>
+      </w:r>
+      <w:r>
+        <w:rPr>
+          <w:sz w:val="24"/>
+          <w:szCs w:val="24"/>
+        </w:rPr>
+        <w:t xml:space="preserve"> </w:t>
+      </w:r>
+      <w:r>
+        <w:rPr>
+          <w:sz w:val="24"/>
+          <w:szCs w:val="24"/>
+        </w:rPr>
+        <w:t>(</w:t>
+      </w:r>
+      <w:r>
+        <w:rPr>
+          <w:sz w:val="24"/>
+          <w:szCs w:val="24"/>
+        </w:rPr>
+        <w:t>2</w:t>
+      </w:r>
+      <w:r>
+        <w:rPr>
+          <w:sz w:val="24"/>
+          <w:szCs w:val="24"/>
+        </w:rPr>
+        <w:t xml:space="preserve"> packets ~ </w:t>
+      </w:r>
+      <w:r>
+        <w:rPr>
+          <w:sz w:val="24"/>
+          <w:szCs w:val="24"/>
+        </w:rPr>
+        <w:t>6</w:t>
+      </w:r>
+      <w:r>
+        <w:rPr>
+          <w:sz w:val="24"/>
+          <w:szCs w:val="24"/>
+        </w:rPr>
+        <w:t xml:space="preserve"> potatoes)</w:t>
+      </w:r>
+      <w:r>
+        <w:rPr>
+          <w:sz w:val="24"/>
+          <w:szCs w:val="24"/>
+        </w:rPr>
+        <w:t xml:space="preserve"> – Enough for 30 meals</w:t>
       </w:r>
     </w:p>
     <w:p>
@@ -309,7 +392,7 @@
           <w:sz w:val="24"/>
           <w:szCs w:val="24"/>
         </w:rPr>
-        <w:t>Brought from supermarket (ParkNShop Supermarket) or market</w:t>
+        <w:t>Brought from market</w:t>
       </w:r>
     </w:p>
     <w:p>
@@ -329,21 +412,28 @@
           <w:sz w:val="24"/>
           <w:szCs w:val="24"/>
         </w:rPr>
-        <w:t xml:space="preserve">Approximately ~ $9.9 per packet (4 </w:t>
-      </w:r>
-      <w:r>
-        <w:rPr>
-          <w:sz w:val="24"/>
-          <w:szCs w:val="24"/>
-        </w:rPr>
-        <w:t>potatoes</w:t>
-      </w:r>
-      <w:r>
-        <w:rPr>
-          <w:sz w:val="24"/>
-          <w:szCs w:val="24"/>
-        </w:rPr>
-        <w:t>)</w:t>
+        <w:t>Approximately $</w:t>
+      </w:r>
+      <w:r>
+        <w:rPr>
+          <w:sz w:val="24"/>
+          <w:szCs w:val="24"/>
+        </w:rPr>
+        <w:t>8</w:t>
+      </w:r>
+      <w:r>
+        <w:rPr>
+          <w:sz w:val="24"/>
+          <w:szCs w:val="24"/>
+        </w:rPr>
+        <w:t xml:space="preserve"> for 1</w:t>
+      </w:r>
+      <w:r>
+        <w:rPr>
+          <w:sz w:val="24"/>
+          <w:szCs w:val="24"/>
+        </w:rPr>
+        <w:t xml:space="preserve"> packet</w:t>
       </w:r>
     </w:p>
     <w:p>
@@ -363,7 +453,14 @@
           <w:sz w:val="24"/>
           <w:szCs w:val="24"/>
         </w:rPr>
-        <w:t>Price: $99</w:t>
+        <w:t>Price: $</w:t>
+      </w:r>
+      <w:r>
+        <w:rPr>
+          <w:sz w:val="24"/>
+          <w:szCs w:val="24"/>
+        </w:rPr>
+        <w:t>16</w:t>
       </w:r>
     </w:p>
     <w:p>
@@ -412,7 +509,14 @@
           <w:sz w:val="24"/>
           <w:szCs w:val="24"/>
         </w:rPr>
-        <w:t>Brought from market</w:t>
+        <w:t xml:space="preserve">Brought from </w:t>
+      </w:r>
+      <w:r>
+        <w:rPr>
+          <w:sz w:val="24"/>
+          <w:szCs w:val="24"/>
+        </w:rPr>
+        <w:t>360 Mart</w:t>
       </w:r>
     </w:p>
     <w:p>
@@ -432,7 +536,21 @@
           <w:sz w:val="24"/>
           <w:szCs w:val="24"/>
         </w:rPr>
-        <w:t xml:space="preserve">Approximately ~ $50 per packet </w:t>
+        <w:t>Approximately ~ $</w:t>
+      </w:r>
+      <w:r>
+        <w:rPr>
+          <w:sz w:val="24"/>
+          <w:szCs w:val="24"/>
+        </w:rPr>
+        <w:t>55</w:t>
+      </w:r>
+      <w:r>
+        <w:rPr>
+          <w:sz w:val="24"/>
+          <w:szCs w:val="24"/>
+        </w:rPr>
+        <w:t xml:space="preserve"> per packet </w:t>
       </w:r>
     </w:p>
     <w:p>
@@ -452,7 +570,14 @@
           <w:sz w:val="24"/>
           <w:szCs w:val="24"/>
         </w:rPr>
-        <w:t>Price: $50</w:t>
+        <w:t>Price: $</w:t>
+      </w:r>
+      <w:r>
+        <w:rPr>
+          <w:sz w:val="24"/>
+          <w:szCs w:val="24"/>
+        </w:rPr>
+        <w:t>55</w:t>
       </w:r>
     </w:p>
     <w:p>
@@ -481,7 +606,49 @@
           <w:sz w:val="24"/>
           <w:szCs w:val="24"/>
         </w:rPr>
-        <w:t xml:space="preserve">Chicken Chops (Large) 3 Pieces – Enough for 30 meals </w:t>
+        <w:t>Chicken Chops</w:t>
+      </w:r>
+      <w:r>
+        <w:rPr>
+          <w:sz w:val="24"/>
+          <w:szCs w:val="24"/>
+        </w:rPr>
+        <w:t xml:space="preserve"> </w:t>
+      </w:r>
+      <w:r>
+        <w:rPr>
+          <w:sz w:val="24"/>
+          <w:szCs w:val="24"/>
+        </w:rPr>
+        <w:t>for</w:t>
+      </w:r>
+      <w:r>
+        <w:rPr>
+          <w:sz w:val="24"/>
+          <w:szCs w:val="24"/>
+        </w:rPr>
+        <w:t xml:space="preserve"> Curry Chicken</w:t>
+      </w:r>
+      <w:r>
+        <w:rPr>
+          <w:sz w:val="24"/>
+          <w:szCs w:val="24"/>
+        </w:rPr>
+        <w:t xml:space="preserve"> (Large) </w:t>
+      </w:r>
+      <w:r>
+        <w:rPr>
+          <w:sz w:val="24"/>
+          <w:szCs w:val="24"/>
+        </w:rPr>
+        <w:t>3</w:t>
+      </w:r>
+      <w:r>
+        <w:rPr>
+          <w:sz w:val="24"/>
+          <w:szCs w:val="24"/>
+        </w:rPr>
+        <w:t xml:space="preserve"> Pieces – Enough for 30 meals </w:t>
       </w:r>
     </w:p>
     <w:p>
@@ -541,24 +708,20 @@
           <w:sz w:val="24"/>
           <w:szCs w:val="24"/>
         </w:rPr>
-        <w:t>Price: $28</w:t>
-      </w:r>
-    </w:p>
-    <w:p>
-      <w:pPr>
-        <w:pStyle w:val="ListParagraph"/>
-        <w:rPr>
-          <w:sz w:val="24"/>
-          <w:szCs w:val="24"/>
-        </w:rPr>
-      </w:pPr>
-      <w:r>
-        <w:br w:type="page"/>
-      </w:r>
-    </w:p>
-    <w:p>
-      <w:pPr>
-        <w:pStyle w:val="ListParagraph"/>
+        <w:t>Price: $</w:t>
+      </w:r>
+      <w:r>
+        <w:rPr>
+          <w:sz w:val="24"/>
+          <w:szCs w:val="24"/>
+        </w:rPr>
+        <w:t>28</w:t>
+      </w:r>
+    </w:p>
+    <w:p>
+      <w:pPr>
+        <w:pStyle w:val="ListParagraph"/>
+        <w:ind w:left="1440"/>
         <w:rPr>
           <w:sz w:val="24"/>
           <w:szCs w:val="24"/>
@@ -582,7 +745,49 @@
           <w:sz w:val="24"/>
           <w:szCs w:val="24"/>
         </w:rPr>
-        <w:t xml:space="preserve">Portuguese Curry / Curry 3 Bottles – Enough for 30 meals </w:t>
+        <w:t>Chicken Chops</w:t>
+      </w:r>
+      <w:r>
+        <w:rPr>
+          <w:sz w:val="24"/>
+          <w:szCs w:val="24"/>
+        </w:rPr>
+        <w:t xml:space="preserve"> for Noodle</w:t>
+      </w:r>
+      <w:r>
+        <w:rPr>
+          <w:sz w:val="24"/>
+          <w:szCs w:val="24"/>
+        </w:rPr>
+        <w:t xml:space="preserve"> (Large) </w:t>
+      </w:r>
+      <w:r>
+        <w:rPr>
+          <w:sz w:val="24"/>
+          <w:szCs w:val="24"/>
+        </w:rPr>
+        <w:t>4</w:t>
+      </w:r>
+      <w:r>
+        <w:rPr>
+          <w:sz w:val="24"/>
+          <w:szCs w:val="24"/>
+        </w:rPr>
+        <w:t xml:space="preserve"> Pieces – Enough for </w:t>
+      </w:r>
+      <w:r>
+        <w:rPr>
+          <w:sz w:val="24"/>
+          <w:szCs w:val="24"/>
+        </w:rPr>
+        <w:t>60</w:t>
+      </w:r>
+      <w:r>
+        <w:rPr>
+          <w:sz w:val="24"/>
+          <w:szCs w:val="24"/>
+        </w:rPr>
+        <w:t xml:space="preserve"> meals </w:t>
       </w:r>
     </w:p>
     <w:p>
@@ -602,7 +807,7 @@
           <w:sz w:val="24"/>
           <w:szCs w:val="24"/>
         </w:rPr>
-        <w:t>Brought from ParkNShop Supermarket or Store</w:t>
+        <w:t>Brought from market</w:t>
       </w:r>
     </w:p>
     <w:p>
@@ -622,7 +827,7 @@
           <w:sz w:val="24"/>
           <w:szCs w:val="24"/>
         </w:rPr>
-        <w:t>Approximately $17.9 per Bottle</w:t>
+        <w:t>Approximately $9.3 per Piece</w:t>
       </w:r>
     </w:p>
     <w:p>
@@ -642,7 +847,14 @@
           <w:sz w:val="24"/>
           <w:szCs w:val="24"/>
         </w:rPr>
-        <w:t>Price: $53.7</w:t>
+        <w:t>Price: $</w:t>
+      </w:r>
+      <w:r>
+        <w:rPr>
+          <w:sz w:val="24"/>
+          <w:szCs w:val="24"/>
+        </w:rPr>
+        <w:t>37.2</w:t>
       </w:r>
     </w:p>
     <w:p>
@@ -671,7 +883,7 @@
           <w:sz w:val="24"/>
           <w:szCs w:val="24"/>
         </w:rPr>
-        <w:t xml:space="preserve">Select Choice Brand Chicken Powder 120 gram – Enough for 30 meals </w:t>
+        <w:t xml:space="preserve">Portuguese Curry / Curry 3 Bottles – Enough for 30 meals </w:t>
       </w:r>
     </w:p>
     <w:p>
@@ -691,7 +903,7 @@
           <w:sz w:val="24"/>
           <w:szCs w:val="24"/>
         </w:rPr>
-        <w:t>Brought from ParkNShop Supermarket</w:t>
+        <w:t>Brought from ParkNShop Supermarket or Store</w:t>
       </w:r>
     </w:p>
     <w:p>
@@ -711,7 +923,7 @@
           <w:sz w:val="24"/>
           <w:szCs w:val="24"/>
         </w:rPr>
-        <w:t>Approximately $12.5 per Can</w:t>
+        <w:t>Approximately $17.9 per Bottle</w:t>
       </w:r>
     </w:p>
     <w:p>
@@ -731,17 +943,24 @@
           <w:sz w:val="24"/>
           <w:szCs w:val="24"/>
         </w:rPr>
-        <w:t>Price: $12.5</w:t>
-      </w:r>
-    </w:p>
-    <w:p>
-      <w:pPr>
-        <w:pStyle w:val="ListParagraph"/>
-        <w:rPr>
-          <w:sz w:val="24"/>
-          <w:szCs w:val="24"/>
-        </w:rPr>
-      </w:pPr>
+        <w:t>Price: $53.7</w:t>
+      </w:r>
+    </w:p>
+    <w:p>
+      <w:pPr>
+        <w:spacing w:after="0" w:line="240" w:lineRule="auto"/>
+        <w:rPr>
+          <w:sz w:val="24"/>
+          <w:szCs w:val="24"/>
+        </w:rPr>
+      </w:pPr>
+      <w:r>
+        <w:rPr>
+          <w:sz w:val="24"/>
+          <w:szCs w:val="24"/>
+        </w:rPr>
+        <w:br w:type="page"/>
+      </w:r>
     </w:p>
     <w:p>
       <w:pPr>
@@ -760,7 +979,22 @@
           <w:sz w:val="24"/>
           <w:szCs w:val="24"/>
         </w:rPr>
-        <w:t xml:space="preserve">Vegetable 1kg – Enough for 30 meals </w:t>
+        <w:lastRenderedPageBreak/>
+        <w:t xml:space="preserve">Lee Kam Kee Premium Soy Sauce Special Pack – Enough for </w:t>
+      </w:r>
+      <w:r>
+        <w:rPr>
+          <w:sz w:val="24"/>
+          <w:szCs w:val="24"/>
+        </w:rPr>
+        <w:t>3</w:t>
+      </w:r>
+      <w:r>
+        <w:rPr>
+          <w:sz w:val="24"/>
+          <w:szCs w:val="24"/>
+        </w:rPr>
+        <w:t>0 meals</w:t>
       </w:r>
     </w:p>
     <w:p>
@@ -780,7 +1014,21 @@
           <w:sz w:val="24"/>
           <w:szCs w:val="24"/>
         </w:rPr>
-        <w:t>Brought from market</w:t>
+        <w:t xml:space="preserve">Brought from </w:t>
+      </w:r>
+      <w:r>
+        <w:rPr>
+          <w:sz w:val="24"/>
+          <w:szCs w:val="24"/>
+        </w:rPr>
+        <w:t>Wellcome</w:t>
+      </w:r>
+      <w:r>
+        <w:rPr>
+          <w:sz w:val="24"/>
+          <w:szCs w:val="24"/>
+        </w:rPr>
+        <w:t xml:space="preserve"> Supermarket</w:t>
       </w:r>
     </w:p>
     <w:p>
@@ -800,7 +1048,7 @@
           <w:sz w:val="24"/>
           <w:szCs w:val="24"/>
         </w:rPr>
-        <w:t>Approximately $12</w:t>
+        <w:t>Approximately $20 per Packet</w:t>
       </w:r>
     </w:p>
     <w:p>
@@ -816,7 +1064,106 @@
         </w:rPr>
       </w:pPr>
       <w:r>
-        <w:t>Price: $12</w:t>
+        <w:rPr>
+          <w:sz w:val="24"/>
+          <w:szCs w:val="24"/>
+        </w:rPr>
+        <w:t xml:space="preserve">Price: $20 </w:t>
+      </w:r>
+    </w:p>
+    <w:p>
+      <w:pPr>
+        <w:pStyle w:val="ListParagraph"/>
+        <w:rPr>
+          <w:sz w:val="24"/>
+          <w:szCs w:val="24"/>
+        </w:rPr>
+      </w:pPr>
+    </w:p>
+    <w:p>
+      <w:pPr>
+        <w:pStyle w:val="ListParagraph"/>
+        <w:numPr>
+          <w:ilvl w:val="0"/>
+          <w:numId w:val="1"/>
+        </w:numPr>
+        <w:rPr>
+          <w:sz w:val="24"/>
+          <w:szCs w:val="24"/>
+        </w:rPr>
+      </w:pPr>
+      <w:r>
+        <w:rPr>
+          <w:sz w:val="24"/>
+          <w:szCs w:val="24"/>
+        </w:rPr>
+        <w:t xml:space="preserve">Vegetable 1kg </w:t>
+      </w:r>
+    </w:p>
+    <w:p>
+      <w:pPr>
+        <w:pStyle w:val="ListParagraph"/>
+        <w:numPr>
+          <w:ilvl w:val="1"/>
+          <w:numId w:val="1"/>
+        </w:numPr>
+        <w:rPr>
+          <w:sz w:val="24"/>
+          <w:szCs w:val="24"/>
+        </w:rPr>
+      </w:pPr>
+      <w:r>
+        <w:rPr>
+          <w:sz w:val="24"/>
+          <w:szCs w:val="24"/>
+        </w:rPr>
+        <w:t>Brought from market</w:t>
+      </w:r>
+    </w:p>
+    <w:p>
+      <w:pPr>
+        <w:pStyle w:val="ListParagraph"/>
+        <w:numPr>
+          <w:ilvl w:val="1"/>
+          <w:numId w:val="1"/>
+        </w:numPr>
+        <w:rPr>
+          <w:sz w:val="24"/>
+          <w:szCs w:val="24"/>
+        </w:rPr>
+      </w:pPr>
+      <w:r>
+        <w:rPr>
+          <w:sz w:val="24"/>
+          <w:szCs w:val="24"/>
+        </w:rPr>
+        <w:t>Approximately $1</w:t>
+      </w:r>
+      <w:r>
+        <w:rPr>
+          <w:sz w:val="24"/>
+          <w:szCs w:val="24"/>
+        </w:rPr>
+        <w:t>3</w:t>
+      </w:r>
+    </w:p>
+    <w:p>
+      <w:pPr>
+        <w:pStyle w:val="ListParagraph"/>
+        <w:numPr>
+          <w:ilvl w:val="1"/>
+          <w:numId w:val="1"/>
+        </w:numPr>
+        <w:rPr>
+          <w:sz w:val="24"/>
+          <w:szCs w:val="24"/>
+        </w:rPr>
+      </w:pPr>
+      <w:r>
+        <w:t>Price: $1</w:t>
+      </w:r>
+      <w:r>
+        <w:t>3</w:t>
       </w:r>
     </w:p>
     <w:p>
@@ -846,7 +1193,27 @@
           <w:sz w:val="24"/>
           <w:szCs w:val="24"/>
         </w:rPr>
-        <w:t>Total Price: Approximate $299.2 (All in terms of Hong Kong Dollars)</w:t>
+        <w:t>Total Price: Approximate $</w:t>
+      </w:r>
+      <w:r>
+        <w:rPr>
+          <w:b/>
+          <w:bCs/>
+          <w:color w:val="4472C4" w:themeColor="accent1"/>
+          <w:sz w:val="24"/>
+          <w:szCs w:val="24"/>
+        </w:rPr>
+        <w:t>299.9</w:t>
+      </w:r>
+      <w:r>
+        <w:rPr>
+          <w:b/>
+          <w:bCs/>
+          <w:color w:val="4472C4" w:themeColor="accent1"/>
+          <w:sz w:val="24"/>
+          <w:szCs w:val="24"/>
+        </w:rPr>
+        <w:t xml:space="preserve"> (All in terms of Hong Kong Dollars)</w:t>
       </w:r>
     </w:p>
     <w:p>
@@ -869,36 +1236,54 @@
           <w:i/>
           <w:iCs/>
         </w:rPr>
-        <w:t>27th</w:t>
+        <w:t>5</w:t>
       </w:r>
       <w:r>
         <w:rPr>
           <w:i/>
           <w:iCs/>
         </w:rPr>
-        <w:t xml:space="preserve"> November 2024 price subject to change</w:t>
-      </w:r>
-    </w:p>
-    <w:p>
-      <w:pPr>
-        <w:pStyle w:val="Title"/>
-        <w:jc w:val="center"/>
-        <w:rPr>
+        <w:t>th</w:t>
+      </w:r>
+      <w:r>
+        <w:rPr>
+          <w:i/>
+          <w:iCs/>
+        </w:rPr>
+        <w:t xml:space="preserve"> </w:t>
+      </w:r>
+      <w:r>
+        <w:rPr>
+          <w:i/>
+          <w:iCs/>
+        </w:rPr>
+        <w:t>December</w:t>
+      </w:r>
+      <w:r>
+        <w:rPr>
+          <w:i/>
+          <w:iCs/>
+        </w:rPr>
+        <w:t xml:space="preserve"> 2024 price subject to change</w:t>
+      </w:r>
+    </w:p>
+    <w:p>
+      <w:pPr>
+        <w:spacing w:after="0" w:line="240" w:lineRule="auto"/>
+        <w:rPr>
+          <w:rFonts w:asciiTheme="majorHAnsi" w:eastAsiaTheme="majorEastAsia" w:hAnsiTheme="majorHAnsi" w:cstheme="majorBidi"/>
           <w:b/>
           <w:bCs/>
-        </w:rPr>
-      </w:pPr>
-    </w:p>
-    <w:p>
-      <w:pPr>
-        <w:pStyle w:val="Title"/>
-        <w:jc w:val="center"/>
+          <w:spacing w:val="-10"/>
+          <w:sz w:val="56"/>
+          <w:szCs w:val="56"/>
+        </w:rPr>
+      </w:pPr>
+      <w:r>
         <w:rPr>
           <w:b/>
           <w:bCs/>
         </w:rPr>
-      </w:pPr>
-      <w:r>
         <w:br w:type="page"/>
       </w:r>
     </w:p>
@@ -960,302 +1345,908 @@
           <w:sz w:val="28"/>
           <w:szCs w:val="28"/>
         </w:rPr>
-        <w:t>These ingredients</w:t>
+        <w:t>These ingredients are based on portions. In case you don’t how to accurately divide it into portion. You can use a balance to weight the net weight of the ingredients and then divide it into portions base on the net weight.</w:t>
+      </w:r>
+      <w:r>
+        <w:rPr>
+          <w:sz w:val="28"/>
+          <w:szCs w:val="28"/>
+        </w:rPr>
+        <w:t xml:space="preserve">  </w:t>
+      </w:r>
+    </w:p>
+    <w:p>
+      <w:pPr>
+        <w:rPr>
+          <w:sz w:val="28"/>
+          <w:szCs w:val="28"/>
+        </w:rPr>
+      </w:pPr>
+    </w:p>
+    <w:p>
+      <w:pPr>
+        <w:pStyle w:val="ListParagraph"/>
+        <w:numPr>
+          <w:ilvl w:val="0"/>
+          <w:numId w:val="2"/>
+        </w:numPr>
+        <w:rPr>
+          <w:sz w:val="28"/>
+          <w:szCs w:val="28"/>
+        </w:rPr>
+      </w:pPr>
+      <w:r>
+        <w:rPr>
+          <w:sz w:val="28"/>
+          <w:szCs w:val="28"/>
+        </w:rPr>
+        <w:t>Beijing Noodle with Vegetable</w:t>
+      </w:r>
+      <w:r>
+        <w:rPr>
+          <w:sz w:val="28"/>
+          <w:szCs w:val="28"/>
+        </w:rPr>
+        <w:t xml:space="preserve"> Soup Base</w:t>
+      </w:r>
+      <w:r>
+        <w:rPr>
+          <w:i/>
+          <w:iCs/>
+          <w:sz w:val="28"/>
+          <w:szCs w:val="28"/>
+        </w:rPr>
+        <w:t xml:space="preserve"> </w:t>
+      </w:r>
+      <w:r>
+        <w:rPr>
+          <w:i/>
+          <w:iCs/>
+          <w:sz w:val="28"/>
+          <w:szCs w:val="28"/>
+        </w:rPr>
+        <w:t>– (</w:t>
+      </w:r>
+      <w:r>
+        <w:rPr>
+          <w:i/>
+          <w:iCs/>
+          <w:sz w:val="28"/>
+          <w:szCs w:val="28"/>
+        </w:rPr>
+        <w:t>3</w:t>
+      </w:r>
+      <w:r>
+        <w:rPr>
+          <w:i/>
+          <w:iCs/>
+          <w:sz w:val="28"/>
+          <w:szCs w:val="28"/>
+        </w:rPr>
+        <w:t>0 meals) (Served for Breakfast or Lunch)</w:t>
+      </w:r>
+    </w:p>
+    <w:p>
+      <w:pPr>
+        <w:pStyle w:val="ListParagraph"/>
+        <w:rPr>
+          <w:i/>
+          <w:iCs/>
+        </w:rPr>
+      </w:pPr>
+    </w:p>
+    <w:p>
+      <w:pPr>
+        <w:pStyle w:val="ListParagraph"/>
+        <w:numPr>
+          <w:ilvl w:val="0"/>
+          <w:numId w:val="5"/>
+        </w:numPr>
+        <w:rPr>
+          <w:sz w:val="28"/>
+          <w:szCs w:val="28"/>
+        </w:rPr>
+      </w:pPr>
+      <w:r>
+        <w:rPr>
+          <w:sz w:val="28"/>
+          <w:szCs w:val="28"/>
+        </w:rPr>
+        <w:t>Fill the pot with water.</w:t>
+      </w:r>
+    </w:p>
+    <w:p>
+      <w:pPr>
+        <w:pStyle w:val="ListParagraph"/>
+        <w:numPr>
+          <w:ilvl w:val="0"/>
+          <w:numId w:val="5"/>
+        </w:numPr>
+        <w:rPr>
+          <w:sz w:val="28"/>
+          <w:szCs w:val="28"/>
+        </w:rPr>
+      </w:pPr>
+      <w:r>
+        <w:rPr>
+          <w:sz w:val="28"/>
+          <w:szCs w:val="28"/>
+        </w:rPr>
+        <w:t xml:space="preserve">Add </w:t>
+      </w:r>
+      <w:r>
+        <w:rPr>
+          <w:sz w:val="28"/>
+          <w:szCs w:val="28"/>
+        </w:rPr>
+        <w:t>salt</w:t>
+      </w:r>
+      <w:r>
+        <w:rPr>
+          <w:sz w:val="28"/>
+          <w:szCs w:val="28"/>
+        </w:rPr>
+        <w:t>.</w:t>
+      </w:r>
+    </w:p>
+    <w:p>
+      <w:pPr>
+        <w:pStyle w:val="ListParagraph"/>
+        <w:numPr>
+          <w:ilvl w:val="0"/>
+          <w:numId w:val="5"/>
+        </w:numPr>
+        <w:rPr>
+          <w:sz w:val="28"/>
+          <w:szCs w:val="28"/>
+        </w:rPr>
+      </w:pPr>
+      <w:r>
+        <w:rPr>
+          <w:sz w:val="28"/>
+          <w:szCs w:val="28"/>
+        </w:rPr>
+        <w:t>Add one serving size of noodle into the pot.</w:t>
+      </w:r>
+    </w:p>
+    <w:p>
+      <w:pPr>
+        <w:pStyle w:val="ListParagraph"/>
+        <w:numPr>
+          <w:ilvl w:val="0"/>
+          <w:numId w:val="5"/>
+        </w:numPr>
+        <w:rPr>
+          <w:sz w:val="28"/>
+          <w:szCs w:val="28"/>
+        </w:rPr>
+      </w:pPr>
+      <w:r>
+        <w:rPr>
+          <w:sz w:val="28"/>
+          <w:szCs w:val="28"/>
+        </w:rPr>
+        <w:t xml:space="preserve">Add a portion of Vegetables into the pot. </w:t>
+      </w:r>
+    </w:p>
+    <w:p>
+      <w:pPr>
+        <w:pStyle w:val="ListParagraph"/>
+        <w:numPr>
+          <w:ilvl w:val="0"/>
+          <w:numId w:val="5"/>
+        </w:numPr>
+        <w:rPr>
+          <w:sz w:val="28"/>
+          <w:szCs w:val="28"/>
+        </w:rPr>
+      </w:pPr>
+      <w:r>
+        <w:rPr>
+          <w:sz w:val="28"/>
+          <w:szCs w:val="28"/>
+        </w:rPr>
+        <w:t>Served.</w:t>
+      </w:r>
+    </w:p>
+    <w:p>
+      <w:pPr>
+        <w:pStyle w:val="ListParagraph"/>
+        <w:rPr>
+          <w:sz w:val="28"/>
+          <w:szCs w:val="28"/>
+        </w:rPr>
+      </w:pPr>
+    </w:p>
+    <w:p>
+      <w:pPr>
+        <w:pStyle w:val="ListParagraph"/>
+        <w:numPr>
+          <w:ilvl w:val="0"/>
+          <w:numId w:val="2"/>
+        </w:numPr>
+        <w:rPr>
+          <w:sz w:val="28"/>
+          <w:szCs w:val="28"/>
+        </w:rPr>
+      </w:pPr>
+      <w:r>
+        <w:rPr>
+          <w:sz w:val="28"/>
+          <w:szCs w:val="28"/>
+        </w:rPr>
+        <w:t xml:space="preserve">Beijing Noodle </w:t>
+      </w:r>
+      <w:r>
+        <w:rPr>
+          <w:sz w:val="28"/>
+          <w:szCs w:val="28"/>
+        </w:rPr>
+        <w:t xml:space="preserve">with </w:t>
+      </w:r>
+      <w:r>
+        <w:rPr>
+          <w:sz w:val="28"/>
+          <w:szCs w:val="28"/>
+        </w:rPr>
+        <w:t xml:space="preserve">chicken and </w:t>
+      </w:r>
+      <w:r>
+        <w:rPr>
+          <w:sz w:val="28"/>
+          <w:szCs w:val="28"/>
+        </w:rPr>
+        <w:t>Soy Sauce</w:t>
+      </w:r>
+      <w:r>
+        <w:rPr>
+          <w:i/>
+          <w:iCs/>
+          <w:sz w:val="28"/>
+          <w:szCs w:val="28"/>
+        </w:rPr>
+        <w:t xml:space="preserve"> – (</w:t>
+      </w:r>
+      <w:r>
+        <w:rPr>
+          <w:i/>
+          <w:iCs/>
+          <w:sz w:val="28"/>
+          <w:szCs w:val="28"/>
+        </w:rPr>
+        <w:t>3</w:t>
+      </w:r>
+      <w:r>
+        <w:rPr>
+          <w:i/>
+          <w:iCs/>
+          <w:sz w:val="28"/>
+          <w:szCs w:val="28"/>
+        </w:rPr>
+        <w:t>0 meals) (Served for Breakfast or Lunch)</w:t>
+      </w:r>
+    </w:p>
+    <w:p>
+      <w:pPr>
+        <w:pStyle w:val="ListParagraph"/>
+        <w:rPr>
+          <w:i/>
+          <w:iCs/>
+        </w:rPr>
+      </w:pPr>
+    </w:p>
+    <w:p>
+      <w:pPr>
+        <w:pStyle w:val="ListParagraph"/>
+        <w:numPr>
+          <w:ilvl w:val="0"/>
+          <w:numId w:val="8"/>
+        </w:numPr>
+        <w:rPr>
+          <w:sz w:val="28"/>
+          <w:szCs w:val="28"/>
+        </w:rPr>
+      </w:pPr>
+      <w:r>
+        <w:rPr>
+          <w:sz w:val="28"/>
+          <w:szCs w:val="28"/>
+        </w:rPr>
+        <w:t>Fill the pot with water.</w:t>
+      </w:r>
+    </w:p>
+    <w:p>
+      <w:pPr>
+        <w:pStyle w:val="ListParagraph"/>
+        <w:numPr>
+          <w:ilvl w:val="0"/>
+          <w:numId w:val="8"/>
+        </w:numPr>
+        <w:rPr>
+          <w:sz w:val="28"/>
+          <w:szCs w:val="28"/>
+        </w:rPr>
+      </w:pPr>
+      <w:r>
+        <w:rPr>
+          <w:sz w:val="28"/>
+          <w:szCs w:val="28"/>
+        </w:rPr>
+        <w:t>Add one serving size of noodle into the pot.</w:t>
+      </w:r>
+    </w:p>
+    <w:p>
+      <w:pPr>
+        <w:pStyle w:val="ListParagraph"/>
+        <w:numPr>
+          <w:ilvl w:val="0"/>
+          <w:numId w:val="8"/>
+        </w:numPr>
+        <w:rPr>
+          <w:sz w:val="28"/>
+          <w:szCs w:val="28"/>
+        </w:rPr>
+      </w:pPr>
+      <w:r>
+        <w:rPr>
+          <w:sz w:val="28"/>
+          <w:szCs w:val="28"/>
+        </w:rPr>
+        <w:t>Cut the chicken into slices.</w:t>
+      </w:r>
+    </w:p>
+    <w:p>
+      <w:pPr>
+        <w:pStyle w:val="ListParagraph"/>
+        <w:numPr>
+          <w:ilvl w:val="0"/>
+          <w:numId w:val="8"/>
+        </w:numPr>
+        <w:rPr>
+          <w:sz w:val="28"/>
+          <w:szCs w:val="28"/>
+        </w:rPr>
+      </w:pPr>
+      <w:r>
+        <w:rPr>
+          <w:sz w:val="28"/>
+          <w:szCs w:val="28"/>
+        </w:rPr>
+        <w:t>Add chicken slices.</w:t>
+      </w:r>
+    </w:p>
+    <w:p>
+      <w:pPr>
+        <w:pStyle w:val="ListParagraph"/>
+        <w:numPr>
+          <w:ilvl w:val="0"/>
+          <w:numId w:val="8"/>
+        </w:numPr>
+        <w:rPr>
+          <w:sz w:val="28"/>
+          <w:szCs w:val="28"/>
+        </w:rPr>
+      </w:pPr>
+      <w:r>
+        <w:rPr>
+          <w:sz w:val="28"/>
+          <w:szCs w:val="28"/>
+        </w:rPr>
+        <w:t xml:space="preserve">Wait till fully cooked. </w:t>
+      </w:r>
+    </w:p>
+    <w:p>
+      <w:pPr>
+        <w:pStyle w:val="ListParagraph"/>
+        <w:numPr>
+          <w:ilvl w:val="0"/>
+          <w:numId w:val="8"/>
+        </w:numPr>
+        <w:rPr>
+          <w:sz w:val="28"/>
+          <w:szCs w:val="28"/>
+        </w:rPr>
+      </w:pPr>
+      <w:r>
+        <w:rPr>
+          <w:sz w:val="28"/>
+          <w:szCs w:val="28"/>
+        </w:rPr>
+        <w:t>Rinse out the water.</w:t>
+      </w:r>
+    </w:p>
+    <w:p>
+      <w:pPr>
+        <w:pStyle w:val="ListParagraph"/>
+        <w:numPr>
+          <w:ilvl w:val="0"/>
+          <w:numId w:val="8"/>
+        </w:numPr>
+        <w:rPr>
+          <w:sz w:val="28"/>
+          <w:szCs w:val="28"/>
+        </w:rPr>
+      </w:pPr>
+      <w:r>
+        <w:rPr>
+          <w:sz w:val="28"/>
+          <w:szCs w:val="28"/>
+        </w:rPr>
+        <w:t xml:space="preserve">Add </w:t>
+      </w:r>
+      <w:r>
+        <w:rPr>
+          <w:sz w:val="28"/>
+          <w:szCs w:val="28"/>
+        </w:rPr>
+        <w:t>Soy Sauce</w:t>
+      </w:r>
+    </w:p>
+    <w:p>
+      <w:pPr>
+        <w:pStyle w:val="ListParagraph"/>
+        <w:numPr>
+          <w:ilvl w:val="0"/>
+          <w:numId w:val="8"/>
+        </w:numPr>
+        <w:spacing w:after="0" w:line="240" w:lineRule="auto"/>
+        <w:rPr>
+          <w:sz w:val="28"/>
+          <w:szCs w:val="28"/>
+        </w:rPr>
+      </w:pPr>
+      <w:r>
+        <w:rPr>
+          <w:sz w:val="28"/>
+          <w:szCs w:val="28"/>
+        </w:rPr>
+        <w:t>Served.</w:t>
+      </w:r>
+    </w:p>
+    <w:p>
+      <w:pPr>
+        <w:pStyle w:val="ListParagraph"/>
+        <w:spacing w:after="0" w:line="240" w:lineRule="auto"/>
+        <w:ind w:left="1440"/>
+        <w:rPr>
+          <w:sz w:val="28"/>
+          <w:szCs w:val="28"/>
+        </w:rPr>
+      </w:pPr>
+    </w:p>
+    <w:p>
+      <w:pPr>
+        <w:pStyle w:val="ListParagraph"/>
+        <w:numPr>
+          <w:ilvl w:val="0"/>
+          <w:numId w:val="2"/>
+        </w:numPr>
+        <w:rPr>
+          <w:sz w:val="28"/>
+          <w:szCs w:val="28"/>
+        </w:rPr>
+      </w:pPr>
+      <w:r>
+        <w:rPr>
+          <w:sz w:val="28"/>
+          <w:szCs w:val="28"/>
+        </w:rPr>
+        <w:t xml:space="preserve">Portuguese Cury Chicken with Rice </w:t>
+      </w:r>
+      <w:r>
+        <w:rPr>
+          <w:i/>
+          <w:iCs/>
+          <w:sz w:val="28"/>
+          <w:szCs w:val="28"/>
+        </w:rPr>
+        <w:t>(30 meals) (Served for Dinner)</w:t>
+      </w:r>
+    </w:p>
+    <w:p>
+      <w:pPr>
+        <w:pStyle w:val="ListParagraph"/>
+        <w:rPr>
+          <w:sz w:val="28"/>
+          <w:szCs w:val="28"/>
+        </w:rPr>
+      </w:pPr>
+    </w:p>
+    <w:p>
+      <w:pPr>
+        <w:pStyle w:val="ListParagraph"/>
+        <w:numPr>
+          <w:ilvl w:val="0"/>
+          <w:numId w:val="4"/>
+        </w:numPr>
+        <w:rPr>
+          <w:sz w:val="28"/>
+          <w:szCs w:val="28"/>
+        </w:rPr>
+      </w:pPr>
+      <w:r>
+        <w:rPr>
+          <w:sz w:val="28"/>
+          <w:szCs w:val="28"/>
+        </w:rPr>
+        <w:t xml:space="preserve">Unfrozen the chicken. </w:t>
+      </w:r>
+    </w:p>
+    <w:p>
+      <w:pPr>
+        <w:pStyle w:val="ListParagraph"/>
+        <w:numPr>
+          <w:ilvl w:val="0"/>
+          <w:numId w:val="4"/>
+        </w:numPr>
+        <w:rPr>
+          <w:sz w:val="28"/>
+          <w:szCs w:val="28"/>
+        </w:rPr>
+      </w:pPr>
+      <w:r>
+        <w:rPr>
+          <w:sz w:val="28"/>
+          <w:szCs w:val="28"/>
+        </w:rPr>
+        <w:t>Cut the chicken into small bite sizes.</w:t>
+      </w:r>
+    </w:p>
+    <w:p>
+      <w:pPr>
+        <w:pStyle w:val="ListParagraph"/>
+        <w:numPr>
+          <w:ilvl w:val="0"/>
+          <w:numId w:val="4"/>
+        </w:numPr>
+        <w:rPr>
+          <w:sz w:val="28"/>
+          <w:szCs w:val="28"/>
+        </w:rPr>
+      </w:pPr>
+      <w:r>
+        <w:rPr>
+          <w:sz w:val="28"/>
+          <w:szCs w:val="28"/>
+        </w:rPr>
+        <w:t xml:space="preserve">Mixed the chicken with flavour: </w:t>
+      </w:r>
+      <w:r>
+        <w:rPr>
+          <w:sz w:val="28"/>
+          <w:szCs w:val="28"/>
+        </w:rPr>
+        <w:t>salt</w:t>
+      </w:r>
+      <w:r>
+        <w:rPr>
+          <w:sz w:val="28"/>
+          <w:szCs w:val="28"/>
+        </w:rPr>
+        <w:t xml:space="preserve"> and leave it for half an hour.</w:t>
+      </w:r>
+    </w:p>
+    <w:p>
+      <w:pPr>
+        <w:pStyle w:val="ListParagraph"/>
+        <w:numPr>
+          <w:ilvl w:val="0"/>
+          <w:numId w:val="4"/>
+        </w:numPr>
+        <w:rPr>
+          <w:sz w:val="28"/>
+          <w:szCs w:val="28"/>
+        </w:rPr>
+      </w:pPr>
+      <w:r>
+        <w:rPr>
+          <w:sz w:val="28"/>
+          <w:szCs w:val="28"/>
+        </w:rPr>
+        <w:t>Keep the chicken inside the fridge.</w:t>
+      </w:r>
+    </w:p>
+    <w:p>
+      <w:pPr>
+        <w:pStyle w:val="ListParagraph"/>
+        <w:numPr>
+          <w:ilvl w:val="0"/>
+          <w:numId w:val="4"/>
+        </w:numPr>
+        <w:rPr>
+          <w:sz w:val="28"/>
+          <w:szCs w:val="28"/>
+        </w:rPr>
+      </w:pPr>
+      <w:r>
+        <w:rPr>
+          <w:sz w:val="28"/>
+          <w:szCs w:val="28"/>
+        </w:rPr>
+        <w:t>When need for cook. Defrost the chicken.</w:t>
+      </w:r>
+    </w:p>
+    <w:p>
+      <w:pPr>
+        <w:pStyle w:val="ListParagraph"/>
+        <w:numPr>
+          <w:ilvl w:val="0"/>
+          <w:numId w:val="4"/>
+        </w:numPr>
+        <w:rPr>
+          <w:sz w:val="28"/>
+          <w:szCs w:val="28"/>
+        </w:rPr>
+      </w:pPr>
+      <w:r>
+        <w:rPr>
+          <w:sz w:val="28"/>
+          <w:szCs w:val="28"/>
+        </w:rPr>
+        <w:lastRenderedPageBreak/>
+        <w:t xml:space="preserve">Peel and Cut the Onion into Slices. </w:t>
+      </w:r>
+    </w:p>
+    <w:p>
+      <w:pPr>
+        <w:pStyle w:val="ListParagraph"/>
+        <w:numPr>
+          <w:ilvl w:val="0"/>
+          <w:numId w:val="4"/>
+        </w:numPr>
+        <w:rPr>
+          <w:sz w:val="28"/>
+          <w:szCs w:val="28"/>
+        </w:rPr>
+      </w:pPr>
+      <w:r>
+        <w:rPr>
+          <w:sz w:val="28"/>
+          <w:szCs w:val="28"/>
+        </w:rPr>
+        <w:t>Peel the potato. Cut into small bite sizes base on your portion.</w:t>
+      </w:r>
+    </w:p>
+    <w:p>
+      <w:pPr>
+        <w:pStyle w:val="ListParagraph"/>
+        <w:numPr>
+          <w:ilvl w:val="0"/>
+          <w:numId w:val="4"/>
+        </w:numPr>
+        <w:rPr>
+          <w:sz w:val="28"/>
+          <w:szCs w:val="28"/>
+        </w:rPr>
+      </w:pPr>
+      <w:r>
+        <w:rPr>
+          <w:sz w:val="28"/>
+          <w:szCs w:val="28"/>
+        </w:rPr>
+        <w:t>Fill the pot with water (base on your curry portion).</w:t>
+      </w:r>
+    </w:p>
+    <w:p>
+      <w:pPr>
+        <w:pStyle w:val="ListParagraph"/>
+        <w:numPr>
+          <w:ilvl w:val="0"/>
+          <w:numId w:val="4"/>
+        </w:numPr>
+        <w:rPr>
+          <w:sz w:val="28"/>
+          <w:szCs w:val="28"/>
+        </w:rPr>
+      </w:pPr>
+      <w:r>
+        <w:rPr>
+          <w:sz w:val="28"/>
+          <w:szCs w:val="28"/>
+        </w:rPr>
+        <w:t xml:space="preserve">When water starts to boil, </w:t>
+      </w:r>
+      <w:r>
+        <w:rPr>
+          <w:sz w:val="28"/>
+          <w:szCs w:val="28"/>
+        </w:rPr>
+        <w:t>based</w:t>
+      </w:r>
+      <w:r>
+        <w:rPr>
+          <w:sz w:val="28"/>
+          <w:szCs w:val="28"/>
+        </w:rPr>
+        <w:t xml:space="preserve"> on your portion add the Portuguese </w:t>
+      </w:r>
+      <w:r>
+        <w:rPr>
+          <w:sz w:val="28"/>
+          <w:szCs w:val="28"/>
+        </w:rPr>
+        <w:t>Curry inside</w:t>
+      </w:r>
+      <w:r>
+        <w:rPr>
+          <w:sz w:val="28"/>
+          <w:szCs w:val="28"/>
+        </w:rPr>
+        <w:t xml:space="preserve"> the pot. </w:t>
+      </w:r>
+    </w:p>
+    <w:p>
+      <w:pPr>
+        <w:pStyle w:val="ListParagraph"/>
+        <w:numPr>
+          <w:ilvl w:val="0"/>
+          <w:numId w:val="4"/>
+        </w:numPr>
+        <w:rPr>
+          <w:sz w:val="28"/>
+          <w:szCs w:val="28"/>
+        </w:rPr>
+      </w:pPr>
+      <w:r>
+        <w:rPr>
+          <w:sz w:val="28"/>
+          <w:szCs w:val="28"/>
+        </w:rPr>
+        <w:t xml:space="preserve"> Base on your portion, add the potato inside the pot. For fast cooking, you can fry the potato in a pan first.</w:t>
+      </w:r>
+    </w:p>
+    <w:p>
+      <w:pPr>
+        <w:pStyle w:val="ListParagraph"/>
+        <w:numPr>
+          <w:ilvl w:val="0"/>
+          <w:numId w:val="4"/>
+        </w:numPr>
+        <w:rPr>
+          <w:sz w:val="28"/>
+          <w:szCs w:val="28"/>
+        </w:rPr>
+      </w:pPr>
+      <w:r>
+        <w:rPr>
+          <w:sz w:val="28"/>
+          <w:szCs w:val="28"/>
+        </w:rPr>
+        <w:t xml:space="preserve"> Base on your </w:t>
+      </w:r>
+      <w:r>
+        <w:rPr>
+          <w:sz w:val="28"/>
+          <w:szCs w:val="28"/>
+        </w:rPr>
+        <w:t>portion,</w:t>
+      </w:r>
+      <w:r>
+        <w:rPr>
+          <w:sz w:val="28"/>
+          <w:szCs w:val="28"/>
+        </w:rPr>
+        <w:t xml:space="preserve"> add Onion and </w:t>
+      </w:r>
+      <w:r>
+        <w:rPr>
+          <w:sz w:val="28"/>
+          <w:szCs w:val="28"/>
+        </w:rPr>
+        <w:t>around 3</w:t>
+      </w:r>
+      <w:r>
+        <w:rPr>
+          <w:sz w:val="28"/>
+          <w:szCs w:val="28"/>
+        </w:rPr>
+        <w:t xml:space="preserve"> bite size</w:t>
+      </w:r>
+      <w:r>
+        <w:rPr>
+          <w:sz w:val="28"/>
+          <w:szCs w:val="28"/>
+        </w:rPr>
+        <w:t>s</w:t>
+      </w:r>
+      <w:r>
+        <w:rPr>
+          <w:sz w:val="28"/>
+          <w:szCs w:val="28"/>
+        </w:rPr>
+        <w:t xml:space="preserve"> </w:t>
+      </w:r>
+      <w:r>
+        <w:rPr>
+          <w:sz w:val="28"/>
+          <w:szCs w:val="28"/>
+        </w:rPr>
+        <w:t>chicken into</w:t>
+      </w:r>
+      <w:r>
+        <w:rPr>
+          <w:sz w:val="28"/>
+          <w:szCs w:val="28"/>
+        </w:rPr>
+        <w:t xml:space="preserve"> the pot.</w:t>
+      </w:r>
+    </w:p>
+    <w:p>
+      <w:pPr>
+        <w:pStyle w:val="ListParagraph"/>
+        <w:numPr>
+          <w:ilvl w:val="0"/>
+          <w:numId w:val="4"/>
+        </w:numPr>
+        <w:rPr>
+          <w:sz w:val="28"/>
+          <w:szCs w:val="28"/>
+        </w:rPr>
+      </w:pPr>
+      <w:r>
+        <w:rPr>
+          <w:sz w:val="28"/>
+          <w:szCs w:val="28"/>
+        </w:rPr>
+        <w:t xml:space="preserve"> Serve it with </w:t>
       </w:r>
       <w:r>
         <w:rPr>
           <w:b/>
           <w:bCs/>
-          <w:color w:val="FF0000"/>
-          <w:sz w:val="28"/>
-          <w:szCs w:val="28"/>
-        </w:rPr>
-        <w:t xml:space="preserve"> are </w:t>
-      </w:r>
+          <w:sz w:val="28"/>
+          <w:szCs w:val="28"/>
+        </w:rPr>
+        <w:t>Rice</w:t>
+      </w:r>
+      <w:r>
+        <w:rPr>
+          <w:sz w:val="28"/>
+          <w:szCs w:val="28"/>
+        </w:rPr>
+        <w:t>.</w:t>
+      </w:r>
+    </w:p>
+    <w:p>
+      <w:pPr>
+        <w:pStyle w:val="ListParagraph"/>
+        <w:ind w:left="1440"/>
+        <w:rPr>
+          <w:sz w:val="28"/>
+          <w:szCs w:val="28"/>
+        </w:rPr>
+      </w:pPr>
+    </w:p>
+    <w:p>
+      <w:pPr>
+        <w:pStyle w:val="ListParagraph"/>
+        <w:rPr>
+          <w:sz w:val="28"/>
+          <w:szCs w:val="28"/>
+        </w:rPr>
+      </w:pPr>
+    </w:p>
+    <w:p>
+      <w:pPr>
+        <w:pStyle w:val="ListParagraph"/>
+      </w:pPr>
       <w:r>
         <w:rPr>
           <w:b/>
           <w:bCs/>
-          <w:color w:val="FF0000"/>
-          <w:sz w:val="28"/>
-          <w:szCs w:val="28"/>
-        </w:rPr>
-        <w:t>based</w:t>
+          <w:sz w:val="28"/>
+          <w:szCs w:val="28"/>
+        </w:rPr>
+        <w:t xml:space="preserve">Recommended Portion for </w:t>
       </w:r>
       <w:r>
         <w:rPr>
           <w:b/>
           <w:bCs/>
-          <w:color w:val="FF0000"/>
-          <w:sz w:val="28"/>
-          <w:szCs w:val="28"/>
-        </w:rPr>
-        <w:t xml:space="preserve"> on portions. In case you don’t how to accurately divide it into portion. You can use a balance to weight the net weight of the ingredients and then divide it into portions base on the net weight.</w:t>
-      </w:r>
-      <w:r>
-        <w:rPr>
-          <w:sz w:val="28"/>
-          <w:szCs w:val="28"/>
-        </w:rPr>
-        <w:t xml:space="preserve">  </w:t>
-      </w:r>
-    </w:p>
-    <w:p>
-      <w:pPr>
-        <w:rPr>
-          <w:sz w:val="28"/>
-          <w:szCs w:val="28"/>
-        </w:rPr>
-      </w:pPr>
-    </w:p>
-    <w:p>
-      <w:pPr>
-        <w:pStyle w:val="ListParagraph"/>
-        <w:numPr>
-          <w:ilvl w:val="0"/>
-          <w:numId w:val="2"/>
-        </w:numPr>
-        <w:rPr>
-          <w:sz w:val="28"/>
-          <w:szCs w:val="28"/>
-        </w:rPr>
-      </w:pPr>
-      <w:r>
-        <w:rPr>
-          <w:i/>
-          <w:iCs/>
-          <w:sz w:val="28"/>
-          <w:szCs w:val="28"/>
-        </w:rPr>
-        <w:t xml:space="preserve">Beijing Noodle with Vegetable </w:t>
-      </w:r>
-      <w:r>
-        <w:rPr>
-          <w:i/>
-          <w:iCs/>
-          <w:sz w:val="28"/>
-          <w:szCs w:val="28"/>
-        </w:rPr>
-        <w:t>– (</w:t>
-      </w:r>
-      <w:r>
-        <w:rPr>
-          <w:i/>
-          <w:iCs/>
-          <w:sz w:val="28"/>
-          <w:szCs w:val="28"/>
-        </w:rPr>
-        <w:t>30 meals) (Served for Breakfast or Lunch)</w:t>
-      </w:r>
-    </w:p>
-    <w:p>
-      <w:pPr>
-        <w:pStyle w:val="ListParagraph"/>
-        <w:rPr>
-          <w:i/>
-          <w:iCs/>
-        </w:rPr>
-      </w:pPr>
-    </w:p>
-    <w:p>
-      <w:pPr>
-        <w:pStyle w:val="ListParagraph"/>
-        <w:numPr>
-          <w:ilvl w:val="0"/>
-          <w:numId w:val="5"/>
-        </w:numPr>
-        <w:rPr>
-          <w:sz w:val="28"/>
-          <w:szCs w:val="28"/>
-        </w:rPr>
-      </w:pPr>
-      <w:r>
-        <w:rPr>
-          <w:sz w:val="28"/>
-          <w:szCs w:val="28"/>
-        </w:rPr>
-        <w:t>Fill the pot with water.</w:t>
-      </w:r>
-    </w:p>
-    <w:p>
-      <w:pPr>
-        <w:pStyle w:val="ListParagraph"/>
-        <w:numPr>
-          <w:ilvl w:val="0"/>
-          <w:numId w:val="5"/>
-        </w:numPr>
-        <w:rPr>
-          <w:sz w:val="28"/>
-          <w:szCs w:val="28"/>
-        </w:rPr>
-      </w:pPr>
-      <w:r>
-        <w:rPr>
-          <w:sz w:val="28"/>
-          <w:szCs w:val="28"/>
-        </w:rPr>
-        <w:t>Add Chicken Powder.</w:t>
-      </w:r>
-    </w:p>
-    <w:p>
-      <w:pPr>
-        <w:pStyle w:val="ListParagraph"/>
-        <w:numPr>
-          <w:ilvl w:val="0"/>
-          <w:numId w:val="5"/>
-        </w:numPr>
-        <w:rPr>
-          <w:sz w:val="28"/>
-          <w:szCs w:val="28"/>
-        </w:rPr>
-      </w:pPr>
-      <w:r>
-        <w:rPr>
-          <w:sz w:val="28"/>
-          <w:szCs w:val="28"/>
-        </w:rPr>
-        <w:t>Add one serving size of noodle into the pot.</w:t>
-      </w:r>
-    </w:p>
-    <w:p>
-      <w:pPr>
-        <w:pStyle w:val="ListParagraph"/>
-        <w:numPr>
-          <w:ilvl w:val="0"/>
-          <w:numId w:val="5"/>
-        </w:numPr>
-        <w:rPr>
-          <w:sz w:val="28"/>
-          <w:szCs w:val="28"/>
-        </w:rPr>
-      </w:pPr>
-      <w:r>
-        <w:rPr>
-          <w:sz w:val="28"/>
-          <w:szCs w:val="28"/>
-        </w:rPr>
-        <w:t xml:space="preserve">Add a portion of Vegetables into the pot. </w:t>
-      </w:r>
-    </w:p>
-    <w:p>
-      <w:pPr>
-        <w:pStyle w:val="ListParagraph"/>
-        <w:numPr>
-          <w:ilvl w:val="0"/>
-          <w:numId w:val="5"/>
-        </w:numPr>
-        <w:rPr>
-          <w:sz w:val="28"/>
-          <w:szCs w:val="28"/>
-        </w:rPr>
-      </w:pPr>
-      <w:r>
-        <w:rPr>
-          <w:sz w:val="28"/>
-          <w:szCs w:val="28"/>
-        </w:rPr>
-        <w:t>Served.</w:t>
-      </w:r>
-    </w:p>
-    <w:p>
-      <w:pPr>
-        <w:pStyle w:val="ListParagraph"/>
-        <w:rPr>
-          <w:sz w:val="28"/>
-          <w:szCs w:val="28"/>
-        </w:rPr>
-      </w:pPr>
-    </w:p>
-    <w:p>
-      <w:pPr>
-        <w:pStyle w:val="ListParagraph"/>
-        <w:numPr>
-          <w:ilvl w:val="0"/>
-          <w:numId w:val="2"/>
-        </w:numPr>
-        <w:rPr>
-          <w:sz w:val="28"/>
-          <w:szCs w:val="28"/>
-        </w:rPr>
-      </w:pPr>
-      <w:r>
-        <w:rPr>
-          <w:sz w:val="28"/>
-          <w:szCs w:val="28"/>
-        </w:rPr>
-        <w:t xml:space="preserve">Marsh potato </w:t>
-      </w:r>
-      <w:r>
-        <w:rPr>
-          <w:i/>
-          <w:iCs/>
-          <w:sz w:val="28"/>
-          <w:szCs w:val="28"/>
-        </w:rPr>
-        <w:t xml:space="preserve">(30 meals) (Can be Served </w:t>
-      </w:r>
-      <w:r>
-        <w:rPr>
-          <w:i/>
-          <w:iCs/>
-          <w:sz w:val="28"/>
-          <w:szCs w:val="28"/>
-        </w:rPr>
-        <w:t>for Breakfast</w:t>
-      </w:r>
-      <w:r>
-        <w:rPr>
-          <w:i/>
-          <w:iCs/>
-          <w:sz w:val="28"/>
-          <w:szCs w:val="28"/>
-        </w:rPr>
-        <w:t xml:space="preserve"> or Lunch)</w:t>
-      </w:r>
-    </w:p>
-    <w:p>
-      <w:pPr>
-        <w:pStyle w:val="ListParagraph"/>
-        <w:rPr>
-          <w:i/>
-          <w:iCs/>
-          <w:sz w:val="28"/>
-          <w:szCs w:val="28"/>
-        </w:rPr>
-      </w:pPr>
-    </w:p>
-    <w:p>
-      <w:pPr>
-        <w:pStyle w:val="ListParagraph"/>
-        <w:numPr>
-          <w:ilvl w:val="0"/>
-          <w:numId w:val="3"/>
-        </w:numPr>
-        <w:rPr>
-          <w:sz w:val="28"/>
-          <w:szCs w:val="28"/>
-        </w:rPr>
-      </w:pPr>
-      <w:r>
-        <w:rPr>
-          <w:sz w:val="28"/>
-          <w:szCs w:val="28"/>
-        </w:rPr>
-        <w:t xml:space="preserve">Boiled the </w:t>
-      </w:r>
-      <w:r>
-        <w:rPr>
-          <w:sz w:val="28"/>
-          <w:szCs w:val="28"/>
-        </w:rPr>
-        <w:t>Potatoes</w:t>
-      </w:r>
-      <w:r>
-        <w:rPr>
-          <w:sz w:val="28"/>
-          <w:szCs w:val="28"/>
-        </w:rPr>
-        <w:t xml:space="preserve"> </w:t>
+          <w:sz w:val="28"/>
+          <w:szCs w:val="28"/>
+        </w:rPr>
+        <w:t>Noodle</w:t>
       </w:r>
       <w:r>
         <w:rPr>
@@ -1264,463 +2255,7 @@
           <w:sz w:val="28"/>
           <w:szCs w:val="28"/>
         </w:rPr>
-        <w:t>with skin</w:t>
-      </w:r>
-      <w:r>
-        <w:rPr>
-          <w:sz w:val="28"/>
-          <w:szCs w:val="28"/>
-        </w:rPr>
-        <w:t xml:space="preserve"> (around 35 mins).</w:t>
-      </w:r>
-    </w:p>
-    <w:p>
-      <w:pPr>
-        <w:pStyle w:val="ListParagraph"/>
-        <w:numPr>
-          <w:ilvl w:val="0"/>
-          <w:numId w:val="3"/>
-        </w:numPr>
-        <w:rPr>
-          <w:sz w:val="28"/>
-          <w:szCs w:val="28"/>
-        </w:rPr>
-      </w:pPr>
-      <w:r>
-        <w:rPr>
-          <w:sz w:val="28"/>
-          <w:szCs w:val="28"/>
-        </w:rPr>
-        <w:t>Peel the skin.</w:t>
-      </w:r>
-    </w:p>
-    <w:p>
-      <w:pPr>
-        <w:pStyle w:val="ListParagraph"/>
-        <w:numPr>
-          <w:ilvl w:val="0"/>
-          <w:numId w:val="3"/>
-        </w:numPr>
-        <w:rPr>
-          <w:sz w:val="28"/>
-          <w:szCs w:val="28"/>
-        </w:rPr>
-      </w:pPr>
-      <w:r>
-        <w:rPr>
-          <w:sz w:val="28"/>
-          <w:szCs w:val="28"/>
-        </w:rPr>
-        <w:t>Marsh the Boiled Potato and add Chicken Powder.</w:t>
-      </w:r>
-    </w:p>
-    <w:p>
-      <w:pPr>
-        <w:pStyle w:val="ListParagraph"/>
-        <w:numPr>
-          <w:ilvl w:val="0"/>
-          <w:numId w:val="3"/>
-        </w:numPr>
-        <w:rPr>
-          <w:sz w:val="28"/>
-          <w:szCs w:val="28"/>
-        </w:rPr>
-      </w:pPr>
-      <w:r>
-        <w:rPr>
-          <w:sz w:val="28"/>
-          <w:szCs w:val="28"/>
-        </w:rPr>
-        <w:t>Fill it on a large container and keep it inside the fridge.</w:t>
-      </w:r>
-    </w:p>
-    <w:p>
-      <w:pPr>
-        <w:pStyle w:val="ListParagraph"/>
-        <w:numPr>
-          <w:ilvl w:val="0"/>
-          <w:numId w:val="3"/>
-        </w:numPr>
-        <w:rPr>
-          <w:sz w:val="28"/>
-          <w:szCs w:val="28"/>
-        </w:rPr>
-      </w:pPr>
-      <w:r>
-        <w:rPr>
-          <w:sz w:val="28"/>
-          <w:szCs w:val="28"/>
-        </w:rPr>
-        <w:t xml:space="preserve">When serve, cut it base on your portion, put it on an air fryer for 8 mins at 200 degrees.  </w:t>
-      </w:r>
-    </w:p>
-    <w:p>
-      <w:pPr>
-        <w:pStyle w:val="ListParagraph"/>
-        <w:rPr>
-          <w:sz w:val="28"/>
-          <w:szCs w:val="28"/>
-        </w:rPr>
-      </w:pPr>
-      <w:r>
-        <w:br w:type="page"/>
-      </w:r>
-    </w:p>
-    <w:p>
-      <w:pPr>
-        <w:pStyle w:val="ListParagraph"/>
-        <w:rPr>
-          <w:sz w:val="28"/>
-          <w:szCs w:val="28"/>
-        </w:rPr>
-      </w:pPr>
-    </w:p>
-    <w:p>
-      <w:pPr>
-        <w:pStyle w:val="ListParagraph"/>
-        <w:numPr>
-          <w:ilvl w:val="0"/>
-          <w:numId w:val="2"/>
-        </w:numPr>
-        <w:rPr>
-          <w:sz w:val="28"/>
-          <w:szCs w:val="28"/>
-        </w:rPr>
-      </w:pPr>
-      <w:r>
-        <w:rPr>
-          <w:sz w:val="28"/>
-          <w:szCs w:val="28"/>
-        </w:rPr>
-        <w:t xml:space="preserve">Portuguese Cury Chicken with Rice </w:t>
-      </w:r>
-      <w:r>
-        <w:rPr>
-          <w:i/>
-          <w:iCs/>
-          <w:sz w:val="28"/>
-          <w:szCs w:val="28"/>
-        </w:rPr>
-        <w:t>(30 meals) (Served for Dinner)</w:t>
-      </w:r>
-    </w:p>
-    <w:p>
-      <w:pPr>
-        <w:pStyle w:val="ListParagraph"/>
-        <w:rPr>
-          <w:sz w:val="28"/>
-          <w:szCs w:val="28"/>
-        </w:rPr>
-      </w:pPr>
-    </w:p>
-    <w:p>
-      <w:pPr>
-        <w:pStyle w:val="ListParagraph"/>
-        <w:numPr>
-          <w:ilvl w:val="0"/>
-          <w:numId w:val="4"/>
-        </w:numPr>
-        <w:rPr>
-          <w:sz w:val="28"/>
-          <w:szCs w:val="28"/>
-        </w:rPr>
-      </w:pPr>
-      <w:r>
-        <w:rPr>
-          <w:sz w:val="28"/>
-          <w:szCs w:val="28"/>
-        </w:rPr>
-        <w:t xml:space="preserve">Unfrozen the chicken. </w:t>
-      </w:r>
-    </w:p>
-    <w:p>
-      <w:pPr>
-        <w:pStyle w:val="ListParagraph"/>
-        <w:numPr>
-          <w:ilvl w:val="0"/>
-          <w:numId w:val="4"/>
-        </w:numPr>
-        <w:rPr>
-          <w:sz w:val="28"/>
-          <w:szCs w:val="28"/>
-        </w:rPr>
-      </w:pPr>
-      <w:r>
-        <w:rPr>
-          <w:sz w:val="28"/>
-          <w:szCs w:val="28"/>
-        </w:rPr>
-        <w:t>Cut the chicken into small bite sizes.</w:t>
-      </w:r>
-    </w:p>
-    <w:p>
-      <w:pPr>
-        <w:pStyle w:val="ListParagraph"/>
-        <w:numPr>
-          <w:ilvl w:val="0"/>
-          <w:numId w:val="4"/>
-        </w:numPr>
-        <w:rPr>
-          <w:sz w:val="28"/>
-          <w:szCs w:val="28"/>
-        </w:rPr>
-      </w:pPr>
-      <w:r>
-        <w:rPr>
-          <w:sz w:val="28"/>
-          <w:szCs w:val="28"/>
-        </w:rPr>
-        <w:t>Mixed the chicken with flavour: Chicken Powder and leave it for half an hour.</w:t>
-      </w:r>
-    </w:p>
-    <w:p>
-      <w:pPr>
-        <w:pStyle w:val="ListParagraph"/>
-        <w:numPr>
-          <w:ilvl w:val="0"/>
-          <w:numId w:val="4"/>
-        </w:numPr>
-        <w:rPr>
-          <w:sz w:val="28"/>
-          <w:szCs w:val="28"/>
-        </w:rPr>
-      </w:pPr>
-      <w:r>
-        <w:rPr>
-          <w:sz w:val="28"/>
-          <w:szCs w:val="28"/>
-        </w:rPr>
-        <w:t>Keep the chicken inside the fridge.</w:t>
-      </w:r>
-    </w:p>
-    <w:p>
-      <w:pPr>
-        <w:pStyle w:val="ListParagraph"/>
-        <w:numPr>
-          <w:ilvl w:val="0"/>
-          <w:numId w:val="4"/>
-        </w:numPr>
-        <w:rPr>
-          <w:sz w:val="28"/>
-          <w:szCs w:val="28"/>
-        </w:rPr>
-      </w:pPr>
-      <w:r>
-        <w:rPr>
-          <w:sz w:val="28"/>
-          <w:szCs w:val="28"/>
-        </w:rPr>
-        <w:t>When need for cook. Defrost the chicken.</w:t>
-      </w:r>
-    </w:p>
-    <w:p>
-      <w:pPr>
-        <w:pStyle w:val="ListParagraph"/>
-        <w:numPr>
-          <w:ilvl w:val="0"/>
-          <w:numId w:val="4"/>
-        </w:numPr>
-        <w:rPr>
-          <w:sz w:val="28"/>
-          <w:szCs w:val="28"/>
-        </w:rPr>
-      </w:pPr>
-      <w:r>
-        <w:rPr>
-          <w:sz w:val="28"/>
-          <w:szCs w:val="28"/>
-        </w:rPr>
-        <w:t xml:space="preserve">Peel and Cut the Onion into Slices. </w:t>
-      </w:r>
-    </w:p>
-    <w:p>
-      <w:pPr>
-        <w:pStyle w:val="ListParagraph"/>
-        <w:numPr>
-          <w:ilvl w:val="0"/>
-          <w:numId w:val="4"/>
-        </w:numPr>
-        <w:rPr>
-          <w:sz w:val="28"/>
-          <w:szCs w:val="28"/>
-        </w:rPr>
-      </w:pPr>
-      <w:r>
-        <w:rPr>
-          <w:sz w:val="28"/>
-          <w:szCs w:val="28"/>
-        </w:rPr>
-        <w:t>Peel the potato. Cut into small bite sizes base on your portion.</w:t>
-      </w:r>
-    </w:p>
-    <w:p>
-      <w:pPr>
-        <w:pStyle w:val="ListParagraph"/>
-        <w:numPr>
-          <w:ilvl w:val="0"/>
-          <w:numId w:val="4"/>
-        </w:numPr>
-        <w:rPr>
-          <w:sz w:val="28"/>
-          <w:szCs w:val="28"/>
-        </w:rPr>
-      </w:pPr>
-      <w:r>
-        <w:rPr>
-          <w:sz w:val="28"/>
-          <w:szCs w:val="28"/>
-        </w:rPr>
-        <w:t>Fill the pot with water (base on your curry portion).</w:t>
-      </w:r>
-    </w:p>
-    <w:p>
-      <w:pPr>
-        <w:pStyle w:val="ListParagraph"/>
-        <w:numPr>
-          <w:ilvl w:val="0"/>
-          <w:numId w:val="4"/>
-        </w:numPr>
-        <w:rPr>
-          <w:sz w:val="28"/>
-          <w:szCs w:val="28"/>
-        </w:rPr>
-      </w:pPr>
-      <w:r>
-        <w:rPr>
-          <w:sz w:val="28"/>
-          <w:szCs w:val="28"/>
-        </w:rPr>
-        <w:t xml:space="preserve">When water starts to boil, </w:t>
-      </w:r>
-      <w:r>
-        <w:rPr>
-          <w:sz w:val="28"/>
-          <w:szCs w:val="28"/>
-        </w:rPr>
-        <w:t>based</w:t>
-      </w:r>
-      <w:r>
-        <w:rPr>
-          <w:sz w:val="28"/>
-          <w:szCs w:val="28"/>
-        </w:rPr>
-        <w:t xml:space="preserve"> on your portion add the Portuguese </w:t>
-      </w:r>
-      <w:r>
-        <w:rPr>
-          <w:sz w:val="28"/>
-          <w:szCs w:val="28"/>
-        </w:rPr>
-        <w:t>Curry inside</w:t>
-      </w:r>
-      <w:r>
-        <w:rPr>
-          <w:sz w:val="28"/>
-          <w:szCs w:val="28"/>
-        </w:rPr>
-        <w:t xml:space="preserve"> the pot. </w:t>
-      </w:r>
-    </w:p>
-    <w:p>
-      <w:pPr>
-        <w:pStyle w:val="ListParagraph"/>
-        <w:numPr>
-          <w:ilvl w:val="0"/>
-          <w:numId w:val="4"/>
-        </w:numPr>
-        <w:rPr>
-          <w:sz w:val="28"/>
-          <w:szCs w:val="28"/>
-        </w:rPr>
-      </w:pPr>
-      <w:r>
-        <w:rPr>
-          <w:sz w:val="28"/>
-          <w:szCs w:val="28"/>
-        </w:rPr>
-        <w:t xml:space="preserve"> Base on your portion, add the potato inside the pot. For fast cooking, you can fry the potato in a pan first.</w:t>
-      </w:r>
-    </w:p>
-    <w:p>
-      <w:pPr>
-        <w:pStyle w:val="ListParagraph"/>
-        <w:numPr>
-          <w:ilvl w:val="0"/>
-          <w:numId w:val="4"/>
-        </w:numPr>
-        <w:rPr>
-          <w:sz w:val="28"/>
-          <w:szCs w:val="28"/>
-        </w:rPr>
-      </w:pPr>
-      <w:r>
-        <w:rPr>
-          <w:sz w:val="28"/>
-          <w:szCs w:val="28"/>
-        </w:rPr>
-        <w:t xml:space="preserve"> Base on your </w:t>
-      </w:r>
-      <w:r>
-        <w:rPr>
-          <w:sz w:val="28"/>
-          <w:szCs w:val="28"/>
-        </w:rPr>
-        <w:t>portion,</w:t>
-      </w:r>
-      <w:r>
-        <w:rPr>
-          <w:sz w:val="28"/>
-          <w:szCs w:val="28"/>
-        </w:rPr>
-        <w:t xml:space="preserve"> add Onion and the </w:t>
-      </w:r>
-      <w:r>
-        <w:rPr>
-          <w:sz w:val="28"/>
-          <w:szCs w:val="28"/>
-        </w:rPr>
-        <w:t>cutter</w:t>
-      </w:r>
-      <w:r>
-        <w:rPr>
-          <w:sz w:val="28"/>
-          <w:szCs w:val="28"/>
-        </w:rPr>
-        <w:t xml:space="preserve"> bite size </w:t>
-      </w:r>
-      <w:r>
-        <w:rPr>
-          <w:sz w:val="28"/>
-          <w:szCs w:val="28"/>
-        </w:rPr>
-        <w:t>chicken into</w:t>
-      </w:r>
-      <w:r>
-        <w:rPr>
-          <w:sz w:val="28"/>
-          <w:szCs w:val="28"/>
-        </w:rPr>
-        <w:t xml:space="preserve"> the pot.</w:t>
-      </w:r>
-    </w:p>
-    <w:p>
-      <w:pPr>
-        <w:pStyle w:val="ListParagraph"/>
-        <w:numPr>
-          <w:ilvl w:val="0"/>
-          <w:numId w:val="4"/>
-        </w:numPr>
-        <w:rPr>
-          <w:sz w:val="28"/>
-          <w:szCs w:val="28"/>
-        </w:rPr>
-      </w:pPr>
-      <w:r>
-        <w:rPr>
-          <w:sz w:val="28"/>
-          <w:szCs w:val="28"/>
-        </w:rPr>
-        <w:t xml:space="preserve"> Serve it with </w:t>
+        <w:t xml:space="preserve"> with vegetable and chicken</w:t>
       </w:r>
       <w:r>
         <w:rPr>
@@ -1729,7 +2264,41 @@
           <w:sz w:val="28"/>
           <w:szCs w:val="28"/>
         </w:rPr>
-        <w:t>Rice</w:t>
+        <w:t xml:space="preserve"> Soup base</w:t>
+      </w:r>
+      <w:r>
+        <w:rPr>
+          <w:sz w:val="28"/>
+          <w:szCs w:val="28"/>
+        </w:rPr>
+        <w:t>:</w:t>
+      </w:r>
+    </w:p>
+    <w:p>
+      <w:pPr>
+        <w:pStyle w:val="ListParagraph"/>
+        <w:numPr>
+          <w:ilvl w:val="0"/>
+          <w:numId w:val="6"/>
+        </w:numPr>
+        <w:rPr>
+          <w:sz w:val="28"/>
+          <w:szCs w:val="28"/>
+        </w:rPr>
+      </w:pPr>
+      <w:r>
+        <w:rPr>
+          <w:sz w:val="28"/>
+          <w:szCs w:val="28"/>
+        </w:rPr>
+        <w:t xml:space="preserve">1 </w:t>
+      </w:r>
+      <w:r>
+        <w:rPr>
+          <w:sz w:val="28"/>
+          <w:szCs w:val="28"/>
+        </w:rPr>
+        <w:t>unit set of noodles (there are total 5 sets per packet)</w:t>
       </w:r>
       <w:r>
         <w:rPr>
@@ -1742,27 +2311,108 @@
     <w:p>
       <w:pPr>
         <w:pStyle w:val="ListParagraph"/>
-        <w:rPr>
-          <w:sz w:val="28"/>
-          <w:szCs w:val="28"/>
-        </w:rPr>
-      </w:pPr>
-    </w:p>
-    <w:p>
-      <w:pPr>
-        <w:pStyle w:val="ListParagraph"/>
-        <w:rPr>
-          <w:sz w:val="28"/>
-          <w:szCs w:val="28"/>
-        </w:rPr>
-      </w:pPr>
-      <w:r>
-        <w:rPr>
-          <w:sz w:val="28"/>
-          <w:szCs w:val="28"/>
-        </w:rPr>
-        <w:tab/>
-      </w:r>
+        <w:numPr>
+          <w:ilvl w:val="0"/>
+          <w:numId w:val="6"/>
+        </w:numPr>
+        <w:rPr>
+          <w:sz w:val="28"/>
+          <w:szCs w:val="28"/>
+        </w:rPr>
+      </w:pPr>
+      <w:r>
+        <w:rPr>
+          <w:sz w:val="28"/>
+          <w:szCs w:val="28"/>
+        </w:rPr>
+        <w:t>S</w:t>
+      </w:r>
+      <w:r>
+        <w:rPr>
+          <w:sz w:val="28"/>
+          <w:szCs w:val="28"/>
+        </w:rPr>
+        <w:t>alt</w:t>
+      </w:r>
+      <w:r>
+        <w:rPr>
+          <w:sz w:val="28"/>
+          <w:szCs w:val="28"/>
+        </w:rPr>
+        <w:t>.</w:t>
+      </w:r>
+    </w:p>
+    <w:p>
+      <w:pPr>
+        <w:pStyle w:val="ListParagraph"/>
+        <w:numPr>
+          <w:ilvl w:val="0"/>
+          <w:numId w:val="6"/>
+        </w:numPr>
+        <w:rPr>
+          <w:sz w:val="28"/>
+          <w:szCs w:val="28"/>
+        </w:rPr>
+      </w:pPr>
+      <w:r>
+        <w:rPr>
+          <w:sz w:val="28"/>
+          <w:szCs w:val="28"/>
+        </w:rPr>
+        <w:t>V</w:t>
+      </w:r>
+      <w:r>
+        <w:rPr>
+          <w:sz w:val="28"/>
+          <w:szCs w:val="28"/>
+        </w:rPr>
+        <w:t xml:space="preserve">egetable </w:t>
+      </w:r>
+      <w:r>
+        <w:rPr>
+          <w:sz w:val="28"/>
+          <w:szCs w:val="28"/>
+        </w:rPr>
+        <w:t>~ 2 bunches</w:t>
+      </w:r>
+      <w:r>
+        <w:rPr>
+          <w:sz w:val="28"/>
+          <w:szCs w:val="28"/>
+        </w:rPr>
+        <w:t xml:space="preserve"> or</w:t>
+      </w:r>
+      <w:r>
+        <w:rPr>
+          <w:sz w:val="28"/>
+          <w:szCs w:val="28"/>
+        </w:rPr>
+        <w:t xml:space="preserve"> </w:t>
+      </w:r>
+      <w:r>
+        <w:rPr>
+          <w:sz w:val="28"/>
+          <w:szCs w:val="28"/>
+        </w:rPr>
+        <w:t>according to your needs</w:t>
+      </w:r>
+      <w:r>
+        <w:rPr>
+          <w:sz w:val="28"/>
+          <w:szCs w:val="28"/>
+        </w:rPr>
+        <w:t>.</w:t>
+      </w:r>
+    </w:p>
+    <w:p>
+      <w:pPr>
+        <w:pStyle w:val="ListParagraph"/>
+        <w:ind w:left="1440"/>
+        <w:rPr>
+          <w:sz w:val="28"/>
+          <w:szCs w:val="28"/>
+        </w:rPr>
+      </w:pPr>
     </w:p>
     <w:p>
       <w:pPr>
@@ -1775,7 +2425,216 @@
           <w:sz w:val="28"/>
           <w:szCs w:val="28"/>
         </w:rPr>
-        <w:t>Recommended Portion For 10 days</w:t>
+        <w:t xml:space="preserve">Recommended Portion for Noodle </w:t>
+      </w:r>
+      <w:r>
+        <w:rPr>
+          <w:b/>
+          <w:bCs/>
+          <w:sz w:val="28"/>
+          <w:szCs w:val="28"/>
+        </w:rPr>
+        <w:t xml:space="preserve">with chicken and </w:t>
+      </w:r>
+      <w:r>
+        <w:rPr>
+          <w:b/>
+          <w:bCs/>
+          <w:sz w:val="28"/>
+          <w:szCs w:val="28"/>
+        </w:rPr>
+        <w:t>S</w:t>
+      </w:r>
+      <w:r>
+        <w:rPr>
+          <w:b/>
+          <w:bCs/>
+          <w:sz w:val="28"/>
+          <w:szCs w:val="28"/>
+        </w:rPr>
+        <w:t>oy sauce</w:t>
+      </w:r>
+      <w:r>
+        <w:rPr>
+          <w:sz w:val="28"/>
+          <w:szCs w:val="28"/>
+        </w:rPr>
+        <w:t>:</w:t>
+      </w:r>
+    </w:p>
+    <w:p>
+      <w:pPr>
+        <w:pStyle w:val="ListParagraph"/>
+        <w:numPr>
+          <w:ilvl w:val="0"/>
+          <w:numId w:val="6"/>
+        </w:numPr>
+        <w:rPr>
+          <w:sz w:val="28"/>
+          <w:szCs w:val="28"/>
+        </w:rPr>
+      </w:pPr>
+      <w:r>
+        <w:rPr>
+          <w:sz w:val="28"/>
+          <w:szCs w:val="28"/>
+        </w:rPr>
+        <w:t>1 unit set of noodles (there are total 5 sets per packet).</w:t>
+      </w:r>
+    </w:p>
+    <w:p>
+      <w:pPr>
+        <w:pStyle w:val="ListParagraph"/>
+        <w:numPr>
+          <w:ilvl w:val="0"/>
+          <w:numId w:val="6"/>
+        </w:numPr>
+        <w:rPr>
+          <w:sz w:val="28"/>
+          <w:szCs w:val="28"/>
+        </w:rPr>
+      </w:pPr>
+      <w:r>
+        <w:rPr>
+          <w:sz w:val="28"/>
+          <w:szCs w:val="28"/>
+        </w:rPr>
+        <w:t xml:space="preserve">Chicken ~ </w:t>
+      </w:r>
+      <w:r>
+        <w:rPr>
+          <w:sz w:val="28"/>
+          <w:szCs w:val="28"/>
+        </w:rPr>
+        <w:t>4</w:t>
+      </w:r>
+      <w:r>
+        <w:rPr>
+          <w:sz w:val="28"/>
+          <w:szCs w:val="28"/>
+        </w:rPr>
+        <w:t xml:space="preserve"> slices</w:t>
+      </w:r>
+      <w:r>
+        <w:rPr>
+          <w:sz w:val="28"/>
+          <w:szCs w:val="28"/>
+        </w:rPr>
+        <w:t>.</w:t>
+      </w:r>
+    </w:p>
+    <w:p>
+      <w:pPr>
+        <w:pStyle w:val="ListParagraph"/>
+        <w:numPr>
+          <w:ilvl w:val="0"/>
+          <w:numId w:val="6"/>
+        </w:numPr>
+        <w:rPr>
+          <w:sz w:val="28"/>
+          <w:szCs w:val="28"/>
+        </w:rPr>
+      </w:pPr>
+      <w:r>
+        <w:rPr>
+          <w:sz w:val="28"/>
+          <w:szCs w:val="28"/>
+        </w:rPr>
+        <w:t>Soy Sauces</w:t>
+      </w:r>
+      <w:r>
+        <w:rPr>
+          <w:sz w:val="28"/>
+          <w:szCs w:val="28"/>
+        </w:rPr>
+        <w:t xml:space="preserve"> </w:t>
+      </w:r>
+      <w:r>
+        <w:rPr>
+          <w:sz w:val="28"/>
+          <w:szCs w:val="28"/>
+        </w:rPr>
+        <w:t xml:space="preserve">not more than </w:t>
+      </w:r>
+      <w:r>
+        <w:rPr>
+          <w:sz w:val="28"/>
+          <w:szCs w:val="28"/>
+        </w:rPr>
+        <w:t>25ml</w:t>
+      </w:r>
+      <w:r>
+        <w:rPr>
+          <w:sz w:val="28"/>
+          <w:szCs w:val="28"/>
+        </w:rPr>
+        <w:t>.</w:t>
+      </w:r>
+    </w:p>
+    <w:p>
+      <w:pPr>
+        <w:pStyle w:val="ListParagraph"/>
+        <w:rPr>
+          <w:sz w:val="28"/>
+          <w:szCs w:val="28"/>
+        </w:rPr>
+      </w:pPr>
+      <w:r>
+        <w:rPr>
+          <w:sz w:val="28"/>
+          <w:szCs w:val="28"/>
+        </w:rPr>
+        <w:tab/>
+      </w:r>
+    </w:p>
+    <w:p>
+      <w:pPr>
+        <w:pStyle w:val="ListParagraph"/>
+      </w:pPr>
+      <w:r>
+        <w:rPr>
+          <w:b/>
+          <w:bCs/>
+          <w:sz w:val="28"/>
+          <w:szCs w:val="28"/>
+        </w:rPr>
+        <w:t xml:space="preserve">Recommended Portion </w:t>
+      </w:r>
+      <w:r>
+        <w:rPr>
+          <w:b/>
+          <w:bCs/>
+          <w:sz w:val="28"/>
+          <w:szCs w:val="28"/>
+        </w:rPr>
+        <w:t>for Curry Chicken</w:t>
+      </w:r>
+      <w:r>
+        <w:rPr>
+          <w:b/>
+          <w:bCs/>
+          <w:sz w:val="28"/>
+          <w:szCs w:val="28"/>
+        </w:rPr>
+        <w:t xml:space="preserve"> </w:t>
+      </w:r>
+      <w:r>
+        <w:rPr>
+          <w:b/>
+          <w:bCs/>
+          <w:sz w:val="28"/>
+          <w:szCs w:val="28"/>
+        </w:rPr>
+        <w:t xml:space="preserve">enough for </w:t>
+      </w:r>
+      <w:r>
+        <w:rPr>
+          <w:b/>
+          <w:bCs/>
+          <w:sz w:val="28"/>
+          <w:szCs w:val="28"/>
+        </w:rPr>
+        <w:t>10 days</w:t>
       </w:r>
       <w:r>
         <w:rPr>
@@ -2574,6 +3433,119 @@
     </w:lvl>
   </w:abstractNum>
   <w:abstractNum w:abstractNumId="5" w15:restartNumberingAfterBreak="0">
+    <w:nsid w:val="42E228E6"/>
+    <w:multiLevelType w:val="multilevel"/>
+    <w:tmpl w:val="57ACC914"/>
+    <w:lvl w:ilvl="0">
+      <w:start w:val="1"/>
+      <w:numFmt w:val="decimal"/>
+      <w:lvlText w:val="%1."/>
+      <w:lvlJc w:val="left"/>
+      <w:pPr>
+        <w:tabs>
+          <w:tab w:val="num" w:pos="1440"/>
+        </w:tabs>
+        <w:ind w:left="1440" w:hanging="360"/>
+      </w:pPr>
+    </w:lvl>
+    <w:lvl w:ilvl="1">
+      <w:start w:val="1"/>
+      <w:numFmt w:val="decimal"/>
+      <w:lvlText w:val="%2."/>
+      <w:lvlJc w:val="left"/>
+      <w:pPr>
+        <w:tabs>
+          <w:tab w:val="num" w:pos="1800"/>
+        </w:tabs>
+        <w:ind w:left="1800" w:hanging="360"/>
+      </w:pPr>
+    </w:lvl>
+    <w:lvl w:ilvl="2">
+      <w:start w:val="1"/>
+      <w:numFmt w:val="decimal"/>
+      <w:lvlText w:val="%3."/>
+      <w:lvlJc w:val="left"/>
+      <w:pPr>
+        <w:tabs>
+          <w:tab w:val="num" w:pos="2160"/>
+        </w:tabs>
+        <w:ind w:left="2160" w:hanging="360"/>
+      </w:pPr>
+    </w:lvl>
+    <w:lvl w:ilvl="3">
+      <w:start w:val="1"/>
+      <w:numFmt w:val="decimal"/>
+      <w:lvlText w:val="%4."/>
+      <w:lvlJc w:val="left"/>
+      <w:pPr>
+        <w:tabs>
+          <w:tab w:val="num" w:pos="2520"/>
+        </w:tabs>
+        <w:ind w:left="2520" w:hanging="360"/>
+      </w:pPr>
+    </w:lvl>
+    <w:lvl w:ilvl="4">
+      <w:start w:val="1"/>
+      <w:numFmt w:val="decimal"/>
+      <w:lvlText w:val="%5."/>
+      <w:lvlJc w:val="left"/>
+      <w:pPr>
+        <w:tabs>
+          <w:tab w:val="num" w:pos="2880"/>
+        </w:tabs>
+        <w:ind w:left="2880" w:hanging="360"/>
+      </w:pPr>
+    </w:lvl>
+    <w:lvl w:ilvl="5">
+      <w:start w:val="1"/>
+      <w:numFmt w:val="decimal"/>
+      <w:lvlText w:val="%6."/>
+      <w:lvlJc w:val="left"/>
+      <w:pPr>
+        <w:tabs>
+          <w:tab w:val="num" w:pos="3240"/>
+        </w:tabs>
+        <w:ind w:left="3240" w:hanging="360"/>
+      </w:pPr>
+    </w:lvl>
+    <w:lvl w:ilvl="6">
+      <w:start w:val="1"/>
+      <w:numFmt w:val="decimal"/>
+      <w:lvlText w:val="%7."/>
+      <w:lvlJc w:val="left"/>
+      <w:pPr>
+        <w:tabs>
+          <w:tab w:val="num" w:pos="3600"/>
+        </w:tabs>
+        <w:ind w:left="3600" w:hanging="360"/>
+      </w:pPr>
+    </w:lvl>
+    <w:lvl w:ilvl="7">
+      <w:start w:val="1"/>
+      <w:numFmt w:val="decimal"/>
+      <w:lvlText w:val="%8."/>
+      <w:lvlJc w:val="left"/>
+      <w:pPr>
+        <w:tabs>
+          <w:tab w:val="num" w:pos="3960"/>
+        </w:tabs>
+        <w:ind w:left="3960" w:hanging="360"/>
+      </w:pPr>
+    </w:lvl>
+    <w:lvl w:ilvl="8">
+      <w:start w:val="1"/>
+      <w:numFmt w:val="decimal"/>
+      <w:lvlText w:val="%9."/>
+      <w:lvlJc w:val="left"/>
+      <w:pPr>
+        <w:tabs>
+          <w:tab w:val="num" w:pos="4320"/>
+        </w:tabs>
+        <w:ind w:left="4320" w:hanging="360"/>
+      </w:pPr>
+    </w:lvl>
+  </w:abstractNum>
+  <w:abstractNum w:abstractNumId="6" w15:restartNumberingAfterBreak="0">
     <w:nsid w:val="627C6D2A"/>
     <w:multiLevelType w:val="multilevel"/>
     <w:tmpl w:val="56103AA2"/>
@@ -2713,7 +3685,7 @@
       </w:rPr>
     </w:lvl>
   </w:abstractNum>
-  <w:abstractNum w:abstractNumId="6" w15:restartNumberingAfterBreak="0">
+  <w:abstractNum w:abstractNumId="7" w15:restartNumberingAfterBreak="0">
     <w:nsid w:val="7C2B5465"/>
     <w:multiLevelType w:val="multilevel"/>
     <w:tmpl w:val="BF42B89C"/>
@@ -2857,7 +3829,7 @@
     <w:abstractNumId w:val="1"/>
   </w:num>
   <w:num w:numId="2" w16cid:durableId="853111942">
-    <w:abstractNumId w:val="6"/>
+    <w:abstractNumId w:val="7"/>
   </w:num>
   <w:num w:numId="3" w16cid:durableId="314065563">
     <w:abstractNumId w:val="2"/>
@@ -2869,10 +3841,13 @@
     <w:abstractNumId w:val="4"/>
   </w:num>
   <w:num w:numId="6" w16cid:durableId="1526404582">
-    <w:abstractNumId w:val="5"/>
+    <w:abstractNumId w:val="6"/>
   </w:num>
   <w:num w:numId="7" w16cid:durableId="380594731">
     <w:abstractNumId w:val="0"/>
+  </w:num>
+  <w:num w:numId="8" w16cid:durableId="807359437">
+    <w:abstractNumId w:val="5"/>
   </w:num>
 </w:numbering>
 </file>

</xml_diff>

<commit_message>
docs: Upgraded Ingredients For Chicken.
</commit_message>
<xml_diff>
--- a/300 Hong Kong Dollar Ingredients.docx
+++ b/300 Hong Kong Dollar Ingredients.docx
@@ -330,14 +330,7 @@
           <w:sz w:val="24"/>
           <w:szCs w:val="24"/>
         </w:rPr>
-        <w:t xml:space="preserve"> </w:t>
-      </w:r>
-      <w:r>
-        <w:rPr>
-          <w:sz w:val="24"/>
-          <w:szCs w:val="24"/>
-        </w:rPr>
-        <w:t>(</w:t>
+        <w:t xml:space="preserve"> (</w:t>
       </w:r>
       <w:r>
         <w:rPr>
@@ -412,28 +405,7 @@
           <w:sz w:val="24"/>
           <w:szCs w:val="24"/>
         </w:rPr>
-        <w:t>Approximately $</w:t>
-      </w:r>
-      <w:r>
-        <w:rPr>
-          <w:sz w:val="24"/>
-          <w:szCs w:val="24"/>
-        </w:rPr>
-        <w:t>8</w:t>
-      </w:r>
-      <w:r>
-        <w:rPr>
-          <w:sz w:val="24"/>
-          <w:szCs w:val="24"/>
-        </w:rPr>
-        <w:t xml:space="preserve"> for 1</w:t>
-      </w:r>
-      <w:r>
-        <w:rPr>
-          <w:sz w:val="24"/>
-          <w:szCs w:val="24"/>
-        </w:rPr>
-        <w:t xml:space="preserve"> packet</w:t>
+        <w:t>Approximately $8 for 1 packet</w:t>
       </w:r>
     </w:p>
     <w:p>
@@ -766,7 +738,7 @@
           <w:sz w:val="24"/>
           <w:szCs w:val="24"/>
         </w:rPr>
-        <w:t>4</w:t>
+        <w:t>5</w:t>
       </w:r>
       <w:r>
         <w:rPr>
@@ -780,7 +752,14 @@
           <w:sz w:val="24"/>
           <w:szCs w:val="24"/>
         </w:rPr>
-        <w:t>60</w:t>
+        <w:t>3</w:t>
+      </w:r>
+      <w:r>
+        <w:rPr>
+          <w:sz w:val="24"/>
+          <w:szCs w:val="24"/>
+        </w:rPr>
+        <w:t>0</w:t>
       </w:r>
       <w:r>
         <w:rPr>
@@ -854,7 +833,7 @@
           <w:sz w:val="24"/>
           <w:szCs w:val="24"/>
         </w:rPr>
-        <w:t>37.2</w:t>
+        <w:t>46.5</w:t>
       </w:r>
     </w:p>
     <w:p>
@@ -883,7 +862,7 @@
           <w:sz w:val="24"/>
           <w:szCs w:val="24"/>
         </w:rPr>
-        <w:t xml:space="preserve">Portuguese Curry / Curry 3 Bottles – Enough for 30 meals </w:t>
+        <w:t xml:space="preserve">Portuguese Curry 3 Bottles – Enough for 30 meals </w:t>
       </w:r>
     </w:p>
     <w:p>
@@ -980,14 +959,28 @@
           <w:szCs w:val="24"/>
         </w:rPr>
         <w:lastRenderedPageBreak/>
-        <w:t xml:space="preserve">Lee Kam Kee Premium Soy Sauce Special Pack – Enough for </w:t>
-      </w:r>
-      <w:r>
-        <w:rPr>
-          <w:sz w:val="24"/>
-          <w:szCs w:val="24"/>
-        </w:rPr>
-        <w:t>3</w:t>
+        <w:t>Lee Kam Kee Premium Soy Sauce</w:t>
+      </w:r>
+      <w:r>
+        <w:rPr>
+          <w:sz w:val="24"/>
+          <w:szCs w:val="24"/>
+        </w:rPr>
+        <w:t xml:space="preserve"> 500ml </w:t>
+      </w:r>
+      <w:r>
+        <w:rPr>
+          <w:sz w:val="24"/>
+          <w:szCs w:val="24"/>
+        </w:rPr>
+        <w:t xml:space="preserve">– Enough for </w:t>
+      </w:r>
+      <w:r>
+        <w:rPr>
+          <w:sz w:val="24"/>
+          <w:szCs w:val="24"/>
+        </w:rPr>
+        <w:t>5</w:t>
       </w:r>
       <w:r>
         <w:rPr>
@@ -1048,7 +1041,28 @@
           <w:sz w:val="24"/>
           <w:szCs w:val="24"/>
         </w:rPr>
-        <w:t>Approximately $20 per Packet</w:t>
+        <w:t>Approximately $</w:t>
+      </w:r>
+      <w:r>
+        <w:rPr>
+          <w:sz w:val="24"/>
+          <w:szCs w:val="24"/>
+        </w:rPr>
+        <w:t>1</w:t>
+      </w:r>
+      <w:r>
+        <w:rPr>
+          <w:sz w:val="24"/>
+          <w:szCs w:val="24"/>
+        </w:rPr>
+        <w:t xml:space="preserve">0 per </w:t>
+      </w:r>
+      <w:r>
+        <w:rPr>
+          <w:sz w:val="24"/>
+          <w:szCs w:val="24"/>
+        </w:rPr>
+        <w:t>Bottle</w:t>
       </w:r>
     </w:p>
     <w:p>
@@ -1068,7 +1082,21 @@
           <w:sz w:val="24"/>
           <w:szCs w:val="24"/>
         </w:rPr>
-        <w:t xml:space="preserve">Price: $20 </w:t>
+        <w:t>Price: $</w:t>
+      </w:r>
+      <w:r>
+        <w:rPr>
+          <w:sz w:val="24"/>
+          <w:szCs w:val="24"/>
+        </w:rPr>
+        <w:t>1</w:t>
+      </w:r>
+      <w:r>
+        <w:rPr>
+          <w:sz w:val="24"/>
+          <w:szCs w:val="24"/>
+        </w:rPr>
+        <w:t xml:space="preserve">0 </w:t>
       </w:r>
     </w:p>
     <w:p>
@@ -1098,6 +1126,27 @@
           <w:szCs w:val="24"/>
         </w:rPr>
         <w:t xml:space="preserve">Vegetable 1kg </w:t>
+      </w:r>
+      <w:r>
+        <w:rPr>
+          <w:sz w:val="24"/>
+          <w:szCs w:val="24"/>
+        </w:rPr>
+        <w:t xml:space="preserve">– Enough for </w:t>
+      </w:r>
+      <w:r>
+        <w:rPr>
+          <w:sz w:val="24"/>
+          <w:szCs w:val="24"/>
+        </w:rPr>
+        <w:t>1</w:t>
+      </w:r>
+      <w:r>
+        <w:rPr>
+          <w:sz w:val="24"/>
+          <w:szCs w:val="24"/>
+        </w:rPr>
+        <w:t>0 meals</w:t>
       </w:r>
     </w:p>
     <w:p>
@@ -1203,7 +1252,17 @@
           <w:sz w:val="24"/>
           <w:szCs w:val="24"/>
         </w:rPr>
-        <w:t>299.9</w:t>
+        <w:t>299.</w:t>
+      </w:r>
+      <w:r>
+        <w:rPr>
+          <w:b/>
+          <w:bCs/>
+          <w:color w:val="4472C4" w:themeColor="accent1"/>
+          <w:sz w:val="24"/>
+          <w:szCs w:val="24"/>
+        </w:rPr>
+        <w:t>2</w:t>
       </w:r>
       <w:r>
         <w:rPr>
@@ -1414,7 +1473,7 @@
           <w:sz w:val="28"/>
           <w:szCs w:val="28"/>
         </w:rPr>
-        <w:t>3</w:t>
+        <w:t>1</w:t>
       </w:r>
       <w:r>
         <w:rPr>
@@ -1614,7 +1673,7 @@
           <w:sz w:val="28"/>
           <w:szCs w:val="28"/>
         </w:rPr>
-        <w:t>3</w:t>
+        <w:t>5</w:t>
       </w:r>
       <w:r>
         <w:rPr>
@@ -1672,6 +1731,33 @@
           <w:sz w:val="28"/>
           <w:szCs w:val="28"/>
         </w:rPr>
+        <w:t>Add salt</w:t>
+      </w:r>
+      <w:r>
+        <w:rPr>
+          <w:sz w:val="28"/>
+          <w:szCs w:val="28"/>
+        </w:rPr>
+        <w:t>.</w:t>
+      </w:r>
+    </w:p>
+    <w:p>
+      <w:pPr>
+        <w:pStyle w:val="ListParagraph"/>
+        <w:numPr>
+          <w:ilvl w:val="0"/>
+          <w:numId w:val="8"/>
+        </w:numPr>
+        <w:rPr>
+          <w:sz w:val="28"/>
+          <w:szCs w:val="28"/>
+        </w:rPr>
+      </w:pPr>
+      <w:r>
+        <w:rPr>
+          <w:sz w:val="28"/>
+          <w:szCs w:val="28"/>
+        </w:rPr>
         <w:t>Add one serving size of noodle into the pot.</w:t>
       </w:r>
     </w:p>
@@ -1772,14 +1858,14 @@
           <w:sz w:val="28"/>
           <w:szCs w:val="28"/>
         </w:rPr>
-        <w:t xml:space="preserve">Add </w:t>
-      </w:r>
-      <w:r>
-        <w:rPr>
-          <w:sz w:val="28"/>
-          <w:szCs w:val="28"/>
-        </w:rPr>
-        <w:t>Soy Sauce</w:t>
+        <w:t>Add Soy Sauce</w:t>
+      </w:r>
+      <w:r>
+        <w:rPr>
+          <w:sz w:val="28"/>
+          <w:szCs w:val="28"/>
+        </w:rPr>
+        <w:t>.</w:t>
       </w:r>
     </w:p>
     <w:p>
@@ -1963,6 +2049,7 @@
           <w:sz w:val="28"/>
           <w:szCs w:val="28"/>
         </w:rPr>
+        <w:lastRenderedPageBreak/>
         <w:t>When need for cook. Defrost the chicken.</w:t>
       </w:r>
     </w:p>
@@ -1983,7 +2070,6 @@
           <w:sz w:val="28"/>
           <w:szCs w:val="28"/>
         </w:rPr>
-        <w:lastRenderedPageBreak/>
         <w:t xml:space="preserve">Peel and Cut the Onion into Slices. </w:t>
       </w:r>
     </w:p>
@@ -2237,7 +2323,7 @@
           <w:sz w:val="28"/>
           <w:szCs w:val="28"/>
         </w:rPr>
-        <w:t xml:space="preserve">Recommended Portion for </w:t>
+        <w:t>Recommended Portion for Noodle</w:t>
       </w:r>
       <w:r>
         <w:rPr>
@@ -2246,7 +2332,7 @@
           <w:sz w:val="28"/>
           <w:szCs w:val="28"/>
         </w:rPr>
-        <w:t>Noodle</w:t>
+        <w:t xml:space="preserve"> with vegetable and chicken</w:t>
       </w:r>
       <w:r>
         <w:rPr>
@@ -2255,8 +2341,146 @@
           <w:sz w:val="28"/>
           <w:szCs w:val="28"/>
         </w:rPr>
-        <w:t xml:space="preserve"> with vegetable and chicken</w:t>
-      </w:r>
+        <w:t xml:space="preserve"> Soup base</w:t>
+      </w:r>
+      <w:r>
+        <w:rPr>
+          <w:sz w:val="28"/>
+          <w:szCs w:val="28"/>
+        </w:rPr>
+        <w:t>:</w:t>
+      </w:r>
+    </w:p>
+    <w:p>
+      <w:pPr>
+        <w:pStyle w:val="ListParagraph"/>
+        <w:numPr>
+          <w:ilvl w:val="0"/>
+          <w:numId w:val="6"/>
+        </w:numPr>
+        <w:rPr>
+          <w:sz w:val="28"/>
+          <w:szCs w:val="28"/>
+        </w:rPr>
+      </w:pPr>
+      <w:r>
+        <w:rPr>
+          <w:sz w:val="28"/>
+          <w:szCs w:val="28"/>
+        </w:rPr>
+        <w:t>1 unit set of noodles (there are total 5 sets per packet).</w:t>
+      </w:r>
+    </w:p>
+    <w:p>
+      <w:pPr>
+        <w:pStyle w:val="ListParagraph"/>
+        <w:numPr>
+          <w:ilvl w:val="0"/>
+          <w:numId w:val="6"/>
+        </w:numPr>
+        <w:rPr>
+          <w:sz w:val="28"/>
+          <w:szCs w:val="28"/>
+        </w:rPr>
+      </w:pPr>
+      <w:r>
+        <w:rPr>
+          <w:sz w:val="28"/>
+          <w:szCs w:val="28"/>
+        </w:rPr>
+        <w:t>S</w:t>
+      </w:r>
+      <w:r>
+        <w:rPr>
+          <w:sz w:val="28"/>
+          <w:szCs w:val="28"/>
+        </w:rPr>
+        <w:t>alt</w:t>
+      </w:r>
+      <w:r>
+        <w:rPr>
+          <w:sz w:val="28"/>
+          <w:szCs w:val="28"/>
+        </w:rPr>
+        <w:t>.</w:t>
+      </w:r>
+    </w:p>
+    <w:p>
+      <w:pPr>
+        <w:pStyle w:val="ListParagraph"/>
+        <w:numPr>
+          <w:ilvl w:val="0"/>
+          <w:numId w:val="6"/>
+        </w:numPr>
+        <w:rPr>
+          <w:sz w:val="28"/>
+          <w:szCs w:val="28"/>
+        </w:rPr>
+      </w:pPr>
+      <w:r>
+        <w:rPr>
+          <w:sz w:val="28"/>
+          <w:szCs w:val="28"/>
+        </w:rPr>
+        <w:t>V</w:t>
+      </w:r>
+      <w:r>
+        <w:rPr>
+          <w:sz w:val="28"/>
+          <w:szCs w:val="28"/>
+        </w:rPr>
+        <w:t xml:space="preserve">egetable </w:t>
+      </w:r>
+      <w:r>
+        <w:rPr>
+          <w:sz w:val="28"/>
+          <w:szCs w:val="28"/>
+        </w:rPr>
+        <w:t>~ 2 bunches</w:t>
+      </w:r>
+      <w:r>
+        <w:rPr>
+          <w:sz w:val="28"/>
+          <w:szCs w:val="28"/>
+        </w:rPr>
+        <w:t xml:space="preserve"> or</w:t>
+      </w:r>
+      <w:r>
+        <w:rPr>
+          <w:sz w:val="28"/>
+          <w:szCs w:val="28"/>
+        </w:rPr>
+        <w:t xml:space="preserve"> </w:t>
+      </w:r>
+      <w:r>
+        <w:rPr>
+          <w:sz w:val="28"/>
+          <w:szCs w:val="28"/>
+        </w:rPr>
+        <w:t>according to your needs</w:t>
+      </w:r>
+      <w:r>
+        <w:rPr>
+          <w:sz w:val="28"/>
+          <w:szCs w:val="28"/>
+        </w:rPr>
+        <w:t>.</w:t>
+      </w:r>
+    </w:p>
+    <w:p>
+      <w:pPr>
+        <w:pStyle w:val="ListParagraph"/>
+        <w:ind w:left="1440"/>
+        <w:rPr>
+          <w:sz w:val="28"/>
+          <w:szCs w:val="28"/>
+        </w:rPr>
+      </w:pPr>
+    </w:p>
+    <w:p>
+      <w:pPr>
+        <w:pStyle w:val="ListParagraph"/>
+      </w:pPr>
       <w:r>
         <w:rPr>
           <w:b/>
@@ -2264,160 +2488,8 @@
           <w:sz w:val="28"/>
           <w:szCs w:val="28"/>
         </w:rPr>
-        <w:t xml:space="preserve"> Soup base</w:t>
-      </w:r>
-      <w:r>
-        <w:rPr>
-          <w:sz w:val="28"/>
-          <w:szCs w:val="28"/>
-        </w:rPr>
-        <w:t>:</w:t>
-      </w:r>
-    </w:p>
-    <w:p>
-      <w:pPr>
-        <w:pStyle w:val="ListParagraph"/>
-        <w:numPr>
-          <w:ilvl w:val="0"/>
-          <w:numId w:val="6"/>
-        </w:numPr>
-        <w:rPr>
-          <w:sz w:val="28"/>
-          <w:szCs w:val="28"/>
-        </w:rPr>
-      </w:pPr>
-      <w:r>
-        <w:rPr>
-          <w:sz w:val="28"/>
-          <w:szCs w:val="28"/>
-        </w:rPr>
-        <w:t xml:space="preserve">1 </w:t>
-      </w:r>
-      <w:r>
-        <w:rPr>
-          <w:sz w:val="28"/>
-          <w:szCs w:val="28"/>
-        </w:rPr>
-        <w:t>unit set of noodles (there are total 5 sets per packet)</w:t>
-      </w:r>
-      <w:r>
-        <w:rPr>
-          <w:sz w:val="28"/>
-          <w:szCs w:val="28"/>
-        </w:rPr>
-        <w:t>.</w:t>
-      </w:r>
-    </w:p>
-    <w:p>
-      <w:pPr>
-        <w:pStyle w:val="ListParagraph"/>
-        <w:numPr>
-          <w:ilvl w:val="0"/>
-          <w:numId w:val="6"/>
-        </w:numPr>
-        <w:rPr>
-          <w:sz w:val="28"/>
-          <w:szCs w:val="28"/>
-        </w:rPr>
-      </w:pPr>
-      <w:r>
-        <w:rPr>
-          <w:sz w:val="28"/>
-          <w:szCs w:val="28"/>
-        </w:rPr>
-        <w:t>S</w:t>
-      </w:r>
-      <w:r>
-        <w:rPr>
-          <w:sz w:val="28"/>
-          <w:szCs w:val="28"/>
-        </w:rPr>
-        <w:t>alt</w:t>
-      </w:r>
-      <w:r>
-        <w:rPr>
-          <w:sz w:val="28"/>
-          <w:szCs w:val="28"/>
-        </w:rPr>
-        <w:t>.</w:t>
-      </w:r>
-    </w:p>
-    <w:p>
-      <w:pPr>
-        <w:pStyle w:val="ListParagraph"/>
-        <w:numPr>
-          <w:ilvl w:val="0"/>
-          <w:numId w:val="6"/>
-        </w:numPr>
-        <w:rPr>
-          <w:sz w:val="28"/>
-          <w:szCs w:val="28"/>
-        </w:rPr>
-      </w:pPr>
-      <w:r>
-        <w:rPr>
-          <w:sz w:val="28"/>
-          <w:szCs w:val="28"/>
-        </w:rPr>
-        <w:t>V</w:t>
-      </w:r>
-      <w:r>
-        <w:rPr>
-          <w:sz w:val="28"/>
-          <w:szCs w:val="28"/>
-        </w:rPr>
-        <w:t xml:space="preserve">egetable </w:t>
-      </w:r>
-      <w:r>
-        <w:rPr>
-          <w:sz w:val="28"/>
-          <w:szCs w:val="28"/>
-        </w:rPr>
-        <w:t>~ 2 bunches</w:t>
-      </w:r>
-      <w:r>
-        <w:rPr>
-          <w:sz w:val="28"/>
-          <w:szCs w:val="28"/>
-        </w:rPr>
-        <w:t xml:space="preserve"> or</w:t>
-      </w:r>
-      <w:r>
-        <w:rPr>
-          <w:sz w:val="28"/>
-          <w:szCs w:val="28"/>
-        </w:rPr>
-        <w:t xml:space="preserve"> </w:t>
-      </w:r>
-      <w:r>
-        <w:rPr>
-          <w:sz w:val="28"/>
-          <w:szCs w:val="28"/>
-        </w:rPr>
-        <w:t>according to your needs</w:t>
-      </w:r>
-      <w:r>
-        <w:rPr>
-          <w:sz w:val="28"/>
-          <w:szCs w:val="28"/>
-        </w:rPr>
-        <w:t>.</w:t>
-      </w:r>
-    </w:p>
-    <w:p>
-      <w:pPr>
-        <w:pStyle w:val="ListParagraph"/>
-        <w:ind w:left="1440"/>
-        <w:rPr>
-          <w:sz w:val="28"/>
-          <w:szCs w:val="28"/>
-        </w:rPr>
-      </w:pPr>
-    </w:p>
-    <w:p>
-      <w:pPr>
-        <w:pStyle w:val="ListParagraph"/>
-      </w:pPr>
+        <w:t xml:space="preserve">Recommended Portion for Noodle </w:t>
+      </w:r>
       <w:r>
         <w:rPr>
           <w:b/>
@@ -2425,7 +2497,7 @@
           <w:sz w:val="28"/>
           <w:szCs w:val="28"/>
         </w:rPr>
-        <w:t xml:space="preserve">Recommended Portion for Noodle </w:t>
+        <w:t xml:space="preserve">with chicken and </w:t>
       </w:r>
       <w:r>
         <w:rPr>
@@ -2434,7 +2506,7 @@
           <w:sz w:val="28"/>
           <w:szCs w:val="28"/>
         </w:rPr>
-        <w:t xml:space="preserve">with chicken and </w:t>
+        <w:t>S</w:t>
       </w:r>
       <w:r>
         <w:rPr>
@@ -2443,15 +2515,6 @@
           <w:sz w:val="28"/>
           <w:szCs w:val="28"/>
         </w:rPr>
-        <w:t>S</w:t>
-      </w:r>
-      <w:r>
-        <w:rPr>
-          <w:b/>
-          <w:bCs/>
-          <w:sz w:val="28"/>
-          <w:szCs w:val="28"/>
-        </w:rPr>
         <w:t>oy sauce</w:t>
       </w:r>
       <w:r>
@@ -2506,14 +2569,21 @@
           <w:sz w:val="28"/>
           <w:szCs w:val="28"/>
         </w:rPr>
-        <w:t>4</w:t>
-      </w:r>
-      <w:r>
-        <w:rPr>
-          <w:sz w:val="28"/>
-          <w:szCs w:val="28"/>
-        </w:rPr>
-        <w:t xml:space="preserve"> slices</w:t>
+        <w:t>small</w:t>
+      </w:r>
+      <w:r>
+        <w:rPr>
+          <w:sz w:val="28"/>
+          <w:szCs w:val="28"/>
+        </w:rPr>
+        <w:t xml:space="preserve"> </w:t>
+      </w:r>
+      <w:r>
+        <w:rPr>
+          <w:sz w:val="28"/>
+          <w:szCs w:val="28"/>
+        </w:rPr>
+        <w:t>dices</w:t>
       </w:r>
       <w:r>
         <w:rPr>
@@ -2561,7 +2631,28 @@
           <w:sz w:val="28"/>
           <w:szCs w:val="28"/>
         </w:rPr>
-        <w:t>25ml</w:t>
+        <w:t>1</w:t>
+      </w:r>
+      <w:r>
+        <w:rPr>
+          <w:sz w:val="28"/>
+          <w:szCs w:val="28"/>
+        </w:rPr>
+        <w:t>0</w:t>
+      </w:r>
+      <w:r>
+        <w:rPr>
+          <w:sz w:val="28"/>
+          <w:szCs w:val="28"/>
+        </w:rPr>
+        <w:t>ml</w:t>
+      </w:r>
+      <w:r>
+        <w:rPr>
+          <w:sz w:val="28"/>
+          <w:szCs w:val="28"/>
+        </w:rPr>
+        <w:t xml:space="preserve"> ~ 5ml</w:t>
       </w:r>
       <w:r>
         <w:rPr>

</xml_diff>

<commit_message>
docs: Ingredients and menu updated
</commit_message>
<xml_diff>
--- a/300 Hong Kong Dollar Ingredients.docx
+++ b/300 Hong Kong Dollar Ingredients.docx
@@ -752,14 +752,7 @@
           <w:sz w:val="24"/>
           <w:szCs w:val="24"/>
         </w:rPr>
-        <w:t>3</w:t>
-      </w:r>
-      <w:r>
-        <w:rPr>
-          <w:sz w:val="24"/>
-          <w:szCs w:val="24"/>
-        </w:rPr>
-        <w:t>0</w:t>
+        <w:t>45</w:t>
       </w:r>
       <w:r>
         <w:rPr>
@@ -882,7 +875,14 @@
           <w:sz w:val="24"/>
           <w:szCs w:val="24"/>
         </w:rPr>
-        <w:t>Brought from ParkNShop Supermarket or Store</w:t>
+        <w:t xml:space="preserve">Brought from </w:t>
+      </w:r>
+      <w:r>
+        <w:rPr>
+          <w:sz w:val="24"/>
+          <w:szCs w:val="24"/>
+        </w:rPr>
+        <w:t>U-mart</w:t>
       </w:r>
     </w:p>
     <w:p>
@@ -902,7 +902,21 @@
           <w:sz w:val="24"/>
           <w:szCs w:val="24"/>
         </w:rPr>
-        <w:t>Approximately $17.9 per Bottle</w:t>
+        <w:t>Approximately $1</w:t>
+      </w:r>
+      <w:r>
+        <w:rPr>
+          <w:sz w:val="24"/>
+          <w:szCs w:val="24"/>
+        </w:rPr>
+        <w:t>6</w:t>
+      </w:r>
+      <w:r>
+        <w:rPr>
+          <w:sz w:val="24"/>
+          <w:szCs w:val="24"/>
+        </w:rPr>
+        <w:t>.9 per Bottle</w:t>
       </w:r>
     </w:p>
     <w:p>
@@ -922,7 +936,21 @@
           <w:sz w:val="24"/>
           <w:szCs w:val="24"/>
         </w:rPr>
-        <w:t>Price: $53.7</w:t>
+        <w:t>Price: $5</w:t>
+      </w:r>
+      <w:r>
+        <w:rPr>
+          <w:sz w:val="24"/>
+          <w:szCs w:val="24"/>
+        </w:rPr>
+        <w:t>0</w:t>
+      </w:r>
+      <w:r>
+        <w:rPr>
+          <w:sz w:val="24"/>
+          <w:szCs w:val="24"/>
+        </w:rPr>
+        <w:t>.7</w:t>
       </w:r>
     </w:p>
     <w:p>
@@ -980,14 +1008,14 @@
           <w:sz w:val="24"/>
           <w:szCs w:val="24"/>
         </w:rPr>
-        <w:t>5</w:t>
-      </w:r>
-      <w:r>
-        <w:rPr>
-          <w:sz w:val="24"/>
-          <w:szCs w:val="24"/>
-        </w:rPr>
-        <w:t>0 meals</w:t>
+        <w:t>45</w:t>
+      </w:r>
+      <w:r>
+        <w:rPr>
+          <w:sz w:val="24"/>
+          <w:szCs w:val="24"/>
+        </w:rPr>
+        <w:t xml:space="preserve"> meals</w:t>
       </w:r>
     </w:p>
     <w:p>
@@ -1014,14 +1042,7 @@
           <w:sz w:val="24"/>
           <w:szCs w:val="24"/>
         </w:rPr>
-        <w:t>Wellcome</w:t>
-      </w:r>
-      <w:r>
-        <w:rPr>
-          <w:sz w:val="24"/>
-          <w:szCs w:val="24"/>
-        </w:rPr>
-        <w:t xml:space="preserve"> Supermarket</w:t>
+        <w:t>U-mart</w:t>
       </w:r>
     </w:p>
     <w:p>
@@ -1048,14 +1069,14 @@
           <w:sz w:val="24"/>
           <w:szCs w:val="24"/>
         </w:rPr>
-        <w:t>1</w:t>
-      </w:r>
-      <w:r>
-        <w:rPr>
-          <w:sz w:val="24"/>
-          <w:szCs w:val="24"/>
-        </w:rPr>
-        <w:t xml:space="preserve">0 per </w:t>
+        <w:t>9.5</w:t>
+      </w:r>
+      <w:r>
+        <w:rPr>
+          <w:sz w:val="24"/>
+          <w:szCs w:val="24"/>
+        </w:rPr>
+        <w:t xml:space="preserve"> per </w:t>
       </w:r>
       <w:r>
         <w:rPr>
@@ -1089,14 +1110,14 @@
           <w:sz w:val="24"/>
           <w:szCs w:val="24"/>
         </w:rPr>
-        <w:t>1</w:t>
-      </w:r>
-      <w:r>
-        <w:rPr>
-          <w:sz w:val="24"/>
-          <w:szCs w:val="24"/>
-        </w:rPr>
-        <w:t xml:space="preserve">0 </w:t>
+        <w:t>9.5</w:t>
+      </w:r>
+      <w:r>
+        <w:rPr>
+          <w:sz w:val="24"/>
+          <w:szCs w:val="24"/>
+        </w:rPr>
+        <w:t xml:space="preserve"> </w:t>
       </w:r>
     </w:p>
     <w:p>
@@ -1125,28 +1146,42 @@
           <w:sz w:val="24"/>
           <w:szCs w:val="24"/>
         </w:rPr>
-        <w:t xml:space="preserve">Vegetable 1kg </w:t>
-      </w:r>
-      <w:r>
-        <w:rPr>
-          <w:sz w:val="24"/>
-          <w:szCs w:val="24"/>
-        </w:rPr>
-        <w:t xml:space="preserve">– Enough for </w:t>
-      </w:r>
-      <w:r>
-        <w:rPr>
-          <w:sz w:val="24"/>
-          <w:szCs w:val="24"/>
-        </w:rPr>
-        <w:t>1</w:t>
-      </w:r>
-      <w:r>
-        <w:rPr>
-          <w:sz w:val="24"/>
-          <w:szCs w:val="24"/>
-        </w:rPr>
-        <w:t>0 meals</w:t>
+        <w:t xml:space="preserve">Vegetable </w:t>
+      </w:r>
+      <w:r>
+        <w:rPr>
+          <w:sz w:val="24"/>
+          <w:szCs w:val="24"/>
+        </w:rPr>
+        <w:t>~ 1.5kg</w:t>
+      </w:r>
+      <w:r>
+        <w:rPr>
+          <w:sz w:val="24"/>
+          <w:szCs w:val="24"/>
+        </w:rPr>
+        <w:t xml:space="preserve"> </w:t>
+      </w:r>
+      <w:r>
+        <w:rPr>
+          <w:sz w:val="24"/>
+          <w:szCs w:val="24"/>
+        </w:rPr>
+        <w:t>– Enough for 1</w:t>
+      </w:r>
+      <w:r>
+        <w:rPr>
+          <w:sz w:val="24"/>
+          <w:szCs w:val="24"/>
+        </w:rPr>
+        <w:t>5</w:t>
+      </w:r>
+      <w:r>
+        <w:rPr>
+          <w:sz w:val="24"/>
+          <w:szCs w:val="24"/>
+        </w:rPr>
+        <w:t xml:space="preserve"> meals</w:t>
       </w:r>
     </w:p>
     <w:p>
@@ -1186,14 +1221,21 @@
           <w:sz w:val="24"/>
           <w:szCs w:val="24"/>
         </w:rPr>
-        <w:t>Approximately $1</w:t>
-      </w:r>
-      <w:r>
-        <w:rPr>
-          <w:sz w:val="24"/>
-          <w:szCs w:val="24"/>
-        </w:rPr>
-        <w:t>3</w:t>
+        <w:t>Approximately $</w:t>
+      </w:r>
+      <w:r>
+        <w:rPr>
+          <w:sz w:val="24"/>
+          <w:szCs w:val="24"/>
+        </w:rPr>
+        <w:t>1</w:t>
+      </w:r>
+      <w:r>
+        <w:rPr>
+          <w:sz w:val="24"/>
+          <w:szCs w:val="24"/>
+        </w:rPr>
+        <w:t>7</w:t>
       </w:r>
     </w:p>
     <w:p>
@@ -1209,10 +1251,13 @@
         </w:rPr>
       </w:pPr>
       <w:r>
-        <w:t>Price: $1</w:t>
-      </w:r>
-      <w:r>
-        <w:t>3</w:t>
+        <w:t>Price: $</w:t>
+      </w:r>
+      <w:r>
+        <w:t>1</w:t>
+      </w:r>
+      <w:r>
+        <w:t>7</w:t>
       </w:r>
     </w:p>
     <w:p>
@@ -1252,7 +1297,7 @@
           <w:sz w:val="24"/>
           <w:szCs w:val="24"/>
         </w:rPr>
-        <w:t>299.</w:t>
+        <w:t>29</w:t>
       </w:r>
       <w:r>
         <w:rPr>
@@ -1262,7 +1307,7 @@
           <w:sz w:val="24"/>
           <w:szCs w:val="24"/>
         </w:rPr>
-        <w:t>2</w:t>
+        <w:t>9</w:t>
       </w:r>
       <w:r>
         <w:rPr>
@@ -1272,6 +1317,16 @@
           <w:sz w:val="24"/>
           <w:szCs w:val="24"/>
         </w:rPr>
+        <w:t>.7</w:t>
+      </w:r>
+      <w:r>
+        <w:rPr>
+          <w:b/>
+          <w:bCs/>
+          <w:color w:val="4472C4" w:themeColor="accent1"/>
+          <w:sz w:val="24"/>
+          <w:szCs w:val="24"/>
+        </w:rPr>
         <w:t xml:space="preserve"> (All in terms of Hong Kong Dollars)</w:t>
       </w:r>
     </w:p>
@@ -1295,7 +1350,7 @@
           <w:i/>
           <w:iCs/>
         </w:rPr>
-        <w:t>5</w:t>
+        <w:t>13</w:t>
       </w:r>
       <w:r>
         <w:rPr>
@@ -1482,15 +1537,24 @@
           <w:sz w:val="28"/>
           <w:szCs w:val="28"/>
         </w:rPr>
-        <w:t>0 meals) (Served for Breakfast or Lunch)</w:t>
-      </w:r>
-    </w:p>
-    <w:p>
-      <w:pPr>
-        <w:pStyle w:val="ListParagraph"/>
+        <w:t>5</w:t>
+      </w:r>
+      <w:r>
         <w:rPr>
           <w:i/>
           <w:iCs/>
+          <w:sz w:val="28"/>
+          <w:szCs w:val="28"/>
+        </w:rPr>
+        <w:t xml:space="preserve"> meals) (Served for Breakfast or Lunch)</w:t>
+      </w:r>
+    </w:p>
+    <w:p>
+      <w:pPr>
+        <w:pStyle w:val="ListParagraph"/>
+        <w:rPr>
+          <w:i/>
+          <w:iCs/>
         </w:rPr>
       </w:pPr>
     </w:p>
@@ -1673,7 +1737,7 @@
           <w:sz w:val="28"/>
           <w:szCs w:val="28"/>
         </w:rPr>
-        <w:t>5</w:t>
+        <w:t>45</w:t>
       </w:r>
       <w:r>
         <w:rPr>
@@ -1682,7 +1746,7 @@
           <w:sz w:val="28"/>
           <w:szCs w:val="28"/>
         </w:rPr>
-        <w:t>0 meals) (Served for Breakfast or Lunch)</w:t>
+        <w:t xml:space="preserve"> meals) (Served for Breakfast or Lunch)</w:t>
       </w:r>
     </w:p>
     <w:p>
@@ -1865,6 +1929,78 @@
           <w:sz w:val="28"/>
           <w:szCs w:val="28"/>
         </w:rPr>
+        <w:t xml:space="preserve"> </w:t>
+      </w:r>
+      <w:r>
+        <w:rPr>
+          <w:sz w:val="28"/>
+          <w:szCs w:val="28"/>
+        </w:rPr>
+        <w:t>(</w:t>
+      </w:r>
+      <w:r>
+        <w:rPr>
+          <w:b/>
+          <w:bCs/>
+          <w:sz w:val="28"/>
+          <w:szCs w:val="28"/>
+        </w:rPr>
+        <w:t>not too much</w:t>
+      </w:r>
+      <w:r>
+        <w:rPr>
+          <w:sz w:val="28"/>
+          <w:szCs w:val="28"/>
+        </w:rPr>
+        <w:t>)</w:t>
+      </w:r>
+      <w:r>
+        <w:rPr>
+          <w:sz w:val="28"/>
+          <w:szCs w:val="28"/>
+        </w:rPr>
+        <w:t xml:space="preserve"> </w:t>
+      </w:r>
+      <w:r>
+        <w:rPr>
+          <w:sz w:val="28"/>
+          <w:szCs w:val="28"/>
+        </w:rPr>
+        <w:t>because</w:t>
+      </w:r>
+      <w:r>
+        <w:rPr>
+          <w:sz w:val="28"/>
+          <w:szCs w:val="28"/>
+        </w:rPr>
+        <w:t xml:space="preserve"> you have </w:t>
+      </w:r>
+      <w:r>
+        <w:rPr>
+          <w:sz w:val="28"/>
+          <w:szCs w:val="28"/>
+        </w:rPr>
+        <w:t xml:space="preserve">already </w:t>
+      </w:r>
+      <w:r>
+        <w:rPr>
+          <w:sz w:val="28"/>
+          <w:szCs w:val="28"/>
+        </w:rPr>
+        <w:t>added salt</w:t>
+      </w:r>
+      <w:r>
+        <w:rPr>
+          <w:sz w:val="28"/>
+          <w:szCs w:val="28"/>
+        </w:rPr>
+        <w:t xml:space="preserve"> during cook</w:t>
+      </w:r>
+      <w:r>
+        <w:rPr>
+          <w:sz w:val="28"/>
+          <w:szCs w:val="28"/>
+        </w:rPr>
         <w:t>.</w:t>
       </w:r>
     </w:p>
@@ -2029,6 +2165,7 @@
           <w:sz w:val="28"/>
           <w:szCs w:val="28"/>
         </w:rPr>
+        <w:lastRenderedPageBreak/>
         <w:t>Keep the chicken inside the fridge.</w:t>
       </w:r>
     </w:p>
@@ -2049,8 +2186,7 @@
           <w:sz w:val="28"/>
           <w:szCs w:val="28"/>
         </w:rPr>
-        <w:lastRenderedPageBreak/>
-        <w:t>When need for cook. Defrost the chicken.</w:t>
+        <w:t xml:space="preserve">Peel and Cut the Onion into Slices. </w:t>
       </w:r>
     </w:p>
     <w:p>
@@ -2070,7 +2206,7 @@
           <w:sz w:val="28"/>
           <w:szCs w:val="28"/>
         </w:rPr>
-        <w:t xml:space="preserve">Peel and Cut the Onion into Slices. </w:t>
+        <w:t>Peel the potato. Cut into small bite sizes base on your portion.</w:t>
       </w:r>
     </w:p>
     <w:p>
@@ -2090,7 +2226,7 @@
           <w:sz w:val="28"/>
           <w:szCs w:val="28"/>
         </w:rPr>
-        <w:t>Peel the potato. Cut into small bite sizes base on your portion.</w:t>
+        <w:t>Fill the pot with water (base on your curry portion).</w:t>
       </w:r>
     </w:p>
     <w:p>
@@ -2110,7 +2246,35 @@
           <w:sz w:val="28"/>
           <w:szCs w:val="28"/>
         </w:rPr>
-        <w:t>Fill the pot with water (base on your curry portion).</w:t>
+        <w:t xml:space="preserve">When water starts to boil, </w:t>
+      </w:r>
+      <w:r>
+        <w:rPr>
+          <w:sz w:val="28"/>
+          <w:szCs w:val="28"/>
+        </w:rPr>
+        <w:t>based</w:t>
+      </w:r>
+      <w:r>
+        <w:rPr>
+          <w:sz w:val="28"/>
+          <w:szCs w:val="28"/>
+        </w:rPr>
+        <w:t xml:space="preserve"> on your portion add the Portuguese </w:t>
+      </w:r>
+      <w:r>
+        <w:rPr>
+          <w:sz w:val="28"/>
+          <w:szCs w:val="28"/>
+        </w:rPr>
+        <w:t>Curry inside</w:t>
+      </w:r>
+      <w:r>
+        <w:rPr>
+          <w:sz w:val="28"/>
+          <w:szCs w:val="28"/>
+        </w:rPr>
+        <w:t xml:space="preserve"> the pot. </w:t>
       </w:r>
     </w:p>
     <w:p>
@@ -2130,35 +2294,7 @@
           <w:sz w:val="28"/>
           <w:szCs w:val="28"/>
         </w:rPr>
-        <w:t xml:space="preserve">When water starts to boil, </w:t>
-      </w:r>
-      <w:r>
-        <w:rPr>
-          <w:sz w:val="28"/>
-          <w:szCs w:val="28"/>
-        </w:rPr>
-        <w:t>based</w:t>
-      </w:r>
-      <w:r>
-        <w:rPr>
-          <w:sz w:val="28"/>
-          <w:szCs w:val="28"/>
-        </w:rPr>
-        <w:t xml:space="preserve"> on your portion add the Portuguese </w:t>
-      </w:r>
-      <w:r>
-        <w:rPr>
-          <w:sz w:val="28"/>
-          <w:szCs w:val="28"/>
-        </w:rPr>
-        <w:t>Curry inside</w:t>
-      </w:r>
-      <w:r>
-        <w:rPr>
-          <w:sz w:val="28"/>
-          <w:szCs w:val="28"/>
-        </w:rPr>
-        <w:t xml:space="preserve"> the pot. </w:t>
+        <w:t xml:space="preserve"> Base on your portion, add the potato inside the pot. For fast cooking, you can fry the potato in a pan first.</w:t>
       </w:r>
     </w:p>
     <w:p>
@@ -2178,7 +2314,70 @@
           <w:sz w:val="28"/>
           <w:szCs w:val="28"/>
         </w:rPr>
-        <w:t xml:space="preserve"> Base on your portion, add the potato inside the pot. For fast cooking, you can fry the potato in a pan first.</w:t>
+        <w:t xml:space="preserve"> Base on your </w:t>
+      </w:r>
+      <w:r>
+        <w:rPr>
+          <w:sz w:val="28"/>
+          <w:szCs w:val="28"/>
+        </w:rPr>
+        <w:t>portion,</w:t>
+      </w:r>
+      <w:r>
+        <w:rPr>
+          <w:sz w:val="28"/>
+          <w:szCs w:val="28"/>
+        </w:rPr>
+        <w:t xml:space="preserve"> add Onion and </w:t>
+      </w:r>
+      <w:r>
+        <w:rPr>
+          <w:sz w:val="28"/>
+          <w:szCs w:val="28"/>
+        </w:rPr>
+        <w:t>a few</w:t>
+      </w:r>
+      <w:r>
+        <w:rPr>
+          <w:sz w:val="28"/>
+          <w:szCs w:val="28"/>
+        </w:rPr>
+        <w:t xml:space="preserve"> bite size</w:t>
+      </w:r>
+      <w:r>
+        <w:rPr>
+          <w:sz w:val="28"/>
+          <w:szCs w:val="28"/>
+        </w:rPr>
+        <w:t>s</w:t>
+      </w:r>
+      <w:r>
+        <w:rPr>
+          <w:sz w:val="28"/>
+          <w:szCs w:val="28"/>
+        </w:rPr>
+        <w:t xml:space="preserve"> of</w:t>
+      </w:r>
+      <w:r>
+        <w:rPr>
+          <w:sz w:val="28"/>
+          <w:szCs w:val="28"/>
+        </w:rPr>
+        <w:t xml:space="preserve"> </w:t>
+      </w:r>
+      <w:r>
+        <w:rPr>
+          <w:sz w:val="28"/>
+          <w:szCs w:val="28"/>
+        </w:rPr>
+        <w:t>chicken into</w:t>
+      </w:r>
+      <w:r>
+        <w:rPr>
+          <w:sz w:val="28"/>
+          <w:szCs w:val="28"/>
+        </w:rPr>
+        <w:t xml:space="preserve"> the pot.</w:t>
       </w:r>
     </w:p>
     <w:p>
@@ -2198,82 +2397,6 @@
           <w:sz w:val="28"/>
           <w:szCs w:val="28"/>
         </w:rPr>
-        <w:t xml:space="preserve"> Base on your </w:t>
-      </w:r>
-      <w:r>
-        <w:rPr>
-          <w:sz w:val="28"/>
-          <w:szCs w:val="28"/>
-        </w:rPr>
-        <w:t>portion,</w:t>
-      </w:r>
-      <w:r>
-        <w:rPr>
-          <w:sz w:val="28"/>
-          <w:szCs w:val="28"/>
-        </w:rPr>
-        <w:t xml:space="preserve"> add Onion and </w:t>
-      </w:r>
-      <w:r>
-        <w:rPr>
-          <w:sz w:val="28"/>
-          <w:szCs w:val="28"/>
-        </w:rPr>
-        <w:t>around 3</w:t>
-      </w:r>
-      <w:r>
-        <w:rPr>
-          <w:sz w:val="28"/>
-          <w:szCs w:val="28"/>
-        </w:rPr>
-        <w:t xml:space="preserve"> bite size</w:t>
-      </w:r>
-      <w:r>
-        <w:rPr>
-          <w:sz w:val="28"/>
-          <w:szCs w:val="28"/>
-        </w:rPr>
-        <w:t>s</w:t>
-      </w:r>
-      <w:r>
-        <w:rPr>
-          <w:sz w:val="28"/>
-          <w:szCs w:val="28"/>
-        </w:rPr>
-        <w:t xml:space="preserve"> </w:t>
-      </w:r>
-      <w:r>
-        <w:rPr>
-          <w:sz w:val="28"/>
-          <w:szCs w:val="28"/>
-        </w:rPr>
-        <w:t>chicken into</w:t>
-      </w:r>
-      <w:r>
-        <w:rPr>
-          <w:sz w:val="28"/>
-          <w:szCs w:val="28"/>
-        </w:rPr>
-        <w:t xml:space="preserve"> the pot.</w:t>
-      </w:r>
-    </w:p>
-    <w:p>
-      <w:pPr>
-        <w:pStyle w:val="ListParagraph"/>
-        <w:numPr>
-          <w:ilvl w:val="0"/>
-          <w:numId w:val="4"/>
-        </w:numPr>
-        <w:rPr>
-          <w:sz w:val="28"/>
-          <w:szCs w:val="28"/>
-        </w:rPr>
-      </w:pPr>
-      <w:r>
-        <w:rPr>
-          <w:sz w:val="28"/>
-          <w:szCs w:val="28"/>
-        </w:rPr>
         <w:t xml:space="preserve"> Serve it with </w:t>
       </w:r>
       <w:r>
@@ -2436,7 +2559,35 @@
           <w:sz w:val="28"/>
           <w:szCs w:val="28"/>
         </w:rPr>
-        <w:t>~ 2 bunches</w:t>
+        <w:t xml:space="preserve">~ </w:t>
+      </w:r>
+      <w:r>
+        <w:rPr>
+          <w:sz w:val="28"/>
+          <w:szCs w:val="28"/>
+        </w:rPr>
+        <w:t>add few</w:t>
+      </w:r>
+      <w:r>
+        <w:rPr>
+          <w:sz w:val="28"/>
+          <w:szCs w:val="28"/>
+        </w:rPr>
+        <w:t xml:space="preserve"> bunches</w:t>
+      </w:r>
+      <w:r>
+        <w:rPr>
+          <w:sz w:val="28"/>
+          <w:szCs w:val="28"/>
+        </w:rPr>
+        <w:t xml:space="preserve"> of vegetable</w:t>
+      </w:r>
+      <w:r>
+        <w:rPr>
+          <w:sz w:val="28"/>
+          <w:szCs w:val="28"/>
+        </w:rPr>
+        <w:t>s</w:t>
       </w:r>
       <w:r>
         <w:rPr>
@@ -2624,64 +2775,8 @@
           <w:sz w:val="28"/>
           <w:szCs w:val="28"/>
         </w:rPr>
-        <w:t xml:space="preserve">not more than </w:t>
-      </w:r>
-      <w:r>
-        <w:rPr>
-          <w:sz w:val="28"/>
-          <w:szCs w:val="28"/>
-        </w:rPr>
-        <w:t>1</w:t>
-      </w:r>
-      <w:r>
-        <w:rPr>
-          <w:sz w:val="28"/>
-          <w:szCs w:val="28"/>
-        </w:rPr>
-        <w:t>0</w:t>
-      </w:r>
-      <w:r>
-        <w:rPr>
-          <w:sz w:val="28"/>
-          <w:szCs w:val="28"/>
-        </w:rPr>
-        <w:t>ml</w:t>
-      </w:r>
-      <w:r>
-        <w:rPr>
-          <w:sz w:val="28"/>
-          <w:szCs w:val="28"/>
-        </w:rPr>
-        <w:t xml:space="preserve"> ~ 5ml</w:t>
-      </w:r>
-      <w:r>
-        <w:rPr>
-          <w:sz w:val="28"/>
-          <w:szCs w:val="28"/>
-        </w:rPr>
-        <w:t>.</w:t>
-      </w:r>
-    </w:p>
-    <w:p>
-      <w:pPr>
-        <w:pStyle w:val="ListParagraph"/>
-        <w:rPr>
-          <w:sz w:val="28"/>
-          <w:szCs w:val="28"/>
-        </w:rPr>
-      </w:pPr>
-      <w:r>
-        <w:rPr>
-          <w:sz w:val="28"/>
-          <w:szCs w:val="28"/>
-        </w:rPr>
-        <w:tab/>
-      </w:r>
-    </w:p>
-    <w:p>
-      <w:pPr>
-        <w:pStyle w:val="ListParagraph"/>
-      </w:pPr>
+        <w:t>according to your needs (</w:t>
+      </w:r>
       <w:r>
         <w:rPr>
           <w:b/>
@@ -2689,8 +2784,57 @@
           <w:sz w:val="28"/>
           <w:szCs w:val="28"/>
         </w:rPr>
-        <w:t xml:space="preserve">Recommended Portion </w:t>
-      </w:r>
+        <w:t>Note</w:t>
+      </w:r>
+      <w:r>
+        <w:rPr>
+          <w:sz w:val="28"/>
+          <w:szCs w:val="28"/>
+        </w:rPr>
+        <w:t xml:space="preserve">: you have already added salt when </w:t>
+      </w:r>
+      <w:r>
+        <w:rPr>
+          <w:sz w:val="28"/>
+          <w:szCs w:val="28"/>
+        </w:rPr>
+        <w:t xml:space="preserve">during </w:t>
+      </w:r>
+      <w:r>
+        <w:rPr>
+          <w:sz w:val="28"/>
+          <w:szCs w:val="28"/>
+        </w:rPr>
+        <w:t>cook)</w:t>
+      </w:r>
+      <w:r>
+        <w:rPr>
+          <w:sz w:val="28"/>
+          <w:szCs w:val="28"/>
+        </w:rPr>
+        <w:t>.</w:t>
+      </w:r>
+    </w:p>
+    <w:p>
+      <w:pPr>
+        <w:pStyle w:val="ListParagraph"/>
+        <w:rPr>
+          <w:sz w:val="28"/>
+          <w:szCs w:val="28"/>
+        </w:rPr>
+      </w:pPr>
+      <w:r>
+        <w:rPr>
+          <w:sz w:val="28"/>
+          <w:szCs w:val="28"/>
+        </w:rPr>
+        <w:tab/>
+      </w:r>
+    </w:p>
+    <w:p>
+      <w:pPr>
+        <w:pStyle w:val="ListParagraph"/>
+      </w:pPr>
       <w:r>
         <w:rPr>
           <w:b/>
@@ -2698,7 +2842,7 @@
           <w:sz w:val="28"/>
           <w:szCs w:val="28"/>
         </w:rPr>
-        <w:t>for Curry Chicken</w:t>
+        <w:t xml:space="preserve">Recommended Portion </w:t>
       </w:r>
       <w:r>
         <w:rPr>
@@ -2707,7 +2851,7 @@
           <w:sz w:val="28"/>
           <w:szCs w:val="28"/>
         </w:rPr>
-        <w:t xml:space="preserve"> </w:t>
+        <w:t>for Curry Chicken</w:t>
       </w:r>
       <w:r>
         <w:rPr>
@@ -2716,7 +2860,7 @@
           <w:sz w:val="28"/>
           <w:szCs w:val="28"/>
         </w:rPr>
-        <w:t xml:space="preserve">enough for </w:t>
+        <w:t xml:space="preserve"> </w:t>
       </w:r>
       <w:r>
         <w:rPr>
@@ -2725,6 +2869,15 @@
           <w:sz w:val="28"/>
           <w:szCs w:val="28"/>
         </w:rPr>
+        <w:t xml:space="preserve">enough for </w:t>
+      </w:r>
+      <w:r>
+        <w:rPr>
+          <w:b/>
+          <w:bCs/>
+          <w:sz w:val="28"/>
+          <w:szCs w:val="28"/>
+        </w:rPr>
         <w:t>10 days</w:t>
       </w:r>
       <w:r>
@@ -2772,7 +2925,21 @@
           <w:sz w:val="28"/>
           <w:szCs w:val="28"/>
         </w:rPr>
-        <w:t>1 Large Chicken Chop.</w:t>
+        <w:t>1 Large Chicken Chop</w:t>
+      </w:r>
+      <w:r>
+        <w:rPr>
+          <w:sz w:val="28"/>
+          <w:szCs w:val="28"/>
+        </w:rPr>
+        <w:t>, cut into small dices</w:t>
+      </w:r>
+      <w:r>
+        <w:rPr>
+          <w:sz w:val="28"/>
+          <w:szCs w:val="28"/>
+        </w:rPr>
+        <w:t>.</w:t>
       </w:r>
     </w:p>
     <w:p>

</xml_diff>